<commit_message>
Creation of README.md file
- README.md file
- work in progress for Manuel_Filtering_module.docx
</commit_message>
<xml_diff>
--- a/Manuels/Manuel_EEGpal_Main.docx
+++ b/Manuels/Manuel_EEGpal_Main.docx
@@ -122,13 +122,7 @@
         <w:rPr>
           <w:lang w:val="en-US"/>
         </w:rPr>
-        <w:t xml:space="preserve"> toolbox is developed by </w:t>
-      </w:r>
-      <w:r>
-        <w:rPr>
-          <w:lang w:val="en-US"/>
-        </w:rPr>
-        <w:t xml:space="preserve">Michael </w:t>
+        <w:t xml:space="preserve"> toolbox is developed by Michael </w:t>
       </w:r>
       <w:proofErr w:type="spellStart"/>
       <w:r>
@@ -155,19 +149,7 @@
         <w:rPr>
           <w:lang w:val="en-US"/>
         </w:rPr>
-        <w:t xml:space="preserve">) and </w:t>
-      </w:r>
-      <w:r>
-        <w:rPr>
-          <w:lang w:val="en-US"/>
-        </w:rPr>
-        <w:t>Michaël Mouthon</w:t>
-      </w:r>
-      <w:r>
-        <w:rPr>
-          <w:lang w:val="en-US"/>
-        </w:rPr>
-        <w:t xml:space="preserve"> (University of Fribourg, </w:t>
+        <w:t xml:space="preserve">) and Michaël Mouthon (University of Fribourg, </w:t>
       </w:r>
       <w:hyperlink r:id="rId7" w:history="1">
         <w:r>
@@ -276,19 +258,7 @@
         <w:rPr>
           <w:lang w:val="en-US"/>
         </w:rPr>
-        <w:t xml:space="preserve"> </w:t>
-      </w:r>
-      <w:r>
-        <w:rPr>
-          <w:lang w:val="en-US"/>
-        </w:rPr>
-        <w:t>vol. 2011, 813870</w:t>
-      </w:r>
-      <w:r>
-        <w:rPr>
-          <w:lang w:val="en-US"/>
-        </w:rPr>
-        <w:t xml:space="preserve">. </w:t>
+        <w:t xml:space="preserve"> vol. 2011, 813870. </w:t>
       </w:r>
       <w:proofErr w:type="gramStart"/>
       <w:r>
@@ -323,13 +293,7 @@
         <w:rPr>
           <w:lang w:val="en-US"/>
         </w:rPr>
-        <w:t>The main purpose is to provide the student with the ability to automate and batch EEG pre-processing across participants. It also provides additional functionality such as the ICA. It is also an alternative to the original EEGLAB GUI</w:t>
-      </w:r>
-      <w:r>
-        <w:rPr>
-          <w:lang w:val="en-US"/>
-        </w:rPr>
-        <w:t xml:space="preserve"> </w:t>
+        <w:t xml:space="preserve">The main purpose is to provide the student with the ability to automate and batch EEG pre-processing across participants. It also provides additional functionality such as the ICA. It is also an alternative to the original EEGLAB GUI </w:t>
       </w:r>
       <w:r>
         <w:rPr>
@@ -361,54 +325,48 @@
         <w:rPr>
           <w:i/>
           <w:iCs/>
+          <w:lang w:val="en-US"/>
         </w:rPr>
         <w:t>Journal of Neuroscience Methods, 134</w:t>
       </w:r>
       <w:r>
+        <w:rPr>
+          <w:lang w:val="en-US"/>
+        </w:rPr>
         <w:t>(1), 9-21.</w:t>
       </w:r>
       <w:r>
-        <w:t xml:space="preserve"> </w:t>
-      </w:r>
-      <w:proofErr w:type="gramStart"/>
-      <w:r>
-        <w:t>DOI:</w:t>
-      </w:r>
-      <w:proofErr w:type="gramEnd"/>
-      <w:r>
-        <w:t xml:space="preserve"> </w:t>
+        <w:rPr>
+          <w:lang w:val="en-US"/>
+        </w:rPr>
+        <w:t xml:space="preserve"> DOI: </w:t>
       </w:r>
       <w:hyperlink r:id="rId9" w:tgtFrame="_blank" w:history="1">
         <w:r>
           <w:rPr>
             <w:rStyle w:val="Hyperlink"/>
+            <w:lang w:val="en-US"/>
           </w:rPr>
           <w:t xml:space="preserve">10.1016/j.jneumeth.2003.10.009 </w:t>
         </w:r>
       </w:hyperlink>
       <w:r>
+        <w:rPr>
+          <w:lang w:val="en-US"/>
+        </w:rPr>
         <w:t>)</w:t>
       </w:r>
       <w:r>
+        <w:rPr>
+          <w:lang w:val="en-US"/>
+        </w:rPr>
         <w:t xml:space="preserve">. </w:t>
       </w:r>
       <w:r>
         <w:rPr>
           <w:lang w:val="en-US"/>
         </w:rPr>
-        <w:t xml:space="preserve">It </w:t>
-      </w:r>
-      <w:r>
-        <w:rPr>
-          <w:lang w:val="en-US"/>
-        </w:rPr>
-        <w:t>works</w:t>
-      </w:r>
-      <w:r>
-        <w:rPr>
-          <w:lang w:val="en-US"/>
-        </w:rPr>
-        <w:t xml:space="preserve"> under </w:t>
+        <w:t xml:space="preserve">It works under </w:t>
       </w:r>
       <w:proofErr w:type="spellStart"/>
       <w:r>
@@ -433,6 +391,9 @@
         </w:rPr>
       </w:pPr>
       <w:r>
+        <w:rPr>
+          <w:lang w:val="en-US"/>
+        </w:rPr>
         <w:br/>
       </w:r>
       <w:r>
@@ -896,19 +857,7 @@
         <w:rPr>
           <w:lang w:val="en-US"/>
         </w:rPr>
-        <w:t xml:space="preserve">(with tab </w:t>
-      </w:r>
-      <w:r>
-        <w:rPr>
-          <w:lang w:val="en-US"/>
-        </w:rPr>
-        <w:t xml:space="preserve">column </w:t>
-      </w:r>
-      <w:r>
-        <w:rPr>
-          <w:lang w:val="en-US"/>
-        </w:rPr>
-        <w:t xml:space="preserve">as separator) </w:t>
+        <w:t xml:space="preserve">(with tab column as separator) </w:t>
       </w:r>
       <w:r>
         <w:rPr>
@@ -969,37 +918,59 @@
         <w:rPr>
           <w:lang w:val="en-US"/>
         </w:rPr>
-        <w:t xml:space="preserve">:  </w:t>
-      </w:r>
-      <w:r>
-        <w:rPr>
-          <w:lang w:val="en-US"/>
-        </w:rPr>
-        <w:t xml:space="preserve">Text file format </w:t>
-      </w:r>
-      <w:r>
-        <w:rPr>
-          <w:lang w:val="en-US"/>
-        </w:rPr>
-        <w:t>(</w:t>
-      </w:r>
-      <w:r>
-        <w:rPr>
-          <w:lang w:val="en-US"/>
-        </w:rPr>
-        <w:t xml:space="preserve">with tab as </w:t>
-      </w:r>
-      <w:r>
-        <w:rPr>
-          <w:lang w:val="en-US"/>
-        </w:rPr>
-        <w:t xml:space="preserve">column </w:t>
-      </w:r>
-      <w:r>
-        <w:rPr>
-          <w:lang w:val="en-US"/>
-        </w:rPr>
-        <w:t>separator</w:t>
+        <w:t xml:space="preserve">:  Text file format </w:t>
+      </w:r>
+      <w:r>
+        <w:rPr>
+          <w:lang w:val="en-US"/>
+        </w:rPr>
+        <w:t>(with tab as column separator)</w:t>
+      </w:r>
+      <w:r>
+        <w:rPr>
+          <w:lang w:val="en-US"/>
+        </w:rPr>
+        <w:t xml:space="preserve"> </w:t>
+      </w:r>
+      <w:r>
+        <w:rPr>
+          <w:lang w:val="en-US"/>
+        </w:rPr>
+        <w:t xml:space="preserve">used in </w:t>
+      </w:r>
+      <w:proofErr w:type="spellStart"/>
+      <w:r>
+        <w:rPr>
+          <w:lang w:val="en-US"/>
+        </w:rPr>
+        <w:t>Cartool</w:t>
+      </w:r>
+      <w:proofErr w:type="spellEnd"/>
+      <w:r>
+        <w:rPr>
+          <w:lang w:val="en-US"/>
+        </w:rPr>
+        <w:t xml:space="preserve"> and RAGU software (</w:t>
+      </w:r>
+      <w:r>
+        <w:rPr>
+          <w:lang w:val="en-US"/>
+        </w:rPr>
+        <w:t xml:space="preserve">Koenig, T., </w:t>
+      </w:r>
+      <w:proofErr w:type="spellStart"/>
+      <w:r>
+        <w:rPr>
+          <w:lang w:val="en-US"/>
+        </w:rPr>
+        <w:t>Kottlow</w:t>
+      </w:r>
+      <w:proofErr w:type="spellEnd"/>
+      <w:r>
+        <w:rPr>
+          <w:lang w:val="en-US"/>
+        </w:rPr>
+        <w:t>, M., Stein, M., &amp; Melie-García, L. (2011). Ragu: A Free Tool for the Analysis of EEG and MEG Event-Related Scalp Field Data Using Global Randomization Statistics. Computational Intelligence and Neuroscience, 2011, 1-14. DOI: 10.1155/2011/938925.</w:t>
       </w:r>
       <w:r>
         <w:rPr>
@@ -1011,65 +982,7 @@
         <w:rPr>
           <w:lang w:val="en-US"/>
         </w:rPr>
-        <w:t xml:space="preserve"> </w:t>
-      </w:r>
-      <w:r>
-        <w:rPr>
-          <w:lang w:val="en-US"/>
-        </w:rPr>
-        <w:t xml:space="preserve">used in </w:t>
-      </w:r>
-      <w:proofErr w:type="spellStart"/>
-      <w:r>
-        <w:rPr>
-          <w:lang w:val="en-US"/>
-        </w:rPr>
-        <w:t>Cartool</w:t>
-      </w:r>
-      <w:proofErr w:type="spellEnd"/>
-      <w:r>
-        <w:rPr>
-          <w:lang w:val="en-US"/>
-        </w:rPr>
-        <w:t xml:space="preserve"> and RAGU software (</w:t>
-      </w:r>
-      <w:r>
-        <w:rPr>
-          <w:lang w:val="en-US"/>
-        </w:rPr>
-        <w:t xml:space="preserve">Koenig, T., </w:t>
-      </w:r>
-      <w:proofErr w:type="spellStart"/>
-      <w:r>
-        <w:rPr>
-          <w:lang w:val="en-US"/>
-        </w:rPr>
-        <w:t>Kottlow</w:t>
-      </w:r>
-      <w:proofErr w:type="spellEnd"/>
-      <w:r>
-        <w:rPr>
-          <w:lang w:val="en-US"/>
-        </w:rPr>
-        <w:t>, M., Stein, M., &amp; Melie-García, L. (2011). Ragu: A Free Tool for the Analysis of EEG and MEG Event-Related Scalp Field Data Using Global Randomization Statistics. Computational Intelligence and Neuroscience, 2011, 1-14. DOI: 10.1155/2011/938925.</w:t>
-      </w:r>
-      <w:r>
-        <w:rPr>
-          <w:lang w:val="en-US"/>
-        </w:rPr>
-        <w:t>)</w:t>
-      </w:r>
-      <w:r>
-        <w:rPr>
-          <w:lang w:val="en-US"/>
-        </w:rPr>
-        <w:t>.</w:t>
-      </w:r>
-      <w:r>
-        <w:rPr>
-          <w:lang w:val="en-US"/>
-        </w:rPr>
-        <w:t xml:space="preserve"> Contains only data without any temporal information in it</w:t>
+        <w:t>. Contains only data without any temporal information in it</w:t>
       </w:r>
     </w:p>
     <w:p>
@@ -1483,19 +1396,17 @@
           <w:lang w:val="en-US"/>
         </w:rPr>
       </w:pPr>
-      <w:proofErr w:type="spellStart"/>
-      <w:r>
-        <w:rPr>
-          <w:lang w:val="en-US"/>
-        </w:rPr>
-        <w:t>ach</w:t>
-      </w:r>
-      <w:proofErr w:type="spellEnd"/>
-      <w:r>
-        <w:rPr>
-          <w:lang w:val="en-US"/>
-        </w:rPr>
-        <w:t xml:space="preserve"> time you perform a processing step with an </w:t>
+      <w:r>
+        <w:rPr>
+          <w:lang w:val="en-US"/>
+        </w:rPr>
+        <w:t>E</w:t>
+      </w:r>
+      <w:r>
+        <w:rPr>
+          <w:lang w:val="en-US"/>
+        </w:rPr>
+        <w:t xml:space="preserve">ach time you perform a processing step with an </w:t>
       </w:r>
       <w:proofErr w:type="spellStart"/>
       <w:r>
@@ -1729,13 +1640,7 @@
         <w:rPr>
           <w:lang w:val="en-US"/>
         </w:rPr>
-        <w:t xml:space="preserve"> Specify subject and condition information, sub-selection and electrode localization settings </w:t>
-      </w:r>
-      <w:r>
-        <w:rPr>
-          <w:lang w:val="en-US"/>
-        </w:rPr>
-        <w:t>(see below for details)</w:t>
+        <w:t xml:space="preserve"> Specify subject and condition information, sub-selection and electrode localization settings (see below for details)</w:t>
       </w:r>
     </w:p>
     <w:p>
@@ -2595,7 +2500,19 @@
         <w:rPr>
           <w:lang w:val="en-US"/>
         </w:rPr>
-        <w:t xml:space="preserve">Optional To remove supplementary channel of non-interest: </w:t>
+        <w:t>Optional</w:t>
+      </w:r>
+      <w:r>
+        <w:rPr>
+          <w:lang w:val="en-US"/>
+        </w:rPr>
+        <w:t>:</w:t>
+      </w:r>
+      <w:r>
+        <w:rPr>
+          <w:lang w:val="en-US"/>
+        </w:rPr>
+        <w:t xml:space="preserve"> To remove supplementary channel of non-interest: </w:t>
       </w:r>
       <w:r>
         <w:rPr>
@@ -3021,21 +2938,7 @@
           <w:color w:val="000000" w:themeColor="text1"/>
           <w:lang w:val="en-US"/>
         </w:rPr>
-        <w:t xml:space="preserve"> delete one of the bridged </w:t>
-      </w:r>
-      <w:r>
-        <w:rPr>
-          <w:color w:val="000000" w:themeColor="text1"/>
-          <w:lang w:val="en-US"/>
-        </w:rPr>
-        <w:t>channels</w:t>
-      </w:r>
-      <w:r>
-        <w:rPr>
-          <w:color w:val="000000" w:themeColor="text1"/>
-          <w:lang w:val="en-US"/>
-        </w:rPr>
-        <w:t>)</w:t>
+        <w:t xml:space="preserve"> delete one of the bridged channels)</w:t>
       </w:r>
     </w:p>
     <w:p>
@@ -4831,6 +4734,7 @@
   <w:style w:type="character" w:default="1" w:styleId="DefaultParagraphFont">
     <w:name w:val="Default Paragraph Font"/>
     <w:uiPriority w:val="1"/>
+    <w:semiHidden/>
     <w:unhideWhenUsed/>
   </w:style>
   <w:style w:type="table" w:default="1" w:styleId="TableNormal">

</xml_diff>

<commit_message>
Correction of the bug of reducing windows
- Correction of the bug of reduce windows of app when call uiputfile, uiputdir, uigetdir, uigetfile
-update README.MD
- current working on Manuel_Filtering_module.docx
</commit_message>
<xml_diff>
--- a/Manuels/Manuel_EEGpal_Main.docx
+++ b/Manuels/Manuel_EEGpal_Main.docx
@@ -164,7 +164,69 @@
         <w:rPr>
           <w:lang w:val="en-US"/>
         </w:rPr>
-        <w:t xml:space="preserve">). The purpose is to offer a complement to the </w:t>
+        <w:t xml:space="preserve">). </w:t>
+      </w:r>
+    </w:p>
+    <w:p>
+      <w:pPr>
+        <w:spacing w:line="276" w:lineRule="auto"/>
+        <w:rPr>
+          <w:lang w:val="en-US"/>
+        </w:rPr>
+      </w:pPr>
+      <w:proofErr w:type="spellStart"/>
+      <w:r>
+        <w:rPr>
+          <w:lang w:val="en-US"/>
+        </w:rPr>
+        <w:t>EEGpal</w:t>
+      </w:r>
+      <w:proofErr w:type="spellEnd"/>
+      <w:r>
+        <w:rPr>
+          <w:lang w:val="en-US"/>
+        </w:rPr>
+        <w:t xml:space="preserve"> is an open-source </w:t>
+      </w:r>
+      <w:proofErr w:type="spellStart"/>
+      <w:r>
+        <w:rPr>
+          <w:lang w:val="en-US"/>
+        </w:rPr>
+        <w:t>Matlab</w:t>
+      </w:r>
+      <w:proofErr w:type="spellEnd"/>
+      <w:r>
+        <w:rPr>
+          <w:lang w:val="en-US"/>
+        </w:rPr>
+        <w:t>-based software for automated/semi-automated EEG data pre-processing and analyses.</w:t>
+      </w:r>
+      <w:r>
+        <w:rPr>
+          <w:lang w:val="en-US"/>
+        </w:rPr>
+        <w:t xml:space="preserve"> </w:t>
+      </w:r>
+      <w:r>
+        <w:rPr>
+          <w:lang w:val="en-US"/>
+        </w:rPr>
+        <w:t>It proposes Graphical User Interfaces (GUIs) that allow EEG pre-processing to be batched across participants with a high degree of flexibility in processing parameters.</w:t>
+      </w:r>
+    </w:p>
+    <w:p>
+      <w:pPr>
+        <w:spacing w:line="276" w:lineRule="auto"/>
+        <w:rPr>
+          <w:lang w:val="en-US"/>
+        </w:rPr>
+      </w:pPr>
+      <w:r>
+        <w:rPr>
+          <w:lang w:val="en-US"/>
+        </w:rPr>
+        <w:t xml:space="preserve">The purpose is to offer a complement to the </w:t>
       </w:r>
       <w:r>
         <w:rPr>
@@ -258,21 +320,7 @@
         <w:rPr>
           <w:lang w:val="en-US"/>
         </w:rPr>
-        <w:t xml:space="preserve"> vol. 2011, 813870. </w:t>
-      </w:r>
-      <w:proofErr w:type="gramStart"/>
-      <w:r>
-        <w:rPr>
-          <w:lang w:val="en-US"/>
-        </w:rPr>
-        <w:t>DOI :</w:t>
-      </w:r>
-      <w:proofErr w:type="gramEnd"/>
-      <w:r>
-        <w:rPr>
-          <w:lang w:val="en-US"/>
-        </w:rPr>
-        <w:t xml:space="preserve"> </w:t>
+        <w:t xml:space="preserve"> vol. 2011, 813870. DOI : </w:t>
       </w:r>
       <w:hyperlink r:id="rId8" w:tgtFrame="_blank" w:history="1">
         <w:r>
@@ -293,7 +341,7 @@
         <w:rPr>
           <w:lang w:val="en-US"/>
         </w:rPr>
-        <w:t xml:space="preserve">The main purpose is to provide the student with the ability to automate and batch EEG pre-processing across participants. It also provides additional functionality such as the ICA. It is also an alternative to the original EEGLAB GUI </w:t>
+        <w:t xml:space="preserve">It is also an alternative to the original EEGLAB GUI </w:t>
       </w:r>
       <w:r>
         <w:rPr>
@@ -362,17 +410,116 @@
         </w:rPr>
         <w:t xml:space="preserve">. </w:t>
       </w:r>
-      <w:r>
-        <w:rPr>
-          <w:lang w:val="en-US"/>
-        </w:rPr>
-        <w:t xml:space="preserve">It works under </w:t>
+    </w:p>
+    <w:p>
+      <w:pPr>
+        <w:spacing w:line="276" w:lineRule="auto"/>
+        <w:rPr>
+          <w:lang w:val="en-US"/>
+        </w:rPr>
+      </w:pPr>
+      <w:r>
+        <w:rPr>
+          <w:lang w:val="en-US"/>
+        </w:rPr>
+        <w:br/>
+      </w:r>
+      <w:r>
+        <w:rPr>
+          <w:lang w:val="en-US"/>
+        </w:rPr>
+        <w:t xml:space="preserve">In summary, the authors propose the </w:t>
       </w:r>
       <w:proofErr w:type="spellStart"/>
       <w:r>
         <w:rPr>
           <w:lang w:val="en-US"/>
         </w:rPr>
+        <w:t>EEGpal</w:t>
+      </w:r>
+      <w:proofErr w:type="spellEnd"/>
+      <w:r>
+        <w:rPr>
+          <w:lang w:val="en-US"/>
+        </w:rPr>
+        <w:t xml:space="preserve"> graphical interface (GUI) as a more practical solution than the EEGLAB and </w:t>
+      </w:r>
+      <w:proofErr w:type="spellStart"/>
+      <w:r>
+        <w:rPr>
+          <w:lang w:val="en-US"/>
+        </w:rPr>
+        <w:t>Cartool</w:t>
+      </w:r>
+      <w:proofErr w:type="spellEnd"/>
+      <w:r>
+        <w:rPr>
+          <w:lang w:val="en-US"/>
+        </w:rPr>
+        <w:t xml:space="preserve"> GUIs for automating preprocessing. The authors recommend the use of </w:t>
+      </w:r>
+      <w:proofErr w:type="spellStart"/>
+      <w:r>
+        <w:rPr>
+          <w:lang w:val="en-US"/>
+        </w:rPr>
+        <w:t>Cartool</w:t>
+      </w:r>
+      <w:proofErr w:type="spellEnd"/>
+      <w:r>
+        <w:rPr>
+          <w:lang w:val="en-US"/>
+        </w:rPr>
+        <w:t xml:space="preserve"> software for the </w:t>
+      </w:r>
+      <w:proofErr w:type="spellStart"/>
+      <w:r>
+        <w:rPr>
+          <w:lang w:val="en-US"/>
+        </w:rPr>
+        <w:t>visualisation</w:t>
+      </w:r>
+      <w:proofErr w:type="spellEnd"/>
+      <w:r>
+        <w:rPr>
+          <w:lang w:val="en-US"/>
+        </w:rPr>
+        <w:t xml:space="preserve"> of EEG traces.</w:t>
+      </w:r>
+    </w:p>
+    <w:p>
+      <w:pPr>
+        <w:pStyle w:val="Heading3"/>
+        <w:rPr>
+          <w:lang w:val="en-US"/>
+        </w:rPr>
+      </w:pPr>
+    </w:p>
+    <w:p>
+      <w:pPr>
+        <w:pStyle w:val="Heading3"/>
+        <w:rPr>
+          <w:lang w:val="en-US"/>
+        </w:rPr>
+      </w:pPr>
+      <w:r>
+        <w:rPr>
+          <w:lang w:val="en-US"/>
+        </w:rPr>
+        <w:t>Minimum requirement</w:t>
+      </w:r>
+    </w:p>
+    <w:p>
+      <w:pPr>
+        <w:rPr>
+          <w:lang w:val="en-US"/>
+        </w:rPr>
+      </w:pPr>
+      <w:proofErr w:type="spellStart"/>
+      <w:r>
+        <w:rPr>
+          <w:lang w:val="en-US"/>
+        </w:rPr>
         <w:t>Matlab</w:t>
       </w:r>
       <w:proofErr w:type="spellEnd"/>
@@ -380,84 +527,16 @@
         <w:rPr>
           <w:lang w:val="en-US"/>
         </w:rPr>
-        <w:t xml:space="preserve">. </w:t>
-      </w:r>
-    </w:p>
-    <w:p>
-      <w:pPr>
-        <w:spacing w:line="276" w:lineRule="auto"/>
-        <w:rPr>
-          <w:lang w:val="en-US"/>
-        </w:rPr>
-      </w:pPr>
-      <w:r>
-        <w:rPr>
-          <w:lang w:val="en-US"/>
-        </w:rPr>
-        <w:br/>
-      </w:r>
-      <w:r>
-        <w:rPr>
-          <w:lang w:val="en-US"/>
-        </w:rPr>
-        <w:t xml:space="preserve">In summary, the authors propose the </w:t>
-      </w:r>
-      <w:proofErr w:type="spellStart"/>
-      <w:r>
-        <w:rPr>
-          <w:lang w:val="en-US"/>
-        </w:rPr>
-        <w:t>EEGpal</w:t>
-      </w:r>
-      <w:proofErr w:type="spellEnd"/>
-      <w:r>
-        <w:rPr>
-          <w:lang w:val="en-US"/>
-        </w:rPr>
-        <w:t xml:space="preserve"> graphical interface (GUI) as a more practical solution than the EEGLAB and </w:t>
-      </w:r>
-      <w:proofErr w:type="spellStart"/>
-      <w:r>
-        <w:rPr>
-          <w:lang w:val="en-US"/>
-        </w:rPr>
-        <w:t>Cartool</w:t>
-      </w:r>
-      <w:proofErr w:type="spellEnd"/>
-      <w:r>
-        <w:rPr>
-          <w:lang w:val="en-US"/>
-        </w:rPr>
-        <w:t xml:space="preserve"> GUIs for automating preprocessing. The authors recommend the use of </w:t>
-      </w:r>
-      <w:proofErr w:type="spellStart"/>
-      <w:r>
-        <w:rPr>
-          <w:lang w:val="en-US"/>
-        </w:rPr>
-        <w:t>Cartool</w:t>
-      </w:r>
-      <w:proofErr w:type="spellEnd"/>
-      <w:r>
-        <w:rPr>
-          <w:lang w:val="en-US"/>
-        </w:rPr>
-        <w:t xml:space="preserve"> software for the </w:t>
-      </w:r>
-      <w:proofErr w:type="spellStart"/>
-      <w:r>
-        <w:rPr>
-          <w:lang w:val="en-US"/>
-        </w:rPr>
-        <w:t>visualisation</w:t>
-      </w:r>
-      <w:proofErr w:type="spellEnd"/>
-      <w:r>
-        <w:rPr>
-          <w:lang w:val="en-US"/>
-        </w:rPr>
-        <w:t xml:space="preserve"> of EEG traces.</w:t>
-      </w:r>
+        <w:t xml:space="preserve"> 2018b or later</w:t>
+      </w:r>
+    </w:p>
+    <w:p>
+      <w:pPr>
+        <w:pStyle w:val="Heading3"/>
+        <w:rPr>
+          <w:lang w:val="en-US"/>
+        </w:rPr>
+      </w:pPr>
     </w:p>
     <w:p>
       <w:pPr>
@@ -488,92 +567,108 @@
           <w:bCs/>
           <w:lang w:val="en-US"/>
         </w:rPr>
-        <w:t>GNU General Public License v3.0 or later</w:t>
-      </w:r>
-    </w:p>
-    <w:p>
-      <w:pPr>
-        <w:spacing w:line="276" w:lineRule="auto"/>
-        <w:rPr>
-          <w:lang w:val="en-US"/>
-        </w:rPr>
-      </w:pPr>
-      <w:r>
-        <w:rPr>
-          <w:lang w:val="en-US"/>
-        </w:rPr>
-        <w:t>Permissions of this strong copyleft license are conditioned on making available complete source code of licensed works and modifications, which include larger works using a licensed work, under the same license. Copyright and license notices must be preserved. Contributors provide an express grant of patent rights.</w:t>
-      </w:r>
-    </w:p>
-    <w:p>
-      <w:pPr>
-        <w:spacing w:line="276" w:lineRule="auto"/>
-        <w:rPr>
-          <w:lang w:val="en-US"/>
-        </w:rPr>
-      </w:pPr>
-    </w:p>
-    <w:p>
-      <w:pPr>
-        <w:pStyle w:val="Heading3"/>
-        <w:rPr>
-          <w:lang w:val="en-US"/>
-        </w:rPr>
-      </w:pPr>
-      <w:r>
-        <w:rPr>
-          <w:lang w:val="en-US"/>
-        </w:rPr>
-        <w:t>Before to start</w:t>
-      </w:r>
-    </w:p>
-    <w:p>
-      <w:pPr>
-        <w:spacing w:line="276" w:lineRule="auto"/>
-        <w:rPr>
-          <w:lang w:val="en-US"/>
-        </w:rPr>
-      </w:pPr>
-      <w:r>
-        <w:rPr>
-          <w:lang w:val="en-US"/>
-        </w:rPr>
-        <w:t xml:space="preserve">This section </w:t>
-      </w:r>
-      <w:r>
-        <w:rPr>
-          <w:lang w:val="en-US"/>
-        </w:rPr>
-        <w:t>reminds</w:t>
-      </w:r>
-      <w:r>
-        <w:rPr>
-          <w:lang w:val="en-US"/>
-        </w:rPr>
-        <w:t xml:space="preserve"> the import ter</w:t>
-      </w:r>
-      <w:r>
-        <w:rPr>
-          <w:lang w:val="en-US"/>
-        </w:rPr>
-        <w:t>minology and concept to know before to use this toolbox.</w:t>
-      </w:r>
-    </w:p>
-    <w:p>
-      <w:pPr>
-        <w:spacing w:line="276" w:lineRule="auto"/>
+        <w:t>GNU General Public License v</w:t>
+      </w:r>
+      <w:r>
         <w:rPr>
           <w:b/>
           <w:bCs/>
           <w:lang w:val="en-US"/>
         </w:rPr>
-      </w:pPr>
+        <w:t>4</w:t>
+      </w:r>
       <w:r>
         <w:rPr>
           <w:b/>
           <w:bCs/>
           <w:lang w:val="en-US"/>
         </w:rPr>
+        <w:t>.0 or later</w:t>
+      </w:r>
+    </w:p>
+    <w:p>
+      <w:pPr>
+        <w:spacing w:line="276" w:lineRule="auto"/>
+        <w:rPr>
+          <w:lang w:val="en-US"/>
+        </w:rPr>
+      </w:pPr>
+      <w:r>
+        <w:rPr>
+          <w:lang w:val="en-US"/>
+        </w:rPr>
+        <w:t>Permissions of this strong copyleft license are conditioned on making available complete source code of licensed works and modifications, which include larger works using a licensed work, under the same license. Copyright and license notices must be preserved. Contributors provide an express grant of patent rights.</w:t>
+      </w:r>
+    </w:p>
+    <w:p>
+      <w:pPr>
+        <w:spacing w:line="276" w:lineRule="auto"/>
+        <w:rPr>
+          <w:lang w:val="en-US"/>
+        </w:rPr>
+      </w:pPr>
+    </w:p>
+    <w:p>
+      <w:pPr>
+        <w:pStyle w:val="Heading3"/>
+        <w:rPr>
+          <w:lang w:val="en-US"/>
+        </w:rPr>
+      </w:pPr>
+      <w:r>
+        <w:rPr>
+          <w:lang w:val="en-US"/>
+        </w:rPr>
+        <w:t>Before to start</w:t>
+      </w:r>
+    </w:p>
+    <w:p>
+      <w:pPr>
+        <w:spacing w:line="276" w:lineRule="auto"/>
+        <w:rPr>
+          <w:lang w:val="en-US"/>
+        </w:rPr>
+      </w:pPr>
+      <w:r>
+        <w:rPr>
+          <w:lang w:val="en-US"/>
+        </w:rPr>
+        <w:t xml:space="preserve">This section </w:t>
+      </w:r>
+      <w:r>
+        <w:rPr>
+          <w:lang w:val="en-US"/>
+        </w:rPr>
+        <w:t>reminds</w:t>
+      </w:r>
+      <w:r>
+        <w:rPr>
+          <w:lang w:val="en-US"/>
+        </w:rPr>
+        <w:t xml:space="preserve"> the import ter</w:t>
+      </w:r>
+      <w:r>
+        <w:rPr>
+          <w:lang w:val="en-US"/>
+        </w:rPr>
+        <w:t>minology and concept to know before to use this toolbox.</w:t>
+      </w:r>
+    </w:p>
+    <w:p>
+      <w:pPr>
+        <w:spacing w:line="276" w:lineRule="auto"/>
+        <w:rPr>
+          <w:b/>
+          <w:bCs/>
+          <w:lang w:val="en-US"/>
+        </w:rPr>
+      </w:pPr>
+      <w:r>
+        <w:rPr>
+          <w:b/>
+          <w:bCs/>
+          <w:lang w:val="en-US"/>
+        </w:rPr>
         <w:t>What is a Time Frame (TF)?</w:t>
       </w:r>
     </w:p>
@@ -588,6 +683,7 @@
         <w:rPr>
           <w:lang w:val="en-US"/>
         </w:rPr>
+        <w:lastRenderedPageBreak/>
         <w:t>The abbreviation TF</w:t>
       </w:r>
       <w:r>
@@ -781,7 +877,6 @@
           <w:lang w:val="en-US"/>
         </w:rPr>
       </w:pPr>
-      <w:proofErr w:type="gramStart"/>
       <w:r>
         <w:rPr>
           <w:lang w:val="en-US"/>
@@ -796,7 +891,6 @@
         <w:t>bdf</w:t>
       </w:r>
       <w:proofErr w:type="spellEnd"/>
-      <w:proofErr w:type="gramEnd"/>
       <w:r>
         <w:rPr>
           <w:lang w:val="en-US"/>
@@ -830,12 +924,10 @@
           <w:lang w:val="en-US"/>
         </w:rPr>
       </w:pPr>
-      <w:proofErr w:type="gramStart"/>
-      <w:r>
-        <w:rPr>
-          <w:lang w:val="en-US"/>
-        </w:rPr>
-        <w:lastRenderedPageBreak/>
+      <w:r>
+        <w:rPr>
+          <w:lang w:val="en-US"/>
+        </w:rPr>
         <w:t>.</w:t>
       </w:r>
       <w:proofErr w:type="spellStart"/>
@@ -846,7 +938,6 @@
         <w:t>eph</w:t>
       </w:r>
       <w:proofErr w:type="spellEnd"/>
-      <w:proofErr w:type="gramEnd"/>
       <w:r>
         <w:rPr>
           <w:lang w:val="en-US"/>
@@ -877,21 +968,7 @@
         <w:rPr>
           <w:lang w:val="en-US"/>
         </w:rPr>
-        <w:t xml:space="preserve">. The first line is </w:t>
-      </w:r>
-      <w:proofErr w:type="gramStart"/>
-      <w:r>
-        <w:rPr>
-          <w:lang w:val="en-US"/>
-        </w:rPr>
-        <w:t>an</w:t>
-      </w:r>
-      <w:proofErr w:type="gramEnd"/>
-      <w:r>
-        <w:rPr>
-          <w:lang w:val="en-US"/>
-        </w:rPr>
-        <w:t xml:space="preserve"> header which contains info about the number of channel, number of time point and sampling rate</w:t>
+        <w:t>. The first line is an header which contains info about the number of channel, number of time point and sampling rate</w:t>
       </w:r>
     </w:p>
     <w:p>
@@ -906,19 +983,11 @@
           <w:lang w:val="en-US"/>
         </w:rPr>
       </w:pPr>
-      <w:proofErr w:type="gramStart"/>
-      <w:r>
-        <w:rPr>
-          <w:lang w:val="en-US"/>
-        </w:rPr>
-        <w:t>.ep</w:t>
-      </w:r>
-      <w:proofErr w:type="gramEnd"/>
-      <w:r>
-        <w:rPr>
-          <w:lang w:val="en-US"/>
-        </w:rPr>
-        <w:t xml:space="preserve">:  Text file format </w:t>
+      <w:r>
+        <w:rPr>
+          <w:lang w:val="en-US"/>
+        </w:rPr>
+        <w:t xml:space="preserve">.ep:  Text file format </w:t>
       </w:r>
       <w:r>
         <w:rPr>
@@ -997,7 +1066,6 @@
           <w:lang w:val="en-US"/>
         </w:rPr>
       </w:pPr>
-      <w:proofErr w:type="gramStart"/>
       <w:r>
         <w:rPr>
           <w:lang w:val="en-US"/>
@@ -1012,7 +1080,6 @@
         <w:t>sef</w:t>
       </w:r>
       <w:proofErr w:type="spellEnd"/>
-      <w:proofErr w:type="gramEnd"/>
       <w:r>
         <w:rPr>
           <w:lang w:val="en-US"/>
@@ -1066,19 +1133,11 @@
           <w:lang w:val="en-US"/>
         </w:rPr>
       </w:pPr>
-      <w:proofErr w:type="gramStart"/>
-      <w:r>
-        <w:rPr>
-          <w:lang w:val="en-US"/>
-        </w:rPr>
-        <w:t>.set</w:t>
-      </w:r>
-      <w:proofErr w:type="gramEnd"/>
-      <w:r>
-        <w:rPr>
-          <w:lang w:val="en-US"/>
-        </w:rPr>
-        <w:t>/.</w:t>
+      <w:r>
+        <w:rPr>
+          <w:lang w:val="en-US"/>
+        </w:rPr>
+        <w:t>.set/.</w:t>
       </w:r>
       <w:proofErr w:type="spellStart"/>
       <w:r>
@@ -1107,7 +1166,6 @@
           <w:lang w:val="en-US"/>
         </w:rPr>
       </w:pPr>
-      <w:proofErr w:type="gramStart"/>
       <w:r>
         <w:rPr>
           <w:lang w:val="en-US"/>
@@ -1122,7 +1180,6 @@
         <w:t>ris</w:t>
       </w:r>
       <w:proofErr w:type="spellEnd"/>
-      <w:proofErr w:type="gramEnd"/>
       <w:r>
         <w:rPr>
           <w:lang w:val="en-US"/>
@@ -1156,7 +1213,6 @@
           <w:lang w:val="en-US"/>
         </w:rPr>
       </w:pPr>
-      <w:proofErr w:type="gramStart"/>
       <w:r>
         <w:rPr>
           <w:lang w:val="en-US"/>
@@ -1171,7 +1227,6 @@
         <w:t>freq</w:t>
       </w:r>
       <w:proofErr w:type="spellEnd"/>
-      <w:proofErr w:type="gramEnd"/>
       <w:r>
         <w:rPr>
           <w:lang w:val="en-US"/>
@@ -1250,14 +1305,7 @@
         <w:rPr>
           <w:lang w:val="en-US"/>
         </w:rPr>
-        <w:t xml:space="preserve"> we add a tag to the EEG recording to mark the position of an event. This is the function of triggers/markers. The difference is that the triggers are included in the EEG file (this is the case </w:t>
-      </w:r>
-      <w:proofErr w:type="gramStart"/>
-      <w:r>
-        <w:rPr>
-          <w:lang w:val="en-US"/>
-        </w:rPr>
-        <w:t>for .</w:t>
+        <w:t xml:space="preserve"> we add a tag to the EEG recording to mark the position of an event. This is the function of triggers/markers. The difference is that the triggers are included in the EEG file (this is the case for .</w:t>
       </w:r>
       <w:proofErr w:type="spellStart"/>
       <w:r>
@@ -1267,7 +1315,6 @@
         <w:t>bdf</w:t>
       </w:r>
       <w:proofErr w:type="spellEnd"/>
-      <w:proofErr w:type="gramEnd"/>
       <w:r>
         <w:rPr>
           <w:lang w:val="en-US"/>
@@ -1505,21 +1552,7 @@
         <w:rPr>
           <w:lang w:val="en-US"/>
         </w:rPr>
-        <w:t xml:space="preserve">There is five important </w:t>
-      </w:r>
-      <w:proofErr w:type="gramStart"/>
-      <w:r>
-        <w:rPr>
-          <w:lang w:val="en-US"/>
-        </w:rPr>
-        <w:t>section</w:t>
-      </w:r>
-      <w:proofErr w:type="gramEnd"/>
-      <w:r>
-        <w:rPr>
-          <w:lang w:val="en-US"/>
-        </w:rPr>
-        <w:t xml:space="preserve"> in the </w:t>
+        <w:t xml:space="preserve">There is five important section in the </w:t>
       </w:r>
       <w:proofErr w:type="spellStart"/>
       <w:r>
@@ -1667,21 +1700,7 @@
         <w:rPr>
           <w:lang w:val="en-US"/>
         </w:rPr>
-        <w:t xml:space="preserve">: Permit to define the default format of file saving as well as export the file of the Data Table in another format. You can also </w:t>
-      </w:r>
-      <w:proofErr w:type="gramStart"/>
-      <w:r>
-        <w:rPr>
-          <w:lang w:val="en-US"/>
-        </w:rPr>
-        <w:t>found</w:t>
-      </w:r>
-      <w:proofErr w:type="gramEnd"/>
-      <w:r>
-        <w:rPr>
-          <w:lang w:val="en-US"/>
-        </w:rPr>
-        <w:t xml:space="preserve"> here the File Cut tool to cut your EEG files</w:t>
+        <w:t>: Permit to define the default format of file saving as well as export the file of the Data Table in another format. You can also found here the File Cut tool to cut your EEG files</w:t>
       </w:r>
     </w:p>
     <w:p>
@@ -1974,19 +1993,11 @@
           <w:lang w:val="en-US"/>
         </w:rPr>
       </w:pPr>
-      <w:proofErr w:type="gramStart"/>
-      <w:r>
-        <w:rPr>
-          <w:lang w:val="en-US"/>
-        </w:rPr>
-        <w:t>In order to</w:t>
-      </w:r>
-      <w:proofErr w:type="gramEnd"/>
-      <w:r>
-        <w:rPr>
-          <w:lang w:val="en-US"/>
-        </w:rPr>
-        <w:t xml:space="preserve"> specify the different subject to the </w:t>
+      <w:r>
+        <w:rPr>
+          <w:lang w:val="en-US"/>
+        </w:rPr>
+        <w:t xml:space="preserve">In order to specify the different subject to the </w:t>
       </w:r>
       <w:proofErr w:type="spellStart"/>
       <w:r>
@@ -2102,21 +2113,7 @@
         <w:rPr>
           <w:lang w:val="en-US"/>
         </w:rPr>
-        <w:t xml:space="preserve">You can also deselect files </w:t>
-      </w:r>
-      <w:proofErr w:type="gramStart"/>
-      <w:r>
-        <w:rPr>
-          <w:lang w:val="en-US"/>
-        </w:rPr>
-        <w:t>according</w:t>
-      </w:r>
-      <w:proofErr w:type="gramEnd"/>
-      <w:r>
-        <w:rPr>
-          <w:lang w:val="en-US"/>
-        </w:rPr>
-        <w:t xml:space="preserve"> the sub-folder from the input folder</w:t>
+        <w:t>You can also deselect files according the sub-folder from the input folder</w:t>
       </w:r>
     </w:p>
     <w:p>
@@ -2204,14 +2201,7 @@
         <w:rPr>
           <w:lang w:val="en-US"/>
         </w:rPr>
-        <w:t xml:space="preserve">Load </w:t>
-      </w:r>
-      <w:proofErr w:type="gramStart"/>
-      <w:r>
-        <w:rPr>
-          <w:lang w:val="en-US"/>
-        </w:rPr>
-        <w:t>the .</w:t>
+        <w:t>Load the .</w:t>
       </w:r>
       <w:proofErr w:type="spellStart"/>
       <w:r>
@@ -2221,7 +2211,6 @@
         <w:t>xyz</w:t>
       </w:r>
       <w:proofErr w:type="spellEnd"/>
-      <w:proofErr w:type="gramEnd"/>
       <w:r>
         <w:rPr>
           <w:lang w:val="en-US"/>
@@ -2642,14 +2631,7 @@
         <w:rPr>
           <w:lang w:val="en-US"/>
         </w:rPr>
-        <w:t xml:space="preserve">Select the output format </w:t>
-      </w:r>
-      <w:proofErr w:type="gramStart"/>
-      <w:r>
-        <w:rPr>
-          <w:lang w:val="en-US"/>
-        </w:rPr>
-        <w:t>(.</w:t>
+        <w:t>Select the output format (.</w:t>
       </w:r>
       <w:proofErr w:type="spellStart"/>
       <w:r>
@@ -2659,7 +2641,6 @@
         <w:t>sef</w:t>
       </w:r>
       <w:proofErr w:type="spellEnd"/>
-      <w:proofErr w:type="gramEnd"/>
       <w:r>
         <w:rPr>
           <w:lang w:val="en-US"/>
@@ -2922,23 +2903,7 @@
           <w:color w:val="000000" w:themeColor="text1"/>
           <w:lang w:val="en-US"/>
         </w:rPr>
-        <w:t xml:space="preserve">Check the excel file on the C column (percentage of channels that are bridged; if 0 = good to go, no bridge detected, if there is a number we </w:t>
-      </w:r>
-      <w:proofErr w:type="gramStart"/>
-      <w:r>
-        <w:rPr>
-          <w:color w:val="000000" w:themeColor="text1"/>
-          <w:lang w:val="en-US"/>
-        </w:rPr>
-        <w:t>have to</w:t>
-      </w:r>
-      <w:proofErr w:type="gramEnd"/>
-      <w:r>
-        <w:rPr>
-          <w:color w:val="000000" w:themeColor="text1"/>
-          <w:lang w:val="en-US"/>
-        </w:rPr>
-        <w:t xml:space="preserve"> delete one of the bridged channels)</w:t>
+        <w:t>Check the excel file on the C column (percentage of channels that are bridged; if 0 = good to go, no bridge detected, if there is a number we have to delete one of the bridged channels)</w:t>
       </w:r>
     </w:p>
     <w:p>
@@ -2974,6 +2939,25 @@
           <w:lang w:val="en-US"/>
         </w:rPr>
         <w:t>Other tools and modules have their own manuals.</w:t>
+      </w:r>
+    </w:p>
+    <w:p>
+      <w:pPr>
+        <w:rPr>
+          <w:rFonts w:ascii="Calibri" w:hAnsi="Calibri" w:cs="Calibri"/>
+          <w:b/>
+          <w:bCs/>
+          <w:lang w:val="en-US"/>
+        </w:rPr>
+      </w:pPr>
+      <w:r>
+        <w:rPr>
+          <w:rFonts w:ascii="Calibri" w:hAnsi="Calibri" w:cs="Calibri"/>
+          <w:b/>
+          <w:bCs/>
+          <w:lang w:val="en-US"/>
+        </w:rPr>
+        <w:t xml:space="preserve"> </w:t>
       </w:r>
     </w:p>
     <w:sectPr>

</xml_diff>

<commit_message>
Setup the files load in the Statistical Module.
</commit_message>
<xml_diff>
--- a/Manuels/Manuel_EEGpal_Main.docx
+++ b/Manuels/Manuel_EEGpal_Main.docx
@@ -9,7 +9,6 @@
           <w:lang w:val="en-US"/>
         </w:rPr>
       </w:pPr>
-      <w:proofErr w:type="spellStart"/>
       <w:r>
         <w:rPr>
           <w:b/>
@@ -18,7 +17,6 @@
         </w:rPr>
         <w:t>EEGpal</w:t>
       </w:r>
-      <w:proofErr w:type="spellEnd"/>
       <w:r>
         <w:rPr>
           <w:lang w:val="en-US"/>
@@ -108,50 +106,36 @@
         <w:rPr>
           <w:lang w:val="en-US"/>
         </w:rPr>
-        <w:t xml:space="preserve">The </w:t>
-      </w:r>
-      <w:proofErr w:type="spellStart"/>
-      <w:r>
-        <w:rPr>
-          <w:lang w:val="en-US"/>
-        </w:rPr>
-        <w:t>EEGpal</w:t>
-      </w:r>
-      <w:proofErr w:type="spellEnd"/>
-      <w:r>
-        <w:rPr>
-          <w:lang w:val="en-US"/>
-        </w:rPr>
-        <w:t xml:space="preserve"> toolbox is developed by Michael </w:t>
-      </w:r>
-      <w:proofErr w:type="spellStart"/>
-      <w:r>
-        <w:rPr>
-          <w:lang w:val="en-US"/>
-        </w:rPr>
-        <w:t>DePretto</w:t>
-      </w:r>
-      <w:proofErr w:type="spellEnd"/>
-      <w:r>
-        <w:rPr>
-          <w:lang w:val="en-US"/>
-        </w:rPr>
-        <w:t xml:space="preserve"> (</w:t>
-      </w:r>
-      <w:r>
-        <w:rPr>
-          <w:highlight w:val="yellow"/>
-          <w:lang w:val="en-US"/>
-        </w:rPr>
-        <w:t>contact info</w:t>
-      </w:r>
-      <w:r>
-        <w:rPr>
-          <w:lang w:val="en-US"/>
-        </w:rPr>
-        <w:t xml:space="preserve">) and Michaël Mouthon (University of Fribourg, </w:t>
+        <w:t>The EEGpal toolbox is developed by Michael DePretto (</w:t>
       </w:r>
       <w:hyperlink r:id="rId7" w:history="1">
+        <w:r>
+          <w:rPr>
+            <w:rStyle w:val="Hyperlink"/>
+            <w:lang w:val="en-US"/>
+          </w:rPr>
+          <w:t>Michael.DePretto@gmail.com</w:t>
+        </w:r>
+      </w:hyperlink>
+      <w:r>
+        <w:rPr>
+          <w:lang w:val="en-US"/>
+        </w:rPr>
+        <w:t>)</w:t>
+      </w:r>
+      <w:r>
+        <w:rPr>
+          <w:lang w:val="en-US"/>
+        </w:rPr>
+        <w:t xml:space="preserve"> </w:t>
+      </w:r>
+      <w:r>
+        <w:rPr>
+          <w:lang w:val="en-US"/>
+        </w:rPr>
+        <w:t xml:space="preserve">and Michaël Mouthon (University of Fribourg, </w:t>
+      </w:r>
+      <w:hyperlink r:id="rId8" w:history="1">
         <w:r>
           <w:rPr>
             <w:rStyle w:val="Hyperlink"/>
@@ -174,33 +158,11 @@
           <w:lang w:val="en-US"/>
         </w:rPr>
       </w:pPr>
-      <w:proofErr w:type="spellStart"/>
-      <w:r>
-        <w:rPr>
-          <w:lang w:val="en-US"/>
-        </w:rPr>
-        <w:t>EEGpal</w:t>
-      </w:r>
-      <w:proofErr w:type="spellEnd"/>
-      <w:r>
-        <w:rPr>
-          <w:lang w:val="en-US"/>
-        </w:rPr>
-        <w:t xml:space="preserve"> is an open-source </w:t>
-      </w:r>
-      <w:proofErr w:type="spellStart"/>
-      <w:r>
-        <w:rPr>
-          <w:lang w:val="en-US"/>
-        </w:rPr>
-        <w:t>Matlab</w:t>
-      </w:r>
-      <w:proofErr w:type="spellEnd"/>
-      <w:r>
-        <w:rPr>
-          <w:lang w:val="en-US"/>
-        </w:rPr>
-        <w:t>-based software for automated/semi-automated EEG data pre-processing and analyses.</w:t>
+      <w:r>
+        <w:rPr>
+          <w:lang w:val="en-US"/>
+        </w:rPr>
+        <w:t>EEGpal is an open-source Matlab-based software for automated/semi-automated EEG data pre-processing and analyses.</w:t>
       </w:r>
       <w:r>
         <w:rPr>
@@ -240,19 +202,11 @@
         </w:rPr>
         <w:t xml:space="preserve">software </w:t>
       </w:r>
-      <w:proofErr w:type="spellStart"/>
-      <w:r>
-        <w:rPr>
-          <w:lang w:val="en-US"/>
-        </w:rPr>
-        <w:t>Cartool</w:t>
-      </w:r>
-      <w:proofErr w:type="spellEnd"/>
-      <w:r>
-        <w:rPr>
-          <w:lang w:val="en-US"/>
-        </w:rPr>
-        <w:t xml:space="preserve"> </w:t>
+      <w:r>
+        <w:rPr>
+          <w:lang w:val="en-US"/>
+        </w:rPr>
+        <w:t xml:space="preserve">Cartool </w:t>
       </w:r>
       <w:r>
         <w:rPr>
@@ -322,7 +276,7 @@
         </w:rPr>
         <w:t xml:space="preserve"> vol. 2011, 813870. DOI : </w:t>
       </w:r>
-      <w:hyperlink r:id="rId8" w:tgtFrame="_blank" w:history="1">
+      <w:hyperlink r:id="rId9" w:tgtFrame="_blank" w:history="1">
         <w:r>
           <w:rPr>
             <w:rStyle w:val="Hyperlink"/>
@@ -353,21 +307,7 @@
         <w:rPr>
           <w:lang w:val="en-US"/>
         </w:rPr>
-        <w:t xml:space="preserve">Delorme, A., &amp; </w:t>
-      </w:r>
-      <w:proofErr w:type="spellStart"/>
-      <w:r>
-        <w:rPr>
-          <w:lang w:val="en-US"/>
-        </w:rPr>
-        <w:t>Makeig</w:t>
-      </w:r>
-      <w:proofErr w:type="spellEnd"/>
-      <w:r>
-        <w:rPr>
-          <w:lang w:val="en-US"/>
-        </w:rPr>
-        <w:t xml:space="preserve">, S. (2004). EEGLAB: an open-source toolbox for analysis of single-trial EEG dynamics. </w:t>
+        <w:t xml:space="preserve">Delorme, A., &amp; Makeig, S. (2004). EEGLAB: an open-source toolbox for analysis of single-trial EEG dynamics. </w:t>
       </w:r>
       <w:r>
         <w:rPr>
@@ -389,7 +329,7 @@
         </w:rPr>
         <w:t xml:space="preserve"> DOI: </w:t>
       </w:r>
-      <w:hyperlink r:id="rId9" w:tgtFrame="_blank" w:history="1">
+      <w:hyperlink r:id="rId10" w:tgtFrame="_blank" w:history="1">
         <w:r>
           <w:rPr>
             <w:rStyle w:val="Hyperlink"/>
@@ -428,63 +368,7 @@
         <w:rPr>
           <w:lang w:val="en-US"/>
         </w:rPr>
-        <w:t xml:space="preserve">In summary, the authors propose the </w:t>
-      </w:r>
-      <w:proofErr w:type="spellStart"/>
-      <w:r>
-        <w:rPr>
-          <w:lang w:val="en-US"/>
-        </w:rPr>
-        <w:t>EEGpal</w:t>
-      </w:r>
-      <w:proofErr w:type="spellEnd"/>
-      <w:r>
-        <w:rPr>
-          <w:lang w:val="en-US"/>
-        </w:rPr>
-        <w:t xml:space="preserve"> graphical interface (GUI) as a more practical solution than the EEGLAB and </w:t>
-      </w:r>
-      <w:proofErr w:type="spellStart"/>
-      <w:r>
-        <w:rPr>
-          <w:lang w:val="en-US"/>
-        </w:rPr>
-        <w:t>Cartool</w:t>
-      </w:r>
-      <w:proofErr w:type="spellEnd"/>
-      <w:r>
-        <w:rPr>
-          <w:lang w:val="en-US"/>
-        </w:rPr>
-        <w:t xml:space="preserve"> GUIs for automating preprocessing. The authors recommend the use of </w:t>
-      </w:r>
-      <w:proofErr w:type="spellStart"/>
-      <w:r>
-        <w:rPr>
-          <w:lang w:val="en-US"/>
-        </w:rPr>
-        <w:t>Cartool</w:t>
-      </w:r>
-      <w:proofErr w:type="spellEnd"/>
-      <w:r>
-        <w:rPr>
-          <w:lang w:val="en-US"/>
-        </w:rPr>
-        <w:t xml:space="preserve"> software for the </w:t>
-      </w:r>
-      <w:proofErr w:type="spellStart"/>
-      <w:r>
-        <w:rPr>
-          <w:lang w:val="en-US"/>
-        </w:rPr>
-        <w:t>visualisation</w:t>
-      </w:r>
-      <w:proofErr w:type="spellEnd"/>
-      <w:r>
-        <w:rPr>
-          <w:lang w:val="en-US"/>
-        </w:rPr>
-        <w:t xml:space="preserve"> of EEG traces.</w:t>
+        <w:t>In summary, the authors propose the EEGpal graphical interface (GUI) as a more practical solution than the EEGLAB and Cartool GUIs for automating preprocessing. The authors recommend the use of Cartool software for the visualisation of EEG traces.</w:t>
       </w:r>
     </w:p>
     <w:p>
@@ -515,19 +399,11 @@
           <w:lang w:val="en-US"/>
         </w:rPr>
       </w:pPr>
-      <w:proofErr w:type="spellStart"/>
-      <w:r>
-        <w:rPr>
-          <w:lang w:val="en-US"/>
-        </w:rPr>
-        <w:t>Matlab</w:t>
-      </w:r>
-      <w:proofErr w:type="spellEnd"/>
-      <w:r>
-        <w:rPr>
-          <w:lang w:val="en-US"/>
-        </w:rPr>
-        <w:t xml:space="preserve"> 2018b or later</w:t>
+      <w:r>
+        <w:rPr>
+          <w:lang w:val="en-US"/>
+        </w:rPr>
+        <w:t>Matlab 2018b or later</w:t>
       </w:r>
     </w:p>
     <w:p>
@@ -690,21 +566,7 @@
         <w:rPr>
           <w:lang w:val="en-US"/>
         </w:rPr>
-        <w:t xml:space="preserve"> (or </w:t>
-      </w:r>
-      <w:proofErr w:type="spellStart"/>
-      <w:r>
-        <w:rPr>
-          <w:lang w:val="en-US"/>
-        </w:rPr>
-        <w:t>tf</w:t>
-      </w:r>
-      <w:proofErr w:type="spellEnd"/>
-      <w:r>
-        <w:rPr>
-          <w:lang w:val="en-US"/>
-        </w:rPr>
-        <w:t>)</w:t>
+        <w:t xml:space="preserve"> (or tf)</w:t>
       </w:r>
       <w:r>
         <w:rPr>
@@ -794,16 +656,8 @@
         <w:rPr>
           <w:lang w:val="en-US"/>
         </w:rPr>
-        <w:t xml:space="preserve"> </w:t>
-      </w:r>
-      <w:proofErr w:type="spellStart"/>
-      <w:r>
-        <w:rPr>
-          <w:lang w:val="en-US"/>
-        </w:rPr>
-        <w:t>ms.</w:t>
-      </w:r>
-      <w:proofErr w:type="spellEnd"/>
+        <w:t xml:space="preserve"> ms.</w:t>
+      </w:r>
     </w:p>
     <w:p>
       <w:pPr>
@@ -842,21 +696,7 @@
         <w:rPr>
           <w:lang w:val="en-US"/>
         </w:rPr>
-        <w:t xml:space="preserve">One of the advantages of the </w:t>
-      </w:r>
-      <w:proofErr w:type="spellStart"/>
-      <w:r>
-        <w:rPr>
-          <w:lang w:val="en-US"/>
-        </w:rPr>
-        <w:t>EEGpal</w:t>
-      </w:r>
-      <w:proofErr w:type="spellEnd"/>
-      <w:r>
-        <w:rPr>
-          <w:lang w:val="en-US"/>
-        </w:rPr>
-        <w:t xml:space="preserve"> toolbox is that it works with a serval EEG file format.</w:t>
+        <w:t>One of the advantages of the EEGpal toolbox is that it works with a serval EEG file format.</w:t>
       </w:r>
       <w:r>
         <w:rPr>
@@ -881,35 +721,7 @@
         <w:rPr>
           <w:lang w:val="en-US"/>
         </w:rPr>
-        <w:t>.</w:t>
-      </w:r>
-      <w:proofErr w:type="spellStart"/>
-      <w:r>
-        <w:rPr>
-          <w:lang w:val="en-US"/>
-        </w:rPr>
-        <w:t>bdf</w:t>
-      </w:r>
-      <w:proofErr w:type="spellEnd"/>
-      <w:r>
-        <w:rPr>
-          <w:lang w:val="en-US"/>
-        </w:rPr>
-        <w:t xml:space="preserve"> : Raw </w:t>
-      </w:r>
-      <w:proofErr w:type="spellStart"/>
-      <w:r>
-        <w:rPr>
-          <w:lang w:val="en-US"/>
-        </w:rPr>
-        <w:t>Biosemi</w:t>
-      </w:r>
-      <w:proofErr w:type="spellEnd"/>
-      <w:r>
-        <w:rPr>
-          <w:lang w:val="en-US"/>
-        </w:rPr>
-        <w:t xml:space="preserve"> files</w:t>
+        <w:t>.bdf : Raw Biosemi files</w:t>
       </w:r>
     </w:p>
     <w:p>
@@ -928,21 +740,7 @@
         <w:rPr>
           <w:lang w:val="en-US"/>
         </w:rPr>
-        <w:t>.</w:t>
-      </w:r>
-      <w:proofErr w:type="spellStart"/>
-      <w:r>
-        <w:rPr>
-          <w:lang w:val="en-US"/>
-        </w:rPr>
-        <w:t>eph</w:t>
-      </w:r>
-      <w:proofErr w:type="spellEnd"/>
-      <w:r>
-        <w:rPr>
-          <w:lang w:val="en-US"/>
-        </w:rPr>
-        <w:t xml:space="preserve"> : Text file format </w:t>
+        <w:t xml:space="preserve">.eph : Text file format </w:t>
       </w:r>
       <w:r>
         <w:rPr>
@@ -954,21 +752,7 @@
         <w:rPr>
           <w:lang w:val="en-US"/>
         </w:rPr>
-        <w:t xml:space="preserve">used in </w:t>
-      </w:r>
-      <w:proofErr w:type="spellStart"/>
-      <w:r>
-        <w:rPr>
-          <w:lang w:val="en-US"/>
-        </w:rPr>
-        <w:t>Cartool</w:t>
-      </w:r>
-      <w:proofErr w:type="spellEnd"/>
-      <w:r>
-        <w:rPr>
-          <w:lang w:val="en-US"/>
-        </w:rPr>
-        <w:t>. The first line is an header which contains info about the number of channel, number of time point and sampling rate</w:t>
+        <w:t>used in Cartool. The first line is an header which contains info about the number of channel, number of time point and sampling rate</w:t>
       </w:r>
     </w:p>
     <w:p>
@@ -1005,16 +789,8 @@
         <w:rPr>
           <w:lang w:val="en-US"/>
         </w:rPr>
-        <w:t xml:space="preserve">used in </w:t>
-      </w:r>
-      <w:proofErr w:type="spellStart"/>
-      <w:r>
-        <w:rPr>
-          <w:lang w:val="en-US"/>
-        </w:rPr>
-        <w:t>Cartool</w:t>
-      </w:r>
-      <w:proofErr w:type="spellEnd"/>
+        <w:t>used in Cartool</w:t>
+      </w:r>
       <w:r>
         <w:rPr>
           <w:lang w:val="en-US"/>
@@ -1025,21 +801,7 @@
         <w:rPr>
           <w:lang w:val="en-US"/>
         </w:rPr>
-        <w:t xml:space="preserve">Koenig, T., </w:t>
-      </w:r>
-      <w:proofErr w:type="spellStart"/>
-      <w:r>
-        <w:rPr>
-          <w:lang w:val="en-US"/>
-        </w:rPr>
-        <w:t>Kottlow</w:t>
-      </w:r>
-      <w:proofErr w:type="spellEnd"/>
-      <w:r>
-        <w:rPr>
-          <w:lang w:val="en-US"/>
-        </w:rPr>
-        <w:t>, M., Stein, M., &amp; Melie-García, L. (2011). Ragu: A Free Tool for the Analysis of EEG and MEG Event-Related Scalp Field Data Using Global Randomization Statistics. Computational Intelligence and Neuroscience, 2011, 1-14. DOI: 10.1155/2011/938925.</w:t>
+        <w:t>Koenig, T., Kottlow, M., Stein, M., &amp; Melie-García, L. (2011). Ragu: A Free Tool for the Analysis of EEG and MEG Event-Related Scalp Field Data Using Global Randomization Statistics. Computational Intelligence and Neuroscience, 2011, 1-14. DOI: 10.1155/2011/938925.</w:t>
       </w:r>
       <w:r>
         <w:rPr>
@@ -1070,55 +832,13 @@
         <w:rPr>
           <w:lang w:val="en-US"/>
         </w:rPr>
-        <w:t>.</w:t>
-      </w:r>
-      <w:proofErr w:type="spellStart"/>
-      <w:r>
-        <w:rPr>
-          <w:lang w:val="en-US"/>
-        </w:rPr>
-        <w:t>sef</w:t>
-      </w:r>
-      <w:proofErr w:type="spellEnd"/>
-      <w:r>
-        <w:rPr>
-          <w:lang w:val="en-US"/>
-        </w:rPr>
-        <w:t xml:space="preserve">: </w:t>
-      </w:r>
-      <w:r>
-        <w:rPr>
-          <w:lang w:val="en-US"/>
-        </w:rPr>
-        <w:t xml:space="preserve">Binary EEG file used in </w:t>
-      </w:r>
-      <w:proofErr w:type="spellStart"/>
-      <w:r>
-        <w:rPr>
-          <w:lang w:val="en-US"/>
-        </w:rPr>
-        <w:t>Cartool</w:t>
-      </w:r>
-      <w:proofErr w:type="spellEnd"/>
-      <w:r>
-        <w:rPr>
-          <w:lang w:val="en-US"/>
-        </w:rPr>
-        <w:t xml:space="preserve"> that contains the data and temporal information. It is the default option proposed in </w:t>
-      </w:r>
-      <w:proofErr w:type="spellStart"/>
-      <w:r>
-        <w:rPr>
-          <w:lang w:val="en-US"/>
-        </w:rPr>
-        <w:t>EEGpal</w:t>
-      </w:r>
-      <w:proofErr w:type="spellEnd"/>
-      <w:r>
-        <w:rPr>
-          <w:lang w:val="en-US"/>
-        </w:rPr>
-        <w:t xml:space="preserve"> because this solution uses the least disk space.</w:t>
+        <w:t xml:space="preserve">.sef: </w:t>
+      </w:r>
+      <w:r>
+        <w:rPr>
+          <w:lang w:val="en-US"/>
+        </w:rPr>
+        <w:t>Binary EEG file used in Cartool that contains the data and temporal information. It is the default option proposed in EEGpal because this solution uses the least disk space.</w:t>
       </w:r>
     </w:p>
     <w:p>
@@ -1137,21 +857,7 @@
         <w:rPr>
           <w:lang w:val="en-US"/>
         </w:rPr>
-        <w:t>.set/.</w:t>
-      </w:r>
-      <w:proofErr w:type="spellStart"/>
-      <w:r>
-        <w:rPr>
-          <w:lang w:val="en-US"/>
-        </w:rPr>
-        <w:t>fdt</w:t>
-      </w:r>
-      <w:proofErr w:type="spellEnd"/>
-      <w:r>
-        <w:rPr>
-          <w:lang w:val="en-US"/>
-        </w:rPr>
-        <w:t>: File format used by EEGLAB</w:t>
+        <w:t>.set/.fdt: File format used by EEGLAB</w:t>
       </w:r>
     </w:p>
     <w:p>
@@ -1170,36 +876,14 @@
         <w:rPr>
           <w:lang w:val="en-US"/>
         </w:rPr>
-        <w:t>.</w:t>
-      </w:r>
-      <w:proofErr w:type="spellStart"/>
-      <w:r>
-        <w:rPr>
-          <w:lang w:val="en-US"/>
-        </w:rPr>
-        <w:t>ris</w:t>
-      </w:r>
-      <w:proofErr w:type="spellEnd"/>
-      <w:r>
-        <w:rPr>
-          <w:lang w:val="en-US"/>
-        </w:rPr>
-        <w:t>: Inverse solution file used i</w:t>
-      </w:r>
-      <w:r>
-        <w:rPr>
-          <w:lang w:val="en-US"/>
-        </w:rPr>
-        <w:t xml:space="preserve">n </w:t>
-      </w:r>
-      <w:proofErr w:type="spellStart"/>
-      <w:r>
-        <w:rPr>
-          <w:lang w:val="en-US"/>
-        </w:rPr>
-        <w:t>Cartool</w:t>
-      </w:r>
-      <w:proofErr w:type="spellEnd"/>
+        <w:t>.ris: Inverse solution file used i</w:t>
+      </w:r>
+      <w:r>
+        <w:rPr>
+          <w:lang w:val="en-US"/>
+        </w:rPr>
+        <w:t>n Cartool</w:t>
+      </w:r>
     </w:p>
     <w:p>
       <w:pPr>
@@ -1217,57 +901,21 @@
         <w:rPr>
           <w:lang w:val="en-US"/>
         </w:rPr>
-        <w:t>.</w:t>
-      </w:r>
-      <w:proofErr w:type="spellStart"/>
-      <w:r>
-        <w:rPr>
-          <w:lang w:val="en-US"/>
-        </w:rPr>
-        <w:t>freq</w:t>
-      </w:r>
-      <w:proofErr w:type="spellEnd"/>
-      <w:r>
-        <w:rPr>
-          <w:lang w:val="en-US"/>
-        </w:rPr>
-        <w:t xml:space="preserve">: Frequency analysis file used in </w:t>
-      </w:r>
-      <w:proofErr w:type="spellStart"/>
-      <w:r>
-        <w:rPr>
-          <w:lang w:val="en-US"/>
-        </w:rPr>
-        <w:t>Cartool</w:t>
-      </w:r>
-      <w:proofErr w:type="spellEnd"/>
-    </w:p>
-    <w:p>
-      <w:pPr>
-        <w:spacing w:line="276" w:lineRule="auto"/>
-        <w:rPr>
-          <w:lang w:val="en-US"/>
-        </w:rPr>
-      </w:pPr>
-      <w:r>
-        <w:rPr>
-          <w:lang w:val="en-US"/>
-        </w:rPr>
-        <w:t xml:space="preserve">The </w:t>
-      </w:r>
-      <w:proofErr w:type="spellStart"/>
-      <w:r>
-        <w:rPr>
-          <w:lang w:val="en-US"/>
-        </w:rPr>
-        <w:t>EEGpal</w:t>
-      </w:r>
-      <w:proofErr w:type="spellEnd"/>
-      <w:r>
-        <w:rPr>
-          <w:lang w:val="en-US"/>
-        </w:rPr>
-        <w:t xml:space="preserve"> toolbox offers the possibility to easily switch from one file format to the other, thanks to the export tool or the choice of output file format within each module.</w:t>
+        <w:t>.freq: Frequency analysis file used in Cartool</w:t>
+      </w:r>
+    </w:p>
+    <w:p>
+      <w:pPr>
+        <w:spacing w:line="276" w:lineRule="auto"/>
+        <w:rPr>
+          <w:lang w:val="en-US"/>
+        </w:rPr>
+      </w:pPr>
+      <w:r>
+        <w:rPr>
+          <w:lang w:val="en-US"/>
+        </w:rPr>
+        <w:t>The EEGpal toolbox offers the possibility to easily switch from one file format to the other, thanks to the export tool or the choice of output file format within each module.</w:t>
       </w:r>
     </w:p>
     <w:p>
@@ -1305,77 +953,7 @@
         <w:rPr>
           <w:lang w:val="en-US"/>
         </w:rPr>
-        <w:t xml:space="preserve"> we add a tag to the EEG recording to mark the position of an event. This is the function of triggers/markers. The difference is that the triggers are included in the EEG file (this is the case for .</w:t>
-      </w:r>
-      <w:proofErr w:type="spellStart"/>
-      <w:r>
-        <w:rPr>
-          <w:lang w:val="en-US"/>
-        </w:rPr>
-        <w:t>bdf</w:t>
-      </w:r>
-      <w:proofErr w:type="spellEnd"/>
-      <w:r>
-        <w:rPr>
-          <w:lang w:val="en-US"/>
-        </w:rPr>
-        <w:t xml:space="preserve"> and .set file formats), while the markers are recorded in a separate text file named </w:t>
-      </w:r>
-      <w:proofErr w:type="spellStart"/>
-      <w:r>
-        <w:rPr>
-          <w:lang w:val="en-US"/>
-        </w:rPr>
-        <w:t>eeg_file.mrk</w:t>
-      </w:r>
-      <w:proofErr w:type="spellEnd"/>
-      <w:r>
-        <w:rPr>
-          <w:lang w:val="en-US"/>
-        </w:rPr>
-        <w:t xml:space="preserve"> (this is the case for .</w:t>
-      </w:r>
-      <w:proofErr w:type="spellStart"/>
-      <w:r>
-        <w:rPr>
-          <w:lang w:val="en-US"/>
-        </w:rPr>
-        <w:t>eph</w:t>
-      </w:r>
-      <w:proofErr w:type="spellEnd"/>
-      <w:r>
-        <w:rPr>
-          <w:lang w:val="en-US"/>
-        </w:rPr>
-        <w:t>, .ep, .</w:t>
-      </w:r>
-      <w:proofErr w:type="spellStart"/>
-      <w:r>
-        <w:rPr>
-          <w:lang w:val="en-US"/>
-        </w:rPr>
-        <w:t>sef</w:t>
-      </w:r>
-      <w:proofErr w:type="spellEnd"/>
-      <w:r>
-        <w:rPr>
-          <w:lang w:val="en-US"/>
-        </w:rPr>
-        <w:t xml:space="preserve"> file formats). </w:t>
-      </w:r>
-      <w:proofErr w:type="spellStart"/>
-      <w:r>
-        <w:rPr>
-          <w:lang w:val="en-US"/>
-        </w:rPr>
-        <w:t>EEGpal</w:t>
-      </w:r>
-      <w:proofErr w:type="spellEnd"/>
-      <w:r>
-        <w:rPr>
-          <w:lang w:val="en-US"/>
-        </w:rPr>
-        <w:t xml:space="preserve"> automatically detects these two cases and can handle them. </w:t>
+        <w:t xml:space="preserve"> we add a tag to the EEG recording to mark the position of an event. This is the function of triggers/markers. The difference is that the triggers are included in the EEG file (this is the case for .bdf and .set file formats), while the markers are recorded in a separate text file named eeg_file.mrk (this is the case for .eph, .ep, .sef file formats). EEGpal automatically detects these two cases and can handle them. </w:t>
       </w:r>
     </w:p>
     <w:p>
@@ -1453,21 +1031,7 @@
         <w:rPr>
           <w:lang w:val="en-US"/>
         </w:rPr>
-        <w:t xml:space="preserve">ach time you perform a processing step with an </w:t>
-      </w:r>
-      <w:proofErr w:type="spellStart"/>
-      <w:r>
-        <w:rPr>
-          <w:lang w:val="en-US"/>
-        </w:rPr>
-        <w:t>EEGpal</w:t>
-      </w:r>
-      <w:proofErr w:type="spellEnd"/>
-      <w:r>
-        <w:rPr>
-          <w:lang w:val="en-US"/>
-        </w:rPr>
-        <w:t xml:space="preserve"> tool or module, a Processing Information File (PIF) is created. This is a text file containing a summary of all input and output files and processing parameters. It allows you to keep track of the steps you have performed. </w:t>
+        <w:t xml:space="preserve">ach time you perform a processing step with an EEGpal tool or module, a Processing Information File (PIF) is created. This is a text file containing a summary of all input and output files and processing parameters. It allows you to keep track of the steps you have performed. </w:t>
       </w:r>
     </w:p>
     <w:p>
@@ -1520,7 +1084,7 @@
                     <pic:cNvPicPr/>
                   </pic:nvPicPr>
                   <pic:blipFill>
-                    <a:blip r:embed="rId10"/>
+                    <a:blip r:embed="rId11"/>
                     <a:stretch>
                       <a:fillRect/>
                     </a:stretch>
@@ -1552,21 +1116,7 @@
         <w:rPr>
           <w:lang w:val="en-US"/>
         </w:rPr>
-        <w:t xml:space="preserve">There is five important section in the </w:t>
-      </w:r>
-      <w:proofErr w:type="spellStart"/>
-      <w:r>
-        <w:rPr>
-          <w:lang w:val="en-US"/>
-        </w:rPr>
-        <w:t>EEGpal</w:t>
-      </w:r>
-      <w:proofErr w:type="spellEnd"/>
-      <w:r>
-        <w:rPr>
-          <w:lang w:val="en-US"/>
-        </w:rPr>
-        <w:t xml:space="preserve"> main window: </w:t>
+        <w:t xml:space="preserve">There is five important section in the EEGpal main window: </w:t>
       </w:r>
     </w:p>
     <w:p>
@@ -1792,7 +1342,7 @@
                     <pic:cNvPicPr/>
                   </pic:nvPicPr>
                   <pic:blipFill>
-                    <a:blip r:embed="rId11"/>
+                    <a:blip r:embed="rId12"/>
                     <a:stretch>
                       <a:fillRect/>
                     </a:stretch>
@@ -1874,21 +1424,7 @@
         <w:rPr>
           <w:lang w:val="en-US"/>
         </w:rPr>
-        <w:t xml:space="preserve">Press the Input Folder button and select the directory containing all the EEG files you wish to import. These files can be placed in sub-directories. The toolbox will select all files corresponding to the search criteria defined in 1 and 2, whether they are in the main folder or in sub-folders. It takes some time to fill the list in the central panel. Give </w:t>
-      </w:r>
-      <w:proofErr w:type="spellStart"/>
-      <w:r>
-        <w:rPr>
-          <w:lang w:val="en-US"/>
-        </w:rPr>
-        <w:t>Matlab</w:t>
-      </w:r>
-      <w:proofErr w:type="spellEnd"/>
-      <w:r>
-        <w:rPr>
-          <w:lang w:val="en-US"/>
-        </w:rPr>
-        <w:t xml:space="preserve"> time to complete this list before doing anything. </w:t>
+        <w:t xml:space="preserve">Press the Input Folder button and select the directory containing all the EEG files you wish to import. These files can be placed in sub-directories. The toolbox will select all files corresponding to the search criteria defined in 1 and 2, whether they are in the main folder or in sub-folders. It takes some time to fill the list in the central panel. Give Matlab time to complete this list before doing anything. </w:t>
       </w:r>
     </w:p>
     <w:p>
@@ -1960,7 +1496,7 @@
                     <pic:cNvPicPr/>
                   </pic:nvPicPr>
                   <pic:blipFill>
-                    <a:blip r:embed="rId12"/>
+                    <a:blip r:embed="rId13"/>
                     <a:stretch>
                       <a:fillRect/>
                     </a:stretch>
@@ -1997,21 +1533,7 @@
         <w:rPr>
           <w:lang w:val="en-US"/>
         </w:rPr>
-        <w:t xml:space="preserve">In order to specify the different subject to the </w:t>
-      </w:r>
-      <w:proofErr w:type="spellStart"/>
-      <w:r>
-        <w:rPr>
-          <w:lang w:val="en-US"/>
-        </w:rPr>
-        <w:t>EEGpal</w:t>
-      </w:r>
-      <w:proofErr w:type="spellEnd"/>
-      <w:r>
-        <w:rPr>
-          <w:lang w:val="en-US"/>
-        </w:rPr>
-        <w:t xml:space="preserve"> toolbox, i</w:t>
+        <w:t>In order to specify the different subject to the EEGpal toolbox, i</w:t>
       </w:r>
       <w:r>
         <w:rPr>
@@ -2164,7 +1686,7 @@
                     <pic:cNvPicPr/>
                   </pic:nvPicPr>
                   <pic:blipFill>
-                    <a:blip r:embed="rId13"/>
+                    <a:blip r:embed="rId14"/>
                     <a:stretch>
                       <a:fillRect/>
                     </a:stretch>
@@ -2201,16 +1723,8 @@
         <w:rPr>
           <w:lang w:val="en-US"/>
         </w:rPr>
-        <w:t>Load the .</w:t>
-      </w:r>
-      <w:proofErr w:type="spellStart"/>
-      <w:r>
-        <w:rPr>
-          <w:lang w:val="en-US"/>
-        </w:rPr>
-        <w:t>xyz</w:t>
-      </w:r>
-      <w:proofErr w:type="spellEnd"/>
+        <w:t>Load the .xyz</w:t>
+      </w:r>
       <w:r>
         <w:rPr>
           <w:lang w:val="en-US"/>
@@ -2221,16 +1735,8 @@
         <w:rPr>
           <w:lang w:val="en-US"/>
         </w:rPr>
-        <w:t>.</w:t>
-      </w:r>
-      <w:proofErr w:type="spellStart"/>
-      <w:r>
-        <w:rPr>
-          <w:lang w:val="en-US"/>
-        </w:rPr>
-        <w:t>els</w:t>
-      </w:r>
-      <w:proofErr w:type="spellEnd"/>
+        <w:t>.els</w:t>
+      </w:r>
       <w:r>
         <w:rPr>
           <w:lang w:val="en-US"/>
@@ -2280,21 +1786,7 @@
         <w:rPr>
           <w:lang w:val="en-US"/>
         </w:rPr>
-        <w:t xml:space="preserve">In the current situation there are already two coordinate files for a 64 channel </w:t>
-      </w:r>
-      <w:proofErr w:type="spellStart"/>
-      <w:r>
-        <w:rPr>
-          <w:lang w:val="en-US"/>
-        </w:rPr>
-        <w:t>Biosemi</w:t>
-      </w:r>
-      <w:proofErr w:type="spellEnd"/>
-      <w:r>
-        <w:rPr>
-          <w:lang w:val="en-US"/>
-        </w:rPr>
-        <w:t xml:space="preserve"> configuration in the </w:t>
+        <w:t xml:space="preserve">In the current situation there are already two coordinate files for a 64 channel Biosemi configuration in the </w:t>
       </w:r>
       <w:r>
         <w:rPr>
@@ -2320,21 +1812,7 @@
         <w:rPr>
           <w:lang w:val="en-US"/>
         </w:rPr>
-        <w:t xml:space="preserve">folder of the </w:t>
-      </w:r>
-      <w:proofErr w:type="spellStart"/>
-      <w:r>
-        <w:rPr>
-          <w:lang w:val="en-US"/>
-        </w:rPr>
-        <w:t>EEGpal</w:t>
-      </w:r>
-      <w:proofErr w:type="spellEnd"/>
-      <w:r>
-        <w:rPr>
-          <w:lang w:val="en-US"/>
-        </w:rPr>
-        <w:t xml:space="preserve">. The </w:t>
+        <w:t xml:space="preserve">folder of the EEGpal. The </w:t>
       </w:r>
       <w:r>
         <w:rPr>
@@ -2348,21 +1826,7 @@
         <w:rPr>
           <w:lang w:val="en-US"/>
         </w:rPr>
-        <w:t xml:space="preserve"> file contains the coordinates found on the official </w:t>
-      </w:r>
-      <w:proofErr w:type="spellStart"/>
-      <w:r>
-        <w:rPr>
-          <w:lang w:val="en-US"/>
-        </w:rPr>
-        <w:t>Biosemi</w:t>
-      </w:r>
-      <w:proofErr w:type="spellEnd"/>
-      <w:r>
-        <w:rPr>
-          <w:lang w:val="en-US"/>
-        </w:rPr>
-        <w:t xml:space="preserve"> website with a spherical distribution of electrodes. The file </w:t>
+        <w:t xml:space="preserve"> file contains the coordinates found on the official Biosemi website with a spherical distribution of electrodes. The file </w:t>
       </w:r>
       <w:r>
         <w:rPr>
@@ -2376,35 +1840,7 @@
         <w:rPr>
           <w:lang w:val="en-US"/>
         </w:rPr>
-        <w:t xml:space="preserve"> is an oval distribution of the electrodes after </w:t>
-      </w:r>
-      <w:proofErr w:type="spellStart"/>
-      <w:r>
-        <w:rPr>
-          <w:lang w:val="en-US"/>
-        </w:rPr>
-        <w:t>coregistration</w:t>
-      </w:r>
-      <w:proofErr w:type="spellEnd"/>
-      <w:r>
-        <w:rPr>
-          <w:lang w:val="en-US"/>
-        </w:rPr>
-        <w:t xml:space="preserve"> with the MNI template in </w:t>
-      </w:r>
-      <w:proofErr w:type="spellStart"/>
-      <w:r>
-        <w:rPr>
-          <w:lang w:val="en-US"/>
-        </w:rPr>
-        <w:t>Cartool</w:t>
-      </w:r>
-      <w:proofErr w:type="spellEnd"/>
-      <w:r>
-        <w:rPr>
-          <w:lang w:val="en-US"/>
-        </w:rPr>
-        <w:t xml:space="preserve"> (more physiologically accurate). </w:t>
+        <w:t xml:space="preserve"> is an oval distribution of the electrodes after coregistration with the MNI template in Cartool (more physiologically accurate). </w:t>
       </w:r>
       <w:r>
         <w:rPr>
@@ -2417,21 +1853,7 @@
           <w:lang w:val="en-US"/>
         </w:rPr>
         <w:br/>
-        <w:t xml:space="preserve">You can add your own coordinate file directly in the Resource sub-folder of </w:t>
-      </w:r>
-      <w:proofErr w:type="spellStart"/>
-      <w:r>
-        <w:rPr>
-          <w:lang w:val="en-US"/>
-        </w:rPr>
-        <w:t>EEGpal</w:t>
-      </w:r>
-      <w:proofErr w:type="spellEnd"/>
-      <w:r>
-        <w:rPr>
-          <w:lang w:val="en-US"/>
-        </w:rPr>
-        <w:t xml:space="preserve"> to gain time.</w:t>
+        <w:t>You can add your own coordinate file directly in the Resource sub-folder of EEGpal to gain time.</w:t>
       </w:r>
     </w:p>
     <w:p>
@@ -2450,21 +1872,7 @@
         <w:rPr>
           <w:lang w:val="en-US"/>
         </w:rPr>
-        <w:t>The toolbox informs you of the number of electrodes present in this coordinate file, as well as the number of clusters. A cluster is a group of electrodes that can be specified within an .</w:t>
-      </w:r>
-      <w:proofErr w:type="spellStart"/>
-      <w:r>
-        <w:rPr>
-          <w:lang w:val="en-US"/>
-        </w:rPr>
-        <w:t>els</w:t>
-      </w:r>
-      <w:proofErr w:type="spellEnd"/>
-      <w:r>
-        <w:rPr>
-          <w:lang w:val="en-US"/>
-        </w:rPr>
-        <w:t xml:space="preserve"> file (e.g. to separate EEG electrodes from external channels).</w:t>
+        <w:t>The toolbox informs you of the number of electrodes present in this coordinate file, as well as the number of clusters. A cluster is a group of electrodes that can be specified within an .els file (e.g. to separate EEG electrodes from external channels).</w:t>
       </w:r>
       <w:r>
         <w:rPr>
@@ -2594,7 +2002,7 @@
                     <pic:cNvPicPr/>
                   </pic:nvPicPr>
                   <pic:blipFill>
-                    <a:blip r:embed="rId14"/>
+                    <a:blip r:embed="rId15"/>
                     <a:stretch>
                       <a:fillRect/>
                     </a:stretch>
@@ -2631,63 +2039,7 @@
         <w:rPr>
           <w:lang w:val="en-US"/>
         </w:rPr>
-        <w:t>Select the output format (.</w:t>
-      </w:r>
-      <w:proofErr w:type="spellStart"/>
-      <w:r>
-        <w:rPr>
-          <w:lang w:val="en-US"/>
-        </w:rPr>
-        <w:t>sef</w:t>
-      </w:r>
-      <w:proofErr w:type="spellEnd"/>
-      <w:r>
-        <w:rPr>
-          <w:lang w:val="en-US"/>
-        </w:rPr>
-        <w:t>, .</w:t>
-      </w:r>
-      <w:proofErr w:type="spellStart"/>
-      <w:r>
-        <w:rPr>
-          <w:lang w:val="en-US"/>
-        </w:rPr>
-        <w:t>eph</w:t>
-      </w:r>
-      <w:proofErr w:type="spellEnd"/>
-      <w:r>
-        <w:rPr>
-          <w:lang w:val="en-US"/>
-        </w:rPr>
-        <w:t xml:space="preserve">, .ep for </w:t>
-      </w:r>
-      <w:proofErr w:type="spellStart"/>
-      <w:r>
-        <w:rPr>
-          <w:lang w:val="en-US"/>
-        </w:rPr>
-        <w:t>Cartool</w:t>
-      </w:r>
-      <w:proofErr w:type="spellEnd"/>
-      <w:r>
-        <w:rPr>
-          <w:lang w:val="en-US"/>
-        </w:rPr>
-        <w:t xml:space="preserve"> or .set for </w:t>
-      </w:r>
-      <w:proofErr w:type="spellStart"/>
-      <w:r>
-        <w:rPr>
-          <w:lang w:val="en-US"/>
-        </w:rPr>
-        <w:t>eeglab</w:t>
-      </w:r>
-      <w:proofErr w:type="spellEnd"/>
-      <w:r>
-        <w:rPr>
-          <w:lang w:val="en-US"/>
-        </w:rPr>
-        <w:t>)</w:t>
+        <w:t>Select the output format (.sef, .eph, .ep for Cartool or .set for eeglab)</w:t>
       </w:r>
     </w:p>
     <w:p>
@@ -2784,7 +2136,7 @@
                     <pic:cNvPicPr/>
                   </pic:nvPicPr>
                   <pic:blipFill>
-                    <a:blip r:embed="rId15"/>
+                    <a:blip r:embed="rId16"/>
                     <a:stretch>
                       <a:fillRect/>
                     </a:stretch>
@@ -2855,35 +2207,7 @@
         <w:rPr>
           <w:lang w:val="en-US"/>
         </w:rPr>
-        <w:t xml:space="preserve">This module calls the </w:t>
-      </w:r>
-      <w:proofErr w:type="spellStart"/>
-      <w:r>
-        <w:rPr>
-          <w:lang w:val="en-US"/>
-        </w:rPr>
-        <w:t>eeglab</w:t>
-      </w:r>
-      <w:proofErr w:type="spellEnd"/>
-      <w:r>
-        <w:rPr>
-          <w:lang w:val="en-US"/>
-        </w:rPr>
-        <w:t xml:space="preserve"> script </w:t>
-      </w:r>
-      <w:proofErr w:type="spellStart"/>
-      <w:r>
-        <w:rPr>
-          <w:lang w:val="en-US"/>
-        </w:rPr>
-        <w:t>eBridge</w:t>
-      </w:r>
-      <w:proofErr w:type="spellEnd"/>
-      <w:r>
-        <w:rPr>
-          <w:lang w:val="en-US"/>
-        </w:rPr>
-        <w:t xml:space="preserve"> which automatically detect if two or more channels are bridged (same signal). Open the .xlsx output file to check if there is any. We will need this info for the ICA and interpolation step. </w:t>
+        <w:t xml:space="preserve">This module calls the eeglab script eBridge which automatically detect if two or more channels are bridged (same signal). Open the .xlsx output file to check if there is any. We will need this info for the ICA and interpolation step. </w:t>
       </w:r>
     </w:p>
     <w:p>
@@ -2961,7 +2285,7 @@
       </w:r>
     </w:p>
     <w:sectPr>
-      <w:footerReference w:type="default" r:id="rId16"/>
+      <w:footerReference w:type="default" r:id="rId17"/>
       <w:pgSz w:w="11906" w:h="16838"/>
       <w:pgMar w:top="1417" w:right="1417" w:bottom="1417" w:left="1417" w:header="708" w:footer="708" w:gutter="0"/>
       <w:cols w:space="708"/>

</xml_diff>

<commit_message>
start of redaction of Epoching manual
</commit_message>
<xml_diff>
--- a/Manuels/Manuel_EEGpal_Main.docx
+++ b/Manuels/Manuel_EEGpal_Main.docx
@@ -1,6 +1,6 @@
 
 <file path=word/document.xml><?xml version="1.0" encoding="utf-8"?>
-<w:document xmlns:wpc="http://schemas.microsoft.com/office/word/2010/wordprocessingCanvas" xmlns:cx="http://schemas.microsoft.com/office/drawing/2014/chartex" xmlns:cx1="http://schemas.microsoft.com/office/drawing/2015/9/8/chartex" xmlns:cx2="http://schemas.microsoft.com/office/drawing/2015/10/21/chartex" xmlns:cx3="http://schemas.microsoft.com/office/drawing/2016/5/9/chartex" xmlns:cx4="http://schemas.microsoft.com/office/drawing/2016/5/10/chartex" xmlns:cx5="http://schemas.microsoft.com/office/drawing/2016/5/11/chartex" xmlns:cx6="http://schemas.microsoft.com/office/drawing/2016/5/12/chartex" xmlns:cx7="http://schemas.microsoft.com/office/drawing/2016/5/13/chartex" xmlns:cx8="http://schemas.microsoft.com/office/drawing/2016/5/14/chartex" xmlns:mc="http://schemas.openxmlformats.org/markup-compatibility/2006" xmlns:aink="http://schemas.microsoft.com/office/drawing/2016/ink" xmlns:am3d="http://schemas.microsoft.com/office/drawing/2017/model3d" xmlns:o="urn:schemas-microsoft-com:office:office" xmlns:oel="http://schemas.microsoft.com/office/2019/extlst" xmlns:r="http://schemas.openxmlformats.org/officeDocument/2006/relationships" xmlns:m="http://schemas.openxmlformats.org/officeDocument/2006/math" xmlns:v="urn:schemas-microsoft-com:vml" xmlns:wp14="http://schemas.microsoft.com/office/word/2010/wordprocessingDrawing" xmlns:wp="http://schemas.openxmlformats.org/drawingml/2006/wordprocessingDrawing" xmlns:w10="urn:schemas-microsoft-com:office:word" xmlns:w="http://schemas.openxmlformats.org/wordprocessingml/2006/main" xmlns:w14="http://schemas.microsoft.com/office/word/2010/wordml" xmlns:w15="http://schemas.microsoft.com/office/word/2012/wordml" xmlns:w16cex="http://schemas.microsoft.com/office/word/2018/wordml/cex" xmlns:w16cid="http://schemas.microsoft.com/office/word/2016/wordml/cid" xmlns:w16="http://schemas.microsoft.com/office/word/2018/wordml" xmlns:w16du="http://schemas.microsoft.com/office/word/2023/wordml/word16du" xmlns:w16sdtdh="http://schemas.microsoft.com/office/word/2020/wordml/sdtdatahash" xmlns:w16se="http://schemas.microsoft.com/office/word/2015/wordml/symex" xmlns:wpg="http://schemas.microsoft.com/office/word/2010/wordprocessingGroup" xmlns:wpi="http://schemas.microsoft.com/office/word/2010/wordprocessingInk" xmlns:wne="http://schemas.microsoft.com/office/word/2006/wordml" xmlns:wps="http://schemas.microsoft.com/office/word/2010/wordprocessingShape" mc:Ignorable="w14 w15 w16se w16cid w16 w16cex w16sdtdh w16du wp14">
+<w:document xmlns:wpc="http://schemas.microsoft.com/office/word/2010/wordprocessingCanvas" xmlns:cx="http://schemas.microsoft.com/office/drawing/2014/chartex" xmlns:cx1="http://schemas.microsoft.com/office/drawing/2015/9/8/chartex" xmlns:cx2="http://schemas.microsoft.com/office/drawing/2015/10/21/chartex" xmlns:cx3="http://schemas.microsoft.com/office/drawing/2016/5/9/chartex" xmlns:cx4="http://schemas.microsoft.com/office/drawing/2016/5/10/chartex" xmlns:cx5="http://schemas.microsoft.com/office/drawing/2016/5/11/chartex" xmlns:cx6="http://schemas.microsoft.com/office/drawing/2016/5/12/chartex" xmlns:cx7="http://schemas.microsoft.com/office/drawing/2016/5/13/chartex" xmlns:cx8="http://schemas.microsoft.com/office/drawing/2016/5/14/chartex" xmlns:mc="http://schemas.openxmlformats.org/markup-compatibility/2006" xmlns:aink="http://schemas.microsoft.com/office/drawing/2016/ink" xmlns:am3d="http://schemas.microsoft.com/office/drawing/2017/model3d" xmlns:o="urn:schemas-microsoft-com:office:office" xmlns:oel="http://schemas.microsoft.com/office/2019/extlst" xmlns:r="http://schemas.openxmlformats.org/officeDocument/2006/relationships" xmlns:m="http://schemas.openxmlformats.org/officeDocument/2006/math" xmlns:v="urn:schemas-microsoft-com:vml" xmlns:wp14="http://schemas.microsoft.com/office/word/2010/wordprocessingDrawing" xmlns:wp="http://schemas.openxmlformats.org/drawingml/2006/wordprocessingDrawing" xmlns:w10="urn:schemas-microsoft-com:office:word" xmlns:w="http://schemas.openxmlformats.org/wordprocessingml/2006/main" xmlns:w14="http://schemas.microsoft.com/office/word/2010/wordml" xmlns:w15="http://schemas.microsoft.com/office/word/2012/wordml" xmlns:w16cex="http://schemas.microsoft.com/office/word/2018/wordml/cex" xmlns:w16cid="http://schemas.microsoft.com/office/word/2016/wordml/cid" xmlns:w16="http://schemas.microsoft.com/office/word/2018/wordml" xmlns:w16du="http://schemas.microsoft.com/office/word/2023/wordml/word16du" xmlns:w16sdtdh="http://schemas.microsoft.com/office/word/2020/wordml/sdtdatahash" xmlns:w16sdtfl="http://schemas.microsoft.com/office/word/2024/wordml/sdtformatlock" xmlns:w16se="http://schemas.microsoft.com/office/word/2015/wordml/symex" xmlns:wpg="http://schemas.microsoft.com/office/word/2010/wordprocessingGroup" xmlns:wpi="http://schemas.microsoft.com/office/word/2010/wordprocessingInk" xmlns:wne="http://schemas.microsoft.com/office/word/2006/wordml" xmlns:wps="http://schemas.microsoft.com/office/word/2010/wordprocessingShape" mc:Ignorable="w14 w15 w16se w16cid w16 w16cex w16sdtdh w16sdtfl w16du wp14">
   <w:body>
     <w:p>
       <w:pPr>
@@ -9,6 +9,7 @@
           <w:lang w:val="en-US"/>
         </w:rPr>
       </w:pPr>
+      <w:proofErr w:type="spellStart"/>
       <w:r>
         <w:rPr>
           <w:b/>
@@ -17,6 +18,7 @@
         </w:rPr>
         <w:t>EEGpal</w:t>
       </w:r>
+      <w:proofErr w:type="spellEnd"/>
       <w:r>
         <w:rPr>
           <w:lang w:val="en-US"/>
@@ -63,28 +65,49 @@
           <w:rFonts w:ascii="Calibri" w:hAnsi="Calibri" w:cs="Calibri"/>
           <w:lang w:val="en-US"/>
         </w:rPr>
-        <w:t>3</w:t>
-      </w:r>
-      <w:r>
-        <w:rPr>
-          <w:rFonts w:ascii="Calibri" w:hAnsi="Calibri" w:cs="Calibri"/>
-          <w:lang w:val="en-US"/>
-        </w:rPr>
-        <w:t>, 2</w:t>
-      </w:r>
-      <w:r>
-        <w:rPr>
-          <w:rFonts w:ascii="Calibri" w:hAnsi="Calibri" w:cs="Calibri"/>
-          <w:lang w:val="en-US"/>
-        </w:rPr>
-        <w:t>9</w:t>
-      </w:r>
-      <w:r>
-        <w:rPr>
-          <w:rFonts w:ascii="Calibri" w:hAnsi="Calibri" w:cs="Calibri"/>
-          <w:lang w:val="en-US"/>
-        </w:rPr>
-        <w:t>.09.2024</w:t>
+        <w:t>4</w:t>
+      </w:r>
+      <w:r>
+        <w:rPr>
+          <w:rFonts w:ascii="Calibri" w:hAnsi="Calibri" w:cs="Calibri"/>
+          <w:lang w:val="en-US"/>
+        </w:rPr>
+        <w:t xml:space="preserve">, </w:t>
+      </w:r>
+      <w:r>
+        <w:rPr>
+          <w:rFonts w:ascii="Calibri" w:hAnsi="Calibri" w:cs="Calibri"/>
+          <w:lang w:val="en-US"/>
+        </w:rPr>
+        <w:t>16</w:t>
+      </w:r>
+      <w:r>
+        <w:rPr>
+          <w:rFonts w:ascii="Calibri" w:hAnsi="Calibri" w:cs="Calibri"/>
+          <w:lang w:val="en-US"/>
+        </w:rPr>
+        <w:t>.</w:t>
+      </w:r>
+      <w:r>
+        <w:rPr>
+          <w:rFonts w:ascii="Calibri" w:hAnsi="Calibri" w:cs="Calibri"/>
+          <w:lang w:val="en-US"/>
+        </w:rPr>
+        <w:t>01</w:t>
+      </w:r>
+      <w:r>
+        <w:rPr>
+          <w:rFonts w:ascii="Calibri" w:hAnsi="Calibri" w:cs="Calibri"/>
+          <w:lang w:val="en-US"/>
+        </w:rPr>
+        <w:t>.202</w:t>
+      </w:r>
+      <w:r>
+        <w:rPr>
+          <w:rFonts w:ascii="Calibri" w:hAnsi="Calibri" w:cs="Calibri"/>
+          <w:lang w:val="en-US"/>
+        </w:rPr>
+        <w:t>5</w:t>
       </w:r>
     </w:p>
     <w:p>
@@ -106,7 +129,35 @@
         <w:rPr>
           <w:lang w:val="en-US"/>
         </w:rPr>
-        <w:t>The EEGpal toolbox is developed by Michael DePretto (</w:t>
+        <w:t xml:space="preserve">The </w:t>
+      </w:r>
+      <w:proofErr w:type="spellStart"/>
+      <w:r>
+        <w:rPr>
+          <w:lang w:val="en-US"/>
+        </w:rPr>
+        <w:t>EEGpal</w:t>
+      </w:r>
+      <w:proofErr w:type="spellEnd"/>
+      <w:r>
+        <w:rPr>
+          <w:lang w:val="en-US"/>
+        </w:rPr>
+        <w:t xml:space="preserve"> toolbox is developed by Michael </w:t>
+      </w:r>
+      <w:proofErr w:type="spellStart"/>
+      <w:r>
+        <w:rPr>
+          <w:lang w:val="en-US"/>
+        </w:rPr>
+        <w:t>DePretto</w:t>
+      </w:r>
+      <w:proofErr w:type="spellEnd"/>
+      <w:r>
+        <w:rPr>
+          <w:lang w:val="en-US"/>
+        </w:rPr>
+        <w:t xml:space="preserve"> (</w:t>
       </w:r>
       <w:hyperlink r:id="rId7" w:history="1">
         <w:r>
@@ -158,11 +209,33 @@
           <w:lang w:val="en-US"/>
         </w:rPr>
       </w:pPr>
-      <w:r>
-        <w:rPr>
-          <w:lang w:val="en-US"/>
-        </w:rPr>
-        <w:t>EEGpal is an open-source Matlab-based software for automated/semi-automated EEG data pre-processing and analyses.</w:t>
+      <w:proofErr w:type="spellStart"/>
+      <w:r>
+        <w:rPr>
+          <w:lang w:val="en-US"/>
+        </w:rPr>
+        <w:t>EEGpal</w:t>
+      </w:r>
+      <w:proofErr w:type="spellEnd"/>
+      <w:r>
+        <w:rPr>
+          <w:lang w:val="en-US"/>
+        </w:rPr>
+        <w:t xml:space="preserve"> is an open-source </w:t>
+      </w:r>
+      <w:proofErr w:type="spellStart"/>
+      <w:r>
+        <w:rPr>
+          <w:lang w:val="en-US"/>
+        </w:rPr>
+        <w:t>Matlab</w:t>
+      </w:r>
+      <w:proofErr w:type="spellEnd"/>
+      <w:r>
+        <w:rPr>
+          <w:lang w:val="en-US"/>
+        </w:rPr>
+        <w:t>-based software for automated/semi-automated EEG data pre-processing and analyses.</w:t>
       </w:r>
       <w:r>
         <w:rPr>
@@ -202,11 +275,19 @@
         </w:rPr>
         <w:t xml:space="preserve">software </w:t>
       </w:r>
-      <w:r>
-        <w:rPr>
-          <w:lang w:val="en-US"/>
-        </w:rPr>
-        <w:t xml:space="preserve">Cartool </w:t>
+      <w:proofErr w:type="spellStart"/>
+      <w:r>
+        <w:rPr>
+          <w:lang w:val="en-US"/>
+        </w:rPr>
+        <w:t>Cartool</w:t>
+      </w:r>
+      <w:proofErr w:type="spellEnd"/>
+      <w:r>
+        <w:rPr>
+          <w:lang w:val="en-US"/>
+        </w:rPr>
+        <w:t xml:space="preserve"> </w:t>
       </w:r>
       <w:r>
         <w:rPr>
@@ -274,7 +355,21 @@
         <w:rPr>
           <w:lang w:val="en-US"/>
         </w:rPr>
-        <w:t xml:space="preserve"> vol. 2011, 813870. DOI : </w:t>
+        <w:t xml:space="preserve"> vol. 2011, 813870. </w:t>
+      </w:r>
+      <w:proofErr w:type="gramStart"/>
+      <w:r>
+        <w:rPr>
+          <w:lang w:val="en-US"/>
+        </w:rPr>
+        <w:t>DOI :</w:t>
+      </w:r>
+      <w:proofErr w:type="gramEnd"/>
+      <w:r>
+        <w:rPr>
+          <w:lang w:val="en-US"/>
+        </w:rPr>
+        <w:t xml:space="preserve"> </w:t>
       </w:r>
       <w:hyperlink r:id="rId9" w:tgtFrame="_blank" w:history="1">
         <w:r>
@@ -307,7 +402,21 @@
         <w:rPr>
           <w:lang w:val="en-US"/>
         </w:rPr>
-        <w:t xml:space="preserve">Delorme, A., &amp; Makeig, S. (2004). EEGLAB: an open-source toolbox for analysis of single-trial EEG dynamics. </w:t>
+        <w:t xml:space="preserve">Delorme, A., &amp; </w:t>
+      </w:r>
+      <w:proofErr w:type="spellStart"/>
+      <w:r>
+        <w:rPr>
+          <w:lang w:val="en-US"/>
+        </w:rPr>
+        <w:t>Makeig</w:t>
+      </w:r>
+      <w:proofErr w:type="spellEnd"/>
+      <w:r>
+        <w:rPr>
+          <w:lang w:val="en-US"/>
+        </w:rPr>
+        <w:t xml:space="preserve">, S. (2004). EEGLAB: an open-source toolbox for analysis of single-trial EEG dynamics. </w:t>
       </w:r>
       <w:r>
         <w:rPr>
@@ -368,7 +477,63 @@
         <w:rPr>
           <w:lang w:val="en-US"/>
         </w:rPr>
-        <w:t>In summary, the authors propose the EEGpal graphical interface (GUI) as a more practical solution than the EEGLAB and Cartool GUIs for automating preprocessing. The authors recommend the use of Cartool software for the visualisation of EEG traces.</w:t>
+        <w:t xml:space="preserve">In summary, the authors propose the </w:t>
+      </w:r>
+      <w:proofErr w:type="spellStart"/>
+      <w:r>
+        <w:rPr>
+          <w:lang w:val="en-US"/>
+        </w:rPr>
+        <w:t>EEGpal</w:t>
+      </w:r>
+      <w:proofErr w:type="spellEnd"/>
+      <w:r>
+        <w:rPr>
+          <w:lang w:val="en-US"/>
+        </w:rPr>
+        <w:t xml:space="preserve"> graphical interface (GUI) as a more practical solution than the EEGLAB and </w:t>
+      </w:r>
+      <w:proofErr w:type="spellStart"/>
+      <w:r>
+        <w:rPr>
+          <w:lang w:val="en-US"/>
+        </w:rPr>
+        <w:t>Cartool</w:t>
+      </w:r>
+      <w:proofErr w:type="spellEnd"/>
+      <w:r>
+        <w:rPr>
+          <w:lang w:val="en-US"/>
+        </w:rPr>
+        <w:t xml:space="preserve"> GUIs for automating preprocessing. The authors recommend the use of </w:t>
+      </w:r>
+      <w:proofErr w:type="spellStart"/>
+      <w:r>
+        <w:rPr>
+          <w:lang w:val="en-US"/>
+        </w:rPr>
+        <w:t>Cartool</w:t>
+      </w:r>
+      <w:proofErr w:type="spellEnd"/>
+      <w:r>
+        <w:rPr>
+          <w:lang w:val="en-US"/>
+        </w:rPr>
+        <w:t xml:space="preserve"> software for the </w:t>
+      </w:r>
+      <w:proofErr w:type="spellStart"/>
+      <w:r>
+        <w:rPr>
+          <w:lang w:val="en-US"/>
+        </w:rPr>
+        <w:t>visualisation</w:t>
+      </w:r>
+      <w:proofErr w:type="spellEnd"/>
+      <w:r>
+        <w:rPr>
+          <w:lang w:val="en-US"/>
+        </w:rPr>
+        <w:t xml:space="preserve"> of EEG traces.</w:t>
       </w:r>
     </w:p>
     <w:p>
@@ -399,11 +564,19 @@
           <w:lang w:val="en-US"/>
         </w:rPr>
       </w:pPr>
-      <w:r>
-        <w:rPr>
-          <w:lang w:val="en-US"/>
-        </w:rPr>
-        <w:t>Matlab 2018b or later</w:t>
+      <w:proofErr w:type="spellStart"/>
+      <w:r>
+        <w:rPr>
+          <w:lang w:val="en-US"/>
+        </w:rPr>
+        <w:t>Matlab</w:t>
+      </w:r>
+      <w:proofErr w:type="spellEnd"/>
+      <w:r>
+        <w:rPr>
+          <w:lang w:val="en-US"/>
+        </w:rPr>
+        <w:t xml:space="preserve"> 2018b or later</w:t>
       </w:r>
     </w:p>
     <w:p>
@@ -566,7 +739,21 @@
         <w:rPr>
           <w:lang w:val="en-US"/>
         </w:rPr>
-        <w:t xml:space="preserve"> (or tf)</w:t>
+        <w:t xml:space="preserve"> (or </w:t>
+      </w:r>
+      <w:proofErr w:type="spellStart"/>
+      <w:r>
+        <w:rPr>
+          <w:lang w:val="en-US"/>
+        </w:rPr>
+        <w:t>tf</w:t>
+      </w:r>
+      <w:proofErr w:type="spellEnd"/>
+      <w:r>
+        <w:rPr>
+          <w:lang w:val="en-US"/>
+        </w:rPr>
+        <w:t>)</w:t>
       </w:r>
       <w:r>
         <w:rPr>
@@ -656,8 +843,16 @@
         <w:rPr>
           <w:lang w:val="en-US"/>
         </w:rPr>
-        <w:t xml:space="preserve"> ms.</w:t>
-      </w:r>
+        <w:t xml:space="preserve"> </w:t>
+      </w:r>
+      <w:proofErr w:type="spellStart"/>
+      <w:r>
+        <w:rPr>
+          <w:lang w:val="en-US"/>
+        </w:rPr>
+        <w:t>ms.</w:t>
+      </w:r>
+      <w:proofErr w:type="spellEnd"/>
     </w:p>
     <w:p>
       <w:pPr>
@@ -696,7 +891,21 @@
         <w:rPr>
           <w:lang w:val="en-US"/>
         </w:rPr>
-        <w:t>One of the advantages of the EEGpal toolbox is that it works with a serval EEG file format.</w:t>
+        <w:t xml:space="preserve">One of the advantages of the </w:t>
+      </w:r>
+      <w:proofErr w:type="spellStart"/>
+      <w:r>
+        <w:rPr>
+          <w:lang w:val="en-US"/>
+        </w:rPr>
+        <w:t>EEGpal</w:t>
+      </w:r>
+      <w:proofErr w:type="spellEnd"/>
+      <w:r>
+        <w:rPr>
+          <w:lang w:val="en-US"/>
+        </w:rPr>
+        <w:t xml:space="preserve"> toolbox is that it works with a serval EEG file format.</w:t>
       </w:r>
       <w:r>
         <w:rPr>
@@ -717,11 +926,41 @@
           <w:lang w:val="en-US"/>
         </w:rPr>
       </w:pPr>
-      <w:r>
-        <w:rPr>
-          <w:lang w:val="en-US"/>
-        </w:rPr>
-        <w:t>.bdf : Raw Biosemi files</w:t>
+      <w:proofErr w:type="gramStart"/>
+      <w:r>
+        <w:rPr>
+          <w:lang w:val="en-US"/>
+        </w:rPr>
+        <w:t>.</w:t>
+      </w:r>
+      <w:proofErr w:type="spellStart"/>
+      <w:r>
+        <w:rPr>
+          <w:lang w:val="en-US"/>
+        </w:rPr>
+        <w:t>bdf</w:t>
+      </w:r>
+      <w:proofErr w:type="spellEnd"/>
+      <w:proofErr w:type="gramEnd"/>
+      <w:r>
+        <w:rPr>
+          <w:lang w:val="en-US"/>
+        </w:rPr>
+        <w:t xml:space="preserve"> : Raw </w:t>
+      </w:r>
+      <w:proofErr w:type="spellStart"/>
+      <w:r>
+        <w:rPr>
+          <w:lang w:val="en-US"/>
+        </w:rPr>
+        <w:t>Biosemi</w:t>
+      </w:r>
+      <w:proofErr w:type="spellEnd"/>
+      <w:r>
+        <w:rPr>
+          <w:lang w:val="en-US"/>
+        </w:rPr>
+        <w:t xml:space="preserve"> files</w:t>
       </w:r>
     </w:p>
     <w:p>
@@ -736,11 +975,27 @@
           <w:lang w:val="en-US"/>
         </w:rPr>
       </w:pPr>
-      <w:r>
-        <w:rPr>
-          <w:lang w:val="en-US"/>
-        </w:rPr>
-        <w:t xml:space="preserve">.eph : Text file format </w:t>
+      <w:proofErr w:type="gramStart"/>
+      <w:r>
+        <w:rPr>
+          <w:lang w:val="en-US"/>
+        </w:rPr>
+        <w:t>.</w:t>
+      </w:r>
+      <w:proofErr w:type="spellStart"/>
+      <w:r>
+        <w:rPr>
+          <w:lang w:val="en-US"/>
+        </w:rPr>
+        <w:t>eph</w:t>
+      </w:r>
+      <w:proofErr w:type="spellEnd"/>
+      <w:proofErr w:type="gramEnd"/>
+      <w:r>
+        <w:rPr>
+          <w:lang w:val="en-US"/>
+        </w:rPr>
+        <w:t xml:space="preserve"> : Text file format </w:t>
       </w:r>
       <w:r>
         <w:rPr>
@@ -752,7 +1007,35 @@
         <w:rPr>
           <w:lang w:val="en-US"/>
         </w:rPr>
-        <w:t>used in Cartool. The first line is an header which contains info about the number of channel, number of time point and sampling rate</w:t>
+        <w:t xml:space="preserve">used in </w:t>
+      </w:r>
+      <w:proofErr w:type="spellStart"/>
+      <w:r>
+        <w:rPr>
+          <w:lang w:val="en-US"/>
+        </w:rPr>
+        <w:t>Cartool</w:t>
+      </w:r>
+      <w:proofErr w:type="spellEnd"/>
+      <w:r>
+        <w:rPr>
+          <w:lang w:val="en-US"/>
+        </w:rPr>
+        <w:t xml:space="preserve">. The first line is </w:t>
+      </w:r>
+      <w:proofErr w:type="gramStart"/>
+      <w:r>
+        <w:rPr>
+          <w:lang w:val="en-US"/>
+        </w:rPr>
+        <w:t>an</w:t>
+      </w:r>
+      <w:proofErr w:type="gramEnd"/>
+      <w:r>
+        <w:rPr>
+          <w:lang w:val="en-US"/>
+        </w:rPr>
+        <w:t xml:space="preserve"> header which contains info about the number of channel, number of time point and sampling rate</w:t>
       </w:r>
     </w:p>
     <w:p>
@@ -767,11 +1050,19 @@
           <w:lang w:val="en-US"/>
         </w:rPr>
       </w:pPr>
-      <w:r>
-        <w:rPr>
-          <w:lang w:val="en-US"/>
-        </w:rPr>
-        <w:t xml:space="preserve">.ep:  Text file format </w:t>
+      <w:proofErr w:type="gramStart"/>
+      <w:r>
+        <w:rPr>
+          <w:lang w:val="en-US"/>
+        </w:rPr>
+        <w:t>.ep</w:t>
+      </w:r>
+      <w:proofErr w:type="gramEnd"/>
+      <w:r>
+        <w:rPr>
+          <w:lang w:val="en-US"/>
+        </w:rPr>
+        <w:t xml:space="preserve">:  Text file format </w:t>
       </w:r>
       <w:r>
         <w:rPr>
@@ -789,8 +1080,16 @@
         <w:rPr>
           <w:lang w:val="en-US"/>
         </w:rPr>
-        <w:t>used in Cartool</w:t>
-      </w:r>
+        <w:t xml:space="preserve">used in </w:t>
+      </w:r>
+      <w:proofErr w:type="spellStart"/>
+      <w:r>
+        <w:rPr>
+          <w:lang w:val="en-US"/>
+        </w:rPr>
+        <w:t>Cartool</w:t>
+      </w:r>
+      <w:proofErr w:type="spellEnd"/>
       <w:r>
         <w:rPr>
           <w:lang w:val="en-US"/>
@@ -801,7 +1100,21 @@
         <w:rPr>
           <w:lang w:val="en-US"/>
         </w:rPr>
-        <w:t>Koenig, T., Kottlow, M., Stein, M., &amp; Melie-García, L. (2011). Ragu: A Free Tool for the Analysis of EEG and MEG Event-Related Scalp Field Data Using Global Randomization Statistics. Computational Intelligence and Neuroscience, 2011, 1-14. DOI: 10.1155/2011/938925.</w:t>
+        <w:t xml:space="preserve">Koenig, T., </w:t>
+      </w:r>
+      <w:proofErr w:type="spellStart"/>
+      <w:r>
+        <w:rPr>
+          <w:lang w:val="en-US"/>
+        </w:rPr>
+        <w:t>Kottlow</w:t>
+      </w:r>
+      <w:proofErr w:type="spellEnd"/>
+      <w:r>
+        <w:rPr>
+          <w:lang w:val="en-US"/>
+        </w:rPr>
+        <w:t>, M., Stein, M., &amp; Melie-García, L. (2011). Ragu: A Free Tool for the Analysis of EEG and MEG Event-Related Scalp Field Data Using Global Randomization Statistics. Computational Intelligence and Neuroscience, 2011, 1-14. DOI: 10.1155/2011/938925.</w:t>
       </w:r>
       <w:r>
         <w:rPr>
@@ -828,17 +1141,61 @@
           <w:lang w:val="en-US"/>
         </w:rPr>
       </w:pPr>
-      <w:r>
-        <w:rPr>
-          <w:lang w:val="en-US"/>
-        </w:rPr>
-        <w:t xml:space="preserve">.sef: </w:t>
-      </w:r>
-      <w:r>
-        <w:rPr>
-          <w:lang w:val="en-US"/>
-        </w:rPr>
-        <w:t>Binary EEG file used in Cartool that contains the data and temporal information. It is the default option proposed in EEGpal because this solution uses the least disk space.</w:t>
+      <w:proofErr w:type="gramStart"/>
+      <w:r>
+        <w:rPr>
+          <w:lang w:val="en-US"/>
+        </w:rPr>
+        <w:t>.</w:t>
+      </w:r>
+      <w:proofErr w:type="spellStart"/>
+      <w:r>
+        <w:rPr>
+          <w:lang w:val="en-US"/>
+        </w:rPr>
+        <w:t>sef</w:t>
+      </w:r>
+      <w:proofErr w:type="spellEnd"/>
+      <w:proofErr w:type="gramEnd"/>
+      <w:r>
+        <w:rPr>
+          <w:lang w:val="en-US"/>
+        </w:rPr>
+        <w:t xml:space="preserve">: </w:t>
+      </w:r>
+      <w:r>
+        <w:rPr>
+          <w:lang w:val="en-US"/>
+        </w:rPr>
+        <w:t xml:space="preserve">Binary EEG file used in </w:t>
+      </w:r>
+      <w:proofErr w:type="spellStart"/>
+      <w:r>
+        <w:rPr>
+          <w:lang w:val="en-US"/>
+        </w:rPr>
+        <w:t>Cartool</w:t>
+      </w:r>
+      <w:proofErr w:type="spellEnd"/>
+      <w:r>
+        <w:rPr>
+          <w:lang w:val="en-US"/>
+        </w:rPr>
+        <w:t xml:space="preserve"> that contains the data and temporal information. It is the default option proposed in </w:t>
+      </w:r>
+      <w:proofErr w:type="spellStart"/>
+      <w:r>
+        <w:rPr>
+          <w:lang w:val="en-US"/>
+        </w:rPr>
+        <w:t>EEGpal</w:t>
+      </w:r>
+      <w:proofErr w:type="spellEnd"/>
+      <w:r>
+        <w:rPr>
+          <w:lang w:val="en-US"/>
+        </w:rPr>
+        <w:t xml:space="preserve"> because this solution uses the least disk space.</w:t>
       </w:r>
     </w:p>
     <w:p>
@@ -853,11 +1210,33 @@
           <w:lang w:val="en-US"/>
         </w:rPr>
       </w:pPr>
-      <w:r>
-        <w:rPr>
-          <w:lang w:val="en-US"/>
-        </w:rPr>
-        <w:t>.set/.fdt: File format used by EEGLAB</w:t>
+      <w:proofErr w:type="gramStart"/>
+      <w:r>
+        <w:rPr>
+          <w:lang w:val="en-US"/>
+        </w:rPr>
+        <w:t>.set</w:t>
+      </w:r>
+      <w:proofErr w:type="gramEnd"/>
+      <w:r>
+        <w:rPr>
+          <w:lang w:val="en-US"/>
+        </w:rPr>
+        <w:t>/.</w:t>
+      </w:r>
+      <w:proofErr w:type="spellStart"/>
+      <w:r>
+        <w:rPr>
+          <w:lang w:val="en-US"/>
+        </w:rPr>
+        <w:t>fdt</w:t>
+      </w:r>
+      <w:proofErr w:type="spellEnd"/>
+      <w:r>
+        <w:rPr>
+          <w:lang w:val="en-US"/>
+        </w:rPr>
+        <w:t>: File format used by EEGLAB</w:t>
       </w:r>
     </w:p>
     <w:p>
@@ -872,18 +1251,42 @@
           <w:lang w:val="en-US"/>
         </w:rPr>
       </w:pPr>
-      <w:r>
-        <w:rPr>
-          <w:lang w:val="en-US"/>
-        </w:rPr>
-        <w:t>.ris: Inverse solution file used i</w:t>
-      </w:r>
-      <w:r>
-        <w:rPr>
-          <w:lang w:val="en-US"/>
-        </w:rPr>
-        <w:t>n Cartool</w:t>
-      </w:r>
+      <w:proofErr w:type="gramStart"/>
+      <w:r>
+        <w:rPr>
+          <w:lang w:val="en-US"/>
+        </w:rPr>
+        <w:t>.</w:t>
+      </w:r>
+      <w:proofErr w:type="spellStart"/>
+      <w:r>
+        <w:rPr>
+          <w:lang w:val="en-US"/>
+        </w:rPr>
+        <w:t>ris</w:t>
+      </w:r>
+      <w:proofErr w:type="spellEnd"/>
+      <w:proofErr w:type="gramEnd"/>
+      <w:r>
+        <w:rPr>
+          <w:lang w:val="en-US"/>
+        </w:rPr>
+        <w:t>: Inverse solution file used i</w:t>
+      </w:r>
+      <w:r>
+        <w:rPr>
+          <w:lang w:val="en-US"/>
+        </w:rPr>
+        <w:t xml:space="preserve">n </w:t>
+      </w:r>
+      <w:proofErr w:type="spellStart"/>
+      <w:r>
+        <w:rPr>
+          <w:lang w:val="en-US"/>
+        </w:rPr>
+        <w:t>Cartool</w:t>
+      </w:r>
+      <w:proofErr w:type="spellEnd"/>
     </w:p>
     <w:p>
       <w:pPr>
@@ -897,25 +1300,104 @@
           <w:lang w:val="en-US"/>
         </w:rPr>
       </w:pPr>
-      <w:r>
-        <w:rPr>
-          <w:lang w:val="en-US"/>
-        </w:rPr>
-        <w:t>.freq: Frequency analysis file used in Cartool</w:t>
-      </w:r>
-    </w:p>
-    <w:p>
-      <w:pPr>
+      <w:proofErr w:type="gramStart"/>
+      <w:r>
+        <w:rPr>
+          <w:lang w:val="en-US"/>
+        </w:rPr>
+        <w:t>.</w:t>
+      </w:r>
+      <w:proofErr w:type="spellStart"/>
+      <w:r>
+        <w:rPr>
+          <w:lang w:val="en-US"/>
+        </w:rPr>
+        <w:t>freq</w:t>
+      </w:r>
+      <w:proofErr w:type="spellEnd"/>
+      <w:proofErr w:type="gramEnd"/>
+      <w:r>
+        <w:rPr>
+          <w:lang w:val="en-US"/>
+        </w:rPr>
+        <w:t xml:space="preserve">: Frequency analysis file used in </w:t>
+      </w:r>
+      <w:proofErr w:type="spellStart"/>
+      <w:r>
+        <w:rPr>
+          <w:lang w:val="en-US"/>
+        </w:rPr>
+        <w:t>Cartool</w:t>
+      </w:r>
+      <w:proofErr w:type="spellEnd"/>
+    </w:p>
+    <w:p>
+      <w:pPr>
+        <w:pStyle w:val="ListParagraph"/>
+        <w:numPr>
+          <w:ilvl w:val="0"/>
+          <w:numId w:val="3"/>
+        </w:numPr>
         <w:spacing w:line="276" w:lineRule="auto"/>
         <w:rPr>
           <w:lang w:val="en-US"/>
         </w:rPr>
       </w:pPr>
-      <w:r>
-        <w:rPr>
-          <w:lang w:val="en-US"/>
-        </w:rPr>
-        <w:t>The EEGpal toolbox offers the possibility to easily switch from one file format to the other, thanks to the export tool or the choice of output file format within each module.</w:t>
+      <w:proofErr w:type="gramStart"/>
+      <w:r>
+        <w:rPr>
+          <w:lang w:val="en-US"/>
+        </w:rPr>
+        <w:t>.</w:t>
+      </w:r>
+      <w:proofErr w:type="spellStart"/>
+      <w:r>
+        <w:rPr>
+          <w:lang w:val="en-US"/>
+        </w:rPr>
+        <w:t>mrk</w:t>
+      </w:r>
+      <w:proofErr w:type="spellEnd"/>
+      <w:proofErr w:type="gramEnd"/>
+      <w:r>
+        <w:rPr>
+          <w:lang w:val="en-US"/>
+        </w:rPr>
+        <w:t xml:space="preserve">: marker file. It is a text file which include </w:t>
+      </w:r>
+      <w:r>
+        <w:rPr>
+          <w:lang w:val="en-US"/>
+        </w:rPr>
+        <w:t>the events during recording (see FAQ at the bottom of this document for more details)</w:t>
+      </w:r>
+    </w:p>
+    <w:p>
+      <w:pPr>
+        <w:spacing w:line="276" w:lineRule="auto"/>
+        <w:rPr>
+          <w:lang w:val="en-US"/>
+        </w:rPr>
+      </w:pPr>
+      <w:r>
+        <w:rPr>
+          <w:lang w:val="en-US"/>
+        </w:rPr>
+        <w:t xml:space="preserve">The </w:t>
+      </w:r>
+      <w:proofErr w:type="spellStart"/>
+      <w:r>
+        <w:rPr>
+          <w:lang w:val="en-US"/>
+        </w:rPr>
+        <w:t>EEGpal</w:t>
+      </w:r>
+      <w:proofErr w:type="spellEnd"/>
+      <w:r>
+        <w:rPr>
+          <w:lang w:val="en-US"/>
+        </w:rPr>
+        <w:t xml:space="preserve"> toolbox offers the possibility to easily switch from one file format to the other, thanks to the export tool or the choice of output file format within each module.</w:t>
       </w:r>
     </w:p>
     <w:p>
@@ -953,7 +1435,85 @@
         <w:rPr>
           <w:lang w:val="en-US"/>
         </w:rPr>
-        <w:t xml:space="preserve"> we add a tag to the EEG recording to mark the position of an event. This is the function of triggers/markers. The difference is that the triggers are included in the EEG file (this is the case for .bdf and .set file formats), while the markers are recorded in a separate text file named eeg_file.mrk (this is the case for .eph, .ep, .sef file formats). EEGpal automatically detects these two cases and can handle them. </w:t>
+        <w:t xml:space="preserve"> we add a tag to the EEG recording to mark the position of an event. This is the function of triggers/markers. The difference is that the triggers are included in the EEG file (this is the case </w:t>
+      </w:r>
+      <w:proofErr w:type="gramStart"/>
+      <w:r>
+        <w:rPr>
+          <w:lang w:val="en-US"/>
+        </w:rPr>
+        <w:t>for .</w:t>
+      </w:r>
+      <w:proofErr w:type="spellStart"/>
+      <w:r>
+        <w:rPr>
+          <w:lang w:val="en-US"/>
+        </w:rPr>
+        <w:t>bdf</w:t>
+      </w:r>
+      <w:proofErr w:type="spellEnd"/>
+      <w:proofErr w:type="gramEnd"/>
+      <w:r>
+        <w:rPr>
+          <w:lang w:val="en-US"/>
+        </w:rPr>
+        <w:t xml:space="preserve"> and .set file formats), while the markers are recorded in a separate text file named </w:t>
+      </w:r>
+      <w:proofErr w:type="spellStart"/>
+      <w:r>
+        <w:rPr>
+          <w:lang w:val="en-US"/>
+        </w:rPr>
+        <w:t>eeg_file.mrk</w:t>
+      </w:r>
+      <w:proofErr w:type="spellEnd"/>
+      <w:r>
+        <w:rPr>
+          <w:lang w:val="en-US"/>
+        </w:rPr>
+        <w:t xml:space="preserve"> (this is the case for .</w:t>
+      </w:r>
+      <w:proofErr w:type="spellStart"/>
+      <w:r>
+        <w:rPr>
+          <w:lang w:val="en-US"/>
+        </w:rPr>
+        <w:t>eph</w:t>
+      </w:r>
+      <w:proofErr w:type="spellEnd"/>
+      <w:r>
+        <w:rPr>
+          <w:lang w:val="en-US"/>
+        </w:rPr>
+        <w:t>, .ep, .</w:t>
+      </w:r>
+      <w:proofErr w:type="spellStart"/>
+      <w:r>
+        <w:rPr>
+          <w:lang w:val="en-US"/>
+        </w:rPr>
+        <w:t>sef</w:t>
+      </w:r>
+      <w:proofErr w:type="spellEnd"/>
+      <w:r>
+        <w:rPr>
+          <w:lang w:val="en-US"/>
+        </w:rPr>
+        <w:t xml:space="preserve"> file formats). </w:t>
+      </w:r>
+      <w:proofErr w:type="spellStart"/>
+      <w:r>
+        <w:rPr>
+          <w:lang w:val="en-US"/>
+        </w:rPr>
+        <w:t>EEGpal</w:t>
+      </w:r>
+      <w:proofErr w:type="spellEnd"/>
+      <w:r>
+        <w:rPr>
+          <w:lang w:val="en-US"/>
+        </w:rPr>
+        <w:t xml:space="preserve"> automatically detects these two cases and can handle them. </w:t>
       </w:r>
     </w:p>
     <w:p>
@@ -1031,7 +1591,83 @@
         <w:rPr>
           <w:lang w:val="en-US"/>
         </w:rPr>
-        <w:t xml:space="preserve">ach time you perform a processing step with an EEGpal tool or module, a Processing Information File (PIF) is created. This is a text file containing a summary of all input and output files and processing parameters. It allows you to keep track of the steps you have performed. </w:t>
+        <w:t xml:space="preserve">ach time you perform a processing step with an </w:t>
+      </w:r>
+      <w:proofErr w:type="spellStart"/>
+      <w:r>
+        <w:rPr>
+          <w:lang w:val="en-US"/>
+        </w:rPr>
+        <w:t>EEGpal</w:t>
+      </w:r>
+      <w:proofErr w:type="spellEnd"/>
+      <w:r>
+        <w:rPr>
+          <w:lang w:val="en-US"/>
+        </w:rPr>
+        <w:t xml:space="preserve"> tool or module, a Processing Information File (PIF) is created. This is a text file containing a summary of all input and output files and processing parameters. It allows you to keep track of the steps you have performed. </w:t>
+      </w:r>
+    </w:p>
+    <w:p>
+      <w:pPr>
+        <w:spacing w:line="276" w:lineRule="auto"/>
+        <w:rPr>
+          <w:b/>
+          <w:bCs/>
+          <w:lang w:val="en-US"/>
+        </w:rPr>
+      </w:pPr>
+      <w:r>
+        <w:rPr>
+          <w:b/>
+          <w:bCs/>
+          <w:lang w:val="en-US"/>
+        </w:rPr>
+        <w:t xml:space="preserve">What is a typical EEG processing pipeline in </w:t>
+      </w:r>
+      <w:proofErr w:type="spellStart"/>
+      <w:r>
+        <w:rPr>
+          <w:b/>
+          <w:bCs/>
+          <w:lang w:val="en-US"/>
+        </w:rPr>
+        <w:t>EEGpal</w:t>
+      </w:r>
+      <w:proofErr w:type="spellEnd"/>
+      <w:r>
+        <w:rPr>
+          <w:b/>
+          <w:bCs/>
+          <w:lang w:val="en-US"/>
+        </w:rPr>
+        <w:t>?</w:t>
+      </w:r>
+    </w:p>
+    <w:p>
+      <w:pPr>
+        <w:spacing w:line="276" w:lineRule="auto"/>
+        <w:rPr>
+          <w:lang w:val="en-US"/>
+        </w:rPr>
+      </w:pPr>
+      <w:r>
+        <w:rPr>
+          <w:lang w:val="en-US"/>
+        </w:rPr>
+        <w:t>Everyone has its own recipe but the pipeline used by the Toolbox creator are detailed at the bottom of this document</w:t>
+      </w:r>
+      <w:r>
+        <w:rPr>
+          <w:lang w:val="en-US"/>
+        </w:rPr>
+        <w:t>.</w:t>
+      </w:r>
+      <w:r>
+        <w:rPr>
+          <w:lang w:val="en-US"/>
+        </w:rPr>
+        <w:t xml:space="preserve"> </w:t>
       </w:r>
     </w:p>
     <w:p>
@@ -1116,7 +1752,35 @@
         <w:rPr>
           <w:lang w:val="en-US"/>
         </w:rPr>
-        <w:t xml:space="preserve">There is five important section in the EEGpal main window: </w:t>
+        <w:t xml:space="preserve">There is five important </w:t>
+      </w:r>
+      <w:proofErr w:type="gramStart"/>
+      <w:r>
+        <w:rPr>
+          <w:lang w:val="en-US"/>
+        </w:rPr>
+        <w:t>section</w:t>
+      </w:r>
+      <w:proofErr w:type="gramEnd"/>
+      <w:r>
+        <w:rPr>
+          <w:lang w:val="en-US"/>
+        </w:rPr>
+        <w:t xml:space="preserve"> in the </w:t>
+      </w:r>
+      <w:proofErr w:type="spellStart"/>
+      <w:r>
+        <w:rPr>
+          <w:lang w:val="en-US"/>
+        </w:rPr>
+        <w:t>EEGpal</w:t>
+      </w:r>
+      <w:proofErr w:type="spellEnd"/>
+      <w:r>
+        <w:rPr>
+          <w:lang w:val="en-US"/>
+        </w:rPr>
+        <w:t xml:space="preserve"> main window: </w:t>
       </w:r>
     </w:p>
     <w:p>
@@ -1250,7 +1914,21 @@
         <w:rPr>
           <w:lang w:val="en-US"/>
         </w:rPr>
-        <w:t>: Permit to define the default format of file saving as well as export the file of the Data Table in another format. You can also found here the File Cut tool to cut your EEG files</w:t>
+        <w:t xml:space="preserve">: Permit to define the default format of file saving as well as export the file of the Data Table in another format. You can also </w:t>
+      </w:r>
+      <w:proofErr w:type="gramStart"/>
+      <w:r>
+        <w:rPr>
+          <w:lang w:val="en-US"/>
+        </w:rPr>
+        <w:t>found</w:t>
+      </w:r>
+      <w:proofErr w:type="gramEnd"/>
+      <w:r>
+        <w:rPr>
+          <w:lang w:val="en-US"/>
+        </w:rPr>
+        <w:t xml:space="preserve"> here the File Cut tool to cut your EEG files</w:t>
       </w:r>
     </w:p>
     <w:p>
@@ -1424,7 +2102,21 @@
         <w:rPr>
           <w:lang w:val="en-US"/>
         </w:rPr>
-        <w:t xml:space="preserve">Press the Input Folder button and select the directory containing all the EEG files you wish to import. These files can be placed in sub-directories. The toolbox will select all files corresponding to the search criteria defined in 1 and 2, whether they are in the main folder or in sub-folders. It takes some time to fill the list in the central panel. Give Matlab time to complete this list before doing anything. </w:t>
+        <w:t xml:space="preserve">Press the Input Folder button and select the directory containing all the EEG files you wish to import. These files can be placed in sub-directories. The toolbox will select all files corresponding to the search criteria defined in 1 and 2, whether they are in the main folder or in sub-folders. It takes some time to fill the list in the central panel. Give </w:t>
+      </w:r>
+      <w:proofErr w:type="spellStart"/>
+      <w:r>
+        <w:rPr>
+          <w:lang w:val="en-US"/>
+        </w:rPr>
+        <w:t>Matlab</w:t>
+      </w:r>
+      <w:proofErr w:type="spellEnd"/>
+      <w:r>
+        <w:rPr>
+          <w:lang w:val="en-US"/>
+        </w:rPr>
+        <w:t xml:space="preserve"> time to complete this list before doing anything. </w:t>
       </w:r>
     </w:p>
     <w:p>
@@ -1533,7 +2225,21 @@
         <w:rPr>
           <w:lang w:val="en-US"/>
         </w:rPr>
-        <w:t>In order to specify the different subject to the EEGpal toolbox, i</w:t>
+        <w:t xml:space="preserve">In order to specify the different subject to the </w:t>
+      </w:r>
+      <w:proofErr w:type="spellStart"/>
+      <w:r>
+        <w:rPr>
+          <w:lang w:val="en-US"/>
+        </w:rPr>
+        <w:t>EEGpal</w:t>
+      </w:r>
+      <w:proofErr w:type="spellEnd"/>
+      <w:r>
+        <w:rPr>
+          <w:lang w:val="en-US"/>
+        </w:rPr>
+        <w:t xml:space="preserve"> toolbox, i</w:t>
       </w:r>
       <w:r>
         <w:rPr>
@@ -1653,6 +2359,7 @@
           <w:lang w:val="en-US"/>
         </w:rPr>
       </w:pPr>
+      <w:bookmarkStart w:id="0" w:name="_Hlk187955007"/>
       <w:r>
         <w:rPr>
           <w:lang w:val="en-US"/>
@@ -1660,6 +2367,7 @@
         <w:t xml:space="preserve">Loading the electrode coordinate file </w:t>
       </w:r>
     </w:p>
+    <w:bookmarkEnd w:id="0"/>
     <w:p>
       <w:pPr>
         <w:rPr>
@@ -1723,8 +2431,24 @@
         <w:rPr>
           <w:lang w:val="en-US"/>
         </w:rPr>
-        <w:t>Load the .xyz</w:t>
-      </w:r>
+        <w:t xml:space="preserve">Load </w:t>
+      </w:r>
+      <w:proofErr w:type="gramStart"/>
+      <w:r>
+        <w:rPr>
+          <w:lang w:val="en-US"/>
+        </w:rPr>
+        <w:t>the .</w:t>
+      </w:r>
+      <w:proofErr w:type="spellStart"/>
+      <w:r>
+        <w:rPr>
+          <w:lang w:val="en-US"/>
+        </w:rPr>
+        <w:t>xyz</w:t>
+      </w:r>
+      <w:proofErr w:type="spellEnd"/>
+      <w:proofErr w:type="gramEnd"/>
       <w:r>
         <w:rPr>
           <w:lang w:val="en-US"/>
@@ -1735,8 +2459,16 @@
         <w:rPr>
           <w:lang w:val="en-US"/>
         </w:rPr>
-        <w:t>.els</w:t>
-      </w:r>
+        <w:t>.</w:t>
+      </w:r>
+      <w:proofErr w:type="spellStart"/>
+      <w:r>
+        <w:rPr>
+          <w:lang w:val="en-US"/>
+        </w:rPr>
+        <w:t>els</w:t>
+      </w:r>
+      <w:proofErr w:type="spellEnd"/>
       <w:r>
         <w:rPr>
           <w:lang w:val="en-US"/>
@@ -1786,7 +2518,21 @@
         <w:rPr>
           <w:lang w:val="en-US"/>
         </w:rPr>
-        <w:t xml:space="preserve">In the current situation there are already two coordinate files for a 64 channel Biosemi configuration in the </w:t>
+        <w:t xml:space="preserve">In the current situation there are already two coordinate files for a 64 channel </w:t>
+      </w:r>
+      <w:proofErr w:type="spellStart"/>
+      <w:r>
+        <w:rPr>
+          <w:lang w:val="en-US"/>
+        </w:rPr>
+        <w:t>Biosemi</w:t>
+      </w:r>
+      <w:proofErr w:type="spellEnd"/>
+      <w:r>
+        <w:rPr>
+          <w:lang w:val="en-US"/>
+        </w:rPr>
+        <w:t xml:space="preserve"> configuration in the </w:t>
       </w:r>
       <w:r>
         <w:rPr>
@@ -1812,7 +2558,21 @@
         <w:rPr>
           <w:lang w:val="en-US"/>
         </w:rPr>
-        <w:t xml:space="preserve">folder of the EEGpal. The </w:t>
+        <w:t xml:space="preserve">folder of the </w:t>
+      </w:r>
+      <w:proofErr w:type="spellStart"/>
+      <w:r>
+        <w:rPr>
+          <w:lang w:val="en-US"/>
+        </w:rPr>
+        <w:t>EEGpal</w:t>
+      </w:r>
+      <w:proofErr w:type="spellEnd"/>
+      <w:r>
+        <w:rPr>
+          <w:lang w:val="en-US"/>
+        </w:rPr>
+        <w:t xml:space="preserve">. The </w:t>
       </w:r>
       <w:r>
         <w:rPr>
@@ -1826,7 +2586,21 @@
         <w:rPr>
           <w:lang w:val="en-US"/>
         </w:rPr>
-        <w:t xml:space="preserve"> file contains the coordinates found on the official Biosemi website with a spherical distribution of electrodes. The file </w:t>
+        <w:t xml:space="preserve"> file contains the coordinates found on the official </w:t>
+      </w:r>
+      <w:proofErr w:type="spellStart"/>
+      <w:r>
+        <w:rPr>
+          <w:lang w:val="en-US"/>
+        </w:rPr>
+        <w:t>Biosemi</w:t>
+      </w:r>
+      <w:proofErr w:type="spellEnd"/>
+      <w:r>
+        <w:rPr>
+          <w:lang w:val="en-US"/>
+        </w:rPr>
+        <w:t xml:space="preserve"> website with a spherical distribution of electrodes. The file </w:t>
       </w:r>
       <w:r>
         <w:rPr>
@@ -1840,7 +2614,35 @@
         <w:rPr>
           <w:lang w:val="en-US"/>
         </w:rPr>
-        <w:t xml:space="preserve"> is an oval distribution of the electrodes after coregistration with the MNI template in Cartool (more physiologically accurate). </w:t>
+        <w:t xml:space="preserve"> is an oval distribution of the electrodes after </w:t>
+      </w:r>
+      <w:proofErr w:type="spellStart"/>
+      <w:r>
+        <w:rPr>
+          <w:lang w:val="en-US"/>
+        </w:rPr>
+        <w:t>coregistration</w:t>
+      </w:r>
+      <w:proofErr w:type="spellEnd"/>
+      <w:r>
+        <w:rPr>
+          <w:lang w:val="en-US"/>
+        </w:rPr>
+        <w:t xml:space="preserve"> with the MNI template in </w:t>
+      </w:r>
+      <w:proofErr w:type="spellStart"/>
+      <w:r>
+        <w:rPr>
+          <w:lang w:val="en-US"/>
+        </w:rPr>
+        <w:t>Cartool</w:t>
+      </w:r>
+      <w:proofErr w:type="spellEnd"/>
+      <w:r>
+        <w:rPr>
+          <w:lang w:val="en-US"/>
+        </w:rPr>
+        <w:t xml:space="preserve"> (more physiologically accurate). </w:t>
       </w:r>
       <w:r>
         <w:rPr>
@@ -1853,7 +2655,21 @@
           <w:lang w:val="en-US"/>
         </w:rPr>
         <w:br/>
-        <w:t>You can add your own coordinate file directly in the Resource sub-folder of EEGpal to gain time.</w:t>
+        <w:t xml:space="preserve">You can add your own coordinate file directly in the Resource sub-folder of </w:t>
+      </w:r>
+      <w:proofErr w:type="spellStart"/>
+      <w:r>
+        <w:rPr>
+          <w:lang w:val="en-US"/>
+        </w:rPr>
+        <w:t>EEGpal</w:t>
+      </w:r>
+      <w:proofErr w:type="spellEnd"/>
+      <w:r>
+        <w:rPr>
+          <w:lang w:val="en-US"/>
+        </w:rPr>
+        <w:t xml:space="preserve"> to gain time.</w:t>
       </w:r>
     </w:p>
     <w:p>
@@ -1872,7 +2688,21 @@
         <w:rPr>
           <w:lang w:val="en-US"/>
         </w:rPr>
-        <w:t>The toolbox informs you of the number of electrodes present in this coordinate file, as well as the number of clusters. A cluster is a group of electrodes that can be specified within an .els file (e.g. to separate EEG electrodes from external channels).</w:t>
+        <w:t>The toolbox informs you of the number of electrodes present in this coordinate file, as well as the number of clusters. A cluster is a group of electrodes that can be specified within an .</w:t>
+      </w:r>
+      <w:proofErr w:type="spellStart"/>
+      <w:r>
+        <w:rPr>
+          <w:lang w:val="en-US"/>
+        </w:rPr>
+        <w:t>els</w:t>
+      </w:r>
+      <w:proofErr w:type="spellEnd"/>
+      <w:r>
+        <w:rPr>
+          <w:lang w:val="en-US"/>
+        </w:rPr>
+        <w:t xml:space="preserve"> file (e.g. to separate EEG electrodes from external channels).</w:t>
       </w:r>
       <w:r>
         <w:rPr>
@@ -2039,7 +2869,71 @@
         <w:rPr>
           <w:lang w:val="en-US"/>
         </w:rPr>
-        <w:t>Select the output format (.sef, .eph, .ep for Cartool or .set for eeglab)</w:t>
+        <w:t xml:space="preserve">Select the output format </w:t>
+      </w:r>
+      <w:proofErr w:type="gramStart"/>
+      <w:r>
+        <w:rPr>
+          <w:lang w:val="en-US"/>
+        </w:rPr>
+        <w:t>(.</w:t>
+      </w:r>
+      <w:proofErr w:type="spellStart"/>
+      <w:r>
+        <w:rPr>
+          <w:lang w:val="en-US"/>
+        </w:rPr>
+        <w:t>sef</w:t>
+      </w:r>
+      <w:proofErr w:type="spellEnd"/>
+      <w:proofErr w:type="gramEnd"/>
+      <w:r>
+        <w:rPr>
+          <w:lang w:val="en-US"/>
+        </w:rPr>
+        <w:t>, .</w:t>
+      </w:r>
+      <w:proofErr w:type="spellStart"/>
+      <w:r>
+        <w:rPr>
+          <w:lang w:val="en-US"/>
+        </w:rPr>
+        <w:t>eph</w:t>
+      </w:r>
+      <w:proofErr w:type="spellEnd"/>
+      <w:r>
+        <w:rPr>
+          <w:lang w:val="en-US"/>
+        </w:rPr>
+        <w:t xml:space="preserve">, .ep for </w:t>
+      </w:r>
+      <w:proofErr w:type="spellStart"/>
+      <w:r>
+        <w:rPr>
+          <w:lang w:val="en-US"/>
+        </w:rPr>
+        <w:t>Cartool</w:t>
+      </w:r>
+      <w:proofErr w:type="spellEnd"/>
+      <w:r>
+        <w:rPr>
+          <w:lang w:val="en-US"/>
+        </w:rPr>
+        <w:t xml:space="preserve"> or .set for </w:t>
+      </w:r>
+      <w:proofErr w:type="spellStart"/>
+      <w:r>
+        <w:rPr>
+          <w:lang w:val="en-US"/>
+        </w:rPr>
+        <w:t>eeglab</w:t>
+      </w:r>
+      <w:proofErr w:type="spellEnd"/>
+      <w:r>
+        <w:rPr>
+          <w:lang w:val="en-US"/>
+        </w:rPr>
+        <w:t>)</w:t>
       </w:r>
     </w:p>
     <w:p>
@@ -2207,7 +3101,35 @@
         <w:rPr>
           <w:lang w:val="en-US"/>
         </w:rPr>
-        <w:t xml:space="preserve">This module calls the eeglab script eBridge which automatically detect if two or more channels are bridged (same signal). Open the .xlsx output file to check if there is any. We will need this info for the ICA and interpolation step. </w:t>
+        <w:t xml:space="preserve">This module calls the </w:t>
+      </w:r>
+      <w:proofErr w:type="spellStart"/>
+      <w:r>
+        <w:rPr>
+          <w:lang w:val="en-US"/>
+        </w:rPr>
+        <w:t>eeglab</w:t>
+      </w:r>
+      <w:proofErr w:type="spellEnd"/>
+      <w:r>
+        <w:rPr>
+          <w:lang w:val="en-US"/>
+        </w:rPr>
+        <w:t xml:space="preserve"> script </w:t>
+      </w:r>
+      <w:proofErr w:type="spellStart"/>
+      <w:r>
+        <w:rPr>
+          <w:lang w:val="en-US"/>
+        </w:rPr>
+        <w:t>eBridge</w:t>
+      </w:r>
+      <w:proofErr w:type="spellEnd"/>
+      <w:r>
+        <w:rPr>
+          <w:lang w:val="en-US"/>
+        </w:rPr>
+        <w:t xml:space="preserve"> which automatically detect if two or more channels are bridged (same signal). Open the .xlsx output file to check if there is any. We will need this info for the ICA and interpolation step. </w:t>
       </w:r>
     </w:p>
     <w:p>
@@ -2281,7 +3203,620 @@
           <w:bCs/>
           <w:lang w:val="en-US"/>
         </w:rPr>
+        <w:br w:type="page"/>
+      </w:r>
+    </w:p>
+    <w:p>
+      <w:pPr>
+        <w:keepNext/>
+        <w:keepLines/>
+        <w:spacing w:before="40" w:after="0" w:line="480" w:lineRule="auto"/>
+        <w:outlineLvl w:val="1"/>
+        <w:rPr>
+          <w:rFonts w:ascii="Calibri Light" w:eastAsia="Times New Roman" w:hAnsi="Calibri Light" w:cs="Times New Roman"/>
+          <w:color w:val="2F5496"/>
+          <w:kern w:val="0"/>
+          <w:sz w:val="26"/>
+          <w:szCs w:val="26"/>
+          <w:lang w:val="en-US"/>
+          <w14:ligatures w14:val="none"/>
+        </w:rPr>
+      </w:pPr>
+      <w:r>
+        <w:rPr>
+          <w:rFonts w:ascii="Calibri Light" w:eastAsia="Times New Roman" w:hAnsi="Calibri Light" w:cs="Times New Roman"/>
+          <w:color w:val="2F5496"/>
+          <w:kern w:val="0"/>
+          <w:sz w:val="26"/>
+          <w:szCs w:val="26"/>
+          <w:lang w:val="en-US"/>
+          <w14:ligatures w14:val="none"/>
+        </w:rPr>
+        <w:lastRenderedPageBreak/>
+        <w:t>Typical EEG processing pipeline (validate by Michaël Mouthon)</w:t>
+      </w:r>
+    </w:p>
+    <w:p>
+      <w:pPr>
+        <w:rPr>
+          <w:rFonts w:ascii="Calibri" w:hAnsi="Calibri" w:cs="Calibri"/>
+          <w:lang w:val="en-US"/>
+        </w:rPr>
+      </w:pPr>
+      <w:r>
+        <w:rPr>
+          <w:rFonts w:ascii="Calibri" w:hAnsi="Calibri" w:cs="Calibri"/>
+          <w:lang w:val="en-US"/>
+        </w:rPr>
+        <w:t xml:space="preserve">In this document, we distinguish the preprocessing, which permits to clean the data for the data analysis (the processing). The preprocessing is similar between the type of analysis but with some variation. Here I will first describe the case of Event Related Analysis (ERP). </w:t>
+      </w:r>
+    </w:p>
+    <w:p>
+      <w:pPr>
+        <w:rPr>
+          <w:rFonts w:ascii="Calibri" w:hAnsi="Calibri" w:cs="Calibri"/>
+          <w:b/>
+          <w:bCs/>
+          <w:lang w:val="en-US"/>
+        </w:rPr>
+      </w:pPr>
+      <w:r>
+        <w:rPr>
+          <w:rFonts w:ascii="Calibri" w:hAnsi="Calibri" w:cs="Calibri"/>
+          <w:b/>
+          <w:bCs/>
+          <w:lang w:val="en-US"/>
+        </w:rPr>
+        <w:t>Preprocessing</w:t>
+      </w:r>
+    </w:p>
+    <w:p>
+      <w:pPr>
+        <w:pStyle w:val="ListParagraph"/>
+        <w:numPr>
+          <w:ilvl w:val="0"/>
+          <w:numId w:val="12"/>
+        </w:numPr>
+        <w:rPr>
+          <w:rFonts w:ascii="Calibri" w:hAnsi="Calibri" w:cs="Calibri"/>
+          <w:lang w:val="en-US"/>
+        </w:rPr>
+      </w:pPr>
+      <w:r>
+        <w:rPr>
+          <w:rFonts w:ascii="Calibri" w:hAnsi="Calibri" w:cs="Calibri"/>
+          <w:lang w:val="en-US"/>
+        </w:rPr>
+        <w:t xml:space="preserve">Import raw data into the main </w:t>
+      </w:r>
+      <w:proofErr w:type="spellStart"/>
+      <w:r>
+        <w:rPr>
+          <w:rFonts w:ascii="Calibri" w:hAnsi="Calibri" w:cs="Calibri"/>
+          <w:lang w:val="en-US"/>
+        </w:rPr>
+        <w:t>EEGpal</w:t>
+      </w:r>
+      <w:proofErr w:type="spellEnd"/>
+      <w:r>
+        <w:rPr>
+          <w:rFonts w:ascii="Calibri" w:hAnsi="Calibri" w:cs="Calibri"/>
+          <w:lang w:val="en-US"/>
+        </w:rPr>
+        <w:t xml:space="preserve"> windows and identify the subject as explained in the chapter </w:t>
+      </w:r>
+      <w:r>
+        <w:rPr>
+          <w:rFonts w:ascii="Calibri" w:hAnsi="Calibri" w:cs="Calibri"/>
+          <w:i/>
+          <w:iCs/>
+          <w:lang w:val="en-US"/>
+        </w:rPr>
+        <w:t>Define participant and adjust the selection</w:t>
+      </w:r>
+      <w:r>
+        <w:rPr>
+          <w:rFonts w:ascii="Calibri" w:hAnsi="Calibri" w:cs="Calibri"/>
+          <w:lang w:val="en-US"/>
+        </w:rPr>
         <w:t xml:space="preserve"> </w:t>
+      </w:r>
+      <w:r>
+        <w:rPr>
+          <w:rFonts w:ascii="Calibri" w:hAnsi="Calibri" w:cs="Calibri"/>
+          <w:lang w:val="en-US"/>
+        </w:rPr>
+        <w:t>of</w:t>
+      </w:r>
+      <w:r>
+        <w:rPr>
+          <w:rFonts w:ascii="Calibri" w:hAnsi="Calibri" w:cs="Calibri"/>
+          <w:lang w:val="en-US"/>
+        </w:rPr>
+        <w:t xml:space="preserve"> this manual</w:t>
+      </w:r>
+      <w:r>
+        <w:rPr>
+          <w:rFonts w:ascii="Calibri" w:hAnsi="Calibri" w:cs="Calibri"/>
+          <w:lang w:val="en-US"/>
+        </w:rPr>
+        <w:t>.</w:t>
+      </w:r>
+    </w:p>
+    <w:p>
+      <w:pPr>
+        <w:pStyle w:val="ListParagraph"/>
+        <w:numPr>
+          <w:ilvl w:val="0"/>
+          <w:numId w:val="12"/>
+        </w:numPr>
+        <w:rPr>
+          <w:rFonts w:ascii="Calibri" w:hAnsi="Calibri" w:cs="Calibri"/>
+          <w:lang w:val="en-US"/>
+        </w:rPr>
+      </w:pPr>
+      <w:r>
+        <w:rPr>
+          <w:rFonts w:ascii="Calibri" w:hAnsi="Calibri" w:cs="Calibri"/>
+          <w:lang w:val="en-US"/>
+        </w:rPr>
+        <w:t xml:space="preserve">Specify the spatial position of the channels by loading </w:t>
+      </w:r>
+      <w:r>
+        <w:rPr>
+          <w:rFonts w:ascii="Calibri" w:hAnsi="Calibri" w:cs="Calibri"/>
+          <w:lang w:val="en-US"/>
+        </w:rPr>
+        <w:t>an</w:t>
+      </w:r>
+      <w:r>
+        <w:rPr>
+          <w:rFonts w:ascii="Calibri" w:hAnsi="Calibri" w:cs="Calibri"/>
+          <w:lang w:val="en-US"/>
+        </w:rPr>
+        <w:t xml:space="preserve"> electrode coordinate file as explain in the chapter </w:t>
+      </w:r>
+      <w:r>
+        <w:rPr>
+          <w:rFonts w:ascii="Calibri" w:hAnsi="Calibri" w:cs="Calibri"/>
+          <w:i/>
+          <w:iCs/>
+          <w:lang w:val="en-US"/>
+        </w:rPr>
+        <w:t>Loading the electrode coordinate file</w:t>
+      </w:r>
+      <w:r>
+        <w:rPr>
+          <w:rFonts w:ascii="Calibri" w:hAnsi="Calibri" w:cs="Calibri"/>
+          <w:lang w:val="en-US"/>
+        </w:rPr>
+        <w:t xml:space="preserve"> of this manual.</w:t>
+      </w:r>
+    </w:p>
+    <w:p>
+      <w:pPr>
+        <w:pStyle w:val="ListParagraph"/>
+        <w:numPr>
+          <w:ilvl w:val="0"/>
+          <w:numId w:val="12"/>
+        </w:numPr>
+        <w:rPr>
+          <w:rFonts w:ascii="Calibri" w:hAnsi="Calibri" w:cs="Calibri"/>
+          <w:lang w:val="en-US"/>
+        </w:rPr>
+      </w:pPr>
+      <w:r>
+        <w:rPr>
+          <w:rFonts w:ascii="Calibri" w:hAnsi="Calibri" w:cs="Calibri"/>
+          <w:lang w:val="en-US"/>
+        </w:rPr>
+        <w:t xml:space="preserve">Perform a </w:t>
+      </w:r>
+      <w:r>
+        <w:rPr>
+          <w:rFonts w:ascii="Calibri" w:hAnsi="Calibri" w:cs="Calibri"/>
+          <w:i/>
+          <w:iCs/>
+          <w:lang w:val="en-US"/>
+        </w:rPr>
+        <w:t>Bridge Detection</w:t>
+      </w:r>
+      <w:r>
+        <w:rPr>
+          <w:rFonts w:ascii="Calibri" w:hAnsi="Calibri" w:cs="Calibri"/>
+          <w:lang w:val="en-US"/>
+        </w:rPr>
+        <w:t xml:space="preserve"> in order to check if there is any unwanted connection between channels</w:t>
+      </w:r>
+    </w:p>
+    <w:p>
+      <w:pPr>
+        <w:pStyle w:val="ListParagraph"/>
+        <w:numPr>
+          <w:ilvl w:val="0"/>
+          <w:numId w:val="12"/>
+        </w:numPr>
+        <w:rPr>
+          <w:rFonts w:ascii="Calibri" w:hAnsi="Calibri" w:cs="Calibri"/>
+          <w:lang w:val="en-US"/>
+        </w:rPr>
+      </w:pPr>
+      <w:r>
+        <w:rPr>
+          <w:rFonts w:ascii="Calibri" w:hAnsi="Calibri" w:cs="Calibri"/>
+          <w:lang w:val="en-US"/>
+        </w:rPr>
+        <w:t xml:space="preserve">Use the module </w:t>
+      </w:r>
+      <w:r>
+        <w:rPr>
+          <w:rFonts w:ascii="Calibri" w:hAnsi="Calibri" w:cs="Calibri"/>
+          <w:i/>
+          <w:iCs/>
+          <w:lang w:val="en-US"/>
+        </w:rPr>
+        <w:t>Filtering</w:t>
+      </w:r>
+      <w:r>
+        <w:rPr>
+          <w:rFonts w:ascii="Calibri" w:hAnsi="Calibri" w:cs="Calibri"/>
+          <w:lang w:val="en-US"/>
+        </w:rPr>
+        <w:t xml:space="preserve"> for the first clean of the data. Filter to keep the signal between 0.</w:t>
+      </w:r>
+      <w:r>
+        <w:rPr>
+          <w:rFonts w:ascii="Calibri" w:hAnsi="Calibri" w:cs="Calibri"/>
+          <w:lang w:val="en-US"/>
+        </w:rPr>
+        <w:t>5</w:t>
+      </w:r>
+      <w:r>
+        <w:rPr>
+          <w:rFonts w:ascii="Calibri" w:hAnsi="Calibri" w:cs="Calibri"/>
+          <w:lang w:val="en-US"/>
+        </w:rPr>
+        <w:t xml:space="preserve"> and 40 Hz. Add a Line noise removal either by a Notch filter at 50 Hz or by using </w:t>
+      </w:r>
+      <w:proofErr w:type="spellStart"/>
+      <w:r>
+        <w:rPr>
+          <w:rFonts w:ascii="Calibri" w:hAnsi="Calibri" w:cs="Calibri"/>
+          <w:lang w:val="en-US"/>
+        </w:rPr>
+        <w:t>cleanline</w:t>
+      </w:r>
+      <w:proofErr w:type="spellEnd"/>
+    </w:p>
+    <w:p>
+      <w:pPr>
+        <w:pStyle w:val="ListParagraph"/>
+        <w:numPr>
+          <w:ilvl w:val="0"/>
+          <w:numId w:val="12"/>
+        </w:numPr>
+        <w:rPr>
+          <w:rFonts w:ascii="Calibri" w:hAnsi="Calibri" w:cs="Calibri"/>
+          <w:lang w:val="en-US"/>
+        </w:rPr>
+      </w:pPr>
+      <w:r>
+        <w:rPr>
+          <w:rFonts w:ascii="Calibri" w:hAnsi="Calibri" w:cs="Calibri"/>
+          <w:lang w:val="en-US"/>
+        </w:rPr>
+        <w:t xml:space="preserve">Inspect visually the result file in </w:t>
+      </w:r>
+      <w:proofErr w:type="spellStart"/>
+      <w:r>
+        <w:rPr>
+          <w:rFonts w:ascii="Calibri" w:hAnsi="Calibri" w:cs="Calibri"/>
+          <w:lang w:val="en-US"/>
+        </w:rPr>
+        <w:t>Cartool</w:t>
+      </w:r>
+      <w:proofErr w:type="spellEnd"/>
+      <w:r>
+        <w:rPr>
+          <w:rFonts w:ascii="Calibri" w:hAnsi="Calibri" w:cs="Calibri"/>
+          <w:lang w:val="en-US"/>
+        </w:rPr>
+        <w:t xml:space="preserve"> to check if there </w:t>
+      </w:r>
+      <w:r>
+        <w:rPr>
+          <w:rFonts w:ascii="Calibri" w:hAnsi="Calibri" w:cs="Calibri"/>
+          <w:lang w:val="en-US"/>
+        </w:rPr>
+        <w:t>are</w:t>
+      </w:r>
+      <w:r>
+        <w:rPr>
+          <w:rFonts w:ascii="Calibri" w:hAnsi="Calibri" w:cs="Calibri"/>
+          <w:lang w:val="en-US"/>
+        </w:rPr>
+        <w:t xml:space="preserve"> wrong channels (behave totally </w:t>
+      </w:r>
+      <w:r>
+        <w:rPr>
+          <w:rFonts w:ascii="Calibri" w:hAnsi="Calibri" w:cs="Calibri"/>
+          <w:lang w:val="en-US"/>
+        </w:rPr>
+        <w:t>differently</w:t>
+      </w:r>
+      <w:r>
+        <w:rPr>
+          <w:rFonts w:ascii="Calibri" w:hAnsi="Calibri" w:cs="Calibri"/>
+          <w:lang w:val="en-US"/>
+        </w:rPr>
+        <w:t xml:space="preserve"> as the </w:t>
+      </w:r>
+      <w:r>
+        <w:rPr>
+          <w:rFonts w:ascii="Calibri" w:hAnsi="Calibri" w:cs="Calibri"/>
+          <w:lang w:val="en-US"/>
+        </w:rPr>
+        <w:t>neighbors</w:t>
+      </w:r>
+      <w:r>
+        <w:rPr>
+          <w:rFonts w:ascii="Calibri" w:hAnsi="Calibri" w:cs="Calibri"/>
+          <w:lang w:val="en-US"/>
+        </w:rPr>
+        <w:t xml:space="preserve"> for some time)</w:t>
+      </w:r>
+    </w:p>
+    <w:p>
+      <w:pPr>
+        <w:pStyle w:val="ListParagraph"/>
+        <w:numPr>
+          <w:ilvl w:val="0"/>
+          <w:numId w:val="12"/>
+        </w:numPr>
+        <w:rPr>
+          <w:rFonts w:ascii="Calibri" w:hAnsi="Calibri" w:cs="Calibri"/>
+          <w:lang w:val="en-US"/>
+        </w:rPr>
+      </w:pPr>
+      <w:r>
+        <w:rPr>
+          <w:rFonts w:ascii="Calibri" w:hAnsi="Calibri" w:cs="Calibri"/>
+          <w:lang w:val="en-US"/>
+        </w:rPr>
+        <w:t xml:space="preserve">Use the </w:t>
+      </w:r>
+      <w:r>
+        <w:rPr>
+          <w:rFonts w:ascii="Calibri" w:hAnsi="Calibri" w:cs="Calibri"/>
+          <w:i/>
+          <w:iCs/>
+          <w:lang w:val="en-US"/>
+        </w:rPr>
+        <w:t>ICA</w:t>
+      </w:r>
+      <w:r>
+        <w:rPr>
+          <w:rFonts w:ascii="Calibri" w:hAnsi="Calibri" w:cs="Calibri"/>
+          <w:lang w:val="en-US"/>
+        </w:rPr>
+        <w:t xml:space="preserve"> module to p</w:t>
+      </w:r>
+      <w:r>
+        <w:rPr>
+          <w:rFonts w:ascii="Calibri" w:hAnsi="Calibri" w:cs="Calibri"/>
+          <w:lang w:val="en-US"/>
+        </w:rPr>
+        <w:t xml:space="preserve">erform an ICA decomposition by ignoring bad channels determine in point 3 and 5. </w:t>
+      </w:r>
+      <w:r>
+        <w:rPr>
+          <w:rFonts w:ascii="Calibri" w:hAnsi="Calibri" w:cs="Calibri"/>
+          <w:lang w:val="en-US"/>
+        </w:rPr>
+        <w:br/>
+        <w:t xml:space="preserve">Inspect manually the 24 first compounds of each file to removed </w:t>
+      </w:r>
+      <w:r>
+        <w:rPr>
+          <w:rFonts w:ascii="Calibri" w:hAnsi="Calibri" w:cs="Calibri"/>
+          <w:lang w:val="en-US"/>
+        </w:rPr>
+        <w:t>compounds link to Eye artefacts</w:t>
+      </w:r>
+      <w:r>
+        <w:rPr>
+          <w:rFonts w:ascii="Calibri" w:hAnsi="Calibri" w:cs="Calibri"/>
+          <w:lang w:val="en-US"/>
+        </w:rPr>
+        <w:br/>
+        <w:t>Recomposed the signal without the previously selected compounds</w:t>
+      </w:r>
+    </w:p>
+    <w:p>
+      <w:pPr>
+        <w:pStyle w:val="ListParagraph"/>
+        <w:numPr>
+          <w:ilvl w:val="0"/>
+          <w:numId w:val="12"/>
+        </w:numPr>
+        <w:rPr>
+          <w:rFonts w:ascii="Calibri" w:hAnsi="Calibri" w:cs="Calibri"/>
+          <w:lang w:val="en-US"/>
+        </w:rPr>
+      </w:pPr>
+      <w:r>
+        <w:rPr>
+          <w:rFonts w:ascii="Calibri" w:hAnsi="Calibri" w:cs="Calibri"/>
+          <w:lang w:val="en-US"/>
+        </w:rPr>
+        <w:t xml:space="preserve"> </w:t>
+      </w:r>
+      <w:r>
+        <w:rPr>
+          <w:rFonts w:ascii="Calibri" w:hAnsi="Calibri" w:cs="Calibri"/>
+          <w:lang w:val="en-US"/>
+        </w:rPr>
+        <w:t xml:space="preserve">Use the </w:t>
+      </w:r>
+      <w:proofErr w:type="spellStart"/>
+      <w:r>
+        <w:rPr>
+          <w:rFonts w:ascii="Calibri" w:hAnsi="Calibri" w:cs="Calibri"/>
+          <w:i/>
+          <w:iCs/>
+          <w:lang w:val="en-US"/>
+        </w:rPr>
+        <w:t>Epoching</w:t>
+      </w:r>
+      <w:proofErr w:type="spellEnd"/>
+      <w:r>
+        <w:rPr>
+          <w:rFonts w:ascii="Calibri" w:hAnsi="Calibri" w:cs="Calibri"/>
+          <w:lang w:val="en-US"/>
+        </w:rPr>
+        <w:t xml:space="preserve"> module to perform a temporary </w:t>
+      </w:r>
+      <w:proofErr w:type="spellStart"/>
+      <w:r>
+        <w:rPr>
+          <w:rFonts w:ascii="Calibri" w:hAnsi="Calibri" w:cs="Calibri"/>
+          <w:lang w:val="en-US"/>
+        </w:rPr>
+        <w:t>Epoching</w:t>
+      </w:r>
+      <w:proofErr w:type="spellEnd"/>
+      <w:r>
+        <w:rPr>
+          <w:rFonts w:ascii="Calibri" w:hAnsi="Calibri" w:cs="Calibri"/>
+          <w:lang w:val="en-US"/>
+        </w:rPr>
+        <w:t xml:space="preserve"> and inspects visually in </w:t>
+      </w:r>
+      <w:proofErr w:type="spellStart"/>
+      <w:r>
+        <w:rPr>
+          <w:rFonts w:ascii="Calibri" w:hAnsi="Calibri" w:cs="Calibri"/>
+          <w:lang w:val="en-US"/>
+        </w:rPr>
+        <w:t>Cartool</w:t>
+      </w:r>
+      <w:proofErr w:type="spellEnd"/>
+      <w:r>
+        <w:rPr>
+          <w:rFonts w:ascii="Calibri" w:hAnsi="Calibri" w:cs="Calibri"/>
+          <w:lang w:val="en-US"/>
+        </w:rPr>
+        <w:t xml:space="preserve"> the ERP files. Selected the bad electrodes which negatively impact the ERP to be interpolated</w:t>
+      </w:r>
+    </w:p>
+    <w:p>
+      <w:pPr>
+        <w:pStyle w:val="ListParagraph"/>
+        <w:numPr>
+          <w:ilvl w:val="0"/>
+          <w:numId w:val="12"/>
+        </w:numPr>
+        <w:rPr>
+          <w:rFonts w:ascii="Calibri" w:hAnsi="Calibri" w:cs="Calibri"/>
+          <w:lang w:val="en-US"/>
+        </w:rPr>
+      </w:pPr>
+      <w:r>
+        <w:rPr>
+          <w:rFonts w:ascii="Calibri" w:hAnsi="Calibri" w:cs="Calibri"/>
+          <w:lang w:val="en-US"/>
+        </w:rPr>
+        <w:t xml:space="preserve">Use the </w:t>
+      </w:r>
+      <w:r>
+        <w:rPr>
+          <w:rFonts w:ascii="Calibri" w:hAnsi="Calibri" w:cs="Calibri"/>
+          <w:i/>
+          <w:iCs/>
+          <w:lang w:val="en-US"/>
+        </w:rPr>
+        <w:t>Interpolation</w:t>
+      </w:r>
+      <w:r>
+        <w:rPr>
+          <w:rFonts w:ascii="Calibri" w:hAnsi="Calibri" w:cs="Calibri"/>
+          <w:lang w:val="en-US"/>
+        </w:rPr>
+        <w:t xml:space="preserve"> module to interpolated bad electrodes determined in 3,5 and 7.  </w:t>
+      </w:r>
+    </w:p>
+    <w:p>
+      <w:pPr>
+        <w:pStyle w:val="ListParagraph"/>
+        <w:numPr>
+          <w:ilvl w:val="0"/>
+          <w:numId w:val="12"/>
+        </w:numPr>
+        <w:rPr>
+          <w:rFonts w:ascii="Calibri" w:hAnsi="Calibri" w:cs="Calibri"/>
+          <w:lang w:val="en-US"/>
+        </w:rPr>
+      </w:pPr>
+      <w:r>
+        <w:rPr>
+          <w:rFonts w:ascii="Calibri" w:hAnsi="Calibri" w:cs="Calibri"/>
+          <w:lang w:val="en-US"/>
+        </w:rPr>
+        <w:t xml:space="preserve">Use the </w:t>
+      </w:r>
+      <w:proofErr w:type="spellStart"/>
+      <w:r>
+        <w:rPr>
+          <w:rFonts w:ascii="Calibri" w:hAnsi="Calibri" w:cs="Calibri"/>
+          <w:i/>
+          <w:iCs/>
+          <w:lang w:val="en-US"/>
+        </w:rPr>
+        <w:t>Refef</w:t>
+      </w:r>
+      <w:proofErr w:type="spellEnd"/>
+      <w:r>
+        <w:rPr>
+          <w:rFonts w:ascii="Calibri" w:hAnsi="Calibri" w:cs="Calibri"/>
+          <w:lang w:val="en-US"/>
+        </w:rPr>
+        <w:t xml:space="preserve"> module, to change the reference electrode to the average reference</w:t>
+      </w:r>
+    </w:p>
+    <w:p>
+      <w:pPr>
+        <w:pStyle w:val="ListParagraph"/>
+        <w:numPr>
+          <w:ilvl w:val="0"/>
+          <w:numId w:val="12"/>
+        </w:numPr>
+        <w:rPr>
+          <w:rFonts w:ascii="Calibri" w:hAnsi="Calibri" w:cs="Calibri"/>
+          <w:lang w:val="en-US"/>
+        </w:rPr>
+      </w:pPr>
+      <w:r>
+        <w:rPr>
+          <w:rFonts w:ascii="Calibri" w:hAnsi="Calibri" w:cs="Calibri"/>
+          <w:lang w:val="en-US"/>
+        </w:rPr>
+        <w:t xml:space="preserve">Use the </w:t>
+      </w:r>
+      <w:proofErr w:type="spellStart"/>
+      <w:r>
+        <w:rPr>
+          <w:rFonts w:ascii="Calibri" w:hAnsi="Calibri" w:cs="Calibri"/>
+          <w:lang w:val="en-US"/>
+        </w:rPr>
+        <w:t>Epoching</w:t>
+      </w:r>
+      <w:proofErr w:type="spellEnd"/>
+      <w:r>
+        <w:rPr>
+          <w:rFonts w:ascii="Calibri" w:hAnsi="Calibri" w:cs="Calibri"/>
+          <w:lang w:val="en-US"/>
+        </w:rPr>
+        <w:t xml:space="preserve"> module to compute the final ERPs</w:t>
       </w:r>
     </w:p>
     <w:sectPr>
@@ -2296,7 +3831,7 @@
 </file>
 
 <file path=word/endnotes.xml><?xml version="1.0" encoding="utf-8"?>
-<w:endnotes xmlns:wpc="http://schemas.microsoft.com/office/word/2010/wordprocessingCanvas" xmlns:cx="http://schemas.microsoft.com/office/drawing/2014/chartex" xmlns:cx1="http://schemas.microsoft.com/office/drawing/2015/9/8/chartex" xmlns:cx2="http://schemas.microsoft.com/office/drawing/2015/10/21/chartex" xmlns:cx3="http://schemas.microsoft.com/office/drawing/2016/5/9/chartex" xmlns:cx4="http://schemas.microsoft.com/office/drawing/2016/5/10/chartex" xmlns:cx5="http://schemas.microsoft.com/office/drawing/2016/5/11/chartex" xmlns:cx6="http://schemas.microsoft.com/office/drawing/2016/5/12/chartex" xmlns:cx7="http://schemas.microsoft.com/office/drawing/2016/5/13/chartex" xmlns:cx8="http://schemas.microsoft.com/office/drawing/2016/5/14/chartex" xmlns:mc="http://schemas.openxmlformats.org/markup-compatibility/2006" xmlns:aink="http://schemas.microsoft.com/office/drawing/2016/ink" xmlns:am3d="http://schemas.microsoft.com/office/drawing/2017/model3d" xmlns:o="urn:schemas-microsoft-com:office:office" xmlns:oel="http://schemas.microsoft.com/office/2019/extlst" xmlns:r="http://schemas.openxmlformats.org/officeDocument/2006/relationships" xmlns:m="http://schemas.openxmlformats.org/officeDocument/2006/math" xmlns:v="urn:schemas-microsoft-com:vml" xmlns:wp14="http://schemas.microsoft.com/office/word/2010/wordprocessingDrawing" xmlns:wp="http://schemas.openxmlformats.org/drawingml/2006/wordprocessingDrawing" xmlns:w10="urn:schemas-microsoft-com:office:word" xmlns:w="http://schemas.openxmlformats.org/wordprocessingml/2006/main" xmlns:w14="http://schemas.microsoft.com/office/word/2010/wordml" xmlns:w15="http://schemas.microsoft.com/office/word/2012/wordml" xmlns:w16cex="http://schemas.microsoft.com/office/word/2018/wordml/cex" xmlns:w16cid="http://schemas.microsoft.com/office/word/2016/wordml/cid" xmlns:w16="http://schemas.microsoft.com/office/word/2018/wordml" xmlns:w16du="http://schemas.microsoft.com/office/word/2023/wordml/word16du" xmlns:w16sdtdh="http://schemas.microsoft.com/office/word/2020/wordml/sdtdatahash" xmlns:w16se="http://schemas.microsoft.com/office/word/2015/wordml/symex" xmlns:wpg="http://schemas.microsoft.com/office/word/2010/wordprocessingGroup" xmlns:wpi="http://schemas.microsoft.com/office/word/2010/wordprocessingInk" xmlns:wne="http://schemas.microsoft.com/office/word/2006/wordml" xmlns:wps="http://schemas.microsoft.com/office/word/2010/wordprocessingShape" mc:Ignorable="w14 w15 w16se w16cid w16 w16cex w16sdtdh w16du wp14">
+<w:endnotes xmlns:wpc="http://schemas.microsoft.com/office/word/2010/wordprocessingCanvas" xmlns:cx="http://schemas.microsoft.com/office/drawing/2014/chartex" xmlns:cx1="http://schemas.microsoft.com/office/drawing/2015/9/8/chartex" xmlns:cx2="http://schemas.microsoft.com/office/drawing/2015/10/21/chartex" xmlns:cx3="http://schemas.microsoft.com/office/drawing/2016/5/9/chartex" xmlns:cx4="http://schemas.microsoft.com/office/drawing/2016/5/10/chartex" xmlns:cx5="http://schemas.microsoft.com/office/drawing/2016/5/11/chartex" xmlns:cx6="http://schemas.microsoft.com/office/drawing/2016/5/12/chartex" xmlns:cx7="http://schemas.microsoft.com/office/drawing/2016/5/13/chartex" xmlns:cx8="http://schemas.microsoft.com/office/drawing/2016/5/14/chartex" xmlns:mc="http://schemas.openxmlformats.org/markup-compatibility/2006" xmlns:aink="http://schemas.microsoft.com/office/drawing/2016/ink" xmlns:am3d="http://schemas.microsoft.com/office/drawing/2017/model3d" xmlns:o="urn:schemas-microsoft-com:office:office" xmlns:oel="http://schemas.microsoft.com/office/2019/extlst" xmlns:r="http://schemas.openxmlformats.org/officeDocument/2006/relationships" xmlns:m="http://schemas.openxmlformats.org/officeDocument/2006/math" xmlns:v="urn:schemas-microsoft-com:vml" xmlns:wp14="http://schemas.microsoft.com/office/word/2010/wordprocessingDrawing" xmlns:wp="http://schemas.openxmlformats.org/drawingml/2006/wordprocessingDrawing" xmlns:w10="urn:schemas-microsoft-com:office:word" xmlns:w="http://schemas.openxmlformats.org/wordprocessingml/2006/main" xmlns:w14="http://schemas.microsoft.com/office/word/2010/wordml" xmlns:w15="http://schemas.microsoft.com/office/word/2012/wordml" xmlns:w16cex="http://schemas.microsoft.com/office/word/2018/wordml/cex" xmlns:w16cid="http://schemas.microsoft.com/office/word/2016/wordml/cid" xmlns:w16="http://schemas.microsoft.com/office/word/2018/wordml" xmlns:w16du="http://schemas.microsoft.com/office/word/2023/wordml/word16du" xmlns:w16sdtdh="http://schemas.microsoft.com/office/word/2020/wordml/sdtdatahash" xmlns:w16sdtfl="http://schemas.microsoft.com/office/word/2024/wordml/sdtformatlock" xmlns:w16se="http://schemas.microsoft.com/office/word/2015/wordml/symex" xmlns:wpg="http://schemas.microsoft.com/office/word/2010/wordprocessingGroup" xmlns:wpi="http://schemas.microsoft.com/office/word/2010/wordprocessingInk" xmlns:wne="http://schemas.microsoft.com/office/word/2006/wordml" xmlns:wps="http://schemas.microsoft.com/office/word/2010/wordprocessingShape" mc:Ignorable="w14 w15 w16se w16cid w16 w16cex w16sdtdh w16sdtfl w16du wp14">
   <w:endnote w:type="separator" w:id="-1">
     <w:p>
       <w:pPr>
@@ -2321,7 +3856,7 @@
 </file>
 
 <file path=word/footer1.xml><?xml version="1.0" encoding="utf-8"?>
-<w:ftr xmlns:wpc="http://schemas.microsoft.com/office/word/2010/wordprocessingCanvas" xmlns:cx="http://schemas.microsoft.com/office/drawing/2014/chartex" xmlns:cx1="http://schemas.microsoft.com/office/drawing/2015/9/8/chartex" xmlns:cx2="http://schemas.microsoft.com/office/drawing/2015/10/21/chartex" xmlns:cx3="http://schemas.microsoft.com/office/drawing/2016/5/9/chartex" xmlns:cx4="http://schemas.microsoft.com/office/drawing/2016/5/10/chartex" xmlns:cx5="http://schemas.microsoft.com/office/drawing/2016/5/11/chartex" xmlns:cx6="http://schemas.microsoft.com/office/drawing/2016/5/12/chartex" xmlns:cx7="http://schemas.microsoft.com/office/drawing/2016/5/13/chartex" xmlns:cx8="http://schemas.microsoft.com/office/drawing/2016/5/14/chartex" xmlns:mc="http://schemas.openxmlformats.org/markup-compatibility/2006" xmlns:aink="http://schemas.microsoft.com/office/drawing/2016/ink" xmlns:am3d="http://schemas.microsoft.com/office/drawing/2017/model3d" xmlns:o="urn:schemas-microsoft-com:office:office" xmlns:oel="http://schemas.microsoft.com/office/2019/extlst" xmlns:r="http://schemas.openxmlformats.org/officeDocument/2006/relationships" xmlns:m="http://schemas.openxmlformats.org/officeDocument/2006/math" xmlns:v="urn:schemas-microsoft-com:vml" xmlns:wp14="http://schemas.microsoft.com/office/word/2010/wordprocessingDrawing" xmlns:wp="http://schemas.openxmlformats.org/drawingml/2006/wordprocessingDrawing" xmlns:w10="urn:schemas-microsoft-com:office:word" xmlns:w="http://schemas.openxmlformats.org/wordprocessingml/2006/main" xmlns:w14="http://schemas.microsoft.com/office/word/2010/wordml" xmlns:w15="http://schemas.microsoft.com/office/word/2012/wordml" xmlns:w16cex="http://schemas.microsoft.com/office/word/2018/wordml/cex" xmlns:w16cid="http://schemas.microsoft.com/office/word/2016/wordml/cid" xmlns:w16="http://schemas.microsoft.com/office/word/2018/wordml" xmlns:w16du="http://schemas.microsoft.com/office/word/2023/wordml/word16du" xmlns:w16sdtdh="http://schemas.microsoft.com/office/word/2020/wordml/sdtdatahash" xmlns:w16se="http://schemas.microsoft.com/office/word/2015/wordml/symex" xmlns:wpg="http://schemas.microsoft.com/office/word/2010/wordprocessingGroup" xmlns:wpi="http://schemas.microsoft.com/office/word/2010/wordprocessingInk" xmlns:wne="http://schemas.microsoft.com/office/word/2006/wordml" xmlns:wps="http://schemas.microsoft.com/office/word/2010/wordprocessingShape" mc:Ignorable="w14 w15 w16se w16cid w16 w16cex w16sdtdh w16du wp14">
+<w:ftr xmlns:wpc="http://schemas.microsoft.com/office/word/2010/wordprocessingCanvas" xmlns:cx="http://schemas.microsoft.com/office/drawing/2014/chartex" xmlns:cx1="http://schemas.microsoft.com/office/drawing/2015/9/8/chartex" xmlns:cx2="http://schemas.microsoft.com/office/drawing/2015/10/21/chartex" xmlns:cx3="http://schemas.microsoft.com/office/drawing/2016/5/9/chartex" xmlns:cx4="http://schemas.microsoft.com/office/drawing/2016/5/10/chartex" xmlns:cx5="http://schemas.microsoft.com/office/drawing/2016/5/11/chartex" xmlns:cx6="http://schemas.microsoft.com/office/drawing/2016/5/12/chartex" xmlns:cx7="http://schemas.microsoft.com/office/drawing/2016/5/13/chartex" xmlns:cx8="http://schemas.microsoft.com/office/drawing/2016/5/14/chartex" xmlns:mc="http://schemas.openxmlformats.org/markup-compatibility/2006" xmlns:aink="http://schemas.microsoft.com/office/drawing/2016/ink" xmlns:am3d="http://schemas.microsoft.com/office/drawing/2017/model3d" xmlns:o="urn:schemas-microsoft-com:office:office" xmlns:oel="http://schemas.microsoft.com/office/2019/extlst" xmlns:r="http://schemas.openxmlformats.org/officeDocument/2006/relationships" xmlns:m="http://schemas.openxmlformats.org/officeDocument/2006/math" xmlns:v="urn:schemas-microsoft-com:vml" xmlns:wp14="http://schemas.microsoft.com/office/word/2010/wordprocessingDrawing" xmlns:wp="http://schemas.openxmlformats.org/drawingml/2006/wordprocessingDrawing" xmlns:w10="urn:schemas-microsoft-com:office:word" xmlns:w="http://schemas.openxmlformats.org/wordprocessingml/2006/main" xmlns:w14="http://schemas.microsoft.com/office/word/2010/wordml" xmlns:w15="http://schemas.microsoft.com/office/word/2012/wordml" xmlns:w16cex="http://schemas.microsoft.com/office/word/2018/wordml/cex" xmlns:w16cid="http://schemas.microsoft.com/office/word/2016/wordml/cid" xmlns:w16="http://schemas.microsoft.com/office/word/2018/wordml" xmlns:w16du="http://schemas.microsoft.com/office/word/2023/wordml/word16du" xmlns:w16sdtdh="http://schemas.microsoft.com/office/word/2020/wordml/sdtdatahash" xmlns:w16sdtfl="http://schemas.microsoft.com/office/word/2024/wordml/sdtformatlock" xmlns:w16se="http://schemas.microsoft.com/office/word/2015/wordml/symex" xmlns:wpg="http://schemas.microsoft.com/office/word/2010/wordprocessingGroup" xmlns:wpi="http://schemas.microsoft.com/office/word/2010/wordprocessingInk" xmlns:wne="http://schemas.microsoft.com/office/word/2006/wordml" xmlns:wps="http://schemas.microsoft.com/office/word/2010/wordprocessingShape" mc:Ignorable="w14 w15 w16se w16cid w16 w16cex w16sdtdh w16sdtfl w16du wp14">
   <w:sdt>
     <w:sdtPr>
       <w:id w:val="340512920"/>
@@ -2374,7 +3909,7 @@
 </file>
 
 <file path=word/footnotes.xml><?xml version="1.0" encoding="utf-8"?>
-<w:footnotes xmlns:wpc="http://schemas.microsoft.com/office/word/2010/wordprocessingCanvas" xmlns:cx="http://schemas.microsoft.com/office/drawing/2014/chartex" xmlns:cx1="http://schemas.microsoft.com/office/drawing/2015/9/8/chartex" xmlns:cx2="http://schemas.microsoft.com/office/drawing/2015/10/21/chartex" xmlns:cx3="http://schemas.microsoft.com/office/drawing/2016/5/9/chartex" xmlns:cx4="http://schemas.microsoft.com/office/drawing/2016/5/10/chartex" xmlns:cx5="http://schemas.microsoft.com/office/drawing/2016/5/11/chartex" xmlns:cx6="http://schemas.microsoft.com/office/drawing/2016/5/12/chartex" xmlns:cx7="http://schemas.microsoft.com/office/drawing/2016/5/13/chartex" xmlns:cx8="http://schemas.microsoft.com/office/drawing/2016/5/14/chartex" xmlns:mc="http://schemas.openxmlformats.org/markup-compatibility/2006" xmlns:aink="http://schemas.microsoft.com/office/drawing/2016/ink" xmlns:am3d="http://schemas.microsoft.com/office/drawing/2017/model3d" xmlns:o="urn:schemas-microsoft-com:office:office" xmlns:oel="http://schemas.microsoft.com/office/2019/extlst" xmlns:r="http://schemas.openxmlformats.org/officeDocument/2006/relationships" xmlns:m="http://schemas.openxmlformats.org/officeDocument/2006/math" xmlns:v="urn:schemas-microsoft-com:vml" xmlns:wp14="http://schemas.microsoft.com/office/word/2010/wordprocessingDrawing" xmlns:wp="http://schemas.openxmlformats.org/drawingml/2006/wordprocessingDrawing" xmlns:w10="urn:schemas-microsoft-com:office:word" xmlns:w="http://schemas.openxmlformats.org/wordprocessingml/2006/main" xmlns:w14="http://schemas.microsoft.com/office/word/2010/wordml" xmlns:w15="http://schemas.microsoft.com/office/word/2012/wordml" xmlns:w16cex="http://schemas.microsoft.com/office/word/2018/wordml/cex" xmlns:w16cid="http://schemas.microsoft.com/office/word/2016/wordml/cid" xmlns:w16="http://schemas.microsoft.com/office/word/2018/wordml" xmlns:w16du="http://schemas.microsoft.com/office/word/2023/wordml/word16du" xmlns:w16sdtdh="http://schemas.microsoft.com/office/word/2020/wordml/sdtdatahash" xmlns:w16se="http://schemas.microsoft.com/office/word/2015/wordml/symex" xmlns:wpg="http://schemas.microsoft.com/office/word/2010/wordprocessingGroup" xmlns:wpi="http://schemas.microsoft.com/office/word/2010/wordprocessingInk" xmlns:wne="http://schemas.microsoft.com/office/word/2006/wordml" xmlns:wps="http://schemas.microsoft.com/office/word/2010/wordprocessingShape" mc:Ignorable="w14 w15 w16se w16cid w16 w16cex w16sdtdh w16du wp14">
+<w:footnotes xmlns:wpc="http://schemas.microsoft.com/office/word/2010/wordprocessingCanvas" xmlns:cx="http://schemas.microsoft.com/office/drawing/2014/chartex" xmlns:cx1="http://schemas.microsoft.com/office/drawing/2015/9/8/chartex" xmlns:cx2="http://schemas.microsoft.com/office/drawing/2015/10/21/chartex" xmlns:cx3="http://schemas.microsoft.com/office/drawing/2016/5/9/chartex" xmlns:cx4="http://schemas.microsoft.com/office/drawing/2016/5/10/chartex" xmlns:cx5="http://schemas.microsoft.com/office/drawing/2016/5/11/chartex" xmlns:cx6="http://schemas.microsoft.com/office/drawing/2016/5/12/chartex" xmlns:cx7="http://schemas.microsoft.com/office/drawing/2016/5/13/chartex" xmlns:cx8="http://schemas.microsoft.com/office/drawing/2016/5/14/chartex" xmlns:mc="http://schemas.openxmlformats.org/markup-compatibility/2006" xmlns:aink="http://schemas.microsoft.com/office/drawing/2016/ink" xmlns:am3d="http://schemas.microsoft.com/office/drawing/2017/model3d" xmlns:o="urn:schemas-microsoft-com:office:office" xmlns:oel="http://schemas.microsoft.com/office/2019/extlst" xmlns:r="http://schemas.openxmlformats.org/officeDocument/2006/relationships" xmlns:m="http://schemas.openxmlformats.org/officeDocument/2006/math" xmlns:v="urn:schemas-microsoft-com:vml" xmlns:wp14="http://schemas.microsoft.com/office/word/2010/wordprocessingDrawing" xmlns:wp="http://schemas.openxmlformats.org/drawingml/2006/wordprocessingDrawing" xmlns:w10="urn:schemas-microsoft-com:office:word" xmlns:w="http://schemas.openxmlformats.org/wordprocessingml/2006/main" xmlns:w14="http://schemas.microsoft.com/office/word/2010/wordml" xmlns:w15="http://schemas.microsoft.com/office/word/2012/wordml" xmlns:w16cex="http://schemas.microsoft.com/office/word/2018/wordml/cex" xmlns:w16cid="http://schemas.microsoft.com/office/word/2016/wordml/cid" xmlns:w16="http://schemas.microsoft.com/office/word/2018/wordml" xmlns:w16du="http://schemas.microsoft.com/office/word/2023/wordml/word16du" xmlns:w16sdtdh="http://schemas.microsoft.com/office/word/2020/wordml/sdtdatahash" xmlns:w16sdtfl="http://schemas.microsoft.com/office/word/2024/wordml/sdtformatlock" xmlns:w16se="http://schemas.microsoft.com/office/word/2015/wordml/symex" xmlns:wpg="http://schemas.microsoft.com/office/word/2010/wordprocessingGroup" xmlns:wpi="http://schemas.microsoft.com/office/word/2010/wordprocessingInk" xmlns:wne="http://schemas.microsoft.com/office/word/2006/wordml" xmlns:wps="http://schemas.microsoft.com/office/word/2010/wordprocessingShape" mc:Ignorable="w14 w15 w16se w16cid w16 w16cex w16sdtdh w16sdtfl w16du wp14">
   <w:footnote w:type="separator" w:id="-1">
     <w:p>
       <w:pPr>
@@ -2399,7 +3934,7 @@
 </file>
 
 <file path=word/numbering.xml><?xml version="1.0" encoding="utf-8"?>
-<w:numbering xmlns:wpc="http://schemas.microsoft.com/office/word/2010/wordprocessingCanvas" xmlns:cx="http://schemas.microsoft.com/office/drawing/2014/chartex" xmlns:cx1="http://schemas.microsoft.com/office/drawing/2015/9/8/chartex" xmlns:cx2="http://schemas.microsoft.com/office/drawing/2015/10/21/chartex" xmlns:cx3="http://schemas.microsoft.com/office/drawing/2016/5/9/chartex" xmlns:cx4="http://schemas.microsoft.com/office/drawing/2016/5/10/chartex" xmlns:cx5="http://schemas.microsoft.com/office/drawing/2016/5/11/chartex" xmlns:cx6="http://schemas.microsoft.com/office/drawing/2016/5/12/chartex" xmlns:cx7="http://schemas.microsoft.com/office/drawing/2016/5/13/chartex" xmlns:cx8="http://schemas.microsoft.com/office/drawing/2016/5/14/chartex" xmlns:mc="http://schemas.openxmlformats.org/markup-compatibility/2006" xmlns:aink="http://schemas.microsoft.com/office/drawing/2016/ink" xmlns:am3d="http://schemas.microsoft.com/office/drawing/2017/model3d" xmlns:o="urn:schemas-microsoft-com:office:office" xmlns:oel="http://schemas.microsoft.com/office/2019/extlst" xmlns:r="http://schemas.openxmlformats.org/officeDocument/2006/relationships" xmlns:m="http://schemas.openxmlformats.org/officeDocument/2006/math" xmlns:v="urn:schemas-microsoft-com:vml" xmlns:wp14="http://schemas.microsoft.com/office/word/2010/wordprocessingDrawing" xmlns:wp="http://schemas.openxmlformats.org/drawingml/2006/wordprocessingDrawing" xmlns:w10="urn:schemas-microsoft-com:office:word" xmlns:w="http://schemas.openxmlformats.org/wordprocessingml/2006/main" xmlns:w14="http://schemas.microsoft.com/office/word/2010/wordml" xmlns:w15="http://schemas.microsoft.com/office/word/2012/wordml" xmlns:w16cex="http://schemas.microsoft.com/office/word/2018/wordml/cex" xmlns:w16cid="http://schemas.microsoft.com/office/word/2016/wordml/cid" xmlns:w16="http://schemas.microsoft.com/office/word/2018/wordml" xmlns:w16du="http://schemas.microsoft.com/office/word/2023/wordml/word16du" xmlns:w16sdtdh="http://schemas.microsoft.com/office/word/2020/wordml/sdtdatahash" xmlns:w16se="http://schemas.microsoft.com/office/word/2015/wordml/symex" xmlns:wpg="http://schemas.microsoft.com/office/word/2010/wordprocessingGroup" xmlns:wpi="http://schemas.microsoft.com/office/word/2010/wordprocessingInk" xmlns:wne="http://schemas.microsoft.com/office/word/2006/wordml" xmlns:wps="http://schemas.microsoft.com/office/word/2010/wordprocessingShape" mc:Ignorable="w14 w15 w16se w16cid w16 w16cex w16sdtdh w16du wp14">
+<w:numbering xmlns:wpc="http://schemas.microsoft.com/office/word/2010/wordprocessingCanvas" xmlns:cx="http://schemas.microsoft.com/office/drawing/2014/chartex" xmlns:cx1="http://schemas.microsoft.com/office/drawing/2015/9/8/chartex" xmlns:cx2="http://schemas.microsoft.com/office/drawing/2015/10/21/chartex" xmlns:cx3="http://schemas.microsoft.com/office/drawing/2016/5/9/chartex" xmlns:cx4="http://schemas.microsoft.com/office/drawing/2016/5/10/chartex" xmlns:cx5="http://schemas.microsoft.com/office/drawing/2016/5/11/chartex" xmlns:cx6="http://schemas.microsoft.com/office/drawing/2016/5/12/chartex" xmlns:cx7="http://schemas.microsoft.com/office/drawing/2016/5/13/chartex" xmlns:cx8="http://schemas.microsoft.com/office/drawing/2016/5/14/chartex" xmlns:mc="http://schemas.openxmlformats.org/markup-compatibility/2006" xmlns:aink="http://schemas.microsoft.com/office/drawing/2016/ink" xmlns:am3d="http://schemas.microsoft.com/office/drawing/2017/model3d" xmlns:o="urn:schemas-microsoft-com:office:office" xmlns:oel="http://schemas.microsoft.com/office/2019/extlst" xmlns:r="http://schemas.openxmlformats.org/officeDocument/2006/relationships" xmlns:m="http://schemas.openxmlformats.org/officeDocument/2006/math" xmlns:v="urn:schemas-microsoft-com:vml" xmlns:wp14="http://schemas.microsoft.com/office/word/2010/wordprocessingDrawing" xmlns:wp="http://schemas.openxmlformats.org/drawingml/2006/wordprocessingDrawing" xmlns:w10="urn:schemas-microsoft-com:office:word" xmlns:w="http://schemas.openxmlformats.org/wordprocessingml/2006/main" xmlns:w14="http://schemas.microsoft.com/office/word/2010/wordml" xmlns:w15="http://schemas.microsoft.com/office/word/2012/wordml" xmlns:w16cex="http://schemas.microsoft.com/office/word/2018/wordml/cex" xmlns:w16cid="http://schemas.microsoft.com/office/word/2016/wordml/cid" xmlns:w16="http://schemas.microsoft.com/office/word/2018/wordml" xmlns:w16du="http://schemas.microsoft.com/office/word/2023/wordml/word16du" xmlns:w16sdtdh="http://schemas.microsoft.com/office/word/2020/wordml/sdtdatahash" xmlns:w16sdtfl="http://schemas.microsoft.com/office/word/2024/wordml/sdtformatlock" xmlns:w16se="http://schemas.microsoft.com/office/word/2015/wordml/symex" xmlns:wpg="http://schemas.microsoft.com/office/word/2010/wordprocessingGroup" xmlns:wpi="http://schemas.microsoft.com/office/word/2010/wordprocessingInk" xmlns:wne="http://schemas.microsoft.com/office/word/2006/wordml" xmlns:wps="http://schemas.microsoft.com/office/word/2010/wordprocessingShape" mc:Ignorable="w14 w15 w16se w16cid w16 w16cex w16sdtdh w16sdtfl w16du wp14">
   <w:abstractNum w:abstractNumId="0" w15:restartNumberingAfterBreak="0">
     <w:nsid w:val="0CCD3E68"/>
     <w:multiLevelType w:val="hybridMultilevel"/>
@@ -3139,6 +4674,95 @@
     </w:lvl>
   </w:abstractNum>
   <w:abstractNum w:abstractNumId="8" w15:restartNumberingAfterBreak="0">
+    <w:nsid w:val="63F16316"/>
+    <w:multiLevelType w:val="hybridMultilevel"/>
+    <w:tmpl w:val="E47E5A74"/>
+    <w:lvl w:ilvl="0" w:tplc="9148F4E0">
+      <w:start w:val="1"/>
+      <w:numFmt w:val="decimal"/>
+      <w:lvlText w:val="%1."/>
+      <w:lvlJc w:val="left"/>
+      <w:pPr>
+        <w:ind w:left="720" w:hanging="360"/>
+      </w:pPr>
+      <w:rPr>
+        <w:rFonts w:hint="default"/>
+      </w:rPr>
+    </w:lvl>
+    <w:lvl w:ilvl="1" w:tplc="100C0019" w:tentative="1">
+      <w:start w:val="1"/>
+      <w:numFmt w:val="lowerLetter"/>
+      <w:lvlText w:val="%2."/>
+      <w:lvlJc w:val="left"/>
+      <w:pPr>
+        <w:ind w:left="1440" w:hanging="360"/>
+      </w:pPr>
+    </w:lvl>
+    <w:lvl w:ilvl="2" w:tplc="100C001B" w:tentative="1">
+      <w:start w:val="1"/>
+      <w:numFmt w:val="lowerRoman"/>
+      <w:lvlText w:val="%3."/>
+      <w:lvlJc w:val="right"/>
+      <w:pPr>
+        <w:ind w:left="2160" w:hanging="180"/>
+      </w:pPr>
+    </w:lvl>
+    <w:lvl w:ilvl="3" w:tplc="100C000F" w:tentative="1">
+      <w:start w:val="1"/>
+      <w:numFmt w:val="decimal"/>
+      <w:lvlText w:val="%4."/>
+      <w:lvlJc w:val="left"/>
+      <w:pPr>
+        <w:ind w:left="2880" w:hanging="360"/>
+      </w:pPr>
+    </w:lvl>
+    <w:lvl w:ilvl="4" w:tplc="100C0019" w:tentative="1">
+      <w:start w:val="1"/>
+      <w:numFmt w:val="lowerLetter"/>
+      <w:lvlText w:val="%5."/>
+      <w:lvlJc w:val="left"/>
+      <w:pPr>
+        <w:ind w:left="3600" w:hanging="360"/>
+      </w:pPr>
+    </w:lvl>
+    <w:lvl w:ilvl="5" w:tplc="100C001B" w:tentative="1">
+      <w:start w:val="1"/>
+      <w:numFmt w:val="lowerRoman"/>
+      <w:lvlText w:val="%6."/>
+      <w:lvlJc w:val="right"/>
+      <w:pPr>
+        <w:ind w:left="4320" w:hanging="180"/>
+      </w:pPr>
+    </w:lvl>
+    <w:lvl w:ilvl="6" w:tplc="100C000F" w:tentative="1">
+      <w:start w:val="1"/>
+      <w:numFmt w:val="decimal"/>
+      <w:lvlText w:val="%7."/>
+      <w:lvlJc w:val="left"/>
+      <w:pPr>
+        <w:ind w:left="5040" w:hanging="360"/>
+      </w:pPr>
+    </w:lvl>
+    <w:lvl w:ilvl="7" w:tplc="100C0019" w:tentative="1">
+      <w:start w:val="1"/>
+      <w:numFmt w:val="lowerLetter"/>
+      <w:lvlText w:val="%8."/>
+      <w:lvlJc w:val="left"/>
+      <w:pPr>
+        <w:ind w:left="5760" w:hanging="360"/>
+      </w:pPr>
+    </w:lvl>
+    <w:lvl w:ilvl="8" w:tplc="100C001B" w:tentative="1">
+      <w:start w:val="1"/>
+      <w:numFmt w:val="lowerRoman"/>
+      <w:lvlText w:val="%9."/>
+      <w:lvlJc w:val="right"/>
+      <w:pPr>
+        <w:ind w:left="6480" w:hanging="180"/>
+      </w:pPr>
+    </w:lvl>
+  </w:abstractNum>
+  <w:abstractNum w:abstractNumId="9" w15:restartNumberingAfterBreak="0">
     <w:nsid w:val="753B1A09"/>
     <w:multiLevelType w:val="hybridMultilevel"/>
     <w:tmpl w:val="56FED28E"/>
@@ -3227,7 +4851,7 @@
       </w:pPr>
     </w:lvl>
   </w:abstractNum>
-  <w:abstractNum w:abstractNumId="9" w15:restartNumberingAfterBreak="0">
+  <w:abstractNum w:abstractNumId="10" w15:restartNumberingAfterBreak="0">
     <w:nsid w:val="78053154"/>
     <w:multiLevelType w:val="hybridMultilevel"/>
     <w:tmpl w:val="8732FC5C"/>
@@ -3316,7 +4940,7 @@
       </w:pPr>
     </w:lvl>
   </w:abstractNum>
-  <w:abstractNum w:abstractNumId="10" w15:restartNumberingAfterBreak="0">
+  <w:abstractNum w:abstractNumId="11" w15:restartNumberingAfterBreak="0">
     <w:nsid w:val="79C13DAD"/>
     <w:multiLevelType w:val="hybridMultilevel"/>
     <w:tmpl w:val="8396749C"/>
@@ -3409,13 +5033,13 @@
     <w:abstractNumId w:val="3"/>
   </w:num>
   <w:num w:numId="2" w16cid:durableId="1601183589">
-    <w:abstractNumId w:val="10"/>
+    <w:abstractNumId w:val="11"/>
   </w:num>
   <w:num w:numId="3" w16cid:durableId="454756340">
     <w:abstractNumId w:val="4"/>
   </w:num>
   <w:num w:numId="4" w16cid:durableId="138040790">
-    <w:abstractNumId w:val="9"/>
+    <w:abstractNumId w:val="10"/>
   </w:num>
   <w:num w:numId="5" w16cid:durableId="368189592">
     <w:abstractNumId w:val="5"/>
@@ -3433,16 +5057,19 @@
     <w:abstractNumId w:val="1"/>
   </w:num>
   <w:num w:numId="10" w16cid:durableId="275912768">
-    <w:abstractNumId w:val="8"/>
+    <w:abstractNumId w:val="9"/>
   </w:num>
   <w:num w:numId="11" w16cid:durableId="1462337175">
     <w:abstractNumId w:val="0"/>
+  </w:num>
+  <w:num w:numId="12" w16cid:durableId="681011452">
+    <w:abstractNumId w:val="8"/>
   </w:num>
 </w:numbering>
 </file>
 
 <file path=word/styles.xml><?xml version="1.0" encoding="utf-8"?>
-<w:styles xmlns:mc="http://schemas.openxmlformats.org/markup-compatibility/2006" xmlns:r="http://schemas.openxmlformats.org/officeDocument/2006/relationships" xmlns:w="http://schemas.openxmlformats.org/wordprocessingml/2006/main" xmlns:w14="http://schemas.microsoft.com/office/word/2010/wordml" xmlns:w15="http://schemas.microsoft.com/office/word/2012/wordml" xmlns:w16cex="http://schemas.microsoft.com/office/word/2018/wordml/cex" xmlns:w16cid="http://schemas.microsoft.com/office/word/2016/wordml/cid" xmlns:w16="http://schemas.microsoft.com/office/word/2018/wordml" xmlns:w16du="http://schemas.microsoft.com/office/word/2023/wordml/word16du" xmlns:w16sdtdh="http://schemas.microsoft.com/office/word/2020/wordml/sdtdatahash" xmlns:w16se="http://schemas.microsoft.com/office/word/2015/wordml/symex" mc:Ignorable="w14 w15 w16se w16cid w16 w16cex w16sdtdh w16du">
+<w:styles xmlns:mc="http://schemas.openxmlformats.org/markup-compatibility/2006" xmlns:r="http://schemas.openxmlformats.org/officeDocument/2006/relationships" xmlns:w="http://schemas.openxmlformats.org/wordprocessingml/2006/main" xmlns:w14="http://schemas.microsoft.com/office/word/2010/wordml" xmlns:w15="http://schemas.microsoft.com/office/word/2012/wordml" xmlns:w16cex="http://schemas.microsoft.com/office/word/2018/wordml/cex" xmlns:w16cid="http://schemas.microsoft.com/office/word/2016/wordml/cid" xmlns:w16="http://schemas.microsoft.com/office/word/2018/wordml" xmlns:w16du="http://schemas.microsoft.com/office/word/2023/wordml/word16du" xmlns:w16sdtdh="http://schemas.microsoft.com/office/word/2020/wordml/sdtdatahash" xmlns:w16sdtfl="http://schemas.microsoft.com/office/word/2024/wordml/sdtformatlock" xmlns:w16se="http://schemas.microsoft.com/office/word/2015/wordml/symex" mc:Ignorable="w14 w15 w16se w16cid w16 w16cex w16sdtdh w16sdtfl w16du">
   <w:docDefaults>
     <w:rPrDefault>
       <w:rPr>

</xml_diff>

<commit_message>
Final implemantation of the import of  BrainVision Analyzer format
</commit_message>
<xml_diff>
--- a/Manuels/Manuel_EEGpal_Main.docx
+++ b/Manuels/Manuel_EEGpal_Main.docx
@@ -4,7 +4,7 @@
   <w:body>
     <w:p>
       <w:pPr>
-        <w:pStyle w:val="Titre1"/>
+        <w:pStyle w:val="Heading1"/>
         <w:rPr>
           <w:lang w:val="en-US"/>
         </w:rPr>
@@ -77,7 +77,7 @@
           <w:rFonts w:ascii="Calibri" w:hAnsi="Calibri" w:cs="Calibri"/>
           <w:lang w:val="en-US"/>
         </w:rPr>
-        <w:t>16</w:t>
+        <w:t>23</w:t>
       </w:r>
       <w:r>
         <w:rPr>
@@ -91,7 +91,14 @@
           <w:rFonts w:ascii="Calibri" w:hAnsi="Calibri" w:cs="Calibri"/>
           <w:lang w:val="en-US"/>
         </w:rPr>
-        <w:t>01</w:t>
+        <w:t>0</w:t>
+      </w:r>
+      <w:r>
+        <w:rPr>
+          <w:rFonts w:ascii="Calibri" w:hAnsi="Calibri" w:cs="Calibri"/>
+          <w:lang w:val="en-US"/>
+        </w:rPr>
+        <w:t>3</w:t>
       </w:r>
       <w:r>
         <w:rPr>
@@ -132,7 +139,7 @@
       <w:hyperlink r:id="rId7" w:history="1">
         <w:r>
           <w:rPr>
-            <w:rStyle w:val="Lienhypertexte"/>
+            <w:rStyle w:val="Hyperlink"/>
             <w:lang w:val="en-US"/>
           </w:rPr>
           <w:t>Michael.DePretto@gmail.com</w:t>
@@ -159,7 +166,7 @@
       <w:hyperlink r:id="rId8" w:history="1">
         <w:r>
           <w:rPr>
-            <w:rStyle w:val="Lienhypertexte"/>
+            <w:rStyle w:val="Hyperlink"/>
             <w:lang w:val="en-US"/>
           </w:rPr>
           <w:t>michael.mouthon@unifr.ch</w:t>
@@ -300,7 +307,7 @@
       <w:hyperlink r:id="rId9" w:tgtFrame="_blank" w:history="1">
         <w:r>
           <w:rPr>
-            <w:rStyle w:val="Lienhypertexte"/>
+            <w:rStyle w:val="Hyperlink"/>
             <w:lang w:val="en-US"/>
           </w:rPr>
           <w:t>10.1155/2011/813870</w:t>
@@ -353,7 +360,7 @@
       <w:hyperlink r:id="rId10" w:tgtFrame="_blank" w:history="1">
         <w:r>
           <w:rPr>
-            <w:rStyle w:val="Lienhypertexte"/>
+            <w:rStyle w:val="Hyperlink"/>
             <w:lang w:val="en-US"/>
           </w:rPr>
           <w:t xml:space="preserve">10.1016/j.jneumeth.2003.10.009 </w:t>
@@ -394,15 +401,15 @@
     </w:p>
     <w:p>
       <w:pPr>
-        <w:pStyle w:val="Titre3"/>
-        <w:rPr>
-          <w:lang w:val="en-US"/>
-        </w:rPr>
-      </w:pPr>
-    </w:p>
-    <w:p>
-      <w:pPr>
-        <w:pStyle w:val="Titre3"/>
+        <w:pStyle w:val="Heading3"/>
+        <w:rPr>
+          <w:lang w:val="en-US"/>
+        </w:rPr>
+      </w:pPr>
+    </w:p>
+    <w:p>
+      <w:pPr>
+        <w:pStyle w:val="Heading3"/>
         <w:rPr>
           <w:lang w:val="en-US"/>
         </w:rPr>
@@ -429,15 +436,15 @@
     </w:p>
     <w:p>
       <w:pPr>
-        <w:pStyle w:val="Titre3"/>
-        <w:rPr>
-          <w:lang w:val="en-US"/>
-        </w:rPr>
-      </w:pPr>
-    </w:p>
-    <w:p>
-      <w:pPr>
-        <w:pStyle w:val="Titre3"/>
+        <w:pStyle w:val="Heading3"/>
+        <w:rPr>
+          <w:lang w:val="en-US"/>
+        </w:rPr>
+      </w:pPr>
+    </w:p>
+    <w:p>
+      <w:pPr>
+        <w:pStyle w:val="Heading3"/>
         <w:rPr>
           <w:lang w:val="en-US"/>
         </w:rPr>
@@ -507,7 +514,7 @@
     </w:p>
     <w:p>
       <w:pPr>
-        <w:pStyle w:val="Titre3"/>
+        <w:pStyle w:val="Heading3"/>
         <w:rPr>
           <w:lang w:val="en-US"/>
         </w:rPr>
@@ -728,7 +735,7 @@
     </w:p>
     <w:p>
       <w:pPr>
-        <w:pStyle w:val="Paragraphedeliste"/>
+        <w:pStyle w:val="ListParagraph"/>
         <w:numPr>
           <w:ilvl w:val="0"/>
           <w:numId w:val="3"/>
@@ -747,7 +754,7 @@
     </w:p>
     <w:p>
       <w:pPr>
-        <w:pStyle w:val="Paragraphedeliste"/>
+        <w:pStyle w:val="ListParagraph"/>
         <w:numPr>
           <w:ilvl w:val="0"/>
           <w:numId w:val="3"/>
@@ -778,7 +785,7 @@
     </w:p>
     <w:p>
       <w:pPr>
-        <w:pStyle w:val="Paragraphedeliste"/>
+        <w:pStyle w:val="ListParagraph"/>
         <w:numPr>
           <w:ilvl w:val="0"/>
           <w:numId w:val="3"/>
@@ -839,7 +846,7 @@
     </w:p>
     <w:p>
       <w:pPr>
-        <w:pStyle w:val="Paragraphedeliste"/>
+        <w:pStyle w:val="ListParagraph"/>
         <w:numPr>
           <w:ilvl w:val="0"/>
           <w:numId w:val="3"/>
@@ -864,7 +871,7 @@
     </w:p>
     <w:p>
       <w:pPr>
-        <w:pStyle w:val="Paragraphedeliste"/>
+        <w:pStyle w:val="ListParagraph"/>
         <w:numPr>
           <w:ilvl w:val="0"/>
           <w:numId w:val="3"/>
@@ -883,7 +890,7 @@
     </w:p>
     <w:p>
       <w:pPr>
-        <w:pStyle w:val="Paragraphedeliste"/>
+        <w:pStyle w:val="ListParagraph"/>
         <w:numPr>
           <w:ilvl w:val="0"/>
           <w:numId w:val="3"/>
@@ -908,7 +915,7 @@
     </w:p>
     <w:p>
       <w:pPr>
-        <w:pStyle w:val="Paragraphedeliste"/>
+        <w:pStyle w:val="ListParagraph"/>
         <w:numPr>
           <w:ilvl w:val="0"/>
           <w:numId w:val="3"/>
@@ -927,7 +934,7 @@
     </w:p>
     <w:p>
       <w:pPr>
-        <w:pStyle w:val="Paragraphedeliste"/>
+        <w:pStyle w:val="ListParagraph"/>
         <w:numPr>
           <w:ilvl w:val="0"/>
           <w:numId w:val="3"/>
@@ -952,6 +959,73 @@
     </w:p>
     <w:p>
       <w:pPr>
+        <w:pStyle w:val="ListParagraph"/>
+        <w:numPr>
+          <w:ilvl w:val="0"/>
+          <w:numId w:val="3"/>
+        </w:numPr>
+        <w:spacing w:line="276" w:lineRule="auto"/>
+        <w:rPr>
+          <w:lang w:val="en-US"/>
+        </w:rPr>
+      </w:pPr>
+      <w:r>
+        <w:rPr>
+          <w:lang w:val="en-US"/>
+        </w:rPr>
+        <w:t xml:space="preserve">.eeg/.vhdr: file format from BrainVision recorder. </w:t>
+      </w:r>
+      <w:r>
+        <w:rPr>
+          <w:lang w:val="en-US"/>
+        </w:rPr>
+        <w:t>This file format is automatically converted to .set/.fdt during import. It will also create a *.</w:t>
+      </w:r>
+      <w:r>
+        <w:rPr>
+          <w:lang w:val="en-US"/>
+        </w:rPr>
+        <w:t>E</w:t>
+      </w:r>
+      <w:r>
+        <w:rPr>
+          <w:lang w:val="en-US"/>
+        </w:rPr>
+        <w:t>vents.txt file with the new trigger/event name (text to number conversion required). However, you can only import this specific file format</w:t>
+      </w:r>
+      <w:r>
+        <w:rPr>
+          <w:lang w:val="en-US"/>
+        </w:rPr>
+        <w:t>.</w:t>
+      </w:r>
+      <w:r>
+        <w:rPr>
+          <w:lang w:val="en-US"/>
+        </w:rPr>
+        <w:t xml:space="preserve"> </w:t>
+      </w:r>
+      <w:r>
+        <w:rPr>
+          <w:lang w:val="en-US"/>
+        </w:rPr>
+        <w:t>Y</w:t>
+      </w:r>
+      <w:r>
+        <w:rPr>
+          <w:lang w:val="en-US"/>
+        </w:rPr>
+        <w:t>ou must work with one of the above formats in EEGpal</w:t>
+      </w:r>
+      <w:r>
+        <w:rPr>
+          <w:lang w:val="en-US"/>
+        </w:rPr>
+        <w:t xml:space="preserve">. </w:t>
+      </w:r>
+    </w:p>
+    <w:p>
+      <w:pPr>
         <w:spacing w:line="276" w:lineRule="auto"/>
         <w:rPr>
           <w:lang w:val="en-US"/>
@@ -1109,6 +1183,7 @@
         <w:rPr>
           <w:lang w:val="en-US"/>
         </w:rPr>
+        <w:lastRenderedPageBreak/>
         <w:t>Everyone has its own recipe but the pipeline used by the Toolbox creator are detailed at the bottom of this document</w:t>
       </w:r>
       <w:r>
@@ -1134,16 +1209,15 @@
     </w:p>
     <w:p>
       <w:pPr>
-        <w:pStyle w:val="Titre3"/>
-        <w:rPr>
-          <w:lang w:val="en-US"/>
-        </w:rPr>
-      </w:pPr>
-      <w:r>
-        <w:rPr>
-          <w:lang w:val="en-US"/>
-        </w:rPr>
-        <w:lastRenderedPageBreak/>
+        <w:pStyle w:val="Heading3"/>
+        <w:rPr>
+          <w:lang w:val="en-US"/>
+        </w:rPr>
+      </w:pPr>
+      <w:r>
+        <w:rPr>
+          <w:lang w:val="en-US"/>
+        </w:rPr>
         <w:t>Main window</w:t>
       </w:r>
     </w:p>
@@ -1211,7 +1285,7 @@
     </w:p>
     <w:p>
       <w:pPr>
-        <w:pStyle w:val="Paragraphedeliste"/>
+        <w:pStyle w:val="ListParagraph"/>
         <w:numPr>
           <w:ilvl w:val="0"/>
           <w:numId w:val="4"/>
@@ -1252,7 +1326,7 @@
     </w:p>
     <w:p>
       <w:pPr>
-        <w:pStyle w:val="Paragraphedeliste"/>
+        <w:pStyle w:val="ListParagraph"/>
         <w:numPr>
           <w:ilvl w:val="0"/>
           <w:numId w:val="4"/>
@@ -1285,7 +1359,7 @@
     </w:p>
     <w:p>
       <w:pPr>
-        <w:pStyle w:val="Paragraphedeliste"/>
+        <w:pStyle w:val="ListParagraph"/>
         <w:numPr>
           <w:ilvl w:val="0"/>
           <w:numId w:val="4"/>
@@ -1318,7 +1392,7 @@
     </w:p>
     <w:p>
       <w:pPr>
-        <w:pStyle w:val="Paragraphedeliste"/>
+        <w:pStyle w:val="ListParagraph"/>
         <w:numPr>
           <w:ilvl w:val="0"/>
           <w:numId w:val="4"/>
@@ -1345,7 +1419,7 @@
     </w:p>
     <w:p>
       <w:pPr>
-        <w:pStyle w:val="Paragraphedeliste"/>
+        <w:pStyle w:val="ListParagraph"/>
         <w:numPr>
           <w:ilvl w:val="0"/>
           <w:numId w:val="4"/>
@@ -1392,7 +1466,7 @@
     </w:p>
     <w:p>
       <w:pPr>
-        <w:pStyle w:val="Titre3"/>
+        <w:pStyle w:val="Heading3"/>
         <w:rPr>
           <w:lang w:val="en-US"/>
         </w:rPr>
@@ -1455,7 +1529,7 @@
     </w:p>
     <w:p>
       <w:pPr>
-        <w:pStyle w:val="Paragraphedeliste"/>
+        <w:pStyle w:val="ListParagraph"/>
         <w:numPr>
           <w:ilvl w:val="0"/>
           <w:numId w:val="5"/>
@@ -1474,7 +1548,7 @@
     </w:p>
     <w:p>
       <w:pPr>
-        <w:pStyle w:val="Paragraphedeliste"/>
+        <w:pStyle w:val="ListParagraph"/>
         <w:numPr>
           <w:ilvl w:val="0"/>
           <w:numId w:val="5"/>
@@ -1500,7 +1574,7 @@
     </w:p>
     <w:p>
       <w:pPr>
-        <w:pStyle w:val="Paragraphedeliste"/>
+        <w:pStyle w:val="ListParagraph"/>
         <w:numPr>
           <w:ilvl w:val="0"/>
           <w:numId w:val="5"/>
@@ -1519,7 +1593,7 @@
     </w:p>
     <w:p>
       <w:pPr>
-        <w:pStyle w:val="Paragraphedeliste"/>
+        <w:pStyle w:val="ListParagraph"/>
         <w:numPr>
           <w:ilvl w:val="0"/>
           <w:numId w:val="5"/>
@@ -1546,7 +1620,7 @@
     </w:p>
     <w:p>
       <w:pPr>
-        <w:pStyle w:val="Titre3"/>
+        <w:pStyle w:val="Heading3"/>
         <w:rPr>
           <w:lang w:val="en-US"/>
         </w:rPr>
@@ -1609,7 +1683,7 @@
     </w:p>
     <w:p>
       <w:pPr>
-        <w:pStyle w:val="Paragraphedeliste"/>
+        <w:pStyle w:val="ListParagraph"/>
         <w:numPr>
           <w:ilvl w:val="0"/>
           <w:numId w:val="7"/>
@@ -1643,8 +1717,8 @@
         </w:rPr>
         <w:br/>
       </w:r>
-      <w:bookmarkStart w:id="0" w:name="_Hlk190526104"/>
-      <w:bookmarkStart w:id="1" w:name="_Hlk190526189"/>
+      <w:bookmarkStart w:id="0" w:name="_Hlk190526189"/>
+      <w:bookmarkStart w:id="1" w:name="_Hlk190526104"/>
       <w:r>
         <w:rPr>
           <w:color w:val="FF0000"/>
@@ -1666,12 +1740,12 @@
         </w:rPr>
         <w:t xml:space="preserve"> and the same position in the file name for every participant. Name your file according this rule. </w:t>
       </w:r>
-      <w:bookmarkEnd w:id="1"/>
-    </w:p>
-    <w:bookmarkEnd w:id="0"/>
-    <w:p>
-      <w:pPr>
-        <w:pStyle w:val="Paragraphedeliste"/>
+      <w:bookmarkEnd w:id="0"/>
+    </w:p>
+    <w:bookmarkEnd w:id="1"/>
+    <w:p>
+      <w:pPr>
+        <w:pStyle w:val="ListParagraph"/>
         <w:numPr>
           <w:ilvl w:val="0"/>
           <w:numId w:val="7"/>
@@ -1704,7 +1778,7 @@
     </w:p>
     <w:p>
       <w:pPr>
-        <w:pStyle w:val="Paragraphedeliste"/>
+        <w:pStyle w:val="ListParagraph"/>
         <w:numPr>
           <w:ilvl w:val="0"/>
           <w:numId w:val="7"/>
@@ -1723,7 +1797,7 @@
     </w:p>
     <w:p>
       <w:pPr>
-        <w:pStyle w:val="Paragraphedeliste"/>
+        <w:pStyle w:val="ListParagraph"/>
         <w:numPr>
           <w:ilvl w:val="0"/>
           <w:numId w:val="7"/>
@@ -1742,7 +1816,7 @@
     </w:p>
     <w:p>
       <w:pPr>
-        <w:pStyle w:val="Paragraphedeliste"/>
+        <w:pStyle w:val="ListParagraph"/>
         <w:numPr>
           <w:ilvl w:val="0"/>
           <w:numId w:val="7"/>
@@ -1761,15 +1835,15 @@
     </w:p>
     <w:p>
       <w:pPr>
-        <w:pStyle w:val="Titre3"/>
-        <w:rPr>
-          <w:lang w:val="en-US"/>
-        </w:rPr>
-      </w:pPr>
-    </w:p>
-    <w:p>
-      <w:pPr>
-        <w:pStyle w:val="Titre3"/>
+        <w:pStyle w:val="Heading3"/>
+        <w:rPr>
+          <w:lang w:val="en-US"/>
+        </w:rPr>
+      </w:pPr>
+    </w:p>
+    <w:p>
+      <w:pPr>
+        <w:pStyle w:val="Heading3"/>
         <w:rPr>
           <w:lang w:val="en-US"/>
         </w:rPr>
@@ -1832,7 +1906,7 @@
     </w:p>
     <w:p>
       <w:pPr>
-        <w:pStyle w:val="Paragraphedeliste"/>
+        <w:pStyle w:val="ListParagraph"/>
         <w:numPr>
           <w:ilvl w:val="0"/>
           <w:numId w:val="8"/>
@@ -1899,7 +1973,7 @@
     </w:p>
     <w:p>
       <w:pPr>
-        <w:pStyle w:val="Paragraphedeliste"/>
+        <w:pStyle w:val="ListParagraph"/>
         <w:spacing w:line="276" w:lineRule="auto"/>
         <w:rPr>
           <w:lang w:val="en-US"/>
@@ -1981,7 +2055,7 @@
     </w:p>
     <w:p>
       <w:pPr>
-        <w:pStyle w:val="Paragraphedeliste"/>
+        <w:pStyle w:val="ListParagraph"/>
         <w:numPr>
           <w:ilvl w:val="0"/>
           <w:numId w:val="8"/>
@@ -2006,7 +2080,7 @@
     </w:p>
     <w:p>
       <w:pPr>
-        <w:pStyle w:val="Paragraphedeliste"/>
+        <w:pStyle w:val="ListParagraph"/>
         <w:numPr>
           <w:ilvl w:val="0"/>
           <w:numId w:val="8"/>
@@ -2043,7 +2117,7 @@
     </w:p>
     <w:p>
       <w:pPr>
-        <w:pStyle w:val="Paragraphedeliste"/>
+        <w:pStyle w:val="ListParagraph"/>
         <w:spacing w:line="276" w:lineRule="auto"/>
         <w:rPr>
           <w:lang w:val="en-US"/>
@@ -2059,7 +2133,7 @@
     </w:p>
     <w:p>
       <w:pPr>
-        <w:pStyle w:val="Paragraphedeliste"/>
+        <w:pStyle w:val="ListParagraph"/>
         <w:numPr>
           <w:ilvl w:val="0"/>
           <w:numId w:val="8"/>
@@ -2085,7 +2159,7 @@
     </w:p>
     <w:p>
       <w:pPr>
-        <w:pStyle w:val="Titre3"/>
+        <w:pStyle w:val="Heading3"/>
         <w:rPr>
           <w:lang w:val="en-US"/>
         </w:rPr>
@@ -2099,7 +2173,7 @@
     </w:p>
     <w:p>
       <w:pPr>
-        <w:pStyle w:val="Paragraphedeliste"/>
+        <w:pStyle w:val="ListParagraph"/>
         <w:spacing w:line="276" w:lineRule="auto"/>
         <w:rPr>
           <w:lang w:val="en-US"/>
@@ -2148,7 +2222,7 @@
     </w:p>
     <w:p>
       <w:pPr>
-        <w:pStyle w:val="Paragraphedeliste"/>
+        <w:pStyle w:val="ListParagraph"/>
         <w:numPr>
           <w:ilvl w:val="0"/>
           <w:numId w:val="10"/>
@@ -2167,7 +2241,7 @@
     </w:p>
     <w:p>
       <w:pPr>
-        <w:pStyle w:val="Paragraphedeliste"/>
+        <w:pStyle w:val="ListParagraph"/>
         <w:numPr>
           <w:ilvl w:val="0"/>
           <w:numId w:val="10"/>
@@ -2186,7 +2260,7 @@
     </w:p>
     <w:p>
       <w:pPr>
-        <w:pStyle w:val="Paragraphedeliste"/>
+        <w:pStyle w:val="ListParagraph"/>
         <w:numPr>
           <w:ilvl w:val="0"/>
           <w:numId w:val="10"/>
@@ -2213,7 +2287,7 @@
     </w:p>
     <w:p>
       <w:pPr>
-        <w:pStyle w:val="Titre3"/>
+        <w:pStyle w:val="Heading3"/>
         <w:rPr>
           <w:lang w:val="en-US"/>
         </w:rPr>
@@ -2282,7 +2356,7 @@
     </w:p>
     <w:p>
       <w:pPr>
-        <w:pStyle w:val="Paragraphedeliste"/>
+        <w:pStyle w:val="ListParagraph"/>
         <w:numPr>
           <w:ilvl w:val="0"/>
           <w:numId w:val="11"/>
@@ -2301,7 +2375,7 @@
     </w:p>
     <w:p>
       <w:pPr>
-        <w:pStyle w:val="Paragraphedeliste"/>
+        <w:pStyle w:val="ListParagraph"/>
         <w:numPr>
           <w:ilvl w:val="0"/>
           <w:numId w:val="11"/>
@@ -2335,7 +2409,7 @@
     </w:p>
     <w:p>
       <w:pPr>
-        <w:pStyle w:val="Paragraphedeliste"/>
+        <w:pStyle w:val="ListParagraph"/>
         <w:numPr>
           <w:ilvl w:val="0"/>
           <w:numId w:val="11"/>
@@ -2473,7 +2547,7 @@
     </w:p>
     <w:p>
       <w:pPr>
-        <w:pStyle w:val="Paragraphedeliste"/>
+        <w:pStyle w:val="ListParagraph"/>
         <w:numPr>
           <w:ilvl w:val="0"/>
           <w:numId w:val="12"/>
@@ -2530,7 +2604,7 @@
     </w:p>
     <w:p>
       <w:pPr>
-        <w:pStyle w:val="Paragraphedeliste"/>
+        <w:pStyle w:val="ListParagraph"/>
         <w:numPr>
           <w:ilvl w:val="0"/>
           <w:numId w:val="12"/>
@@ -2580,7 +2654,7 @@
     </w:p>
     <w:p>
       <w:pPr>
-        <w:pStyle w:val="Paragraphedeliste"/>
+        <w:pStyle w:val="ListParagraph"/>
         <w:numPr>
           <w:ilvl w:val="0"/>
           <w:numId w:val="12"/>
@@ -2616,7 +2690,7 @@
     </w:p>
     <w:p>
       <w:pPr>
-        <w:pStyle w:val="Paragraphedeliste"/>
+        <w:pStyle w:val="ListParagraph"/>
         <w:numPr>
           <w:ilvl w:val="0"/>
           <w:numId w:val="12"/>
@@ -2666,7 +2740,7 @@
     </w:p>
     <w:p>
       <w:pPr>
-        <w:pStyle w:val="Paragraphedeliste"/>
+        <w:pStyle w:val="ListParagraph"/>
         <w:numPr>
           <w:ilvl w:val="0"/>
           <w:numId w:val="12"/>
@@ -2728,7 +2802,7 @@
     </w:p>
     <w:p>
       <w:pPr>
-        <w:pStyle w:val="Paragraphedeliste"/>
+        <w:pStyle w:val="ListParagraph"/>
         <w:numPr>
           <w:ilvl w:val="0"/>
           <w:numId w:val="12"/>
@@ -2794,7 +2868,7 @@
     </w:p>
     <w:p>
       <w:pPr>
-        <w:pStyle w:val="Paragraphedeliste"/>
+        <w:pStyle w:val="ListParagraph"/>
         <w:numPr>
           <w:ilvl w:val="0"/>
           <w:numId w:val="12"/>
@@ -2837,7 +2911,7 @@
     </w:p>
     <w:p>
       <w:pPr>
-        <w:pStyle w:val="Paragraphedeliste"/>
+        <w:pStyle w:val="ListParagraph"/>
         <w:numPr>
           <w:ilvl w:val="0"/>
           <w:numId w:val="12"/>
@@ -2873,7 +2947,7 @@
     </w:p>
     <w:p>
       <w:pPr>
-        <w:pStyle w:val="Paragraphedeliste"/>
+        <w:pStyle w:val="ListParagraph"/>
         <w:numPr>
           <w:ilvl w:val="0"/>
           <w:numId w:val="12"/>
@@ -2909,7 +2983,7 @@
     </w:p>
     <w:p>
       <w:pPr>
-        <w:pStyle w:val="Paragraphedeliste"/>
+        <w:pStyle w:val="ListParagraph"/>
         <w:numPr>
           <w:ilvl w:val="0"/>
           <w:numId w:val="12"/>
@@ -2981,7 +3055,7 @@
     <w:sdtContent>
       <w:p>
         <w:pPr>
-          <w:pStyle w:val="Pieddepage"/>
+          <w:pStyle w:val="Footer"/>
           <w:jc w:val="right"/>
         </w:pPr>
         <w:r>
@@ -3010,7 +3084,7 @@
   </w:sdt>
   <w:p>
     <w:pPr>
-      <w:pStyle w:val="Pieddepage"/>
+      <w:pStyle w:val="Footer"/>
     </w:pPr>
   </w:p>
 </w:ftr>
@@ -4577,11 +4651,11 @@
     <w:name w:val="Normal"/>
     <w:qFormat/>
   </w:style>
-  <w:style w:type="paragraph" w:styleId="Titre1">
+  <w:style w:type="paragraph" w:styleId="Heading1">
     <w:name w:val="heading 1"/>
     <w:basedOn w:val="Normal"/>
     <w:next w:val="Normal"/>
-    <w:link w:val="Titre1Car"/>
+    <w:link w:val="Heading1Char"/>
     <w:uiPriority w:val="9"/>
     <w:qFormat/>
     <w:rsid w:val="00ED5D64"/>
@@ -4598,11 +4672,11 @@
       <w:szCs w:val="40"/>
     </w:rPr>
   </w:style>
-  <w:style w:type="paragraph" w:styleId="Titre2">
+  <w:style w:type="paragraph" w:styleId="Heading2">
     <w:name w:val="heading 2"/>
     <w:basedOn w:val="Normal"/>
     <w:next w:val="Normal"/>
-    <w:link w:val="Titre2Car"/>
+    <w:link w:val="Heading2Char"/>
     <w:uiPriority w:val="9"/>
     <w:unhideWhenUsed/>
     <w:qFormat/>
@@ -4620,11 +4694,11 @@
       <w:szCs w:val="32"/>
     </w:rPr>
   </w:style>
-  <w:style w:type="paragraph" w:styleId="Titre3">
+  <w:style w:type="paragraph" w:styleId="Heading3">
     <w:name w:val="heading 3"/>
     <w:basedOn w:val="Normal"/>
     <w:next w:val="Normal"/>
-    <w:link w:val="Titre3Car"/>
+    <w:link w:val="Heading3Char"/>
     <w:uiPriority w:val="9"/>
     <w:unhideWhenUsed/>
     <w:qFormat/>
@@ -4642,11 +4716,11 @@
       <w:szCs w:val="28"/>
     </w:rPr>
   </w:style>
-  <w:style w:type="paragraph" w:styleId="Titre4">
+  <w:style w:type="paragraph" w:styleId="Heading4">
     <w:name w:val="heading 4"/>
     <w:basedOn w:val="Normal"/>
     <w:next w:val="Normal"/>
-    <w:link w:val="Titre4Car"/>
+    <w:link w:val="Heading4Char"/>
     <w:uiPriority w:val="9"/>
     <w:semiHidden/>
     <w:unhideWhenUsed/>
@@ -4665,11 +4739,11 @@
       <w:color w:val="0F4761" w:themeColor="accent1" w:themeShade="BF"/>
     </w:rPr>
   </w:style>
-  <w:style w:type="paragraph" w:styleId="Titre5">
+  <w:style w:type="paragraph" w:styleId="Heading5">
     <w:name w:val="heading 5"/>
     <w:basedOn w:val="Normal"/>
     <w:next w:val="Normal"/>
-    <w:link w:val="Titre5Car"/>
+    <w:link w:val="Heading5Char"/>
     <w:uiPriority w:val="9"/>
     <w:semiHidden/>
     <w:unhideWhenUsed/>
@@ -4686,11 +4760,11 @@
       <w:color w:val="0F4761" w:themeColor="accent1" w:themeShade="BF"/>
     </w:rPr>
   </w:style>
-  <w:style w:type="paragraph" w:styleId="Titre6">
+  <w:style w:type="paragraph" w:styleId="Heading6">
     <w:name w:val="heading 6"/>
     <w:basedOn w:val="Normal"/>
     <w:next w:val="Normal"/>
-    <w:link w:val="Titre6Car"/>
+    <w:link w:val="Heading6Char"/>
     <w:uiPriority w:val="9"/>
     <w:semiHidden/>
     <w:unhideWhenUsed/>
@@ -4709,11 +4783,11 @@
       <w:color w:val="595959" w:themeColor="text1" w:themeTint="A6"/>
     </w:rPr>
   </w:style>
-  <w:style w:type="paragraph" w:styleId="Titre7">
+  <w:style w:type="paragraph" w:styleId="Heading7">
     <w:name w:val="heading 7"/>
     <w:basedOn w:val="Normal"/>
     <w:next w:val="Normal"/>
-    <w:link w:val="Titre7Car"/>
+    <w:link w:val="Heading7Char"/>
     <w:uiPriority w:val="9"/>
     <w:semiHidden/>
     <w:unhideWhenUsed/>
@@ -4730,11 +4804,11 @@
       <w:color w:val="595959" w:themeColor="text1" w:themeTint="A6"/>
     </w:rPr>
   </w:style>
-  <w:style w:type="paragraph" w:styleId="Titre8">
+  <w:style w:type="paragraph" w:styleId="Heading8">
     <w:name w:val="heading 8"/>
     <w:basedOn w:val="Normal"/>
     <w:next w:val="Normal"/>
-    <w:link w:val="Titre8Car"/>
+    <w:link w:val="Heading8Char"/>
     <w:uiPriority w:val="9"/>
     <w:semiHidden/>
     <w:unhideWhenUsed/>
@@ -4753,11 +4827,11 @@
       <w:color w:val="272727" w:themeColor="text1" w:themeTint="D8"/>
     </w:rPr>
   </w:style>
-  <w:style w:type="paragraph" w:styleId="Titre9">
+  <w:style w:type="paragraph" w:styleId="Heading9">
     <w:name w:val="heading 9"/>
     <w:basedOn w:val="Normal"/>
     <w:next w:val="Normal"/>
-    <w:link w:val="Titre9Car"/>
+    <w:link w:val="Heading9Char"/>
     <w:uiPriority w:val="9"/>
     <w:semiHidden/>
     <w:unhideWhenUsed/>
@@ -4774,13 +4848,13 @@
       <w:color w:val="272727" w:themeColor="text1" w:themeTint="D8"/>
     </w:rPr>
   </w:style>
-  <w:style w:type="character" w:default="1" w:styleId="Policepardfaut">
+  <w:style w:type="character" w:default="1" w:styleId="DefaultParagraphFont">
     <w:name w:val="Default Paragraph Font"/>
     <w:uiPriority w:val="1"/>
     <w:semiHidden/>
     <w:unhideWhenUsed/>
   </w:style>
-  <w:style w:type="table" w:default="1" w:styleId="TableauNormal">
+  <w:style w:type="table" w:default="1" w:styleId="TableNormal">
     <w:name w:val="Normal Table"/>
     <w:uiPriority w:val="99"/>
     <w:semiHidden/>
@@ -4795,16 +4869,16 @@
       </w:tblCellMar>
     </w:tblPr>
   </w:style>
-  <w:style w:type="numbering" w:default="1" w:styleId="Aucuneliste">
+  <w:style w:type="numbering" w:default="1" w:styleId="NoList">
     <w:name w:val="No List"/>
     <w:uiPriority w:val="99"/>
     <w:semiHidden/>
     <w:unhideWhenUsed/>
   </w:style>
-  <w:style w:type="character" w:customStyle="1" w:styleId="Titre1Car">
-    <w:name w:val="Titre 1 Car"/>
-    <w:basedOn w:val="Policepardfaut"/>
-    <w:link w:val="Titre1"/>
+  <w:style w:type="character" w:customStyle="1" w:styleId="Heading1Char">
+    <w:name w:val="Heading 1 Char"/>
+    <w:basedOn w:val="DefaultParagraphFont"/>
+    <w:link w:val="Heading1"/>
     <w:uiPriority w:val="9"/>
     <w:rsid w:val="00ED5D64"/>
     <w:rPr>
@@ -4814,10 +4888,10 @@
       <w:szCs w:val="40"/>
     </w:rPr>
   </w:style>
-  <w:style w:type="character" w:customStyle="1" w:styleId="Titre2Car">
-    <w:name w:val="Titre 2 Car"/>
-    <w:basedOn w:val="Policepardfaut"/>
-    <w:link w:val="Titre2"/>
+  <w:style w:type="character" w:customStyle="1" w:styleId="Heading2Char">
+    <w:name w:val="Heading 2 Char"/>
+    <w:basedOn w:val="DefaultParagraphFont"/>
+    <w:link w:val="Heading2"/>
     <w:uiPriority w:val="9"/>
     <w:rsid w:val="00ED5D64"/>
     <w:rPr>
@@ -4827,10 +4901,10 @@
       <w:szCs w:val="32"/>
     </w:rPr>
   </w:style>
-  <w:style w:type="character" w:customStyle="1" w:styleId="Titre3Car">
-    <w:name w:val="Titre 3 Car"/>
-    <w:basedOn w:val="Policepardfaut"/>
-    <w:link w:val="Titre3"/>
+  <w:style w:type="character" w:customStyle="1" w:styleId="Heading3Char">
+    <w:name w:val="Heading 3 Char"/>
+    <w:basedOn w:val="DefaultParagraphFont"/>
+    <w:link w:val="Heading3"/>
     <w:uiPriority w:val="9"/>
     <w:rsid w:val="00ED5D64"/>
     <w:rPr>
@@ -4840,10 +4914,10 @@
       <w:szCs w:val="28"/>
     </w:rPr>
   </w:style>
-  <w:style w:type="character" w:customStyle="1" w:styleId="Titre4Car">
-    <w:name w:val="Titre 4 Car"/>
-    <w:basedOn w:val="Policepardfaut"/>
-    <w:link w:val="Titre4"/>
+  <w:style w:type="character" w:customStyle="1" w:styleId="Heading4Char">
+    <w:name w:val="Heading 4 Char"/>
+    <w:basedOn w:val="DefaultParagraphFont"/>
+    <w:link w:val="Heading4"/>
     <w:uiPriority w:val="9"/>
     <w:semiHidden/>
     <w:rsid w:val="00ED5D64"/>
@@ -4854,10 +4928,10 @@
       <w:color w:val="0F4761" w:themeColor="accent1" w:themeShade="BF"/>
     </w:rPr>
   </w:style>
-  <w:style w:type="character" w:customStyle="1" w:styleId="Titre5Car">
-    <w:name w:val="Titre 5 Car"/>
-    <w:basedOn w:val="Policepardfaut"/>
-    <w:link w:val="Titre5"/>
+  <w:style w:type="character" w:customStyle="1" w:styleId="Heading5Char">
+    <w:name w:val="Heading 5 Char"/>
+    <w:basedOn w:val="DefaultParagraphFont"/>
+    <w:link w:val="Heading5"/>
     <w:uiPriority w:val="9"/>
     <w:semiHidden/>
     <w:rsid w:val="00ED5D64"/>
@@ -4866,10 +4940,10 @@
       <w:color w:val="0F4761" w:themeColor="accent1" w:themeShade="BF"/>
     </w:rPr>
   </w:style>
-  <w:style w:type="character" w:customStyle="1" w:styleId="Titre6Car">
-    <w:name w:val="Titre 6 Car"/>
-    <w:basedOn w:val="Policepardfaut"/>
-    <w:link w:val="Titre6"/>
+  <w:style w:type="character" w:customStyle="1" w:styleId="Heading6Char">
+    <w:name w:val="Heading 6 Char"/>
+    <w:basedOn w:val="DefaultParagraphFont"/>
+    <w:link w:val="Heading6"/>
     <w:uiPriority w:val="9"/>
     <w:semiHidden/>
     <w:rsid w:val="00ED5D64"/>
@@ -4880,10 +4954,10 @@
       <w:color w:val="595959" w:themeColor="text1" w:themeTint="A6"/>
     </w:rPr>
   </w:style>
-  <w:style w:type="character" w:customStyle="1" w:styleId="Titre7Car">
-    <w:name w:val="Titre 7 Car"/>
-    <w:basedOn w:val="Policepardfaut"/>
-    <w:link w:val="Titre7"/>
+  <w:style w:type="character" w:customStyle="1" w:styleId="Heading7Char">
+    <w:name w:val="Heading 7 Char"/>
+    <w:basedOn w:val="DefaultParagraphFont"/>
+    <w:link w:val="Heading7"/>
     <w:uiPriority w:val="9"/>
     <w:semiHidden/>
     <w:rsid w:val="00ED5D64"/>
@@ -4892,10 +4966,10 @@
       <w:color w:val="595959" w:themeColor="text1" w:themeTint="A6"/>
     </w:rPr>
   </w:style>
-  <w:style w:type="character" w:customStyle="1" w:styleId="Titre8Car">
-    <w:name w:val="Titre 8 Car"/>
-    <w:basedOn w:val="Policepardfaut"/>
-    <w:link w:val="Titre8"/>
+  <w:style w:type="character" w:customStyle="1" w:styleId="Heading8Char">
+    <w:name w:val="Heading 8 Char"/>
+    <w:basedOn w:val="DefaultParagraphFont"/>
+    <w:link w:val="Heading8"/>
     <w:uiPriority w:val="9"/>
     <w:semiHidden/>
     <w:rsid w:val="00ED5D64"/>
@@ -4906,10 +4980,10 @@
       <w:color w:val="272727" w:themeColor="text1" w:themeTint="D8"/>
     </w:rPr>
   </w:style>
-  <w:style w:type="character" w:customStyle="1" w:styleId="Titre9Car">
-    <w:name w:val="Titre 9 Car"/>
-    <w:basedOn w:val="Policepardfaut"/>
-    <w:link w:val="Titre9"/>
+  <w:style w:type="character" w:customStyle="1" w:styleId="Heading9Char">
+    <w:name w:val="Heading 9 Char"/>
+    <w:basedOn w:val="DefaultParagraphFont"/>
+    <w:link w:val="Heading9"/>
     <w:uiPriority w:val="9"/>
     <w:semiHidden/>
     <w:rsid w:val="00ED5D64"/>
@@ -4918,11 +4992,11 @@
       <w:color w:val="272727" w:themeColor="text1" w:themeTint="D8"/>
     </w:rPr>
   </w:style>
-  <w:style w:type="paragraph" w:styleId="Titre">
+  <w:style w:type="paragraph" w:styleId="Title">
     <w:name w:val="Title"/>
     <w:basedOn w:val="Normal"/>
     <w:next w:val="Normal"/>
-    <w:link w:val="TitreCar"/>
+    <w:link w:val="TitleChar"/>
     <w:uiPriority w:val="10"/>
     <w:qFormat/>
     <w:rsid w:val="00ED5D64"/>
@@ -4938,10 +5012,10 @@
       <w:szCs w:val="56"/>
     </w:rPr>
   </w:style>
-  <w:style w:type="character" w:customStyle="1" w:styleId="TitreCar">
-    <w:name w:val="Titre Car"/>
-    <w:basedOn w:val="Policepardfaut"/>
-    <w:link w:val="Titre"/>
+  <w:style w:type="character" w:customStyle="1" w:styleId="TitleChar">
+    <w:name w:val="Title Char"/>
+    <w:basedOn w:val="DefaultParagraphFont"/>
+    <w:link w:val="Title"/>
     <w:uiPriority w:val="10"/>
     <w:rsid w:val="00ED5D64"/>
     <w:rPr>
@@ -4952,11 +5026,11 @@
       <w:szCs w:val="56"/>
     </w:rPr>
   </w:style>
-  <w:style w:type="paragraph" w:styleId="Sous-titre">
+  <w:style w:type="paragraph" w:styleId="Subtitle">
     <w:name w:val="Subtitle"/>
     <w:basedOn w:val="Normal"/>
     <w:next w:val="Normal"/>
-    <w:link w:val="Sous-titreCar"/>
+    <w:link w:val="SubtitleChar"/>
     <w:uiPriority w:val="11"/>
     <w:qFormat/>
     <w:rsid w:val="00ED5D64"/>
@@ -4973,10 +5047,10 @@
       <w:szCs w:val="28"/>
     </w:rPr>
   </w:style>
-  <w:style w:type="character" w:customStyle="1" w:styleId="Sous-titreCar">
-    <w:name w:val="Sous-titre Car"/>
-    <w:basedOn w:val="Policepardfaut"/>
-    <w:link w:val="Sous-titre"/>
+  <w:style w:type="character" w:customStyle="1" w:styleId="SubtitleChar">
+    <w:name w:val="Subtitle Char"/>
+    <w:basedOn w:val="DefaultParagraphFont"/>
+    <w:link w:val="Subtitle"/>
     <w:uiPriority w:val="11"/>
     <w:rsid w:val="00ED5D64"/>
     <w:rPr>
@@ -4987,11 +5061,11 @@
       <w:szCs w:val="28"/>
     </w:rPr>
   </w:style>
-  <w:style w:type="paragraph" w:styleId="Citation">
+  <w:style w:type="paragraph" w:styleId="Quote">
     <w:name w:val="Quote"/>
     <w:basedOn w:val="Normal"/>
     <w:next w:val="Normal"/>
-    <w:link w:val="CitationCar"/>
+    <w:link w:val="QuoteChar"/>
     <w:uiPriority w:val="29"/>
     <w:qFormat/>
     <w:rsid w:val="00ED5D64"/>
@@ -5005,10 +5079,10 @@
       <w:color w:val="404040" w:themeColor="text1" w:themeTint="BF"/>
     </w:rPr>
   </w:style>
-  <w:style w:type="character" w:customStyle="1" w:styleId="CitationCar">
-    <w:name w:val="Citation Car"/>
-    <w:basedOn w:val="Policepardfaut"/>
-    <w:link w:val="Citation"/>
+  <w:style w:type="character" w:customStyle="1" w:styleId="QuoteChar">
+    <w:name w:val="Quote Char"/>
+    <w:basedOn w:val="DefaultParagraphFont"/>
+    <w:link w:val="Quote"/>
     <w:uiPriority w:val="29"/>
     <w:rsid w:val="00ED5D64"/>
     <w:rPr>
@@ -5017,7 +5091,7 @@
       <w:color w:val="404040" w:themeColor="text1" w:themeTint="BF"/>
     </w:rPr>
   </w:style>
-  <w:style w:type="paragraph" w:styleId="Paragraphedeliste">
+  <w:style w:type="paragraph" w:styleId="ListParagraph">
     <w:name w:val="List Paragraph"/>
     <w:basedOn w:val="Normal"/>
     <w:uiPriority w:val="34"/>
@@ -5028,9 +5102,9 @@
       <w:contextualSpacing/>
     </w:pPr>
   </w:style>
-  <w:style w:type="character" w:styleId="Accentuationintense">
+  <w:style w:type="character" w:styleId="IntenseEmphasis">
     <w:name w:val="Intense Emphasis"/>
-    <w:basedOn w:val="Policepardfaut"/>
+    <w:basedOn w:val="DefaultParagraphFont"/>
     <w:uiPriority w:val="21"/>
     <w:qFormat/>
     <w:rsid w:val="00ED5D64"/>
@@ -5040,11 +5114,11 @@
       <w:color w:val="0F4761" w:themeColor="accent1" w:themeShade="BF"/>
     </w:rPr>
   </w:style>
-  <w:style w:type="paragraph" w:styleId="Citationintense">
+  <w:style w:type="paragraph" w:styleId="IntenseQuote">
     <w:name w:val="Intense Quote"/>
     <w:basedOn w:val="Normal"/>
     <w:next w:val="Normal"/>
-    <w:link w:val="CitationintenseCar"/>
+    <w:link w:val="IntenseQuoteChar"/>
     <w:uiPriority w:val="30"/>
     <w:qFormat/>
     <w:rsid w:val="00ED5D64"/>
@@ -5063,10 +5137,10 @@
       <w:color w:val="0F4761" w:themeColor="accent1" w:themeShade="BF"/>
     </w:rPr>
   </w:style>
-  <w:style w:type="character" w:customStyle="1" w:styleId="CitationintenseCar">
-    <w:name w:val="Citation intense Car"/>
-    <w:basedOn w:val="Policepardfaut"/>
-    <w:link w:val="Citationintense"/>
+  <w:style w:type="character" w:customStyle="1" w:styleId="IntenseQuoteChar">
+    <w:name w:val="Intense Quote Char"/>
+    <w:basedOn w:val="DefaultParagraphFont"/>
+    <w:link w:val="IntenseQuote"/>
     <w:uiPriority w:val="30"/>
     <w:rsid w:val="00ED5D64"/>
     <w:rPr>
@@ -5075,9 +5149,9 @@
       <w:color w:val="0F4761" w:themeColor="accent1" w:themeShade="BF"/>
     </w:rPr>
   </w:style>
-  <w:style w:type="character" w:styleId="Rfrenceintense">
+  <w:style w:type="character" w:styleId="IntenseReference">
     <w:name w:val="Intense Reference"/>
-    <w:basedOn w:val="Policepardfaut"/>
+    <w:basedOn w:val="DefaultParagraphFont"/>
     <w:uiPriority w:val="32"/>
     <w:qFormat/>
     <w:rsid w:val="00ED5D64"/>
@@ -5089,10 +5163,10 @@
       <w:spacing w:val="5"/>
     </w:rPr>
   </w:style>
-  <w:style w:type="paragraph" w:styleId="En-tte">
+  <w:style w:type="paragraph" w:styleId="Header">
     <w:name w:val="header"/>
     <w:basedOn w:val="Normal"/>
-    <w:link w:val="En-tteCar"/>
+    <w:link w:val="HeaderChar"/>
     <w:uiPriority w:val="99"/>
     <w:unhideWhenUsed/>
     <w:rsid w:val="00BC70FA"/>
@@ -5104,17 +5178,17 @@
       <w:spacing w:after="0" w:line="240" w:lineRule="auto"/>
     </w:pPr>
   </w:style>
-  <w:style w:type="character" w:customStyle="1" w:styleId="En-tteCar">
-    <w:name w:val="En-tête Car"/>
-    <w:basedOn w:val="Policepardfaut"/>
-    <w:link w:val="En-tte"/>
+  <w:style w:type="character" w:customStyle="1" w:styleId="HeaderChar">
+    <w:name w:val="Header Char"/>
+    <w:basedOn w:val="DefaultParagraphFont"/>
+    <w:link w:val="Header"/>
     <w:uiPriority w:val="99"/>
     <w:rsid w:val="00BC70FA"/>
   </w:style>
-  <w:style w:type="paragraph" w:styleId="Pieddepage">
+  <w:style w:type="paragraph" w:styleId="Footer">
     <w:name w:val="footer"/>
     <w:basedOn w:val="Normal"/>
-    <w:link w:val="PieddepageCar"/>
+    <w:link w:val="FooterChar"/>
     <w:uiPriority w:val="99"/>
     <w:unhideWhenUsed/>
     <w:rsid w:val="00BC70FA"/>
@@ -5126,16 +5200,16 @@
       <w:spacing w:after="0" w:line="240" w:lineRule="auto"/>
     </w:pPr>
   </w:style>
-  <w:style w:type="character" w:customStyle="1" w:styleId="PieddepageCar">
-    <w:name w:val="Pied de page Car"/>
-    <w:basedOn w:val="Policepardfaut"/>
-    <w:link w:val="Pieddepage"/>
+  <w:style w:type="character" w:customStyle="1" w:styleId="FooterChar">
+    <w:name w:val="Footer Char"/>
+    <w:basedOn w:val="DefaultParagraphFont"/>
+    <w:link w:val="Footer"/>
     <w:uiPriority w:val="99"/>
     <w:rsid w:val="00BC70FA"/>
   </w:style>
-  <w:style w:type="character" w:styleId="Lienhypertexte">
+  <w:style w:type="character" w:styleId="Hyperlink">
     <w:name w:val="Hyperlink"/>
-    <w:basedOn w:val="Policepardfaut"/>
+    <w:basedOn w:val="DefaultParagraphFont"/>
     <w:uiPriority w:val="99"/>
     <w:unhideWhenUsed/>
     <w:rsid w:val="0067454E"/>
@@ -5144,9 +5218,9 @@
       <w:u w:val="single"/>
     </w:rPr>
   </w:style>
-  <w:style w:type="character" w:styleId="Mentionnonrsolue">
+  <w:style w:type="character" w:styleId="UnresolvedMention">
     <w:name w:val="Unresolved Mention"/>
-    <w:basedOn w:val="Policepardfaut"/>
+    <w:basedOn w:val="DefaultParagraphFont"/>
     <w:uiPriority w:val="99"/>
     <w:semiHidden/>
     <w:unhideWhenUsed/>

</xml_diff>

<commit_message>
small bug correct and change of the EEGpal main layout
</commit_message>
<xml_diff>
--- a/Manuels/Manuel_EEGpal_Main.docx
+++ b/Manuels/Manuel_EEGpal_Main.docx
@@ -9,6 +9,7 @@
           <w:lang w:val="en-US"/>
         </w:rPr>
       </w:pPr>
+      <w:proofErr w:type="spellStart"/>
       <w:r>
         <w:rPr>
           <w:b/>
@@ -17,6 +18,7 @@
         </w:rPr>
         <w:t>EEGpal</w:t>
       </w:r>
+      <w:proofErr w:type="spellEnd"/>
       <w:r>
         <w:rPr>
           <w:lang w:val="en-US"/>
@@ -49,7 +51,21 @@
           <w:rFonts w:ascii="Calibri" w:hAnsi="Calibri" w:cs="Calibri"/>
           <w:lang w:val="en-US"/>
         </w:rPr>
-        <w:t>1</w:t>
+        <w:t>2.0</w:t>
+      </w:r>
+      <w:r>
+        <w:rPr>
+          <w:rFonts w:ascii="Calibri" w:hAnsi="Calibri" w:cs="Calibri"/>
+          <w:lang w:val="en-US"/>
+        </w:rPr>
+        <w:t xml:space="preserve">, </w:t>
+      </w:r>
+      <w:r>
+        <w:rPr>
+          <w:rFonts w:ascii="Calibri" w:hAnsi="Calibri" w:cs="Calibri"/>
+          <w:lang w:val="en-US"/>
+        </w:rPr>
+        <w:t>23</w:t>
       </w:r>
       <w:r>
         <w:rPr>
@@ -63,34 +79,6 @@
           <w:rFonts w:ascii="Calibri" w:hAnsi="Calibri" w:cs="Calibri"/>
           <w:lang w:val="en-US"/>
         </w:rPr>
-        <w:t>4</w:t>
-      </w:r>
-      <w:r>
-        <w:rPr>
-          <w:rFonts w:ascii="Calibri" w:hAnsi="Calibri" w:cs="Calibri"/>
-          <w:lang w:val="en-US"/>
-        </w:rPr>
-        <w:t xml:space="preserve">, </w:t>
-      </w:r>
-      <w:r>
-        <w:rPr>
-          <w:rFonts w:ascii="Calibri" w:hAnsi="Calibri" w:cs="Calibri"/>
-          <w:lang w:val="en-US"/>
-        </w:rPr>
-        <w:t>23</w:t>
-      </w:r>
-      <w:r>
-        <w:rPr>
-          <w:rFonts w:ascii="Calibri" w:hAnsi="Calibri" w:cs="Calibri"/>
-          <w:lang w:val="en-US"/>
-        </w:rPr>
-        <w:t>.</w:t>
-      </w:r>
-      <w:r>
-        <w:rPr>
-          <w:rFonts w:ascii="Calibri" w:hAnsi="Calibri" w:cs="Calibri"/>
-          <w:lang w:val="en-US"/>
-        </w:rPr>
         <w:t>0</w:t>
       </w:r>
       <w:r>
@@ -98,7 +86,7 @@
           <w:rFonts w:ascii="Calibri" w:hAnsi="Calibri" w:cs="Calibri"/>
           <w:lang w:val="en-US"/>
         </w:rPr>
-        <w:t>3</w:t>
+        <w:t>8</w:t>
       </w:r>
       <w:r>
         <w:rPr>
@@ -134,7 +122,35 @@
         <w:rPr>
           <w:lang w:val="en-US"/>
         </w:rPr>
-        <w:t>The EEGpal toolbox is developed by Michael DePretto (</w:t>
+        <w:t xml:space="preserve">The </w:t>
+      </w:r>
+      <w:proofErr w:type="spellStart"/>
+      <w:r>
+        <w:rPr>
+          <w:lang w:val="en-US"/>
+        </w:rPr>
+        <w:t>EEGpal</w:t>
+      </w:r>
+      <w:proofErr w:type="spellEnd"/>
+      <w:r>
+        <w:rPr>
+          <w:lang w:val="en-US"/>
+        </w:rPr>
+        <w:t xml:space="preserve"> toolbox is developed by Michael </w:t>
+      </w:r>
+      <w:proofErr w:type="spellStart"/>
+      <w:r>
+        <w:rPr>
+          <w:lang w:val="en-US"/>
+        </w:rPr>
+        <w:t>DePretto</w:t>
+      </w:r>
+      <w:proofErr w:type="spellEnd"/>
+      <w:r>
+        <w:rPr>
+          <w:lang w:val="en-US"/>
+        </w:rPr>
+        <w:t xml:space="preserve"> (</w:t>
       </w:r>
       <w:hyperlink r:id="rId7" w:history="1">
         <w:r>
@@ -186,11 +202,47 @@
           <w:lang w:val="en-US"/>
         </w:rPr>
       </w:pPr>
-      <w:r>
-        <w:rPr>
-          <w:lang w:val="en-US"/>
-        </w:rPr>
-        <w:t>EEGpal is an open-source Matlab-based software for automated/semi-automated EEG data pre-processing and analyses.</w:t>
+      <w:proofErr w:type="spellStart"/>
+      <w:r>
+        <w:rPr>
+          <w:lang w:val="en-US"/>
+        </w:rPr>
+        <w:t>EEGpal</w:t>
+      </w:r>
+      <w:proofErr w:type="spellEnd"/>
+      <w:r>
+        <w:rPr>
+          <w:lang w:val="en-US"/>
+        </w:rPr>
+        <w:t xml:space="preserve"> is </w:t>
+      </w:r>
+      <w:proofErr w:type="gramStart"/>
+      <w:r>
+        <w:rPr>
+          <w:lang w:val="en-US"/>
+        </w:rPr>
+        <w:t>an open</w:t>
+      </w:r>
+      <w:proofErr w:type="gramEnd"/>
+      <w:r>
+        <w:rPr>
+          <w:lang w:val="en-US"/>
+        </w:rPr>
+        <w:t xml:space="preserve">-source </w:t>
+      </w:r>
+      <w:proofErr w:type="spellStart"/>
+      <w:r>
+        <w:rPr>
+          <w:lang w:val="en-US"/>
+        </w:rPr>
+        <w:t>Matlab</w:t>
+      </w:r>
+      <w:proofErr w:type="spellEnd"/>
+      <w:r>
+        <w:rPr>
+          <w:lang w:val="en-US"/>
+        </w:rPr>
+        <w:t>-based software for automated/semi-automated EEG data pre-processing and analyses.</w:t>
       </w:r>
       <w:r>
         <w:rPr>
@@ -230,11 +282,19 @@
         </w:rPr>
         <w:t xml:space="preserve">software </w:t>
       </w:r>
-      <w:r>
-        <w:rPr>
-          <w:lang w:val="en-US"/>
-        </w:rPr>
-        <w:t xml:space="preserve">Cartool </w:t>
+      <w:proofErr w:type="spellStart"/>
+      <w:r>
+        <w:rPr>
+          <w:lang w:val="en-US"/>
+        </w:rPr>
+        <w:t>Cartool</w:t>
+      </w:r>
+      <w:proofErr w:type="spellEnd"/>
+      <w:r>
+        <w:rPr>
+          <w:lang w:val="en-US"/>
+        </w:rPr>
+        <w:t xml:space="preserve"> </w:t>
       </w:r>
       <w:r>
         <w:rPr>
@@ -302,7 +362,21 @@
         <w:rPr>
           <w:lang w:val="en-US"/>
         </w:rPr>
-        <w:t xml:space="preserve"> vol. 2011, 813870. DOI : </w:t>
+        <w:t xml:space="preserve"> vol. 2011, 813870. </w:t>
+      </w:r>
+      <w:proofErr w:type="gramStart"/>
+      <w:r>
+        <w:rPr>
+          <w:lang w:val="en-US"/>
+        </w:rPr>
+        <w:t>DOI :</w:t>
+      </w:r>
+      <w:proofErr w:type="gramEnd"/>
+      <w:r>
+        <w:rPr>
+          <w:lang w:val="en-US"/>
+        </w:rPr>
+        <w:t xml:space="preserve"> </w:t>
       </w:r>
       <w:hyperlink r:id="rId9" w:tgtFrame="_blank" w:history="1">
         <w:r>
@@ -335,7 +409,21 @@
         <w:rPr>
           <w:lang w:val="en-US"/>
         </w:rPr>
-        <w:t xml:space="preserve">Delorme, A., &amp; Makeig, S. (2004). EEGLAB: an open-source toolbox for analysis of single-trial EEG dynamics. </w:t>
+        <w:t xml:space="preserve">Delorme, A., &amp; </w:t>
+      </w:r>
+      <w:proofErr w:type="spellStart"/>
+      <w:r>
+        <w:rPr>
+          <w:lang w:val="en-US"/>
+        </w:rPr>
+        <w:t>Makeig</w:t>
+      </w:r>
+      <w:proofErr w:type="spellEnd"/>
+      <w:r>
+        <w:rPr>
+          <w:lang w:val="en-US"/>
+        </w:rPr>
+        <w:t xml:space="preserve">, S. (2004). EEGLAB: an open-source toolbox for analysis of single-trial EEG dynamics. </w:t>
       </w:r>
       <w:r>
         <w:rPr>
@@ -396,7 +484,63 @@
         <w:rPr>
           <w:lang w:val="en-US"/>
         </w:rPr>
-        <w:t>In summary, the authors propose the EEGpal graphical interface (GUI) as a more practical solution than the EEGLAB and Cartool GUIs for automating preprocessing. The authors recommend the use of Cartool software for the visualisation of EEG traces.</w:t>
+        <w:t xml:space="preserve">In summary, the authors propose the </w:t>
+      </w:r>
+      <w:proofErr w:type="spellStart"/>
+      <w:r>
+        <w:rPr>
+          <w:lang w:val="en-US"/>
+        </w:rPr>
+        <w:t>EEGpal</w:t>
+      </w:r>
+      <w:proofErr w:type="spellEnd"/>
+      <w:r>
+        <w:rPr>
+          <w:lang w:val="en-US"/>
+        </w:rPr>
+        <w:t xml:space="preserve"> graphical interface (GUI) as a more practical solution than the EEGLAB and </w:t>
+      </w:r>
+      <w:proofErr w:type="spellStart"/>
+      <w:r>
+        <w:rPr>
+          <w:lang w:val="en-US"/>
+        </w:rPr>
+        <w:t>Cartool</w:t>
+      </w:r>
+      <w:proofErr w:type="spellEnd"/>
+      <w:r>
+        <w:rPr>
+          <w:lang w:val="en-US"/>
+        </w:rPr>
+        <w:t xml:space="preserve"> GUIs for automating preprocessing. The authors recommend the use of </w:t>
+      </w:r>
+      <w:proofErr w:type="spellStart"/>
+      <w:r>
+        <w:rPr>
+          <w:lang w:val="en-US"/>
+        </w:rPr>
+        <w:t>Cartool</w:t>
+      </w:r>
+      <w:proofErr w:type="spellEnd"/>
+      <w:r>
+        <w:rPr>
+          <w:lang w:val="en-US"/>
+        </w:rPr>
+        <w:t xml:space="preserve"> software for the </w:t>
+      </w:r>
+      <w:proofErr w:type="spellStart"/>
+      <w:r>
+        <w:rPr>
+          <w:lang w:val="en-US"/>
+        </w:rPr>
+        <w:t>visualisation</w:t>
+      </w:r>
+      <w:proofErr w:type="spellEnd"/>
+      <w:r>
+        <w:rPr>
+          <w:lang w:val="en-US"/>
+        </w:rPr>
+        <w:t xml:space="preserve"> of EEG traces.</w:t>
       </w:r>
     </w:p>
     <w:p>
@@ -427,11 +571,19 @@
           <w:lang w:val="en-US"/>
         </w:rPr>
       </w:pPr>
-      <w:r>
-        <w:rPr>
-          <w:lang w:val="en-US"/>
-        </w:rPr>
-        <w:t>Matlab 2018b or later</w:t>
+      <w:proofErr w:type="spellStart"/>
+      <w:r>
+        <w:rPr>
+          <w:lang w:val="en-US"/>
+        </w:rPr>
+        <w:t>Matlab</w:t>
+      </w:r>
+      <w:proofErr w:type="spellEnd"/>
+      <w:r>
+        <w:rPr>
+          <w:lang w:val="en-US"/>
+        </w:rPr>
+        <w:t xml:space="preserve"> 2018b or later</w:t>
       </w:r>
     </w:p>
     <w:p>
@@ -523,8 +675,16 @@
         <w:rPr>
           <w:lang w:val="en-US"/>
         </w:rPr>
-        <w:t>Before to start</w:t>
-      </w:r>
+        <w:t xml:space="preserve">Before </w:t>
+      </w:r>
+      <w:proofErr w:type="gramStart"/>
+      <w:r>
+        <w:rPr>
+          <w:lang w:val="en-US"/>
+        </w:rPr>
+        <w:t>to start</w:t>
+      </w:r>
+      <w:proofErr w:type="gramEnd"/>
     </w:p>
     <w:p>
       <w:pPr>
@@ -549,13 +709,55 @@
         <w:rPr>
           <w:lang w:val="en-US"/>
         </w:rPr>
-        <w:t xml:space="preserve"> the import ter</w:t>
-      </w:r>
-      <w:r>
-        <w:rPr>
-          <w:lang w:val="en-US"/>
-        </w:rPr>
-        <w:t>minology and concept to know before to use this toolbox.</w:t>
+        <w:t xml:space="preserve"> </w:t>
+      </w:r>
+      <w:proofErr w:type="gramStart"/>
+      <w:r>
+        <w:rPr>
+          <w:lang w:val="en-US"/>
+        </w:rPr>
+        <w:t>the</w:t>
+      </w:r>
+      <w:proofErr w:type="gramEnd"/>
+      <w:r>
+        <w:rPr>
+          <w:lang w:val="en-US"/>
+        </w:rPr>
+        <w:t xml:space="preserve"> import ter</w:t>
+      </w:r>
+      <w:r>
+        <w:rPr>
+          <w:lang w:val="en-US"/>
+        </w:rPr>
+        <w:t xml:space="preserve">minology and </w:t>
+      </w:r>
+      <w:proofErr w:type="gramStart"/>
+      <w:r>
+        <w:rPr>
+          <w:lang w:val="en-US"/>
+        </w:rPr>
+        <w:t>concept to know</w:t>
+      </w:r>
+      <w:proofErr w:type="gramEnd"/>
+      <w:r>
+        <w:rPr>
+          <w:lang w:val="en-US"/>
+        </w:rPr>
+        <w:t xml:space="preserve"> before </w:t>
+      </w:r>
+      <w:proofErr w:type="gramStart"/>
+      <w:r>
+        <w:rPr>
+          <w:lang w:val="en-US"/>
+        </w:rPr>
+        <w:t>to use</w:t>
+      </w:r>
+      <w:proofErr w:type="gramEnd"/>
+      <w:r>
+        <w:rPr>
+          <w:lang w:val="en-US"/>
+        </w:rPr>
+        <w:t xml:space="preserve"> this toolbox.</w:t>
       </w:r>
     </w:p>
     <w:p>
@@ -594,7 +796,21 @@
         <w:rPr>
           <w:lang w:val="en-US"/>
         </w:rPr>
-        <w:t xml:space="preserve"> (or tf)</w:t>
+        <w:t xml:space="preserve"> (or </w:t>
+      </w:r>
+      <w:proofErr w:type="spellStart"/>
+      <w:r>
+        <w:rPr>
+          <w:lang w:val="en-US"/>
+        </w:rPr>
+        <w:t>tf</w:t>
+      </w:r>
+      <w:proofErr w:type="spellEnd"/>
+      <w:r>
+        <w:rPr>
+          <w:lang w:val="en-US"/>
+        </w:rPr>
+        <w:t>)</w:t>
       </w:r>
       <w:r>
         <w:rPr>
@@ -684,8 +900,16 @@
         <w:rPr>
           <w:lang w:val="en-US"/>
         </w:rPr>
-        <w:t xml:space="preserve"> ms.</w:t>
-      </w:r>
+        <w:t xml:space="preserve"> </w:t>
+      </w:r>
+      <w:proofErr w:type="spellStart"/>
+      <w:r>
+        <w:rPr>
+          <w:lang w:val="en-US"/>
+        </w:rPr>
+        <w:t>ms.</w:t>
+      </w:r>
+      <w:proofErr w:type="spellEnd"/>
     </w:p>
     <w:p>
       <w:pPr>
@@ -724,7 +948,21 @@
         <w:rPr>
           <w:lang w:val="en-US"/>
         </w:rPr>
-        <w:t>One of the advantages of the EEGpal toolbox is that it works with a serval EEG file format.</w:t>
+        <w:t xml:space="preserve">One of the advantages of the </w:t>
+      </w:r>
+      <w:proofErr w:type="spellStart"/>
+      <w:r>
+        <w:rPr>
+          <w:lang w:val="en-US"/>
+        </w:rPr>
+        <w:t>EEGpal</w:t>
+      </w:r>
+      <w:proofErr w:type="spellEnd"/>
+      <w:r>
+        <w:rPr>
+          <w:lang w:val="en-US"/>
+        </w:rPr>
+        <w:t xml:space="preserve"> toolbox is that it works with a serval EEG file format.</w:t>
       </w:r>
       <w:r>
         <w:rPr>
@@ -745,11 +983,41 @@
           <w:lang w:val="en-US"/>
         </w:rPr>
       </w:pPr>
-      <w:r>
-        <w:rPr>
-          <w:lang w:val="en-US"/>
-        </w:rPr>
-        <w:t>.bdf : Raw Biosemi files</w:t>
+      <w:proofErr w:type="gramStart"/>
+      <w:r>
+        <w:rPr>
+          <w:lang w:val="en-US"/>
+        </w:rPr>
+        <w:t>.</w:t>
+      </w:r>
+      <w:proofErr w:type="spellStart"/>
+      <w:r>
+        <w:rPr>
+          <w:lang w:val="en-US"/>
+        </w:rPr>
+        <w:t>bdf</w:t>
+      </w:r>
+      <w:proofErr w:type="spellEnd"/>
+      <w:proofErr w:type="gramEnd"/>
+      <w:r>
+        <w:rPr>
+          <w:lang w:val="en-US"/>
+        </w:rPr>
+        <w:t xml:space="preserve"> : Raw </w:t>
+      </w:r>
+      <w:proofErr w:type="spellStart"/>
+      <w:r>
+        <w:rPr>
+          <w:lang w:val="en-US"/>
+        </w:rPr>
+        <w:t>Biosemi</w:t>
+      </w:r>
+      <w:proofErr w:type="spellEnd"/>
+      <w:r>
+        <w:rPr>
+          <w:lang w:val="en-US"/>
+        </w:rPr>
+        <w:t xml:space="preserve"> files</w:t>
       </w:r>
     </w:p>
     <w:p>
@@ -764,11 +1032,27 @@
           <w:lang w:val="en-US"/>
         </w:rPr>
       </w:pPr>
-      <w:r>
-        <w:rPr>
-          <w:lang w:val="en-US"/>
-        </w:rPr>
-        <w:t xml:space="preserve">.eph : Text file format </w:t>
+      <w:proofErr w:type="gramStart"/>
+      <w:r>
+        <w:rPr>
+          <w:lang w:val="en-US"/>
+        </w:rPr>
+        <w:t>.</w:t>
+      </w:r>
+      <w:proofErr w:type="spellStart"/>
+      <w:r>
+        <w:rPr>
+          <w:lang w:val="en-US"/>
+        </w:rPr>
+        <w:t>eph</w:t>
+      </w:r>
+      <w:proofErr w:type="spellEnd"/>
+      <w:proofErr w:type="gramEnd"/>
+      <w:r>
+        <w:rPr>
+          <w:lang w:val="en-US"/>
+        </w:rPr>
+        <w:t xml:space="preserve"> : Text file format </w:t>
       </w:r>
       <w:r>
         <w:rPr>
@@ -780,7 +1064,77 @@
         <w:rPr>
           <w:lang w:val="en-US"/>
         </w:rPr>
-        <w:t>used in Cartool. The first line is an header which contains info about the number of channel, number of time point and sampling rate</w:t>
+        <w:t xml:space="preserve">used in </w:t>
+      </w:r>
+      <w:proofErr w:type="spellStart"/>
+      <w:r>
+        <w:rPr>
+          <w:lang w:val="en-US"/>
+        </w:rPr>
+        <w:t>Cartool</w:t>
+      </w:r>
+      <w:proofErr w:type="spellEnd"/>
+      <w:r>
+        <w:rPr>
+          <w:lang w:val="en-US"/>
+        </w:rPr>
+        <w:t xml:space="preserve">. The first line is </w:t>
+      </w:r>
+      <w:proofErr w:type="gramStart"/>
+      <w:r>
+        <w:rPr>
+          <w:lang w:val="en-US"/>
+        </w:rPr>
+        <w:t>an</w:t>
+      </w:r>
+      <w:proofErr w:type="gramEnd"/>
+      <w:r>
+        <w:rPr>
+          <w:lang w:val="en-US"/>
+        </w:rPr>
+        <w:t xml:space="preserve"> header which contains info about the number of </w:t>
+      </w:r>
+      <w:proofErr w:type="gramStart"/>
+      <w:r>
+        <w:rPr>
+          <w:lang w:val="en-US"/>
+        </w:rPr>
+        <w:t>channel</w:t>
+      </w:r>
+      <w:proofErr w:type="gramEnd"/>
+      <w:r>
+        <w:rPr>
+          <w:lang w:val="en-US"/>
+        </w:rPr>
+        <w:t xml:space="preserve">, number of </w:t>
+      </w:r>
+      <w:proofErr w:type="gramStart"/>
+      <w:r>
+        <w:rPr>
+          <w:lang w:val="en-US"/>
+        </w:rPr>
+        <w:t>time</w:t>
+      </w:r>
+      <w:proofErr w:type="gramEnd"/>
+      <w:r>
+        <w:rPr>
+          <w:lang w:val="en-US"/>
+        </w:rPr>
+        <w:t xml:space="preserve"> </w:t>
+      </w:r>
+      <w:proofErr w:type="gramStart"/>
+      <w:r>
+        <w:rPr>
+          <w:lang w:val="en-US"/>
+        </w:rPr>
+        <w:t>point</w:t>
+      </w:r>
+      <w:proofErr w:type="gramEnd"/>
+      <w:r>
+        <w:rPr>
+          <w:lang w:val="en-US"/>
+        </w:rPr>
+        <w:t xml:space="preserve"> and sampling rate</w:t>
       </w:r>
     </w:p>
     <w:p>
@@ -795,11 +1149,19 @@
           <w:lang w:val="en-US"/>
         </w:rPr>
       </w:pPr>
-      <w:r>
-        <w:rPr>
-          <w:lang w:val="en-US"/>
-        </w:rPr>
-        <w:t xml:space="preserve">.ep:  Text file format </w:t>
+      <w:proofErr w:type="gramStart"/>
+      <w:r>
+        <w:rPr>
+          <w:lang w:val="en-US"/>
+        </w:rPr>
+        <w:t>.ep</w:t>
+      </w:r>
+      <w:proofErr w:type="gramEnd"/>
+      <w:r>
+        <w:rPr>
+          <w:lang w:val="en-US"/>
+        </w:rPr>
+        <w:t xml:space="preserve">:  Text file format </w:t>
       </w:r>
       <w:r>
         <w:rPr>
@@ -817,8 +1179,16 @@
         <w:rPr>
           <w:lang w:val="en-US"/>
         </w:rPr>
-        <w:t>used in Cartool</w:t>
-      </w:r>
+        <w:t xml:space="preserve">used in </w:t>
+      </w:r>
+      <w:proofErr w:type="spellStart"/>
+      <w:r>
+        <w:rPr>
+          <w:lang w:val="en-US"/>
+        </w:rPr>
+        <w:t>Cartool</w:t>
+      </w:r>
+      <w:proofErr w:type="spellEnd"/>
       <w:r>
         <w:rPr>
           <w:lang w:val="en-US"/>
@@ -829,7 +1199,21 @@
         <w:rPr>
           <w:lang w:val="en-US"/>
         </w:rPr>
-        <w:t>Koenig, T., Kottlow, M., Stein, M., &amp; Melie-García, L. (2011). Ragu: A Free Tool for the Analysis of EEG and MEG Event-Related Scalp Field Data Using Global Randomization Statistics. Computational Intelligence and Neuroscience, 2011, 1-14. DOI: 10.1155/2011/938925.</w:t>
+        <w:t xml:space="preserve">Koenig, T., </w:t>
+      </w:r>
+      <w:proofErr w:type="spellStart"/>
+      <w:r>
+        <w:rPr>
+          <w:lang w:val="en-US"/>
+        </w:rPr>
+        <w:t>Kottlow</w:t>
+      </w:r>
+      <w:proofErr w:type="spellEnd"/>
+      <w:r>
+        <w:rPr>
+          <w:lang w:val="en-US"/>
+        </w:rPr>
+        <w:t>, M., Stein, M., &amp; Melie-García, L. (2011). Ragu: A Free Tool for the Analysis of EEG and MEG Event-Related Scalp Field Data Using Global Randomization Statistics. Computational Intelligence and Neuroscience, 2011, 1-14. DOI: 10.1155/2011/938925.</w:t>
       </w:r>
       <w:r>
         <w:rPr>
@@ -856,17 +1240,61 @@
           <w:lang w:val="en-US"/>
         </w:rPr>
       </w:pPr>
-      <w:r>
-        <w:rPr>
-          <w:lang w:val="en-US"/>
-        </w:rPr>
-        <w:t xml:space="preserve">.sef: </w:t>
-      </w:r>
-      <w:r>
-        <w:rPr>
-          <w:lang w:val="en-US"/>
-        </w:rPr>
-        <w:t>Binary EEG file used in Cartool that contains the data and temporal information. It is the default option proposed in EEGpal because this solution uses the least disk space.</w:t>
+      <w:proofErr w:type="gramStart"/>
+      <w:r>
+        <w:rPr>
+          <w:lang w:val="en-US"/>
+        </w:rPr>
+        <w:t>.</w:t>
+      </w:r>
+      <w:proofErr w:type="spellStart"/>
+      <w:r>
+        <w:rPr>
+          <w:lang w:val="en-US"/>
+        </w:rPr>
+        <w:t>sef</w:t>
+      </w:r>
+      <w:proofErr w:type="spellEnd"/>
+      <w:proofErr w:type="gramEnd"/>
+      <w:r>
+        <w:rPr>
+          <w:lang w:val="en-US"/>
+        </w:rPr>
+        <w:t xml:space="preserve">: </w:t>
+      </w:r>
+      <w:r>
+        <w:rPr>
+          <w:lang w:val="en-US"/>
+        </w:rPr>
+        <w:t xml:space="preserve">Binary EEG file used in </w:t>
+      </w:r>
+      <w:proofErr w:type="spellStart"/>
+      <w:r>
+        <w:rPr>
+          <w:lang w:val="en-US"/>
+        </w:rPr>
+        <w:t>Cartool</w:t>
+      </w:r>
+      <w:proofErr w:type="spellEnd"/>
+      <w:r>
+        <w:rPr>
+          <w:lang w:val="en-US"/>
+        </w:rPr>
+        <w:t xml:space="preserve"> that contains the data and temporal information. It is the default option proposed in </w:t>
+      </w:r>
+      <w:proofErr w:type="spellStart"/>
+      <w:r>
+        <w:rPr>
+          <w:lang w:val="en-US"/>
+        </w:rPr>
+        <w:t>EEGpal</w:t>
+      </w:r>
+      <w:proofErr w:type="spellEnd"/>
+      <w:r>
+        <w:rPr>
+          <w:lang w:val="en-US"/>
+        </w:rPr>
+        <w:t xml:space="preserve"> because this solution uses the least disk space.</w:t>
       </w:r>
     </w:p>
     <w:p>
@@ -881,11 +1309,27 @@
           <w:lang w:val="en-US"/>
         </w:rPr>
       </w:pPr>
-      <w:r>
-        <w:rPr>
-          <w:lang w:val="en-US"/>
-        </w:rPr>
-        <w:t>.set/.fdt: File format used by EEGLAB</w:t>
+      <w:proofErr w:type="gramStart"/>
+      <w:r>
+        <w:rPr>
+          <w:lang w:val="en-US"/>
+        </w:rPr>
+        <w:t>.set/.</w:t>
+      </w:r>
+      <w:proofErr w:type="spellStart"/>
+      <w:r>
+        <w:rPr>
+          <w:lang w:val="en-US"/>
+        </w:rPr>
+        <w:t>fdt</w:t>
+      </w:r>
+      <w:proofErr w:type="spellEnd"/>
+      <w:proofErr w:type="gramEnd"/>
+      <w:r>
+        <w:rPr>
+          <w:lang w:val="en-US"/>
+        </w:rPr>
+        <w:t>: File format used by EEGLAB</w:t>
       </w:r>
     </w:p>
     <w:p>
@@ -900,18 +1344,42 @@
           <w:lang w:val="en-US"/>
         </w:rPr>
       </w:pPr>
-      <w:r>
-        <w:rPr>
-          <w:lang w:val="en-US"/>
-        </w:rPr>
-        <w:t>.ris: Inverse solution file used i</w:t>
-      </w:r>
-      <w:r>
-        <w:rPr>
-          <w:lang w:val="en-US"/>
-        </w:rPr>
-        <w:t>n Cartool</w:t>
-      </w:r>
+      <w:proofErr w:type="gramStart"/>
+      <w:r>
+        <w:rPr>
+          <w:lang w:val="en-US"/>
+        </w:rPr>
+        <w:t>.</w:t>
+      </w:r>
+      <w:proofErr w:type="spellStart"/>
+      <w:r>
+        <w:rPr>
+          <w:lang w:val="en-US"/>
+        </w:rPr>
+        <w:t>ris</w:t>
+      </w:r>
+      <w:proofErr w:type="spellEnd"/>
+      <w:proofErr w:type="gramEnd"/>
+      <w:r>
+        <w:rPr>
+          <w:lang w:val="en-US"/>
+        </w:rPr>
+        <w:t>: Inverse solution file used i</w:t>
+      </w:r>
+      <w:r>
+        <w:rPr>
+          <w:lang w:val="en-US"/>
+        </w:rPr>
+        <w:t xml:space="preserve">n </w:t>
+      </w:r>
+      <w:proofErr w:type="spellStart"/>
+      <w:r>
+        <w:rPr>
+          <w:lang w:val="en-US"/>
+        </w:rPr>
+        <w:t>Cartool</w:t>
+      </w:r>
+      <w:proofErr w:type="spellEnd"/>
     </w:p>
     <w:p>
       <w:pPr>
@@ -925,12 +1393,36 @@
           <w:lang w:val="en-US"/>
         </w:rPr>
       </w:pPr>
-      <w:r>
-        <w:rPr>
-          <w:lang w:val="en-US"/>
-        </w:rPr>
-        <w:t>.freq: Frequency analysis file used in Cartool</w:t>
-      </w:r>
+      <w:proofErr w:type="gramStart"/>
+      <w:r>
+        <w:rPr>
+          <w:lang w:val="en-US"/>
+        </w:rPr>
+        <w:t>.</w:t>
+      </w:r>
+      <w:proofErr w:type="spellStart"/>
+      <w:r>
+        <w:rPr>
+          <w:lang w:val="en-US"/>
+        </w:rPr>
+        <w:t>freq</w:t>
+      </w:r>
+      <w:proofErr w:type="spellEnd"/>
+      <w:proofErr w:type="gramEnd"/>
+      <w:r>
+        <w:rPr>
+          <w:lang w:val="en-US"/>
+        </w:rPr>
+        <w:t xml:space="preserve">: Frequency analysis file used in </w:t>
+      </w:r>
+      <w:proofErr w:type="spellStart"/>
+      <w:r>
+        <w:rPr>
+          <w:lang w:val="en-US"/>
+        </w:rPr>
+        <w:t>Cartool</w:t>
+      </w:r>
+      <w:proofErr w:type="spellEnd"/>
     </w:p>
     <w:p>
       <w:pPr>
@@ -944,11 +1436,41 @@
           <w:lang w:val="en-US"/>
         </w:rPr>
       </w:pPr>
-      <w:r>
-        <w:rPr>
-          <w:lang w:val="en-US"/>
-        </w:rPr>
-        <w:t xml:space="preserve">.mrk: marker file. It is a text file which include </w:t>
+      <w:proofErr w:type="gramStart"/>
+      <w:r>
+        <w:rPr>
+          <w:lang w:val="en-US"/>
+        </w:rPr>
+        <w:t>.</w:t>
+      </w:r>
+      <w:proofErr w:type="spellStart"/>
+      <w:r>
+        <w:rPr>
+          <w:lang w:val="en-US"/>
+        </w:rPr>
+        <w:t>mrk</w:t>
+      </w:r>
+      <w:proofErr w:type="spellEnd"/>
+      <w:proofErr w:type="gramEnd"/>
+      <w:r>
+        <w:rPr>
+          <w:lang w:val="en-US"/>
+        </w:rPr>
+        <w:t xml:space="preserve">: marker file. It is a text file which </w:t>
+      </w:r>
+      <w:proofErr w:type="gramStart"/>
+      <w:r>
+        <w:rPr>
+          <w:lang w:val="en-US"/>
+        </w:rPr>
+        <w:t>include</w:t>
+      </w:r>
+      <w:proofErr w:type="gramEnd"/>
+      <w:r>
+        <w:rPr>
+          <w:lang w:val="en-US"/>
+        </w:rPr>
+        <w:t xml:space="preserve"> </w:t>
       </w:r>
       <w:r>
         <w:rPr>
@@ -969,17 +1491,83 @@
           <w:lang w:val="en-US"/>
         </w:rPr>
       </w:pPr>
-      <w:r>
-        <w:rPr>
-          <w:lang w:val="en-US"/>
-        </w:rPr>
-        <w:t xml:space="preserve">.eeg/.vhdr: file format from BrainVision recorder. </w:t>
-      </w:r>
-      <w:r>
-        <w:rPr>
-          <w:lang w:val="en-US"/>
-        </w:rPr>
-        <w:t>This file format is automatically converted to .set/.fdt during import. It will also create a *.</w:t>
+      <w:proofErr w:type="gramStart"/>
+      <w:r>
+        <w:rPr>
+          <w:lang w:val="en-US"/>
+        </w:rPr>
+        <w:t>.</w:t>
+      </w:r>
+      <w:proofErr w:type="spellStart"/>
+      <w:r>
+        <w:rPr>
+          <w:lang w:val="en-US"/>
+        </w:rPr>
+        <w:t>eeg</w:t>
+      </w:r>
+      <w:proofErr w:type="spellEnd"/>
+      <w:r>
+        <w:rPr>
+          <w:lang w:val="en-US"/>
+        </w:rPr>
+        <w:t>/.</w:t>
+      </w:r>
+      <w:proofErr w:type="spellStart"/>
+      <w:r>
+        <w:rPr>
+          <w:lang w:val="en-US"/>
+        </w:rPr>
+        <w:t>vhdr</w:t>
+      </w:r>
+      <w:proofErr w:type="spellEnd"/>
+      <w:proofErr w:type="gramEnd"/>
+      <w:r>
+        <w:rPr>
+          <w:lang w:val="en-US"/>
+        </w:rPr>
+        <w:t xml:space="preserve">: file format from </w:t>
+      </w:r>
+      <w:proofErr w:type="spellStart"/>
+      <w:r>
+        <w:rPr>
+          <w:lang w:val="en-US"/>
+        </w:rPr>
+        <w:t>BrainVision</w:t>
+      </w:r>
+      <w:proofErr w:type="spellEnd"/>
+      <w:r>
+        <w:rPr>
+          <w:lang w:val="en-US"/>
+        </w:rPr>
+        <w:t xml:space="preserve"> recorder. </w:t>
+      </w:r>
+      <w:r>
+        <w:rPr>
+          <w:lang w:val="en-US"/>
+        </w:rPr>
+        <w:t xml:space="preserve">This file format is automatically converted </w:t>
+      </w:r>
+      <w:proofErr w:type="gramStart"/>
+      <w:r>
+        <w:rPr>
+          <w:lang w:val="en-US"/>
+        </w:rPr>
+        <w:t>to .set/.</w:t>
+      </w:r>
+      <w:proofErr w:type="spellStart"/>
+      <w:r>
+        <w:rPr>
+          <w:lang w:val="en-US"/>
+        </w:rPr>
+        <w:t>fdt</w:t>
+      </w:r>
+      <w:proofErr w:type="spellEnd"/>
+      <w:proofErr w:type="gramEnd"/>
+      <w:r>
+        <w:rPr>
+          <w:lang w:val="en-US"/>
+        </w:rPr>
+        <w:t xml:space="preserve"> during import. It will also create a *.</w:t>
       </w:r>
       <w:r>
         <w:rPr>
@@ -1015,8 +1603,16 @@
         <w:rPr>
           <w:lang w:val="en-US"/>
         </w:rPr>
-        <w:t>ou must work with one of the above formats in EEGpal</w:t>
-      </w:r>
+        <w:t xml:space="preserve">ou must work with one of the above formats in </w:t>
+      </w:r>
+      <w:proofErr w:type="spellStart"/>
+      <w:r>
+        <w:rPr>
+          <w:lang w:val="en-US"/>
+        </w:rPr>
+        <w:t>EEGpal</w:t>
+      </w:r>
+      <w:proofErr w:type="spellEnd"/>
       <w:r>
         <w:rPr>
           <w:lang w:val="en-US"/>
@@ -1035,7 +1631,21 @@
         <w:rPr>
           <w:lang w:val="en-US"/>
         </w:rPr>
-        <w:t>The EEGpal toolbox offers the possibility to easily switch from one file format to the other, thanks to the export tool or the choice of output file format within each module.</w:t>
+        <w:t xml:space="preserve">The </w:t>
+      </w:r>
+      <w:proofErr w:type="spellStart"/>
+      <w:r>
+        <w:rPr>
+          <w:lang w:val="en-US"/>
+        </w:rPr>
+        <w:t>EEGpal</w:t>
+      </w:r>
+      <w:proofErr w:type="spellEnd"/>
+      <w:r>
+        <w:rPr>
+          <w:lang w:val="en-US"/>
+        </w:rPr>
+        <w:t xml:space="preserve"> toolbox offers the possibility to easily switch from one file format to the other, thanks to the export tool or the choice of output file format within each module.</w:t>
       </w:r>
     </w:p>
     <w:p>
@@ -1073,12 +1683,137 @@
         <w:rPr>
           <w:lang w:val="en-US"/>
         </w:rPr>
-        <w:t xml:space="preserve"> we add a tag to the EEG recording to mark the position of an event. This is the function of triggers/markers. The difference is that the triggers are included in the EEG file (this is the case for .bdf and .set file formats), while the markers are recorded in a separate text file named eeg_file.mrk (this is the case for .eph, .ep, .sef file formats). EEGpal automatically detects these two cases and can handle them. </w:t>
-      </w:r>
-    </w:p>
-    <w:p>
-      <w:pPr>
-        <w:spacing w:line="276" w:lineRule="auto"/>
+        <w:t xml:space="preserve"> we add a tag to the EEG recording to mark the position of an event. </w:t>
+      </w:r>
+      <w:r>
+        <w:rPr>
+          <w:lang w:val="en-US"/>
+        </w:rPr>
+        <w:t xml:space="preserve">This tag could be a </w:t>
+      </w:r>
+      <w:proofErr w:type="gramStart"/>
+      <w:r>
+        <w:rPr>
+          <w:lang w:val="en-US"/>
+        </w:rPr>
+        <w:t>triggers</w:t>
+      </w:r>
+      <w:proofErr w:type="gramEnd"/>
+      <w:r>
+        <w:rPr>
+          <w:lang w:val="en-US"/>
+        </w:rPr>
+        <w:t xml:space="preserve"> or a </w:t>
+      </w:r>
+      <w:proofErr w:type="gramStart"/>
+      <w:r>
+        <w:rPr>
+          <w:lang w:val="en-US"/>
+        </w:rPr>
+        <w:t>markers</w:t>
+      </w:r>
+      <w:proofErr w:type="gramEnd"/>
+      <w:r>
+        <w:rPr>
+          <w:lang w:val="en-US"/>
+        </w:rPr>
+        <w:t xml:space="preserve">. The difference is that the triggers are included in the EEG file (this is the case </w:t>
+      </w:r>
+      <w:proofErr w:type="gramStart"/>
+      <w:r>
+        <w:rPr>
+          <w:lang w:val="en-US"/>
+        </w:rPr>
+        <w:t>for .</w:t>
+      </w:r>
+      <w:proofErr w:type="spellStart"/>
+      <w:r>
+        <w:rPr>
+          <w:lang w:val="en-US"/>
+        </w:rPr>
+        <w:t>bdf</w:t>
+      </w:r>
+      <w:proofErr w:type="spellEnd"/>
+      <w:proofErr w:type="gramEnd"/>
+      <w:r>
+        <w:rPr>
+          <w:lang w:val="en-US"/>
+        </w:rPr>
+        <w:t xml:space="preserve"> and .set file formats), while the markers are recorded in a separate text file named </w:t>
+      </w:r>
+      <w:proofErr w:type="spellStart"/>
+      <w:r>
+        <w:rPr>
+          <w:lang w:val="en-US"/>
+        </w:rPr>
+        <w:t>eeg_file.mrk</w:t>
+      </w:r>
+      <w:proofErr w:type="spellEnd"/>
+      <w:r>
+        <w:rPr>
+          <w:lang w:val="en-US"/>
+        </w:rPr>
+        <w:t xml:space="preserve"> (this is the case </w:t>
+      </w:r>
+      <w:proofErr w:type="gramStart"/>
+      <w:r>
+        <w:rPr>
+          <w:lang w:val="en-US"/>
+        </w:rPr>
+        <w:t>for .</w:t>
+      </w:r>
+      <w:proofErr w:type="spellStart"/>
+      <w:r>
+        <w:rPr>
+          <w:lang w:val="en-US"/>
+        </w:rPr>
+        <w:t>eph</w:t>
+      </w:r>
+      <w:proofErr w:type="spellEnd"/>
+      <w:r>
+        <w:rPr>
+          <w:lang w:val="en-US"/>
+        </w:rPr>
+        <w:t>, .ep</w:t>
+      </w:r>
+      <w:proofErr w:type="gramEnd"/>
+      <w:r>
+        <w:rPr>
+          <w:lang w:val="en-US"/>
+        </w:rPr>
+        <w:t>, .</w:t>
+      </w:r>
+      <w:proofErr w:type="spellStart"/>
+      <w:r>
+        <w:rPr>
+          <w:lang w:val="en-US"/>
+        </w:rPr>
+        <w:t>sef</w:t>
+      </w:r>
+      <w:proofErr w:type="spellEnd"/>
+      <w:r>
+        <w:rPr>
+          <w:lang w:val="en-US"/>
+        </w:rPr>
+        <w:t xml:space="preserve"> file formats). </w:t>
+      </w:r>
+      <w:proofErr w:type="spellStart"/>
+      <w:r>
+        <w:rPr>
+          <w:lang w:val="en-US"/>
+        </w:rPr>
+        <w:t>EEGpal</w:t>
+      </w:r>
+      <w:proofErr w:type="spellEnd"/>
+      <w:r>
+        <w:rPr>
+          <w:lang w:val="en-US"/>
+        </w:rPr>
+        <w:t xml:space="preserve"> automatically detects these two cases and can handle them. </w:t>
+      </w:r>
+    </w:p>
+    <w:p>
+      <w:pPr>
         <w:rPr>
           <w:b/>
           <w:bCs/>
@@ -1091,23 +1826,26 @@
           <w:bCs/>
           <w:lang w:val="en-US"/>
         </w:rPr>
-        <w:t>P</w:t>
-      </w:r>
-      <w:r>
+        <w:br w:type="page"/>
+      </w:r>
+    </w:p>
+    <w:p>
+      <w:pPr>
+        <w:spacing w:line="276" w:lineRule="auto"/>
         <w:rPr>
           <w:b/>
           <w:bCs/>
           <w:lang w:val="en-US"/>
         </w:rPr>
-        <w:t xml:space="preserve">rocessing </w:t>
-      </w:r>
+      </w:pPr>
       <w:r>
         <w:rPr>
           <w:b/>
           <w:bCs/>
           <w:lang w:val="en-US"/>
         </w:rPr>
-        <w:t>I</w:t>
+        <w:lastRenderedPageBreak/>
+        <w:t>P</w:t>
       </w:r>
       <w:r>
         <w:rPr>
@@ -1115,7 +1853,7 @@
           <w:bCs/>
           <w:lang w:val="en-US"/>
         </w:rPr>
-        <w:t xml:space="preserve">nformation </w:t>
+        <w:t xml:space="preserve">rocessing </w:t>
       </w:r>
       <w:r>
         <w:rPr>
@@ -1123,7 +1861,7 @@
           <w:bCs/>
           <w:lang w:val="en-US"/>
         </w:rPr>
-        <w:t>F</w:t>
+        <w:t>I</w:t>
       </w:r>
       <w:r>
         <w:rPr>
@@ -1131,45 +1869,23 @@
           <w:bCs/>
           <w:lang w:val="en-US"/>
         </w:rPr>
-        <w:t>ile (PIF)</w:t>
-      </w:r>
-    </w:p>
-    <w:p>
-      <w:pPr>
-        <w:spacing w:line="276" w:lineRule="auto"/>
-        <w:rPr>
-          <w:lang w:val="en-US"/>
-        </w:rPr>
-      </w:pPr>
-      <w:r>
-        <w:rPr>
-          <w:lang w:val="en-US"/>
-        </w:rPr>
-        <w:t>E</w:t>
-      </w:r>
-      <w:r>
-        <w:rPr>
-          <w:lang w:val="en-US"/>
-        </w:rPr>
-        <w:t xml:space="preserve">ach time you perform a processing step with an EEGpal tool or module, a Processing Information File (PIF) is created. This is a text file containing a summary of all input and output files and processing parameters. It allows you to keep track of the steps you have performed. </w:t>
-      </w:r>
-    </w:p>
-    <w:p>
-      <w:pPr>
-        <w:spacing w:line="276" w:lineRule="auto"/>
+        <w:t xml:space="preserve">nformation </w:t>
+      </w:r>
+      <w:r>
         <w:rPr>
           <w:b/>
           <w:bCs/>
           <w:lang w:val="en-US"/>
         </w:rPr>
-      </w:pPr>
+        <w:t>F</w:t>
+      </w:r>
       <w:r>
         <w:rPr>
           <w:b/>
           <w:bCs/>
           <w:lang w:val="en-US"/>
         </w:rPr>
-        <w:t>What is a typical EEG processing pipeline in EEGpal?</w:t>
+        <w:t>ile (PIF)</w:t>
       </w:r>
     </w:p>
     <w:p>
@@ -1183,20 +1899,27 @@
         <w:rPr>
           <w:lang w:val="en-US"/>
         </w:rPr>
-        <w:lastRenderedPageBreak/>
-        <w:t>Everyone has its own recipe but the pipeline used by the Toolbox creator are detailed at the bottom of this document</w:t>
-      </w:r>
-      <w:r>
-        <w:rPr>
-          <w:lang w:val="en-US"/>
-        </w:rPr>
-        <w:t>.</w:t>
-      </w:r>
-      <w:r>
-        <w:rPr>
-          <w:lang w:val="en-US"/>
-        </w:rPr>
-        <w:t xml:space="preserve"> </w:t>
+        <w:t>E</w:t>
+      </w:r>
+      <w:r>
+        <w:rPr>
+          <w:lang w:val="en-US"/>
+        </w:rPr>
+        <w:t xml:space="preserve">ach time you perform a processing step with an </w:t>
+      </w:r>
+      <w:proofErr w:type="spellStart"/>
+      <w:r>
+        <w:rPr>
+          <w:lang w:val="en-US"/>
+        </w:rPr>
+        <w:t>EEGpal</w:t>
+      </w:r>
+      <w:proofErr w:type="spellEnd"/>
+      <w:r>
+        <w:rPr>
+          <w:lang w:val="en-US"/>
+        </w:rPr>
+        <w:t xml:space="preserve"> tool or module, a Processing Information File (PIF) is created. This is a text file containing a summary of all input and output files and processing parameters. It allows you to keep track of the steps you have performed. </w:t>
       </w:r>
     </w:p>
     <w:p>
@@ -1206,37 +1929,28 @@
           <w:lang w:val="en-US"/>
         </w:rPr>
       </w:pPr>
-    </w:p>
-    <w:p>
-      <w:pPr>
-        <w:pStyle w:val="Heading3"/>
-        <w:rPr>
-          <w:lang w:val="en-US"/>
-        </w:rPr>
-      </w:pPr>
-      <w:r>
-        <w:rPr>
-          <w:lang w:val="en-US"/>
-        </w:rPr>
-        <w:t>Main window</w:t>
-      </w:r>
-    </w:p>
-    <w:p>
-      <w:pPr>
-        <w:spacing w:line="276" w:lineRule="auto"/>
-        <w:rPr>
-          <w:lang w:val="en-US"/>
-        </w:rPr>
-      </w:pPr>
-      <w:r>
-        <w:rPr>
-          <w:noProof/>
+      <w:r>
+        <w:rPr>
+          <w:lang w:val="en-US"/>
+        </w:rPr>
+        <w:t xml:space="preserve">Example: </w:t>
+      </w:r>
+    </w:p>
+    <w:p>
+      <w:pPr>
+        <w:rPr>
+          <w:lang w:val="en-US"/>
+        </w:rPr>
+      </w:pPr>
+      <w:r>
+        <w:rPr>
+          <w:lang w:val="en-US"/>
         </w:rPr>
         <w:drawing>
-          <wp:inline distT="0" distB="0" distL="0" distR="0" wp14:anchorId="1C11B9E4" wp14:editId="138E4C5C">
-            <wp:extent cx="5760720" cy="4097655"/>
-            <wp:effectExtent l="0" t="0" r="0" b="0"/>
-            <wp:docPr id="1761088855" name="Picture 1" descr="A screenshot of a computer&#10;&#10;Description automatically generated"/>
+          <wp:inline distT="0" distB="0" distL="0" distR="0" wp14:anchorId="33124751" wp14:editId="05A21DB1">
+            <wp:extent cx="5760720" cy="4087495"/>
+            <wp:effectExtent l="0" t="0" r="0" b="8255"/>
+            <wp:docPr id="458499159" name="Picture 1" descr="A screenshot of a computer&#10;&#10;AI-generated content may be incorrect."/>
             <wp:cNvGraphicFramePr>
               <a:graphicFrameLocks xmlns:a="http://schemas.openxmlformats.org/drawingml/2006/main" noChangeAspect="1"/>
             </wp:cNvGraphicFramePr>
@@ -1244,7 +1958,7 @@
               <a:graphicData uri="http://schemas.openxmlformats.org/drawingml/2006/picture">
                 <pic:pic xmlns:pic="http://schemas.openxmlformats.org/drawingml/2006/picture">
                   <pic:nvPicPr>
-                    <pic:cNvPr id="1761088855" name="Picture 1" descr="A screenshot of a computer&#10;&#10;Description automatically generated"/>
+                    <pic:cNvPr id="458499159" name="Picture 1" descr="A screenshot of a computer&#10;&#10;AI-generated content may be incorrect."/>
                     <pic:cNvPicPr/>
                   </pic:nvPicPr>
                   <pic:blipFill>
@@ -1256,7 +1970,7 @@
                   <pic:spPr>
                     <a:xfrm>
                       <a:off x="0" y="0"/>
-                      <a:ext cx="5760720" cy="4097655"/>
+                      <a:ext cx="5760720" cy="4087495"/>
                     </a:xfrm>
                     <a:prstGeom prst="rect">
                       <a:avLst/>
@@ -1276,127 +1990,45 @@
           <w:lang w:val="en-US"/>
         </w:rPr>
       </w:pPr>
-      <w:r>
-        <w:rPr>
-          <w:lang w:val="en-US"/>
-        </w:rPr>
-        <w:t xml:space="preserve">There is five important section in the EEGpal main window: </w:t>
-      </w:r>
-    </w:p>
-    <w:p>
-      <w:pPr>
-        <w:pStyle w:val="ListParagraph"/>
-        <w:numPr>
-          <w:ilvl w:val="0"/>
-          <w:numId w:val="4"/>
-        </w:numPr>
+    </w:p>
+    <w:p>
+      <w:pPr>
         <w:spacing w:line="276" w:lineRule="auto"/>
-        <w:rPr>
-          <w:lang w:val="en-US"/>
-        </w:rPr>
-      </w:pPr>
-      <w:r>
         <w:rPr>
           <w:b/>
           <w:bCs/>
           <w:lang w:val="en-US"/>
         </w:rPr>
-        <w:t xml:space="preserve">Importation </w:t>
-      </w:r>
+      </w:pPr>
       <w:r>
         <w:rPr>
           <w:b/>
           <w:bCs/>
           <w:lang w:val="en-US"/>
         </w:rPr>
-        <w:t>section</w:t>
-      </w:r>
-      <w:r>
-        <w:rPr>
-          <w:lang w:val="en-US"/>
-        </w:rPr>
-        <w:t>: Tool to import/Select the EEG file in the Data table B</w:t>
-      </w:r>
-      <w:r>
-        <w:rPr>
-          <w:lang w:val="en-US"/>
-        </w:rPr>
-        <w:t xml:space="preserve"> (see below for details)</w:t>
-      </w:r>
-    </w:p>
-    <w:p>
-      <w:pPr>
-        <w:pStyle w:val="ListParagraph"/>
-        <w:numPr>
-          <w:ilvl w:val="0"/>
-          <w:numId w:val="4"/>
-        </w:numPr>
-        <w:spacing w:line="276" w:lineRule="auto"/>
-        <w:rPr>
-          <w:lang w:val="en-US"/>
-        </w:rPr>
-      </w:pPr>
+        <w:t xml:space="preserve">What is a typical EEG processing pipeline in </w:t>
+      </w:r>
+      <w:proofErr w:type="spellStart"/>
       <w:r>
         <w:rPr>
           <w:b/>
           <w:bCs/>
           <w:lang w:val="en-US"/>
         </w:rPr>
-        <w:t>Data table</w:t>
-      </w:r>
-      <w:r>
-        <w:rPr>
-          <w:lang w:val="en-US"/>
-        </w:rPr>
-        <w:t xml:space="preserve">: Contains the </w:t>
-      </w:r>
-      <w:r>
-        <w:rPr>
-          <w:lang w:val="en-US"/>
-        </w:rPr>
-        <w:t>list of files which will be used for the next processing step. It contains characteristic info about files like the number of channels, sampling rate, number of time frame, subject and condition</w:t>
-      </w:r>
-    </w:p>
-    <w:p>
-      <w:pPr>
-        <w:pStyle w:val="ListParagraph"/>
-        <w:numPr>
-          <w:ilvl w:val="0"/>
-          <w:numId w:val="4"/>
-        </w:numPr>
-        <w:spacing w:line="276" w:lineRule="auto"/>
-        <w:rPr>
-          <w:lang w:val="en-US"/>
-        </w:rPr>
-      </w:pPr>
+        <w:t>EEGpal</w:t>
+      </w:r>
+      <w:proofErr w:type="spellEnd"/>
       <w:r>
         <w:rPr>
           <w:b/>
           <w:bCs/>
           <w:lang w:val="en-US"/>
         </w:rPr>
-        <w:t>Selection and update info about files listed in Data table</w:t>
-      </w:r>
-      <w:r>
-        <w:rPr>
-          <w:lang w:val="en-US"/>
-        </w:rPr>
-        <w:t>:</w:t>
-      </w:r>
-      <w:r>
-        <w:rPr>
-          <w:lang w:val="en-US"/>
-        </w:rPr>
-        <w:t xml:space="preserve"> Specify subject and condition information, sub-selection and electrode localization settings (see below for details)</w:t>
-      </w:r>
-    </w:p>
-    <w:p>
-      <w:pPr>
-        <w:pStyle w:val="ListParagraph"/>
-        <w:numPr>
-          <w:ilvl w:val="0"/>
-          <w:numId w:val="4"/>
-        </w:numPr>
+        <w:t>?</w:t>
+      </w:r>
+    </w:p>
+    <w:p>
+      <w:pPr>
         <w:spacing w:line="276" w:lineRule="auto"/>
         <w:rPr>
           <w:lang w:val="en-US"/>
@@ -1404,56 +2036,84 @@
       </w:pPr>
       <w:r>
         <w:rPr>
-          <w:b/>
-          <w:bCs/>
-          <w:lang w:val="en-US"/>
-        </w:rPr>
-        <w:t>Saving options and Tools</w:t>
-      </w:r>
-      <w:r>
-        <w:rPr>
-          <w:lang w:val="en-US"/>
-        </w:rPr>
-        <w:t>: Permit to define the default format of file saving as well as export the file of the Data Table in another format. You can also found here the File Cut tool to cut your EEG files</w:t>
-      </w:r>
-    </w:p>
-    <w:p>
-      <w:pPr>
-        <w:pStyle w:val="ListParagraph"/>
-        <w:numPr>
-          <w:ilvl w:val="0"/>
-          <w:numId w:val="4"/>
-        </w:numPr>
+          <w:lang w:val="en-US"/>
+        </w:rPr>
+        <w:t xml:space="preserve">Everyone has </w:t>
+      </w:r>
+      <w:proofErr w:type="gramStart"/>
+      <w:r>
+        <w:rPr>
+          <w:lang w:val="en-US"/>
+        </w:rPr>
+        <w:t>its</w:t>
+      </w:r>
+      <w:proofErr w:type="gramEnd"/>
+      <w:r>
+        <w:rPr>
+          <w:lang w:val="en-US"/>
+        </w:rPr>
+        <w:t xml:space="preserve"> own </w:t>
+      </w:r>
+      <w:r>
+        <w:rPr>
+          <w:lang w:val="en-US"/>
+        </w:rPr>
+        <w:t>recipe,</w:t>
+      </w:r>
+      <w:r>
+        <w:rPr>
+          <w:lang w:val="en-US"/>
+        </w:rPr>
+        <w:t xml:space="preserve"> but the pipeline used by the Toolbox creator </w:t>
+      </w:r>
+      <w:proofErr w:type="gramStart"/>
+      <w:r>
+        <w:rPr>
+          <w:lang w:val="en-US"/>
+        </w:rPr>
+        <w:t>are</w:t>
+      </w:r>
+      <w:proofErr w:type="gramEnd"/>
+      <w:r>
+        <w:rPr>
+          <w:lang w:val="en-US"/>
+        </w:rPr>
+        <w:t xml:space="preserve"> detailed at the bottom of this document</w:t>
+      </w:r>
+      <w:r>
+        <w:rPr>
+          <w:lang w:val="en-US"/>
+        </w:rPr>
+        <w:t>.</w:t>
+      </w:r>
+      <w:r>
+        <w:rPr>
+          <w:lang w:val="en-US"/>
+        </w:rPr>
+        <w:t xml:space="preserve"> </w:t>
+      </w:r>
+    </w:p>
+    <w:p>
+      <w:pPr>
         <w:spacing w:line="276" w:lineRule="auto"/>
         <w:rPr>
           <w:lang w:val="en-US"/>
         </w:rPr>
       </w:pPr>
-      <w:r>
-        <w:rPr>
-          <w:b/>
-          <w:bCs/>
-          <w:lang w:val="en-US"/>
-        </w:rPr>
-        <w:t>Modules section</w:t>
-      </w:r>
-      <w:r>
-        <w:rPr>
-          <w:lang w:val="en-US"/>
-        </w:rPr>
-        <w:t>:</w:t>
-      </w:r>
-      <w:r>
-        <w:rPr>
-          <w:lang w:val="en-US"/>
-        </w:rPr>
-        <w:t xml:space="preserve"> List of preprocessing modules (first columns) and analysis modules (second columns). </w:t>
-      </w:r>
-      <w:r>
-        <w:rPr>
-          <w:lang w:val="en-US"/>
-        </w:rPr>
-        <w:t xml:space="preserve">A help file is provided for each of them. </w:t>
+    </w:p>
+    <w:p>
+      <w:pPr>
+        <w:pStyle w:val="Heading3"/>
+        <w:rPr>
+          <w:lang w:val="en-US"/>
+        </w:rPr>
+      </w:pPr>
+      <w:r>
+        <w:rPr>
+          <w:lang w:val="en-US"/>
+        </w:rPr>
+        <w:lastRenderedPageBreak/>
+        <w:t>Main window</w:t>
       </w:r>
     </w:p>
     <w:p>
@@ -1463,38 +2123,15 @@
           <w:lang w:val="en-US"/>
         </w:rPr>
       </w:pPr>
-    </w:p>
-    <w:p>
-      <w:pPr>
-        <w:pStyle w:val="Heading3"/>
-        <w:rPr>
-          <w:lang w:val="en-US"/>
-        </w:rPr>
-      </w:pPr>
-      <w:r>
-        <w:rPr>
-          <w:lang w:val="en-US"/>
-        </w:rPr>
-        <w:lastRenderedPageBreak/>
-        <w:t>Import Data</w:t>
-      </w:r>
-    </w:p>
-    <w:p>
-      <w:pPr>
-        <w:spacing w:line="276" w:lineRule="auto"/>
-        <w:rPr>
-          <w:lang w:val="en-US"/>
-        </w:rPr>
-      </w:pPr>
-      <w:r>
-        <w:rPr>
-          <w:noProof/>
+      <w:r>
+        <w:rPr>
+          <w:lang w:val="en-US"/>
         </w:rPr>
         <w:drawing>
-          <wp:inline distT="0" distB="0" distL="0" distR="0" wp14:anchorId="05CEDBB1" wp14:editId="6BCEBBA9">
-            <wp:extent cx="4799433" cy="3316406"/>
-            <wp:effectExtent l="0" t="0" r="1270" b="0"/>
-            <wp:docPr id="1954798790" name="Picture 1" descr="A screenshot of a computer&#10;&#10;Description automatically generated"/>
+          <wp:inline distT="0" distB="0" distL="0" distR="0" wp14:anchorId="73EC71F1" wp14:editId="779342D4">
+            <wp:extent cx="5760720" cy="4809490"/>
+            <wp:effectExtent l="0" t="0" r="0" b="0"/>
+            <wp:docPr id="1891002591" name="Picture 1" descr="A screenshot of a computer&#10;&#10;AI-generated content may be incorrect."/>
             <wp:cNvGraphicFramePr>
               <a:graphicFrameLocks xmlns:a="http://schemas.openxmlformats.org/drawingml/2006/main" noChangeAspect="1"/>
             </wp:cNvGraphicFramePr>
@@ -1502,7 +2139,7 @@
               <a:graphicData uri="http://schemas.openxmlformats.org/drawingml/2006/picture">
                 <pic:pic xmlns:pic="http://schemas.openxmlformats.org/drawingml/2006/picture">
                   <pic:nvPicPr>
-                    <pic:cNvPr id="1954798790" name="Picture 1" descr="A screenshot of a computer&#10;&#10;Description automatically generated"/>
+                    <pic:cNvPr id="1891002591" name="Picture 1" descr="A screenshot of a computer&#10;&#10;AI-generated content may be incorrect."/>
                     <pic:cNvPicPr/>
                   </pic:nvPicPr>
                   <pic:blipFill>
@@ -1514,7 +2151,7 @@
                   <pic:spPr>
                     <a:xfrm>
                       <a:off x="0" y="0"/>
-                      <a:ext cx="4810741" cy="3324220"/>
+                      <a:ext cx="5760720" cy="4809490"/>
                     </a:xfrm>
                     <a:prstGeom prst="rect">
                       <a:avLst/>
@@ -1529,10 +2166,66 @@
     </w:p>
     <w:p>
       <w:pPr>
+        <w:spacing w:line="276" w:lineRule="auto"/>
+        <w:rPr>
+          <w:lang w:val="en-US"/>
+        </w:rPr>
+      </w:pPr>
+      <w:r>
+        <w:rPr>
+          <w:lang w:val="en-US"/>
+        </w:rPr>
+        <w:t xml:space="preserve">There </w:t>
+      </w:r>
+      <w:proofErr w:type="gramStart"/>
+      <w:r>
+        <w:rPr>
+          <w:lang w:val="en-US"/>
+        </w:rPr>
+        <w:t>is</w:t>
+      </w:r>
+      <w:proofErr w:type="gramEnd"/>
+      <w:r>
+        <w:rPr>
+          <w:lang w:val="en-US"/>
+        </w:rPr>
+        <w:t xml:space="preserve"> five important </w:t>
+      </w:r>
+      <w:proofErr w:type="gramStart"/>
+      <w:r>
+        <w:rPr>
+          <w:lang w:val="en-US"/>
+        </w:rPr>
+        <w:t>section</w:t>
+      </w:r>
+      <w:proofErr w:type="gramEnd"/>
+      <w:r>
+        <w:rPr>
+          <w:lang w:val="en-US"/>
+        </w:rPr>
+        <w:t xml:space="preserve"> in the </w:t>
+      </w:r>
+      <w:proofErr w:type="spellStart"/>
+      <w:r>
+        <w:rPr>
+          <w:lang w:val="en-US"/>
+        </w:rPr>
+        <w:t>EEGpal</w:t>
+      </w:r>
+      <w:proofErr w:type="spellEnd"/>
+      <w:r>
+        <w:rPr>
+          <w:lang w:val="en-US"/>
+        </w:rPr>
+        <w:t xml:space="preserve"> main window: </w:t>
+      </w:r>
+    </w:p>
+    <w:p>
+      <w:pPr>
         <w:pStyle w:val="ListParagraph"/>
         <w:numPr>
           <w:ilvl w:val="0"/>
-          <w:numId w:val="5"/>
+          <w:numId w:val="4"/>
         </w:numPr>
         <w:spacing w:line="276" w:lineRule="auto"/>
         <w:rPr>
@@ -1541,9 +2234,31 @@
       </w:pPr>
       <w:r>
         <w:rPr>
-          <w:lang w:val="en-US"/>
-        </w:rPr>
-        <w:t xml:space="preserve">Select the raw data format. </w:t>
+          <w:b/>
+          <w:bCs/>
+          <w:lang w:val="en-US"/>
+        </w:rPr>
+        <w:t xml:space="preserve">Importation </w:t>
+      </w:r>
+      <w:r>
+        <w:rPr>
+          <w:b/>
+          <w:bCs/>
+          <w:lang w:val="en-US"/>
+        </w:rPr>
+        <w:t>section</w:t>
+      </w:r>
+      <w:r>
+        <w:rPr>
+          <w:lang w:val="en-US"/>
+        </w:rPr>
+        <w:t>: Tool to import/Select the EEG file in the Data table B</w:t>
+      </w:r>
+      <w:r>
+        <w:rPr>
+          <w:lang w:val="en-US"/>
+        </w:rPr>
+        <w:t xml:space="preserve"> (see below for details)</w:t>
       </w:r>
     </w:p>
     <w:p>
@@ -1551,7 +2266,7 @@
         <w:pStyle w:val="ListParagraph"/>
         <w:numPr>
           <w:ilvl w:val="0"/>
-          <w:numId w:val="5"/>
+          <w:numId w:val="4"/>
         </w:numPr>
         <w:spacing w:line="276" w:lineRule="auto"/>
         <w:rPr>
@@ -1560,16 +2275,23 @@
       </w:pPr>
       <w:r>
         <w:rPr>
-          <w:lang w:val="en-US"/>
-        </w:rPr>
-        <w:t>optional: If you want to filter a part of the files, you can write in a character string that is common to the files you want to select (for example, if you write 'normal', then the toolbox will select only the files with the word normal in their name).</w:t>
-      </w:r>
-      <w:r>
-        <w:rPr>
-          <w:lang w:val="en-US"/>
-        </w:rPr>
-        <w:br/>
-        <w:t xml:space="preserve">At the opposite, you can exclude file which contains a specific pattern. </w:t>
+          <w:b/>
+          <w:bCs/>
+          <w:lang w:val="en-US"/>
+        </w:rPr>
+        <w:t>Data table</w:t>
+      </w:r>
+      <w:r>
+        <w:rPr>
+          <w:lang w:val="en-US"/>
+        </w:rPr>
+        <w:t xml:space="preserve">: Contains the </w:t>
+      </w:r>
+      <w:r>
+        <w:rPr>
+          <w:lang w:val="en-US"/>
+        </w:rPr>
+        <w:t>list of files which will be used for the next processing step. It contains characteristic info about files like the number of channels, sampling rate, number of time frame, subject and condition</w:t>
       </w:r>
     </w:p>
     <w:p>
@@ -1577,7 +2299,7 @@
         <w:pStyle w:val="ListParagraph"/>
         <w:numPr>
           <w:ilvl w:val="0"/>
-          <w:numId w:val="5"/>
+          <w:numId w:val="4"/>
         </w:numPr>
         <w:spacing w:line="276" w:lineRule="auto"/>
         <w:rPr>
@@ -1586,9 +2308,23 @@
       </w:pPr>
       <w:r>
         <w:rPr>
-          <w:lang w:val="en-US"/>
-        </w:rPr>
-        <w:t xml:space="preserve">Press the Input Folder button and select the directory containing all the EEG files you wish to import. These files can be placed in sub-directories. The toolbox will select all files corresponding to the search criteria defined in 1 and 2, whether they are in the main folder or in sub-folders. It takes some time to fill the list in the central panel. Give Matlab time to complete this list before doing anything. </w:t>
+          <w:b/>
+          <w:bCs/>
+          <w:lang w:val="en-US"/>
+        </w:rPr>
+        <w:t>Selection and update info about files listed in Data table</w:t>
+      </w:r>
+      <w:r>
+        <w:rPr>
+          <w:lang w:val="en-US"/>
+        </w:rPr>
+        <w:t>:</w:t>
+      </w:r>
+      <w:r>
+        <w:rPr>
+          <w:lang w:val="en-US"/>
+        </w:rPr>
+        <w:t xml:space="preserve"> Specify subject and condition information, sub-selection and electrode localization settings (see below for details)</w:t>
       </w:r>
     </w:p>
     <w:p>
@@ -1596,7 +2332,7 @@
         <w:pStyle w:val="ListParagraph"/>
         <w:numPr>
           <w:ilvl w:val="0"/>
-          <w:numId w:val="5"/>
+          <w:numId w:val="4"/>
         </w:numPr>
         <w:spacing w:line="276" w:lineRule="auto"/>
         <w:rPr>
@@ -1605,18 +2341,201 @@
       </w:pPr>
       <w:r>
         <w:rPr>
-          <w:lang w:val="en-US"/>
-        </w:rPr>
-        <w:t>The main panel lists all the files that the toolbox has found. It informs us in order: file name, location on disk, sampling frequency, total number of electrodes recorded in the file, and the number of TFs contained in the file.</w:t>
-      </w:r>
-    </w:p>
-    <w:p>
-      <w:pPr>
+          <w:b/>
+          <w:bCs/>
+          <w:lang w:val="en-US"/>
+        </w:rPr>
+        <w:t>Saving options and Tools</w:t>
+      </w:r>
+      <w:r>
+        <w:rPr>
+          <w:lang w:val="en-US"/>
+        </w:rPr>
+        <w:t xml:space="preserve">: Permit to define the default format of file saving as well as export the file of the Data Table in another format. You can also </w:t>
+      </w:r>
+      <w:r>
+        <w:rPr>
+          <w:lang w:val="en-US"/>
+        </w:rPr>
+        <w:t>find</w:t>
+      </w:r>
+      <w:r>
+        <w:rPr>
+          <w:lang w:val="en-US"/>
+        </w:rPr>
+        <w:t xml:space="preserve"> here the File Cut tool to cut your EEG files</w:t>
+      </w:r>
+      <w:r>
+        <w:rPr>
+          <w:lang w:val="en-US"/>
+        </w:rPr>
+        <w:t xml:space="preserve"> according to your trigger/marker</w:t>
+      </w:r>
+    </w:p>
+    <w:p>
+      <w:pPr>
+        <w:pStyle w:val="ListParagraph"/>
+        <w:numPr>
+          <w:ilvl w:val="0"/>
+          <w:numId w:val="4"/>
+        </w:numPr>
         <w:spacing w:line="276" w:lineRule="auto"/>
         <w:rPr>
           <w:lang w:val="en-US"/>
         </w:rPr>
       </w:pPr>
+      <w:r>
+        <w:rPr>
+          <w:b/>
+          <w:bCs/>
+          <w:lang w:val="en-US"/>
+        </w:rPr>
+        <w:t xml:space="preserve">Processing </w:t>
+      </w:r>
+      <w:r>
+        <w:rPr>
+          <w:b/>
+          <w:bCs/>
+          <w:lang w:val="en-US"/>
+        </w:rPr>
+        <w:t>Modules</w:t>
+      </w:r>
+      <w:r>
+        <w:rPr>
+          <w:lang w:val="en-US"/>
+        </w:rPr>
+        <w:t>:</w:t>
+      </w:r>
+      <w:r>
+        <w:rPr>
+          <w:lang w:val="en-US"/>
+        </w:rPr>
+        <w:t xml:space="preserve"> List of </w:t>
+      </w:r>
+      <w:r>
+        <w:rPr>
+          <w:lang w:val="en-US"/>
+        </w:rPr>
+        <w:t>modules to preprocess</w:t>
+      </w:r>
+      <w:r>
+        <w:rPr>
+          <w:lang w:val="en-US"/>
+        </w:rPr>
+        <w:t xml:space="preserve"> </w:t>
+      </w:r>
+      <w:r>
+        <w:rPr>
+          <w:lang w:val="en-US"/>
+        </w:rPr>
+        <w:t xml:space="preserve">your data </w:t>
+      </w:r>
+    </w:p>
+    <w:p>
+      <w:pPr>
+        <w:pStyle w:val="ListParagraph"/>
+        <w:numPr>
+          <w:ilvl w:val="0"/>
+          <w:numId w:val="4"/>
+        </w:numPr>
+        <w:spacing w:line="276" w:lineRule="auto"/>
+        <w:rPr>
+          <w:lang w:val="en-US"/>
+        </w:rPr>
+      </w:pPr>
+      <w:r>
+        <w:rPr>
+          <w:b/>
+          <w:bCs/>
+          <w:lang w:val="en-US"/>
+        </w:rPr>
+        <w:t>Analysis modules</w:t>
+      </w:r>
+      <w:r>
+        <w:rPr>
+          <w:lang w:val="en-US"/>
+        </w:rPr>
+        <w:t xml:space="preserve">: Modules which permit various </w:t>
+      </w:r>
+      <w:proofErr w:type="gramStart"/>
+      <w:r>
+        <w:rPr>
+          <w:lang w:val="en-US"/>
+        </w:rPr>
+        <w:t>type</w:t>
+      </w:r>
+      <w:proofErr w:type="gramEnd"/>
+      <w:r>
+        <w:rPr>
+          <w:lang w:val="en-US"/>
+        </w:rPr>
+        <w:t xml:space="preserve"> of analysis on your preprocessed data</w:t>
+      </w:r>
+      <w:r>
+        <w:rPr>
+          <w:lang w:val="en-US"/>
+        </w:rPr>
+        <w:t xml:space="preserve">. </w:t>
+      </w:r>
+    </w:p>
+    <w:p>
+      <w:pPr>
+        <w:pStyle w:val="ListParagraph"/>
+        <w:numPr>
+          <w:ilvl w:val="0"/>
+          <w:numId w:val="4"/>
+        </w:numPr>
+        <w:spacing w:line="276" w:lineRule="auto"/>
+        <w:rPr>
+          <w:lang w:val="en-US"/>
+        </w:rPr>
+      </w:pPr>
+      <w:r>
+        <w:rPr>
+          <w:b/>
+          <w:bCs/>
+          <w:lang w:val="en-US"/>
+        </w:rPr>
+        <w:t>Processing parameters and batch tool section</w:t>
+      </w:r>
+      <w:r>
+        <w:rPr>
+          <w:lang w:val="en-US"/>
+        </w:rPr>
+        <w:t>:</w:t>
+      </w:r>
+      <w:r>
+        <w:rPr>
+          <w:lang w:val="en-US"/>
+        </w:rPr>
+        <w:t xml:space="preserve"> </w:t>
+      </w:r>
+      <w:r>
+        <w:rPr>
+          <w:lang w:val="en-US"/>
+        </w:rPr>
+        <w:t xml:space="preserve">Save or load all the parameters that you have set in the various </w:t>
+      </w:r>
+      <w:proofErr w:type="spellStart"/>
+      <w:r>
+        <w:rPr>
+          <w:lang w:val="en-US"/>
+        </w:rPr>
+        <w:t>EEGpal</w:t>
+      </w:r>
+      <w:proofErr w:type="spellEnd"/>
+      <w:r>
+        <w:rPr>
+          <w:lang w:val="en-US"/>
+        </w:rPr>
+        <w:t xml:space="preserve"> modules. You can then program a batch to automatically run all the preprocessing steps</w:t>
+      </w:r>
+      <w:r>
+        <w:rPr>
+          <w:lang w:val="en-US"/>
+        </w:rPr>
+        <w:t xml:space="preserve"> </w:t>
+      </w:r>
     </w:p>
     <w:p>
       <w:pPr>
@@ -1630,7 +2549,7 @@
           <w:lang w:val="en-US"/>
         </w:rPr>
         <w:lastRenderedPageBreak/>
-        <w:t>Define participant and adjust the selection</w:t>
+        <w:t>Import Data</w:t>
       </w:r>
     </w:p>
     <w:p>
@@ -1642,13 +2561,13 @@
       </w:pPr>
       <w:r>
         <w:rPr>
-          <w:noProof/>
+          <w:lang w:val="en-US"/>
         </w:rPr>
         <w:drawing>
-          <wp:inline distT="0" distB="0" distL="0" distR="0" wp14:anchorId="752A1390" wp14:editId="63001EA7">
-            <wp:extent cx="5760720" cy="4151630"/>
+          <wp:inline distT="0" distB="0" distL="0" distR="0" wp14:anchorId="34FB1C88" wp14:editId="231D59D2">
+            <wp:extent cx="5760720" cy="4837430"/>
             <wp:effectExtent l="0" t="0" r="0" b="1270"/>
-            <wp:docPr id="647002943" name="Picture 1" descr="A screenshot of a computer&#10;&#10;Description automatically generated"/>
+            <wp:docPr id="41015210" name="Picture 1" descr="A screenshot of a computer&#10;&#10;AI-generated content may be incorrect."/>
             <wp:cNvGraphicFramePr>
               <a:graphicFrameLocks xmlns:a="http://schemas.openxmlformats.org/drawingml/2006/main" noChangeAspect="1"/>
             </wp:cNvGraphicFramePr>
@@ -1656,7 +2575,7 @@
               <a:graphicData uri="http://schemas.openxmlformats.org/drawingml/2006/picture">
                 <pic:pic xmlns:pic="http://schemas.openxmlformats.org/drawingml/2006/picture">
                   <pic:nvPicPr>
-                    <pic:cNvPr id="647002943" name="Picture 1" descr="A screenshot of a computer&#10;&#10;Description automatically generated"/>
+                    <pic:cNvPr id="41015210" name="Picture 1" descr="A screenshot of a computer&#10;&#10;AI-generated content may be incorrect."/>
                     <pic:cNvPicPr/>
                   </pic:nvPicPr>
                   <pic:blipFill>
@@ -1668,7 +2587,7 @@
                   <pic:spPr>
                     <a:xfrm>
                       <a:off x="0" y="0"/>
-                      <a:ext cx="5760720" cy="4151630"/>
+                      <a:ext cx="5760720" cy="4837430"/>
                     </a:xfrm>
                     <a:prstGeom prst="rect">
                       <a:avLst/>
@@ -1686,7 +2605,7 @@
         <w:pStyle w:val="ListParagraph"/>
         <w:numPr>
           <w:ilvl w:val="0"/>
-          <w:numId w:val="7"/>
+          <w:numId w:val="5"/>
         </w:numPr>
         <w:spacing w:line="276" w:lineRule="auto"/>
         <w:rPr>
@@ -1697,58 +2616,51 @@
         <w:rPr>
           <w:lang w:val="en-US"/>
         </w:rPr>
-        <w:t>In order to specify the different subject to the EEGpal toolbox, i</w:t>
-      </w:r>
-      <w:r>
-        <w:rPr>
-          <w:lang w:val="en-US"/>
-        </w:rPr>
-        <w:t xml:space="preserve">dentify the </w:t>
-      </w:r>
-      <w:r>
-        <w:rPr>
-          <w:lang w:val="en-US"/>
-        </w:rPr>
-        <w:t xml:space="preserve">participant code in the EEG name for the first entry in data table. </w:t>
-      </w:r>
-      <w:r>
-        <w:rPr>
-          <w:lang w:val="en-US"/>
-        </w:rPr>
-        <w:br/>
-      </w:r>
-      <w:bookmarkStart w:id="0" w:name="_Hlk190526189"/>
-      <w:bookmarkStart w:id="1" w:name="_Hlk190526104"/>
-      <w:r>
-        <w:rPr>
-          <w:color w:val="FF0000"/>
-          <w:lang w:val="en-US"/>
-        </w:rPr>
-        <w:t>WARNING: The participant code must have the same number of character</w:t>
-      </w:r>
-      <w:r>
-        <w:rPr>
-          <w:color w:val="FF0000"/>
-          <w:lang w:val="en-US"/>
-        </w:rPr>
-        <w:t>s</w:t>
-      </w:r>
-      <w:r>
-        <w:rPr>
-          <w:color w:val="FF0000"/>
-          <w:lang w:val="en-US"/>
-        </w:rPr>
-        <w:t xml:space="preserve"> and the same position in the file name for every participant. Name your file according this rule. </w:t>
-      </w:r>
-      <w:bookmarkEnd w:id="0"/>
-    </w:p>
-    <w:bookmarkEnd w:id="1"/>
+        <w:t>Select the raw data format</w:t>
+      </w:r>
+      <w:r>
+        <w:rPr>
+          <w:lang w:val="en-US"/>
+        </w:rPr>
+        <w:t xml:space="preserve"> (see </w:t>
+      </w:r>
+      <w:r>
+        <w:rPr>
+          <w:b/>
+          <w:bCs/>
+          <w:lang w:val="en-US"/>
+        </w:rPr>
+        <w:t xml:space="preserve">File </w:t>
+      </w:r>
+      <w:proofErr w:type="gramStart"/>
+      <w:r>
+        <w:rPr>
+          <w:b/>
+          <w:bCs/>
+          <w:lang w:val="en-US"/>
+        </w:rPr>
+        <w:t>types</w:t>
+      </w:r>
+      <w:proofErr w:type="gramEnd"/>
+      <w:r>
+        <w:rPr>
+          <w:lang w:val="en-US"/>
+        </w:rPr>
+        <w:t xml:space="preserve"> section of this manual to have more details on the supported file format)</w:t>
+      </w:r>
+      <w:r>
+        <w:rPr>
+          <w:lang w:val="en-US"/>
+        </w:rPr>
+        <w:t xml:space="preserve">. </w:t>
+      </w:r>
+    </w:p>
     <w:p>
       <w:pPr>
         <w:pStyle w:val="ListParagraph"/>
         <w:numPr>
           <w:ilvl w:val="0"/>
-          <w:numId w:val="7"/>
+          <w:numId w:val="5"/>
         </w:numPr>
         <w:spacing w:line="276" w:lineRule="auto"/>
         <w:rPr>
@@ -1759,21 +2671,85 @@
         <w:rPr>
           <w:lang w:val="en-US"/>
         </w:rPr>
-        <w:t xml:space="preserve">Enter the code for the first participant (determined in point </w:t>
-      </w:r>
-      <w:r>
-        <w:rPr>
-          <w:b/>
-          <w:bCs/>
-          <w:lang w:val="en-US"/>
-        </w:rPr>
-        <w:t>1</w:t>
-      </w:r>
-      <w:r>
-        <w:rPr>
-          <w:lang w:val="en-US"/>
-        </w:rPr>
-        <w:t>).</w:t>
+        <w:t>O</w:t>
+      </w:r>
+      <w:r>
+        <w:rPr>
+          <w:lang w:val="en-US"/>
+        </w:rPr>
+        <w:t xml:space="preserve">ptional: If you want to filter </w:t>
+      </w:r>
+      <w:r>
+        <w:rPr>
+          <w:lang w:val="en-US"/>
+        </w:rPr>
+        <w:t>which files should be imported or not according to a string pattern in their file name</w:t>
+      </w:r>
+      <w:r>
+        <w:rPr>
+          <w:lang w:val="en-US"/>
+        </w:rPr>
+        <w:t xml:space="preserve">, you can write in a character </w:t>
+      </w:r>
+      <w:r>
+        <w:rPr>
+          <w:lang w:val="en-US"/>
+        </w:rPr>
+        <w:t>before to press the Input Folder button of the step 3</w:t>
+      </w:r>
+      <w:r>
+        <w:rPr>
+          <w:lang w:val="en-US"/>
+        </w:rPr>
+        <w:t xml:space="preserve"> (for example, if you write '</w:t>
+      </w:r>
+      <w:r>
+        <w:rPr>
+          <w:lang w:val="en-US"/>
+        </w:rPr>
+        <w:t>synch</w:t>
+      </w:r>
+      <w:r>
+        <w:rPr>
+          <w:lang w:val="en-US"/>
+        </w:rPr>
+        <w:t>'</w:t>
+      </w:r>
+      <w:r>
+        <w:rPr>
+          <w:lang w:val="en-US"/>
+        </w:rPr>
+        <w:t xml:space="preserve"> in Inclusion string field</w:t>
+      </w:r>
+      <w:r>
+        <w:rPr>
+          <w:lang w:val="en-US"/>
+        </w:rPr>
+        <w:t xml:space="preserve">, then the toolbox will </w:t>
+      </w:r>
+      <w:r>
+        <w:rPr>
+          <w:lang w:val="en-US"/>
+        </w:rPr>
+        <w:t>import</w:t>
+      </w:r>
+      <w:r>
+        <w:rPr>
+          <w:lang w:val="en-US"/>
+        </w:rPr>
+        <w:t xml:space="preserve"> only the files with </w:t>
+      </w:r>
+      <w:r>
+        <w:rPr>
+          <w:lang w:val="en-US"/>
+        </w:rPr>
+        <w:t xml:space="preserve">has this pattern </w:t>
+      </w:r>
+      <w:r>
+        <w:rPr>
+          <w:lang w:val="en-US"/>
+        </w:rPr>
+        <w:t>their name).</w:t>
       </w:r>
     </w:p>
     <w:p>
@@ -1781,7 +2757,7 @@
         <w:pStyle w:val="ListParagraph"/>
         <w:numPr>
           <w:ilvl w:val="0"/>
-          <w:numId w:val="7"/>
+          <w:numId w:val="5"/>
         </w:numPr>
         <w:spacing w:line="276" w:lineRule="auto"/>
         <w:rPr>
@@ -1792,7 +2768,35 @@
         <w:rPr>
           <w:lang w:val="en-US"/>
         </w:rPr>
-        <w:t>The Toolbox will then automatically identify which participant the files belong to. The participant codes are added to the Subject column. Check that the values are correct.</w:t>
+        <w:t xml:space="preserve">Press the Input Folder button and select the directory containing all the EEG files you wish to import. These files can be placed in sub-directories. The toolbox will select all files corresponding to the search criteria defined in 1 and 2, whether they are in the main folder or in sub-folders. It takes some time to fill the list in the central panel. </w:t>
+      </w:r>
+      <w:proofErr w:type="spellStart"/>
+      <w:r>
+        <w:rPr>
+          <w:lang w:val="en-US"/>
+        </w:rPr>
+        <w:t>Give</w:t>
+      </w:r>
+      <w:proofErr w:type="spellEnd"/>
+      <w:r>
+        <w:rPr>
+          <w:lang w:val="en-US"/>
+        </w:rPr>
+        <w:t xml:space="preserve"> </w:t>
+      </w:r>
+      <w:proofErr w:type="spellStart"/>
+      <w:r>
+        <w:rPr>
+          <w:lang w:val="en-US"/>
+        </w:rPr>
+        <w:t>Matlab</w:t>
+      </w:r>
+      <w:proofErr w:type="spellEnd"/>
+      <w:r>
+        <w:rPr>
+          <w:lang w:val="en-US"/>
+        </w:rPr>
+        <w:t xml:space="preserve"> time to complete this list before doing anything. </w:t>
       </w:r>
     </w:p>
     <w:p>
@@ -1800,7 +2804,7 @@
         <w:pStyle w:val="ListParagraph"/>
         <w:numPr>
           <w:ilvl w:val="0"/>
-          <w:numId w:val="7"/>
+          <w:numId w:val="5"/>
         </w:numPr>
         <w:spacing w:line="276" w:lineRule="auto"/>
         <w:rPr>
@@ -1811,7 +2815,7 @@
         <w:rPr>
           <w:lang w:val="en-US"/>
         </w:rPr>
-        <w:t xml:space="preserve">You can then deselect specific participants to remove them from the data list. </w:t>
+        <w:t>The main panel lists all the files that the toolbox has found. It informs us in order: file name, location on disk, sampling frequency, total number of electrodes recorded in the file, and the number of TFs contained in the file.</w:t>
       </w:r>
     </w:p>
     <w:p>
@@ -1819,7 +2823,7 @@
         <w:pStyle w:val="ListParagraph"/>
         <w:numPr>
           <w:ilvl w:val="0"/>
-          <w:numId w:val="7"/>
+          <w:numId w:val="5"/>
         </w:numPr>
         <w:spacing w:line="276" w:lineRule="auto"/>
         <w:rPr>
@@ -1830,8 +2834,28 @@
         <w:rPr>
           <w:lang w:val="en-US"/>
         </w:rPr>
-        <w:t>You can also deselect files according the sub-folder from the input folder</w:t>
-      </w:r>
+        <w:t xml:space="preserve">Optional: </w:t>
+      </w:r>
+      <w:r>
+        <w:rPr>
+          <w:lang w:val="en-US"/>
+        </w:rPr>
+        <w:t>You can save the list of imported files. You can then load it later to automatically fill in the data table, so you won't need to perform steps 1-3 again.</w:t>
+      </w:r>
+      <w:r>
+        <w:rPr>
+          <w:lang w:val="en-US"/>
+        </w:rPr>
+        <w:t xml:space="preserve"> </w:t>
+      </w:r>
+    </w:p>
+    <w:p>
+      <w:pPr>
+        <w:spacing w:line="276" w:lineRule="auto"/>
+        <w:rPr>
+          <w:lang w:val="en-US"/>
+        </w:rPr>
+      </w:pPr>
     </w:p>
     <w:p>
       <w:pPr>
@@ -1840,38 +2864,30 @@
           <w:lang w:val="en-US"/>
         </w:rPr>
       </w:pPr>
-    </w:p>
-    <w:p>
-      <w:pPr>
-        <w:pStyle w:val="Heading3"/>
-        <w:rPr>
-          <w:lang w:val="en-US"/>
-        </w:rPr>
-      </w:pPr>
-      <w:bookmarkStart w:id="2" w:name="_Hlk187955007"/>
-      <w:r>
-        <w:rPr>
-          <w:lang w:val="en-US"/>
-        </w:rPr>
-        <w:t xml:space="preserve">Loading the electrode coordinate file </w:t>
-      </w:r>
-    </w:p>
-    <w:bookmarkEnd w:id="2"/>
-    <w:p>
-      <w:pPr>
-        <w:rPr>
-          <w:lang w:val="en-US"/>
-        </w:rPr>
-      </w:pPr>
-      <w:r>
-        <w:rPr>
-          <w:noProof/>
+      <w:r>
+        <w:rPr>
+          <w:lang w:val="en-US"/>
+        </w:rPr>
+        <w:lastRenderedPageBreak/>
+        <w:t>Define participant and adjust the selection</w:t>
+      </w:r>
+    </w:p>
+    <w:p>
+      <w:pPr>
+        <w:spacing w:line="276" w:lineRule="auto"/>
+        <w:rPr>
+          <w:lang w:val="en-US"/>
+        </w:rPr>
+      </w:pPr>
+      <w:r>
+        <w:rPr>
+          <w:lang w:val="en-US"/>
         </w:rPr>
         <w:drawing>
-          <wp:inline distT="0" distB="0" distL="0" distR="0" wp14:anchorId="1A1085B7" wp14:editId="06E671A2">
-            <wp:extent cx="3873508" cy="4872251"/>
-            <wp:effectExtent l="0" t="0" r="0" b="5080"/>
-            <wp:docPr id="1174687362" name="Picture 1" descr="A screenshot of a computer&#10;&#10;Description automatically generated"/>
+          <wp:inline distT="0" distB="0" distL="0" distR="0" wp14:anchorId="6C032F12" wp14:editId="2D72F504">
+            <wp:extent cx="5760720" cy="5071745"/>
+            <wp:effectExtent l="0" t="0" r="0" b="0"/>
+            <wp:docPr id="1539387240" name="Picture 1" descr="A screenshot of a computer&#10;&#10;AI-generated content may be incorrect."/>
             <wp:cNvGraphicFramePr>
               <a:graphicFrameLocks xmlns:a="http://schemas.openxmlformats.org/drawingml/2006/main" noChangeAspect="1"/>
             </wp:cNvGraphicFramePr>
@@ -1879,7 +2895,7 @@
               <a:graphicData uri="http://schemas.openxmlformats.org/drawingml/2006/picture">
                 <pic:pic xmlns:pic="http://schemas.openxmlformats.org/drawingml/2006/picture">
                   <pic:nvPicPr>
-                    <pic:cNvPr id="1174687362" name="Picture 1" descr="A screenshot of a computer&#10;&#10;Description automatically generated"/>
+                    <pic:cNvPr id="1539387240" name="Picture 1" descr="A screenshot of a computer&#10;&#10;AI-generated content may be incorrect."/>
                     <pic:cNvPicPr/>
                   </pic:nvPicPr>
                   <pic:blipFill>
@@ -1891,7 +2907,7 @@
                   <pic:spPr>
                     <a:xfrm>
                       <a:off x="0" y="0"/>
-                      <a:ext cx="3881662" cy="4882507"/>
+                      <a:ext cx="5760720" cy="5071745"/>
                     </a:xfrm>
                     <a:prstGeom prst="rect">
                       <a:avLst/>
@@ -1909,7 +2925,7 @@
         <w:pStyle w:val="ListParagraph"/>
         <w:numPr>
           <w:ilvl w:val="0"/>
-          <w:numId w:val="8"/>
+          <w:numId w:val="7"/>
         </w:numPr>
         <w:spacing w:line="276" w:lineRule="auto"/>
         <w:rPr>
@@ -1920,78 +2936,21 @@
         <w:rPr>
           <w:lang w:val="en-US"/>
         </w:rPr>
-        <w:t>Load the .xyz</w:t>
-      </w:r>
-      <w:r>
-        <w:rPr>
-          <w:lang w:val="en-US"/>
-        </w:rPr>
-        <w:t xml:space="preserve">, </w:t>
-      </w:r>
-      <w:r>
-        <w:rPr>
-          <w:lang w:val="en-US"/>
-        </w:rPr>
-        <w:t>.els</w:t>
-      </w:r>
-      <w:r>
-        <w:rPr>
-          <w:lang w:val="en-US"/>
-        </w:rPr>
-        <w:t xml:space="preserve"> or .locs</w:t>
-      </w:r>
-      <w:r>
-        <w:rPr>
-          <w:lang w:val="en-US"/>
-        </w:rPr>
-        <w:t xml:space="preserve"> file containing the spatial coordinates for locating the electrode </w:t>
-      </w:r>
-      <w:r>
-        <w:rPr>
-          <w:lang w:val="en-US"/>
-        </w:rPr>
-        <w:t xml:space="preserve">position </w:t>
-      </w:r>
-      <w:r>
-        <w:rPr>
-          <w:lang w:val="en-US"/>
-        </w:rPr>
-        <w:t>on the EEG c</w:t>
-      </w:r>
-      <w:r>
-        <w:rPr>
-          <w:lang w:val="en-US"/>
-        </w:rPr>
-        <w:t>a</w:t>
-      </w:r>
-      <w:r>
-        <w:rPr>
-          <w:lang w:val="en-US"/>
-        </w:rPr>
-        <w:t xml:space="preserve">p. </w:t>
-      </w:r>
-    </w:p>
-    <w:p>
-      <w:pPr>
-        <w:pStyle w:val="ListParagraph"/>
-        <w:spacing w:line="276" w:lineRule="auto"/>
-        <w:rPr>
-          <w:lang w:val="en-US"/>
-        </w:rPr>
-      </w:pPr>
-      <w:r>
-        <w:rPr>
-          <w:lang w:val="en-US"/>
-        </w:rPr>
-        <w:t xml:space="preserve">In the current situation there are already two coordinate files for a 64 channel Biosemi configuration in the </w:t>
-      </w:r>
-      <w:r>
-        <w:rPr>
-          <w:i/>
-          <w:iCs/>
-          <w:lang w:val="en-US"/>
-        </w:rPr>
-        <w:t>Resource</w:t>
+        <w:t xml:space="preserve">To specify different subjects in the </w:t>
+      </w:r>
+      <w:proofErr w:type="spellStart"/>
+      <w:r>
+        <w:rPr>
+          <w:lang w:val="en-US"/>
+        </w:rPr>
+        <w:t>EEGPal</w:t>
+      </w:r>
+      <w:proofErr w:type="spellEnd"/>
+      <w:r>
+        <w:rPr>
+          <w:lang w:val="en-US"/>
+        </w:rPr>
+        <w:t xml:space="preserve"> toolbox, identify the participant code in the EEG name of the first entry in the data table.</w:t>
       </w:r>
       <w:r>
         <w:rPr>
@@ -2003,62 +2962,54 @@
         <w:rPr>
           <w:lang w:val="en-US"/>
         </w:rPr>
-        <w:t>sub-</w:t>
-      </w:r>
-      <w:r>
-        <w:rPr>
-          <w:lang w:val="en-US"/>
-        </w:rPr>
-        <w:t xml:space="preserve">folder of the EEGpal. The </w:t>
-      </w:r>
-      <w:r>
-        <w:rPr>
-          <w:i/>
-          <w:iCs/>
-          <w:lang w:val="en-US"/>
-        </w:rPr>
-        <w:t>biosemi64_officialAB_update.locs</w:t>
-      </w:r>
-      <w:r>
-        <w:rPr>
-          <w:lang w:val="en-US"/>
-        </w:rPr>
-        <w:t xml:space="preserve"> file contains the coordinates found on the official Biosemi website with a spherical distribution of electrodes. The file </w:t>
-      </w:r>
-      <w:r>
-        <w:rPr>
-          <w:i/>
-          <w:iCs/>
-          <w:lang w:val="en-US"/>
-        </w:rPr>
-        <w:t>64-Biosemi_OVAL_AB.xyz</w:t>
-      </w:r>
-      <w:r>
-        <w:rPr>
-          <w:lang w:val="en-US"/>
-        </w:rPr>
-        <w:t xml:space="preserve"> is an oval distribution of the electrodes after coregistration with the MNI template in Cartool (more physiologically accurate). </w:t>
-      </w:r>
-      <w:r>
-        <w:rPr>
-          <w:lang w:val="en-US"/>
-        </w:rPr>
-        <w:t xml:space="preserve">  </w:t>
-      </w:r>
-      <w:r>
-        <w:rPr>
-          <w:lang w:val="en-US"/>
-        </w:rPr>
         <w:br/>
-        <w:t>You can add your own coordinate file directly in the Resource sub-folder of EEGpal to gain time.</w:t>
-      </w:r>
-    </w:p>
+      </w:r>
+      <w:bookmarkStart w:id="0" w:name="_Hlk190526189"/>
+      <w:bookmarkStart w:id="1" w:name="_Hlk190526104"/>
+      <w:r>
+        <w:rPr>
+          <w:color w:val="FF0000"/>
+          <w:lang w:val="en-US"/>
+        </w:rPr>
+        <w:t>WARNING: The participant code must have the same number of character</w:t>
+      </w:r>
+      <w:r>
+        <w:rPr>
+          <w:color w:val="FF0000"/>
+          <w:lang w:val="en-US"/>
+        </w:rPr>
+        <w:t>s</w:t>
+      </w:r>
+      <w:r>
+        <w:rPr>
+          <w:color w:val="FF0000"/>
+          <w:lang w:val="en-US"/>
+        </w:rPr>
+        <w:t xml:space="preserve"> and the same position in the file name for every participant. Name your file </w:t>
+      </w:r>
+      <w:r>
+        <w:rPr>
+          <w:color w:val="FF0000"/>
+          <w:lang w:val="en-US"/>
+        </w:rPr>
+        <w:t>according to</w:t>
+      </w:r>
+      <w:r>
+        <w:rPr>
+          <w:color w:val="FF0000"/>
+          <w:lang w:val="en-US"/>
+        </w:rPr>
+        <w:t xml:space="preserve"> this rule. </w:t>
+      </w:r>
+      <w:bookmarkEnd w:id="0"/>
+    </w:p>
+    <w:bookmarkEnd w:id="1"/>
     <w:p>
       <w:pPr>
         <w:pStyle w:val="ListParagraph"/>
         <w:numPr>
           <w:ilvl w:val="0"/>
-          <w:numId w:val="8"/>
+          <w:numId w:val="7"/>
         </w:numPr>
         <w:spacing w:line="276" w:lineRule="auto"/>
         <w:rPr>
@@ -2069,7 +3020,19 @@
         <w:rPr>
           <w:lang w:val="en-US"/>
         </w:rPr>
-        <w:t>The toolbox informs you of the number of electrodes present in this coordinate file, as well as the number of clusters. A cluster is a group of electrodes that can be specified within an .els file (e.g. to separate EEG electrodes from external channels).</w:t>
+        <w:t>Enter the participant code that appears first in the data table</w:t>
+      </w:r>
+      <w:r>
+        <w:rPr>
+          <w:lang w:val="en-US"/>
+        </w:rPr>
+        <w:t xml:space="preserve"> (determine in step 1)</w:t>
+      </w:r>
+      <w:r>
+        <w:rPr>
+          <w:lang w:val="en-US"/>
+        </w:rPr>
+        <w:t>.</w:t>
       </w:r>
       <w:r>
         <w:rPr>
@@ -2083,7 +3046,7 @@
         <w:pStyle w:val="ListParagraph"/>
         <w:numPr>
           <w:ilvl w:val="0"/>
-          <w:numId w:val="8"/>
+          <w:numId w:val="7"/>
         </w:numPr>
         <w:spacing w:line="276" w:lineRule="auto"/>
         <w:rPr>
@@ -2094,41 +3057,7 @@
         <w:rPr>
           <w:lang w:val="en-US"/>
         </w:rPr>
-        <w:t>Optional</w:t>
-      </w:r>
-      <w:r>
-        <w:rPr>
-          <w:lang w:val="en-US"/>
-        </w:rPr>
-        <w:t>:</w:t>
-      </w:r>
-      <w:r>
-        <w:rPr>
-          <w:lang w:val="en-US"/>
-        </w:rPr>
-        <w:t xml:space="preserve"> To remove supplementary channel of non-interest: </w:t>
-      </w:r>
-      <w:r>
-        <w:rPr>
-          <w:lang w:val="en-US"/>
-        </w:rPr>
-        <w:t xml:space="preserve">The toolbox compares with the number of electrodes in the EEG files. </w:t>
-      </w:r>
-    </w:p>
-    <w:p>
-      <w:pPr>
-        <w:pStyle w:val="ListParagraph"/>
-        <w:spacing w:line="276" w:lineRule="auto"/>
-        <w:rPr>
-          <w:lang w:val="en-US"/>
-        </w:rPr>
-      </w:pPr>
-      <w:r>
-        <w:rPr>
-          <w:lang w:val="en-US"/>
-        </w:rPr>
-        <w:lastRenderedPageBreak/>
-        <w:t xml:space="preserve">In our case, the EEG files contain 8 more electrodes than the coordinate file (ECG channels). Click on the Add button to manually add these 8 channels to the table on the right. Make sure that these new electrodes are deselected (the default setting) so that they are ignored/deleted (and not interpolated) in the analysis. </w:t>
+        <w:t>The toolbox will then automatically identify which participant the files belong to. The participant codes will be added to the 'Subject' column. Check that these values are correct.</w:t>
       </w:r>
     </w:p>
     <w:p>
@@ -2136,7 +3065,7 @@
         <w:pStyle w:val="ListParagraph"/>
         <w:numPr>
           <w:ilvl w:val="0"/>
-          <w:numId w:val="8"/>
+          <w:numId w:val="7"/>
         </w:numPr>
         <w:spacing w:line="276" w:lineRule="auto"/>
         <w:rPr>
@@ -2147,11 +3076,103 @@
         <w:rPr>
           <w:lang w:val="en-US"/>
         </w:rPr>
-        <w:t>Click on Done</w:t>
-      </w:r>
-    </w:p>
-    <w:p>
-      <w:pPr>
+        <w:t xml:space="preserve">You can then deselect specific participants to remove them from the data list. </w:t>
+      </w:r>
+    </w:p>
+    <w:p>
+      <w:pPr>
+        <w:pStyle w:val="ListParagraph"/>
+        <w:numPr>
+          <w:ilvl w:val="0"/>
+          <w:numId w:val="7"/>
+        </w:numPr>
+        <w:spacing w:line="276" w:lineRule="auto"/>
+        <w:rPr>
+          <w:lang w:val="en-US"/>
+        </w:rPr>
+      </w:pPr>
+      <w:r>
+        <w:rPr>
+          <w:lang w:val="en-US"/>
+        </w:rPr>
+        <w:t xml:space="preserve">You can also deselect files </w:t>
+      </w:r>
+      <w:r>
+        <w:rPr>
+          <w:lang w:val="en-US"/>
+        </w:rPr>
+        <w:t>according to</w:t>
+      </w:r>
+      <w:r>
+        <w:rPr>
+          <w:lang w:val="en-US"/>
+        </w:rPr>
+        <w:t xml:space="preserve"> the sub-folder from the input folder</w:t>
+      </w:r>
+    </w:p>
+    <w:p>
+      <w:pPr>
+        <w:spacing w:line="276" w:lineRule="auto"/>
+        <w:rPr>
+          <w:lang w:val="en-US"/>
+        </w:rPr>
+      </w:pPr>
+      <w:r>
+        <w:rPr>
+          <w:lang w:val="en-US"/>
+        </w:rPr>
+        <w:t>Note: defining the participants is especially important for the ICA</w:t>
+      </w:r>
+      <w:r>
+        <w:rPr>
+          <w:lang w:val="en-US"/>
+        </w:rPr>
+        <w:t xml:space="preserve">, </w:t>
+      </w:r>
+      <w:proofErr w:type="spellStart"/>
+      <w:r>
+        <w:rPr>
+          <w:lang w:val="en-US"/>
+        </w:rPr>
+        <w:t>Epoching</w:t>
+      </w:r>
+      <w:proofErr w:type="spellEnd"/>
+      <w:r>
+        <w:rPr>
+          <w:lang w:val="en-US"/>
+        </w:rPr>
+        <w:t xml:space="preserve"> </w:t>
+      </w:r>
+      <w:r>
+        <w:rPr>
+          <w:lang w:val="en-US"/>
+        </w:rPr>
+        <w:t xml:space="preserve">and Full Design +Statistics </w:t>
+      </w:r>
+      <w:r>
+        <w:rPr>
+          <w:lang w:val="en-US"/>
+        </w:rPr>
+        <w:t xml:space="preserve">modules. These steps are indeed required to </w:t>
+      </w:r>
+      <w:proofErr w:type="gramStart"/>
+      <w:r>
+        <w:rPr>
+          <w:lang w:val="en-US"/>
+        </w:rPr>
+        <w:t>group</w:t>
+      </w:r>
+      <w:proofErr w:type="gramEnd"/>
+      <w:r>
+        <w:rPr>
+          <w:lang w:val="en-US"/>
+        </w:rPr>
+        <w:t xml:space="preserve"> all data from one subject. Otherwise, each file will be treated independently.</w:t>
+      </w:r>
+    </w:p>
+    <w:p>
+      <w:pPr>
+        <w:spacing w:line="276" w:lineRule="auto"/>
         <w:rPr>
           <w:lang w:val="en-US"/>
         </w:rPr>
@@ -2164,30 +3185,32 @@
           <w:lang w:val="en-US"/>
         </w:rPr>
       </w:pPr>
-      <w:r>
-        <w:rPr>
-          <w:lang w:val="en-US"/>
-        </w:rPr>
-        <w:t>Export to another EEG file format</w:t>
-      </w:r>
-    </w:p>
-    <w:p>
-      <w:pPr>
-        <w:pStyle w:val="ListParagraph"/>
-        <w:spacing w:line="276" w:lineRule="auto"/>
-        <w:rPr>
-          <w:lang w:val="en-US"/>
-        </w:rPr>
-      </w:pPr>
-      <w:r>
-        <w:rPr>
-          <w:noProof/>
+      <w:bookmarkStart w:id="2" w:name="_Hlk187955007"/>
+      <w:r>
+        <w:rPr>
+          <w:lang w:val="en-US"/>
+        </w:rPr>
+        <w:lastRenderedPageBreak/>
+        <w:t xml:space="preserve">Loading the electrode coordinate file </w:t>
+      </w:r>
+    </w:p>
+    <w:bookmarkEnd w:id="2"/>
+    <w:p>
+      <w:pPr>
+        <w:jc w:val="center"/>
+        <w:rPr>
+          <w:lang w:val="en-US"/>
+        </w:rPr>
+      </w:pPr>
+      <w:r>
+        <w:rPr>
+          <w:lang w:val="en-US"/>
         </w:rPr>
         <w:drawing>
-          <wp:inline distT="0" distB="0" distL="0" distR="0" wp14:anchorId="445A062E" wp14:editId="4CABF9A9">
-            <wp:extent cx="4198925" cy="3013790"/>
-            <wp:effectExtent l="0" t="0" r="0" b="0"/>
-            <wp:docPr id="935241034" name="Picture 1" descr="A screenshot of a computer&#10;&#10;Description automatically generated"/>
+          <wp:inline distT="0" distB="0" distL="0" distR="0" wp14:anchorId="3BFD3713" wp14:editId="47CFF650">
+            <wp:extent cx="3556000" cy="4248964"/>
+            <wp:effectExtent l="0" t="0" r="6350" b="0"/>
+            <wp:docPr id="761144214" name="Picture 1" descr="A screenshot of a computer&#10;&#10;AI-generated content may be incorrect."/>
             <wp:cNvGraphicFramePr>
               <a:graphicFrameLocks xmlns:a="http://schemas.openxmlformats.org/drawingml/2006/main" noChangeAspect="1"/>
             </wp:cNvGraphicFramePr>
@@ -2195,7 +3218,7 @@
               <a:graphicData uri="http://schemas.openxmlformats.org/drawingml/2006/picture">
                 <pic:pic xmlns:pic="http://schemas.openxmlformats.org/drawingml/2006/picture">
                   <pic:nvPicPr>
-                    <pic:cNvPr id="935241034" name="Picture 1" descr="A screenshot of a computer&#10;&#10;Description automatically generated"/>
+                    <pic:cNvPr id="761144214" name="Picture 1" descr="A screenshot of a computer&#10;&#10;AI-generated content may be incorrect."/>
                     <pic:cNvPicPr/>
                   </pic:nvPicPr>
                   <pic:blipFill>
@@ -2207,7 +3230,7 @@
                   <pic:spPr>
                     <a:xfrm>
                       <a:off x="0" y="0"/>
-                      <a:ext cx="4210148" cy="3021845"/>
+                      <a:ext cx="3563694" cy="4258157"/>
                     </a:xfrm>
                     <a:prstGeom prst="rect">
                       <a:avLst/>
@@ -2225,7 +3248,7 @@
         <w:pStyle w:val="ListParagraph"/>
         <w:numPr>
           <w:ilvl w:val="0"/>
-          <w:numId w:val="10"/>
+          <w:numId w:val="8"/>
         </w:numPr>
         <w:spacing w:line="276" w:lineRule="auto"/>
         <w:rPr>
@@ -2236,7 +3259,273 @@
         <w:rPr>
           <w:lang w:val="en-US"/>
         </w:rPr>
-        <w:t>Select the output format (.sef, .eph, .ep for Cartool or .set for eeglab)</w:t>
+        <w:t xml:space="preserve">Load </w:t>
+      </w:r>
+      <w:proofErr w:type="gramStart"/>
+      <w:r>
+        <w:rPr>
+          <w:lang w:val="en-US"/>
+        </w:rPr>
+        <w:t>the .</w:t>
+      </w:r>
+      <w:proofErr w:type="spellStart"/>
+      <w:r>
+        <w:rPr>
+          <w:lang w:val="en-US"/>
+        </w:rPr>
+        <w:t>xyz</w:t>
+      </w:r>
+      <w:proofErr w:type="spellEnd"/>
+      <w:r>
+        <w:rPr>
+          <w:lang w:val="en-US"/>
+        </w:rPr>
+        <w:t xml:space="preserve">, </w:t>
+      </w:r>
+      <w:r>
+        <w:rPr>
+          <w:lang w:val="en-US"/>
+        </w:rPr>
+        <w:t>.</w:t>
+      </w:r>
+      <w:proofErr w:type="spellStart"/>
+      <w:r>
+        <w:rPr>
+          <w:lang w:val="en-US"/>
+        </w:rPr>
+        <w:t>els</w:t>
+      </w:r>
+      <w:proofErr w:type="spellEnd"/>
+      <w:proofErr w:type="gramEnd"/>
+      <w:r>
+        <w:rPr>
+          <w:lang w:val="en-US"/>
+        </w:rPr>
+        <w:t xml:space="preserve"> or .locs</w:t>
+      </w:r>
+      <w:r>
+        <w:rPr>
+          <w:lang w:val="en-US"/>
+        </w:rPr>
+        <w:t xml:space="preserve"> file containing the spatial coordinates for locating the electrode </w:t>
+      </w:r>
+      <w:r>
+        <w:rPr>
+          <w:lang w:val="en-US"/>
+        </w:rPr>
+        <w:t xml:space="preserve">position </w:t>
+      </w:r>
+      <w:r>
+        <w:rPr>
+          <w:lang w:val="en-US"/>
+        </w:rPr>
+        <w:t>on the EEG c</w:t>
+      </w:r>
+      <w:r>
+        <w:rPr>
+          <w:lang w:val="en-US"/>
+        </w:rPr>
+        <w:t>a</w:t>
+      </w:r>
+      <w:r>
+        <w:rPr>
+          <w:lang w:val="en-US"/>
+        </w:rPr>
+        <w:t xml:space="preserve">p. </w:t>
+      </w:r>
+    </w:p>
+    <w:p>
+      <w:pPr>
+        <w:pStyle w:val="ListParagraph"/>
+        <w:spacing w:line="276" w:lineRule="auto"/>
+        <w:rPr>
+          <w:lang w:val="en-US"/>
+        </w:rPr>
+      </w:pPr>
+      <w:r>
+        <w:rPr>
+          <w:lang w:val="en-US"/>
+        </w:rPr>
+        <w:t xml:space="preserve">In the current situation there are already two coordinate files for a 64 channel </w:t>
+      </w:r>
+      <w:proofErr w:type="spellStart"/>
+      <w:r>
+        <w:rPr>
+          <w:lang w:val="en-US"/>
+        </w:rPr>
+        <w:t>Biosemi</w:t>
+      </w:r>
+      <w:proofErr w:type="spellEnd"/>
+      <w:r>
+        <w:rPr>
+          <w:lang w:val="en-US"/>
+        </w:rPr>
+        <w:t xml:space="preserve"> configuration in the </w:t>
+      </w:r>
+      <w:r>
+        <w:rPr>
+          <w:i/>
+          <w:iCs/>
+          <w:lang w:val="en-US"/>
+        </w:rPr>
+        <w:t>Resource</w:t>
+      </w:r>
+      <w:r>
+        <w:rPr>
+          <w:lang w:val="en-US"/>
+        </w:rPr>
+        <w:t xml:space="preserve"> </w:t>
+      </w:r>
+      <w:r>
+        <w:rPr>
+          <w:lang w:val="en-US"/>
+        </w:rPr>
+        <w:t>sub-</w:t>
+      </w:r>
+      <w:r>
+        <w:rPr>
+          <w:lang w:val="en-US"/>
+        </w:rPr>
+        <w:t xml:space="preserve">folder of the </w:t>
+      </w:r>
+      <w:proofErr w:type="spellStart"/>
+      <w:r>
+        <w:rPr>
+          <w:lang w:val="en-US"/>
+        </w:rPr>
+        <w:t>EEGpal</w:t>
+      </w:r>
+      <w:proofErr w:type="spellEnd"/>
+      <w:r>
+        <w:rPr>
+          <w:lang w:val="en-US"/>
+        </w:rPr>
+        <w:t xml:space="preserve">. The </w:t>
+      </w:r>
+      <w:r>
+        <w:rPr>
+          <w:i/>
+          <w:iCs/>
+          <w:lang w:val="en-US"/>
+        </w:rPr>
+        <w:t>biosemi64_officialAB_update.locs</w:t>
+      </w:r>
+      <w:r>
+        <w:rPr>
+          <w:lang w:val="en-US"/>
+        </w:rPr>
+        <w:t xml:space="preserve"> file contains the coordinates found on the official </w:t>
+      </w:r>
+      <w:proofErr w:type="spellStart"/>
+      <w:r>
+        <w:rPr>
+          <w:lang w:val="en-US"/>
+        </w:rPr>
+        <w:t>Biosemi</w:t>
+      </w:r>
+      <w:proofErr w:type="spellEnd"/>
+      <w:r>
+        <w:rPr>
+          <w:lang w:val="en-US"/>
+        </w:rPr>
+        <w:t xml:space="preserve"> website with a spherical distribution of electrodes. The file </w:t>
+      </w:r>
+      <w:r>
+        <w:rPr>
+          <w:i/>
+          <w:iCs/>
+          <w:lang w:val="en-US"/>
+        </w:rPr>
+        <w:t>64-Biosemi_OVAL_AB.xyz</w:t>
+      </w:r>
+      <w:r>
+        <w:rPr>
+          <w:lang w:val="en-US"/>
+        </w:rPr>
+        <w:t xml:space="preserve"> is an oval distribution of the electrodes after </w:t>
+      </w:r>
+      <w:proofErr w:type="spellStart"/>
+      <w:r>
+        <w:rPr>
+          <w:lang w:val="en-US"/>
+        </w:rPr>
+        <w:t>coregistration</w:t>
+      </w:r>
+      <w:proofErr w:type="spellEnd"/>
+      <w:r>
+        <w:rPr>
+          <w:lang w:val="en-US"/>
+        </w:rPr>
+        <w:t xml:space="preserve"> with the MNI template in </w:t>
+      </w:r>
+      <w:proofErr w:type="spellStart"/>
+      <w:r>
+        <w:rPr>
+          <w:lang w:val="en-US"/>
+        </w:rPr>
+        <w:t>Cartool</w:t>
+      </w:r>
+      <w:proofErr w:type="spellEnd"/>
+      <w:r>
+        <w:rPr>
+          <w:lang w:val="en-US"/>
+        </w:rPr>
+        <w:t xml:space="preserve"> (more physiologically accurate). </w:t>
+      </w:r>
+      <w:r>
+        <w:rPr>
+          <w:i/>
+          <w:iCs/>
+          <w:lang w:val="en-US"/>
+        </w:rPr>
+        <w:t>BrainVision64elec.locs</w:t>
+      </w:r>
+      <w:r>
+        <w:rPr>
+          <w:lang w:val="en-US"/>
+        </w:rPr>
+        <w:t xml:space="preserve"> contain a 64 configuration with a </w:t>
+      </w:r>
+      <w:proofErr w:type="spellStart"/>
+      <w:r>
+        <w:rPr>
+          <w:lang w:val="en-US"/>
+        </w:rPr>
+        <w:t>BrainVision</w:t>
+      </w:r>
+      <w:proofErr w:type="spellEnd"/>
+      <w:r>
+        <w:rPr>
+          <w:lang w:val="en-US"/>
+        </w:rPr>
+        <w:t xml:space="preserve"> system.</w:t>
+      </w:r>
+      <w:r>
+        <w:rPr>
+          <w:lang w:val="en-US"/>
+        </w:rPr>
+        <w:t xml:space="preserve">  </w:t>
+      </w:r>
+      <w:r>
+        <w:rPr>
+          <w:lang w:val="en-US"/>
+        </w:rPr>
+        <w:br/>
+        <w:t xml:space="preserve">You can add your own coordinate file directly in the Resource sub-folder of </w:t>
+      </w:r>
+      <w:proofErr w:type="spellStart"/>
+      <w:r>
+        <w:rPr>
+          <w:lang w:val="en-US"/>
+        </w:rPr>
+        <w:t>EEGpal</w:t>
+      </w:r>
+      <w:proofErr w:type="spellEnd"/>
+      <w:r>
+        <w:rPr>
+          <w:lang w:val="en-US"/>
+        </w:rPr>
+        <w:t xml:space="preserve"> to gain time.</w:t>
       </w:r>
     </w:p>
     <w:p>
@@ -2244,7 +3533,7 @@
         <w:pStyle w:val="ListParagraph"/>
         <w:numPr>
           <w:ilvl w:val="0"/>
-          <w:numId w:val="10"/>
+          <w:numId w:val="8"/>
         </w:numPr>
         <w:spacing w:line="276" w:lineRule="auto"/>
         <w:rPr>
@@ -2255,7 +3544,27 @@
         <w:rPr>
           <w:lang w:val="en-US"/>
         </w:rPr>
-        <w:t>Choice the folder where the files will be stored</w:t>
+        <w:t>The toolbox informs you of the number of electrodes present in this coordinate file, as well as the number of clusters. A cluster is a group of electrodes that can be specified within an .</w:t>
+      </w:r>
+      <w:proofErr w:type="spellStart"/>
+      <w:r>
+        <w:rPr>
+          <w:lang w:val="en-US"/>
+        </w:rPr>
+        <w:t>els</w:t>
+      </w:r>
+      <w:proofErr w:type="spellEnd"/>
+      <w:r>
+        <w:rPr>
+          <w:lang w:val="en-US"/>
+        </w:rPr>
+        <w:t xml:space="preserve"> file (e.g. to separate EEG electrodes from external channels).</w:t>
+      </w:r>
+      <w:r>
+        <w:rPr>
+          <w:lang w:val="en-US"/>
+        </w:rPr>
+        <w:t xml:space="preserve"> </w:t>
       </w:r>
     </w:p>
     <w:p>
@@ -2263,7 +3572,7 @@
         <w:pStyle w:val="ListParagraph"/>
         <w:numPr>
           <w:ilvl w:val="0"/>
-          <w:numId w:val="10"/>
+          <w:numId w:val="8"/>
         </w:numPr>
         <w:spacing w:line="276" w:lineRule="auto"/>
         <w:rPr>
@@ -2274,16 +3583,103 @@
         <w:rPr>
           <w:lang w:val="en-US"/>
         </w:rPr>
-        <w:t>Click on the Export button</w:t>
-      </w:r>
-    </w:p>
-    <w:p>
-      <w:pPr>
+        <w:t>Optional</w:t>
+      </w:r>
+      <w:r>
+        <w:rPr>
+          <w:lang w:val="en-US"/>
+        </w:rPr>
+        <w:t>:</w:t>
+      </w:r>
+      <w:r>
+        <w:rPr>
+          <w:lang w:val="en-US"/>
+        </w:rPr>
+        <w:t xml:space="preserve"> To remove supplementary channel of non-interest: </w:t>
+      </w:r>
+      <w:r>
+        <w:rPr>
+          <w:lang w:val="en-US"/>
+        </w:rPr>
+        <w:t xml:space="preserve">The toolbox compares with the number of electrodes in the EEG files. </w:t>
+      </w:r>
+    </w:p>
+    <w:p>
+      <w:pPr>
+        <w:pStyle w:val="ListParagraph"/>
         <w:spacing w:line="276" w:lineRule="auto"/>
         <w:rPr>
           <w:lang w:val="en-US"/>
         </w:rPr>
       </w:pPr>
+      <w:r>
+        <w:rPr>
+          <w:lang w:val="en-US"/>
+        </w:rPr>
+        <w:t xml:space="preserve">In our case, the EEG files contain </w:t>
+      </w:r>
+      <w:r>
+        <w:rPr>
+          <w:lang w:val="en-US"/>
+        </w:rPr>
+        <w:t>9</w:t>
+      </w:r>
+      <w:r>
+        <w:rPr>
+          <w:lang w:val="en-US"/>
+        </w:rPr>
+        <w:t xml:space="preserve"> more electrodes than the coordinate file (ECG </w:t>
+      </w:r>
+      <w:r>
+        <w:rPr>
+          <w:lang w:val="en-US"/>
+        </w:rPr>
+        <w:t xml:space="preserve">+ Resp </w:t>
+      </w:r>
+      <w:r>
+        <w:rPr>
+          <w:lang w:val="en-US"/>
+        </w:rPr>
+        <w:t xml:space="preserve">channels). Click on the Add button to manually add these </w:t>
+      </w:r>
+      <w:r>
+        <w:rPr>
+          <w:lang w:val="en-US"/>
+        </w:rPr>
+        <w:t>9</w:t>
+      </w:r>
+      <w:r>
+        <w:rPr>
+          <w:lang w:val="en-US"/>
+        </w:rPr>
+        <w:t xml:space="preserve"> channels to the table on the right. Make sure that these new electrodes are deselected (the default setting) so that they are ignored/deleted (and not interpolated) in the analysis. </w:t>
+      </w:r>
+    </w:p>
+    <w:p>
+      <w:pPr>
+        <w:pStyle w:val="ListParagraph"/>
+        <w:numPr>
+          <w:ilvl w:val="0"/>
+          <w:numId w:val="8"/>
+        </w:numPr>
+        <w:spacing w:line="276" w:lineRule="auto"/>
+        <w:rPr>
+          <w:lang w:val="en-US"/>
+        </w:rPr>
+      </w:pPr>
+      <w:r>
+        <w:rPr>
+          <w:lang w:val="en-US"/>
+        </w:rPr>
+        <w:t>Click on Done</w:t>
+      </w:r>
+    </w:p>
+    <w:p>
+      <w:pPr>
+        <w:rPr>
+          <w:lang w:val="en-US"/>
+        </w:rPr>
+      </w:pPr>
     </w:p>
     <w:p>
       <w:pPr>
@@ -2296,18 +3692,25 @@
         <w:rPr>
           <w:lang w:val="en-US"/>
         </w:rPr>
-        <w:br w:type="column"/>
-      </w:r>
-      <w:r>
-        <w:rPr>
-          <w:lang w:val="en-US"/>
-        </w:rPr>
-        <w:lastRenderedPageBreak/>
-        <w:t>Bridge Detection</w:t>
-      </w:r>
-    </w:p>
-    <w:p>
-      <w:pPr>
+        <w:t xml:space="preserve">Export </w:t>
+      </w:r>
+      <w:r>
+        <w:rPr>
+          <w:lang w:val="en-US"/>
+        </w:rPr>
+        <w:t>in</w:t>
+      </w:r>
+      <w:r>
+        <w:rPr>
+          <w:lang w:val="en-US"/>
+        </w:rPr>
+        <w:t>to another EEG file format</w:t>
+      </w:r>
+    </w:p>
+    <w:p>
+      <w:pPr>
+        <w:pStyle w:val="ListParagraph"/>
+        <w:spacing w:line="276" w:lineRule="auto"/>
         <w:jc w:val="center"/>
         <w:rPr>
           <w:lang w:val="en-US"/>
@@ -2315,13 +3718,13 @@
       </w:pPr>
       <w:r>
         <w:rPr>
-          <w:noProof/>
+          <w:lang w:val="en-US"/>
         </w:rPr>
         <w:drawing>
-          <wp:inline distT="0" distB="0" distL="0" distR="0" wp14:anchorId="50EDA73E" wp14:editId="4835DF8C">
-            <wp:extent cx="2920621" cy="3799698"/>
-            <wp:effectExtent l="0" t="0" r="0" b="0"/>
-            <wp:docPr id="763599804" name="Picture 1" descr="A screenshot of a computer&#10;&#10;Description automatically generated"/>
+          <wp:inline distT="0" distB="0" distL="0" distR="0" wp14:anchorId="00FCE65D" wp14:editId="64002438">
+            <wp:extent cx="4400550" cy="3885406"/>
+            <wp:effectExtent l="0" t="0" r="0" b="1270"/>
+            <wp:docPr id="350299254" name="Picture 1" descr="A screenshot of a computer&#10;&#10;AI-generated content may be incorrect."/>
             <wp:cNvGraphicFramePr>
               <a:graphicFrameLocks xmlns:a="http://schemas.openxmlformats.org/drawingml/2006/main" noChangeAspect="1"/>
             </wp:cNvGraphicFramePr>
@@ -2329,7 +3732,7 @@
               <a:graphicData uri="http://schemas.openxmlformats.org/drawingml/2006/picture">
                 <pic:pic xmlns:pic="http://schemas.openxmlformats.org/drawingml/2006/picture">
                   <pic:nvPicPr>
-                    <pic:cNvPr id="763599804" name="Picture 1" descr="A screenshot of a computer&#10;&#10;Description automatically generated"/>
+                    <pic:cNvPr id="350299254" name="Picture 1" descr="A screenshot of a computer&#10;&#10;AI-generated content may be incorrect."/>
                     <pic:cNvPicPr/>
                   </pic:nvPicPr>
                   <pic:blipFill>
@@ -2341,7 +3744,7 @@
                   <pic:spPr>
                     <a:xfrm>
                       <a:off x="0" y="0"/>
-                      <a:ext cx="2937504" cy="3821663"/>
+                      <a:ext cx="4411847" cy="3895380"/>
                     </a:xfrm>
                     <a:prstGeom prst="rect">
                       <a:avLst/>
@@ -2359,18 +3762,102 @@
         <w:pStyle w:val="ListParagraph"/>
         <w:numPr>
           <w:ilvl w:val="0"/>
-          <w:numId w:val="11"/>
+          <w:numId w:val="10"/>
         </w:numPr>
-        <w:spacing w:after="240" w:line="276" w:lineRule="auto"/>
-        <w:rPr>
-          <w:lang w:val="en-US"/>
-        </w:rPr>
-      </w:pPr>
-      <w:r>
-        <w:rPr>
-          <w:lang w:val="en-US"/>
-        </w:rPr>
-        <w:t xml:space="preserve">Press on the “Bridge Detection” button. </w:t>
+        <w:spacing w:line="276" w:lineRule="auto"/>
+        <w:rPr>
+          <w:lang w:val="en-US"/>
+        </w:rPr>
+      </w:pPr>
+      <w:r>
+        <w:rPr>
+          <w:lang w:val="en-US"/>
+        </w:rPr>
+        <w:t xml:space="preserve">Select the output format </w:t>
+      </w:r>
+      <w:proofErr w:type="gramStart"/>
+      <w:r>
+        <w:rPr>
+          <w:lang w:val="en-US"/>
+        </w:rPr>
+        <w:t>(.</w:t>
+      </w:r>
+      <w:proofErr w:type="spellStart"/>
+      <w:r>
+        <w:rPr>
+          <w:lang w:val="en-US"/>
+        </w:rPr>
+        <w:t>sef</w:t>
+      </w:r>
+      <w:proofErr w:type="spellEnd"/>
+      <w:r>
+        <w:rPr>
+          <w:lang w:val="en-US"/>
+        </w:rPr>
+        <w:t>, .</w:t>
+      </w:r>
+      <w:proofErr w:type="spellStart"/>
+      <w:r>
+        <w:rPr>
+          <w:lang w:val="en-US"/>
+        </w:rPr>
+        <w:t>eph</w:t>
+      </w:r>
+      <w:proofErr w:type="spellEnd"/>
+      <w:r>
+        <w:rPr>
+          <w:lang w:val="en-US"/>
+        </w:rPr>
+        <w:t>, .ep</w:t>
+      </w:r>
+      <w:proofErr w:type="gramEnd"/>
+      <w:r>
+        <w:rPr>
+          <w:lang w:val="en-US"/>
+        </w:rPr>
+        <w:t xml:space="preserve"> for </w:t>
+      </w:r>
+      <w:proofErr w:type="spellStart"/>
+      <w:r>
+        <w:rPr>
+          <w:lang w:val="en-US"/>
+        </w:rPr>
+        <w:t>Cartool</w:t>
+      </w:r>
+      <w:proofErr w:type="spellEnd"/>
+      <w:r>
+        <w:rPr>
+          <w:lang w:val="en-US"/>
+        </w:rPr>
+        <w:t xml:space="preserve"> </w:t>
+      </w:r>
+      <w:proofErr w:type="gramStart"/>
+      <w:r>
+        <w:rPr>
+          <w:lang w:val="en-US"/>
+        </w:rPr>
+        <w:t>or .set</w:t>
+      </w:r>
+      <w:proofErr w:type="gramEnd"/>
+      <w:r>
+        <w:rPr>
+          <w:lang w:val="en-US"/>
+        </w:rPr>
+        <w:t xml:space="preserve"> for </w:t>
+      </w:r>
+      <w:proofErr w:type="spellStart"/>
+      <w:r>
+        <w:rPr>
+          <w:lang w:val="en-US"/>
+        </w:rPr>
+        <w:t>eeglab</w:t>
+      </w:r>
+      <w:proofErr w:type="spellEnd"/>
+      <w:r>
+        <w:rPr>
+          <w:lang w:val="en-US"/>
+        </w:rPr>
+        <w:t>)</w:t>
       </w:r>
     </w:p>
     <w:p>
@@ -2378,33 +3865,18 @@
         <w:pStyle w:val="ListParagraph"/>
         <w:numPr>
           <w:ilvl w:val="0"/>
-          <w:numId w:val="11"/>
+          <w:numId w:val="10"/>
         </w:numPr>
-        <w:spacing w:after="240" w:line="276" w:lineRule="auto"/>
-        <w:rPr>
-          <w:lang w:val="en-US"/>
-        </w:rPr>
-      </w:pPr>
-      <w:r>
-        <w:rPr>
-          <w:lang w:val="en-US"/>
-        </w:rPr>
-        <w:t>Select the location of the .xlsx output file</w:t>
-      </w:r>
-    </w:p>
-    <w:p>
-      <w:pPr>
         <w:spacing w:line="276" w:lineRule="auto"/>
-        <w:ind w:left="360"/>
-        <w:rPr>
-          <w:lang w:val="en-US"/>
-        </w:rPr>
-      </w:pPr>
-      <w:r>
-        <w:rPr>
-          <w:lang w:val="en-US"/>
-        </w:rPr>
-        <w:t xml:space="preserve">This module calls the eeglab script eBridge which automatically detect if two or more channels are bridged (same signal). Open the .xlsx output file to check if there is any. We will need this info for the ICA and interpolation step. </w:t>
+        <w:rPr>
+          <w:lang w:val="en-US"/>
+        </w:rPr>
+      </w:pPr>
+      <w:r>
+        <w:rPr>
+          <w:lang w:val="en-US"/>
+        </w:rPr>
+        <w:t>Choice the folder where the files will be stored</w:t>
       </w:r>
     </w:p>
     <w:p>
@@ -2412,7 +3884,7 @@
         <w:pStyle w:val="ListParagraph"/>
         <w:numPr>
           <w:ilvl w:val="0"/>
-          <w:numId w:val="11"/>
+          <w:numId w:val="10"/>
         </w:numPr>
         <w:spacing w:line="276" w:lineRule="auto"/>
         <w:rPr>
@@ -2421,72 +3893,485 @@
       </w:pPr>
       <w:r>
         <w:rPr>
-          <w:color w:val="000000" w:themeColor="text1"/>
-          <w:lang w:val="en-US"/>
-        </w:rPr>
-        <w:t>Check the excel file on the C column (percentage of channels that are bridged; if 0 = good to go, no bridge detected, if there is a number we have to delete one of the bridged channels)</w:t>
-      </w:r>
-    </w:p>
-    <w:p>
-      <w:pPr>
-        <w:rPr>
-          <w:rFonts w:ascii="Calibri" w:hAnsi="Calibri" w:cs="Calibri"/>
-          <w:lang w:val="en-US"/>
-        </w:rPr>
-      </w:pPr>
-    </w:p>
-    <w:p>
-      <w:pPr>
-        <w:rPr>
-          <w:rFonts w:ascii="Calibri" w:hAnsi="Calibri" w:cs="Calibri"/>
-          <w:lang w:val="en-US"/>
-        </w:rPr>
-      </w:pPr>
-    </w:p>
-    <w:p>
-      <w:pPr>
-        <w:rPr>
-          <w:rFonts w:ascii="Calibri" w:hAnsi="Calibri" w:cs="Calibri"/>
+          <w:lang w:val="en-US"/>
+        </w:rPr>
+        <w:t>Click on the Export button</w:t>
+      </w:r>
+    </w:p>
+    <w:p>
+      <w:pPr>
+        <w:spacing w:line="276" w:lineRule="auto"/>
+        <w:rPr>
+          <w:lang w:val="en-US"/>
+        </w:rPr>
+      </w:pPr>
+    </w:p>
+    <w:p>
+      <w:pPr>
+        <w:pStyle w:val="Heading3"/>
+        <w:rPr>
+          <w:lang w:val="en-US"/>
+        </w:rPr>
+      </w:pPr>
+      <w:r>
+        <w:rPr>
+          <w:lang w:val="en-US"/>
+        </w:rPr>
+        <w:br w:type="column"/>
+      </w:r>
+      <w:r>
+        <w:rPr>
+          <w:lang w:val="en-US"/>
+        </w:rPr>
+        <w:lastRenderedPageBreak/>
+        <w:t>Bridge Detection</w:t>
+      </w:r>
+    </w:p>
+    <w:p>
+      <w:pPr>
+        <w:jc w:val="center"/>
+        <w:rPr>
+          <w:lang w:val="en-US"/>
+        </w:rPr>
+      </w:pPr>
+      <w:r>
+        <w:rPr>
+          <w:lang w:val="en-US"/>
+        </w:rPr>
+        <w:drawing>
+          <wp:inline distT="0" distB="0" distL="0" distR="0" wp14:anchorId="71DA2BCF" wp14:editId="5441A040">
+            <wp:extent cx="3987800" cy="3533493"/>
+            <wp:effectExtent l="0" t="0" r="0" b="0"/>
+            <wp:docPr id="706756505" name="Picture 1" descr="A screenshot of a computer&#10;&#10;AI-generated content may be incorrect."/>
+            <wp:cNvGraphicFramePr>
+              <a:graphicFrameLocks xmlns:a="http://schemas.openxmlformats.org/drawingml/2006/main" noChangeAspect="1"/>
+            </wp:cNvGraphicFramePr>
+            <a:graphic xmlns:a="http://schemas.openxmlformats.org/drawingml/2006/main">
+              <a:graphicData uri="http://schemas.openxmlformats.org/drawingml/2006/picture">
+                <pic:pic xmlns:pic="http://schemas.openxmlformats.org/drawingml/2006/picture">
+                  <pic:nvPicPr>
+                    <pic:cNvPr id="706756505" name="Picture 1" descr="A screenshot of a computer&#10;&#10;AI-generated content may be incorrect."/>
+                    <pic:cNvPicPr/>
+                  </pic:nvPicPr>
+                  <pic:blipFill>
+                    <a:blip r:embed="rId17"/>
+                    <a:stretch>
+                      <a:fillRect/>
+                    </a:stretch>
+                  </pic:blipFill>
+                  <pic:spPr>
+                    <a:xfrm>
+                      <a:off x="0" y="0"/>
+                      <a:ext cx="3991668" cy="3536920"/>
+                    </a:xfrm>
+                    <a:prstGeom prst="rect">
+                      <a:avLst/>
+                    </a:prstGeom>
+                  </pic:spPr>
+                </pic:pic>
+              </a:graphicData>
+            </a:graphic>
+          </wp:inline>
+        </w:drawing>
+      </w:r>
+    </w:p>
+    <w:p>
+      <w:pPr>
+        <w:spacing w:line="276" w:lineRule="auto"/>
+        <w:ind w:left="360"/>
+        <w:rPr>
+          <w:lang w:val="en-US"/>
+        </w:rPr>
+      </w:pPr>
+      <w:r>
+        <w:rPr>
+          <w:lang w:val="en-US"/>
+        </w:rPr>
+        <w:t>The first preprocessing step is to detect any bridges (where two or more electrodes are connected due to gel leakage, resulting in them recording the same signal).</w:t>
+      </w:r>
+      <w:r>
+        <w:rPr>
+          <w:lang w:val="en-US"/>
+        </w:rPr>
+        <w:t xml:space="preserve"> It is </w:t>
+      </w:r>
+      <w:proofErr w:type="gramStart"/>
+      <w:r>
+        <w:rPr>
+          <w:lang w:val="en-US"/>
+        </w:rPr>
+        <w:t>specially</w:t>
+      </w:r>
+      <w:proofErr w:type="gramEnd"/>
+      <w:r>
+        <w:rPr>
+          <w:lang w:val="en-US"/>
+        </w:rPr>
+        <w:t xml:space="preserve"> important to detect and remove </w:t>
+      </w:r>
+      <w:proofErr w:type="gramStart"/>
+      <w:r>
+        <w:rPr>
+          <w:lang w:val="en-US"/>
+        </w:rPr>
+        <w:t>these bridge</w:t>
+      </w:r>
+      <w:proofErr w:type="gramEnd"/>
+      <w:r>
+        <w:rPr>
+          <w:lang w:val="en-US"/>
+        </w:rPr>
+        <w:t xml:space="preserve"> if you perform ICA decomposition or Inverse solution analysis. </w:t>
+      </w:r>
+    </w:p>
+    <w:p>
+      <w:pPr>
+        <w:spacing w:line="276" w:lineRule="auto"/>
+        <w:ind w:left="360"/>
+        <w:rPr>
+          <w:lang w:val="en-US"/>
+        </w:rPr>
+      </w:pPr>
+      <w:r>
+        <w:rPr>
+          <w:lang w:val="en-US"/>
+        </w:rPr>
+        <w:t xml:space="preserve">This </w:t>
+      </w:r>
+      <w:r>
+        <w:rPr>
           <w:b/>
           <w:bCs/>
           <w:lang w:val="en-US"/>
         </w:rPr>
-      </w:pPr>
-      <w:r>
-        <w:rPr>
-          <w:rFonts w:ascii="Calibri" w:hAnsi="Calibri" w:cs="Calibri"/>
+        <w:t>Bridge Detection</w:t>
+      </w:r>
+      <w:r>
+        <w:rPr>
+          <w:lang w:val="en-US"/>
+        </w:rPr>
+        <w:t xml:space="preserve"> </w:t>
+      </w:r>
+      <w:r>
+        <w:rPr>
+          <w:lang w:val="en-US"/>
+        </w:rPr>
+        <w:t xml:space="preserve">module calls the </w:t>
+      </w:r>
+      <w:proofErr w:type="spellStart"/>
+      <w:r>
+        <w:rPr>
+          <w:lang w:val="en-US"/>
+        </w:rPr>
+        <w:t>eeglab</w:t>
+      </w:r>
+      <w:proofErr w:type="spellEnd"/>
+      <w:r>
+        <w:rPr>
+          <w:lang w:val="en-US"/>
+        </w:rPr>
+        <w:t xml:space="preserve"> script </w:t>
+      </w:r>
+      <w:proofErr w:type="spellStart"/>
+      <w:r>
+        <w:rPr>
+          <w:lang w:val="en-US"/>
+        </w:rPr>
+        <w:t>eBridge</w:t>
+      </w:r>
+      <w:proofErr w:type="spellEnd"/>
+      <w:r>
+        <w:rPr>
+          <w:lang w:val="en-US"/>
+        </w:rPr>
+        <w:t xml:space="preserve"> </w:t>
+      </w:r>
+      <w:r>
+        <w:rPr>
+          <w:lang w:val="en-US"/>
+        </w:rPr>
+        <w:t>(</w:t>
+      </w:r>
+      <w:r>
+        <w:rPr>
+          <w:lang w:val="en-US"/>
+        </w:rPr>
+        <w:t xml:space="preserve">Alschuler et al (2014). Clin </w:t>
+      </w:r>
+      <w:proofErr w:type="spellStart"/>
+      <w:r>
+        <w:rPr>
+          <w:lang w:val="en-US"/>
+        </w:rPr>
+        <w:t>Neurophysiol</w:t>
+      </w:r>
+      <w:proofErr w:type="spellEnd"/>
+      <w:r>
+        <w:rPr>
+          <w:lang w:val="en-US"/>
+        </w:rPr>
+        <w:t>, 125(3), 484-490.</w:t>
+      </w:r>
+      <w:r>
+        <w:rPr>
+          <w:lang w:val="en-US"/>
+        </w:rPr>
+        <w:t xml:space="preserve">) </w:t>
+      </w:r>
+      <w:r>
+        <w:rPr>
+          <w:lang w:val="en-US"/>
+        </w:rPr>
+        <w:t xml:space="preserve">which automatically </w:t>
+      </w:r>
+      <w:r>
+        <w:rPr>
+          <w:lang w:val="en-US"/>
+        </w:rPr>
+        <w:t>detects</w:t>
+      </w:r>
+      <w:r>
+        <w:rPr>
+          <w:lang w:val="en-US"/>
+        </w:rPr>
+        <w:t xml:space="preserve"> </w:t>
+      </w:r>
+      <w:r>
+        <w:rPr>
+          <w:lang w:val="en-US"/>
+        </w:rPr>
+        <w:t>them</w:t>
+      </w:r>
+      <w:r>
+        <w:rPr>
+          <w:lang w:val="en-US"/>
+        </w:rPr>
+        <w:t xml:space="preserve">. </w:t>
+      </w:r>
+      <w:r>
+        <w:rPr>
+          <w:lang w:val="en-US"/>
+        </w:rPr>
+        <w:t xml:space="preserve">The module will save </w:t>
+      </w:r>
+      <w:proofErr w:type="gramStart"/>
+      <w:r>
+        <w:rPr>
+          <w:lang w:val="en-US"/>
+        </w:rPr>
+        <w:t>a</w:t>
+      </w:r>
+      <w:proofErr w:type="gramEnd"/>
+      <w:r>
+        <w:rPr>
+          <w:lang w:val="en-US"/>
+        </w:rPr>
+        <w:t xml:space="preserve"> Excel </w:t>
+      </w:r>
+      <w:proofErr w:type="gramStart"/>
+      <w:r>
+        <w:rPr>
+          <w:lang w:val="en-US"/>
+        </w:rPr>
+        <w:t xml:space="preserve">sheet </w:t>
+      </w:r>
+      <w:r>
+        <w:rPr>
+          <w:lang w:val="en-US"/>
+        </w:rPr>
+        <w:t>(.</w:t>
+      </w:r>
+      <w:proofErr w:type="gramEnd"/>
+      <w:r>
+        <w:rPr>
+          <w:lang w:val="en-US"/>
+        </w:rPr>
+        <w:t xml:space="preserve">xlsx) </w:t>
+      </w:r>
+      <w:r>
+        <w:rPr>
+          <w:lang w:val="en-US"/>
+        </w:rPr>
+        <w:t xml:space="preserve">with the results of this inspection inside of the </w:t>
+      </w:r>
+      <w:r>
+        <w:rPr>
           <w:b/>
           <w:bCs/>
           <w:lang w:val="en-US"/>
         </w:rPr>
-        <w:t>Other tools and modules have their own manuals.</w:t>
-      </w:r>
-    </w:p>
-    <w:p>
-      <w:pPr>
-        <w:rPr>
-          <w:rFonts w:ascii="Calibri" w:hAnsi="Calibri" w:cs="Calibri"/>
+        <w:t>Input folder</w:t>
+      </w:r>
+      <w:r>
+        <w:rPr>
           <w:b/>
           <w:bCs/>
           <w:lang w:val="en-US"/>
         </w:rPr>
-      </w:pPr>
-      <w:r>
+        <w:t>/Root folder</w:t>
+      </w:r>
+      <w:r>
+        <w:rPr>
+          <w:lang w:val="en-US"/>
+        </w:rPr>
+        <w:t xml:space="preserve"> specified during the importation of the data. </w:t>
+      </w:r>
+      <w:r>
+        <w:rPr>
+          <w:lang w:val="en-US"/>
+        </w:rPr>
+        <w:t>These results will also be stored in the processing parameter files, allowing the ICA and interpolation modules to access them.</w:t>
+      </w:r>
+      <w:r>
+        <w:rPr>
+          <w:lang w:val="en-US"/>
+        </w:rPr>
+        <w:t xml:space="preserve"> </w:t>
+      </w:r>
+    </w:p>
+    <w:p>
+      <w:pPr>
+        <w:pStyle w:val="Heading3"/>
+        <w:rPr>
+          <w:lang w:val="en-US"/>
+        </w:rPr>
+      </w:pPr>
+    </w:p>
+    <w:p>
+      <w:pPr>
+        <w:pStyle w:val="Heading3"/>
+        <w:rPr>
+          <w:lang w:val="en-US"/>
+        </w:rPr>
+      </w:pPr>
+      <w:r>
+        <w:rPr>
+          <w:lang w:val="en-US"/>
+        </w:rPr>
+        <w:t>Other Procession and Analysis modules</w:t>
+      </w:r>
+    </w:p>
+    <w:p>
+      <w:pPr>
+        <w:rPr>
+          <w:rFonts w:ascii="Calibri" w:hAnsi="Calibri" w:cs="Calibri"/>
+          <w:lang w:val="en-US"/>
+        </w:rPr>
+      </w:pPr>
+      <w:r>
+        <w:rPr>
+          <w:rFonts w:ascii="Calibri" w:hAnsi="Calibri" w:cs="Calibri"/>
+          <w:lang w:val="en-US"/>
+        </w:rPr>
+        <w:t>Help files for each of these modules are available once you have opened them by clicking the Help button in the top-left corner</w:t>
+      </w:r>
+      <w:r>
+        <w:rPr>
+          <w:rFonts w:ascii="Calibri" w:hAnsi="Calibri" w:cs="Calibri"/>
+          <w:lang w:val="en-US"/>
+        </w:rPr>
+        <w:t>:</w:t>
+      </w:r>
+    </w:p>
+    <w:p>
+      <w:pPr>
+        <w:rPr>
+          <w:rFonts w:ascii="Calibri" w:hAnsi="Calibri" w:cs="Calibri"/>
+          <w:lang w:val="en-US"/>
+        </w:rPr>
+      </w:pPr>
+      <w:r>
+        <w:rPr>
+          <w:rFonts w:ascii="Calibri" w:hAnsi="Calibri" w:cs="Calibri"/>
+          <w:lang w:val="en-US"/>
+        </w:rPr>
+        <w:drawing>
+          <wp:inline distT="0" distB="0" distL="0" distR="0" wp14:anchorId="22435AF7" wp14:editId="595E64F9">
+            <wp:extent cx="352051" cy="412750"/>
+            <wp:effectExtent l="0" t="0" r="0" b="6350"/>
+            <wp:docPr id="1370814332" name="Picture 1" descr="A white square with a black question mark on it&#10;&#10;AI-generated content may be incorrect."/>
+            <wp:cNvGraphicFramePr>
+              <a:graphicFrameLocks xmlns:a="http://schemas.openxmlformats.org/drawingml/2006/main" noChangeAspect="1"/>
+            </wp:cNvGraphicFramePr>
+            <a:graphic xmlns:a="http://schemas.openxmlformats.org/drawingml/2006/main">
+              <a:graphicData uri="http://schemas.openxmlformats.org/drawingml/2006/picture">
+                <pic:pic xmlns:pic="http://schemas.openxmlformats.org/drawingml/2006/picture">
+                  <pic:nvPicPr>
+                    <pic:cNvPr id="1370814332" name="Picture 1" descr="A white square with a black question mark on it&#10;&#10;AI-generated content may be incorrect."/>
+                    <pic:cNvPicPr/>
+                  </pic:nvPicPr>
+                  <pic:blipFill>
+                    <a:blip r:embed="rId18"/>
+                    <a:stretch>
+                      <a:fillRect/>
+                    </a:stretch>
+                  </pic:blipFill>
+                  <pic:spPr>
+                    <a:xfrm>
+                      <a:off x="0" y="0"/>
+                      <a:ext cx="357630" cy="419291"/>
+                    </a:xfrm>
+                    <a:prstGeom prst="rect">
+                      <a:avLst/>
+                    </a:prstGeom>
+                  </pic:spPr>
+                </pic:pic>
+              </a:graphicData>
+            </a:graphic>
+          </wp:inline>
+        </w:drawing>
+      </w:r>
+      <w:r>
+        <w:rPr>
+          <w:rFonts w:ascii="Calibri" w:hAnsi="Calibri" w:cs="Calibri"/>
+          <w:lang w:val="en-US"/>
+        </w:rPr>
+        <w:t xml:space="preserve"> </w:t>
+      </w:r>
+    </w:p>
+    <w:p>
+      <w:pPr>
         <w:rPr>
           <w:rFonts w:ascii="Calibri" w:hAnsi="Calibri" w:cs="Calibri"/>
           <w:b/>
           <w:bCs/>
           <w:lang w:val="en-US"/>
         </w:rPr>
+      </w:pPr>
+      <w:r>
+        <w:rPr>
+          <w:rFonts w:ascii="Calibri" w:hAnsi="Calibri" w:cs="Calibri"/>
+          <w:b/>
+          <w:bCs/>
+          <w:lang w:val="en-US"/>
+        </w:rPr>
         <w:br w:type="page"/>
       </w:r>
     </w:p>
     <w:p>
       <w:pPr>
-        <w:keepNext/>
-        <w:keepLines/>
-        <w:spacing w:before="40" w:after="0" w:line="480" w:lineRule="auto"/>
-        <w:outlineLvl w:val="1"/>
+        <w:pStyle w:val="Heading3"/>
+        <w:rPr>
+          <w:lang w:val="en-US"/>
+        </w:rPr>
+      </w:pPr>
+      <w:r>
+        <w:rPr>
+          <w:lang w:val="en-US"/>
+        </w:rPr>
+        <w:lastRenderedPageBreak/>
+        <w:t>Processing/Analysis parameters and Batch system</w:t>
+      </w:r>
+    </w:p>
+    <w:p>
+      <w:pPr>
+        <w:rPr>
+          <w:lang w:val="en-US"/>
+        </w:rPr>
+      </w:pPr>
+    </w:p>
+    <w:p>
+      <w:pPr>
         <w:rPr>
           <w:rFonts w:ascii="Calibri Light" w:eastAsia="Times New Roman" w:hAnsi="Calibri Light" w:cs="Times New Roman"/>
           <w:color w:val="2F5496"/>
@@ -2507,6 +4392,35 @@
           <w:lang w:val="en-US"/>
           <w14:ligatures w14:val="none"/>
         </w:rPr>
+        <w:br w:type="page"/>
+      </w:r>
+    </w:p>
+    <w:p>
+      <w:pPr>
+        <w:keepNext/>
+        <w:keepLines/>
+        <w:spacing w:before="40" w:after="0" w:line="480" w:lineRule="auto"/>
+        <w:outlineLvl w:val="1"/>
+        <w:rPr>
+          <w:rFonts w:ascii="Calibri Light" w:eastAsia="Times New Roman" w:hAnsi="Calibri Light" w:cs="Times New Roman"/>
+          <w:color w:val="2F5496"/>
+          <w:kern w:val="0"/>
+          <w:sz w:val="26"/>
+          <w:szCs w:val="26"/>
+          <w:lang w:val="en-US"/>
+          <w14:ligatures w14:val="none"/>
+        </w:rPr>
+      </w:pPr>
+      <w:r>
+        <w:rPr>
+          <w:rFonts w:ascii="Calibri Light" w:eastAsia="Times New Roman" w:hAnsi="Calibri Light" w:cs="Times New Roman"/>
+          <w:color w:val="2F5496"/>
+          <w:kern w:val="0"/>
+          <w:sz w:val="26"/>
+          <w:szCs w:val="26"/>
+          <w:lang w:val="en-US"/>
+          <w14:ligatures w14:val="none"/>
+        </w:rPr>
         <w:lastRenderedPageBreak/>
         <w:t>Typical EEG processing pipeline (validate by Michaël Mouthon)</w:t>
       </w:r>
@@ -2523,7 +4437,23 @@
           <w:rFonts w:ascii="Calibri" w:hAnsi="Calibri" w:cs="Calibri"/>
           <w:lang w:val="en-US"/>
         </w:rPr>
-        <w:t xml:space="preserve">In this document, we distinguish the preprocessing, which permits to clean the data for the data analysis (the processing). The preprocessing is similar between the type of analysis but with some variation. Here I will first describe the case of Event Related Analysis (ERP). </w:t>
+        <w:t xml:space="preserve">In this document, we distinguish the preprocessing, which permits to clean the data for the data analysis (the processing). The preprocessing is similar between the </w:t>
+      </w:r>
+      <w:proofErr w:type="gramStart"/>
+      <w:r>
+        <w:rPr>
+          <w:rFonts w:ascii="Calibri" w:hAnsi="Calibri" w:cs="Calibri"/>
+          <w:lang w:val="en-US"/>
+        </w:rPr>
+        <w:t>type</w:t>
+      </w:r>
+      <w:proofErr w:type="gramEnd"/>
+      <w:r>
+        <w:rPr>
+          <w:rFonts w:ascii="Calibri" w:hAnsi="Calibri" w:cs="Calibri"/>
+          <w:lang w:val="en-US"/>
+        </w:rPr>
+        <w:t xml:space="preserve"> of analysis but with some variation. Here I will first describe the case of Event Related Analysis (ERP). </w:t>
       </w:r>
     </w:p>
     <w:p>
@@ -2562,7 +4492,23 @@
           <w:rFonts w:ascii="Calibri" w:hAnsi="Calibri" w:cs="Calibri"/>
           <w:lang w:val="en-US"/>
         </w:rPr>
-        <w:t xml:space="preserve">Import raw data into the main EEGpal windows and identify the subject as explained in the chapter </w:t>
+        <w:t xml:space="preserve">Import raw data into the main </w:t>
+      </w:r>
+      <w:proofErr w:type="spellStart"/>
+      <w:r>
+        <w:rPr>
+          <w:rFonts w:ascii="Calibri" w:hAnsi="Calibri" w:cs="Calibri"/>
+          <w:lang w:val="en-US"/>
+        </w:rPr>
+        <w:t>EEGpal</w:t>
+      </w:r>
+      <w:proofErr w:type="spellEnd"/>
+      <w:r>
+        <w:rPr>
+          <w:rFonts w:ascii="Calibri" w:hAnsi="Calibri" w:cs="Calibri"/>
+          <w:lang w:val="en-US"/>
+        </w:rPr>
+        <w:t xml:space="preserve"> windows and identify the subject as explained in the chapter </w:t>
       </w:r>
       <w:r>
         <w:rPr>
@@ -2685,7 +4631,23 @@
           <w:rFonts w:ascii="Calibri" w:hAnsi="Calibri" w:cs="Calibri"/>
           <w:lang w:val="en-US"/>
         </w:rPr>
-        <w:t xml:space="preserve"> in order to check if there is any unwanted connection between channels</w:t>
+        <w:t xml:space="preserve"> </w:t>
+      </w:r>
+      <w:proofErr w:type="gramStart"/>
+      <w:r>
+        <w:rPr>
+          <w:rFonts w:ascii="Calibri" w:hAnsi="Calibri" w:cs="Calibri"/>
+          <w:lang w:val="en-US"/>
+        </w:rPr>
+        <w:t>in order to</w:t>
+      </w:r>
+      <w:proofErr w:type="gramEnd"/>
+      <w:r>
+        <w:rPr>
+          <w:rFonts w:ascii="Calibri" w:hAnsi="Calibri" w:cs="Calibri"/>
+          <w:lang w:val="en-US"/>
+        </w:rPr>
+        <w:t xml:space="preserve"> check if there is any unwanted connection between channels</w:t>
       </w:r>
     </w:p>
     <w:p>
@@ -2721,7 +4683,23 @@
           <w:rFonts w:ascii="Calibri" w:hAnsi="Calibri" w:cs="Calibri"/>
           <w:lang w:val="en-US"/>
         </w:rPr>
-        <w:t xml:space="preserve"> for the first clean of the data. Filter to keep the signal between 0.</w:t>
+        <w:t xml:space="preserve"> for the first </w:t>
+      </w:r>
+      <w:proofErr w:type="gramStart"/>
+      <w:r>
+        <w:rPr>
+          <w:rFonts w:ascii="Calibri" w:hAnsi="Calibri" w:cs="Calibri"/>
+          <w:lang w:val="en-US"/>
+        </w:rPr>
+        <w:t>clean</w:t>
+      </w:r>
+      <w:proofErr w:type="gramEnd"/>
+      <w:r>
+        <w:rPr>
+          <w:rFonts w:ascii="Calibri" w:hAnsi="Calibri" w:cs="Calibri"/>
+          <w:lang w:val="en-US"/>
+        </w:rPr>
+        <w:t xml:space="preserve"> of the data. Filter to keep the signal between 0.</w:t>
       </w:r>
       <w:r>
         <w:rPr>
@@ -2735,8 +4713,33 @@
           <w:rFonts w:ascii="Calibri" w:hAnsi="Calibri" w:cs="Calibri"/>
           <w:lang w:val="en-US"/>
         </w:rPr>
-        <w:t xml:space="preserve"> and 40 Hz. Add a Line noise removal either by a Notch filter at 50 Hz or by using cleanline</w:t>
-      </w:r>
+        <w:t xml:space="preserve"> and 40 Hz. Add </w:t>
+      </w:r>
+      <w:proofErr w:type="gramStart"/>
+      <w:r>
+        <w:rPr>
+          <w:rFonts w:ascii="Calibri" w:hAnsi="Calibri" w:cs="Calibri"/>
+          <w:lang w:val="en-US"/>
+        </w:rPr>
+        <w:t>a Line</w:t>
+      </w:r>
+      <w:proofErr w:type="gramEnd"/>
+      <w:r>
+        <w:rPr>
+          <w:rFonts w:ascii="Calibri" w:hAnsi="Calibri" w:cs="Calibri"/>
+          <w:lang w:val="en-US"/>
+        </w:rPr>
+        <w:t xml:space="preserve"> noise removal either by a Notch filter at 50 Hz or by using </w:t>
+      </w:r>
+      <w:proofErr w:type="spellStart"/>
+      <w:r>
+        <w:rPr>
+          <w:rFonts w:ascii="Calibri" w:hAnsi="Calibri" w:cs="Calibri"/>
+          <w:lang w:val="en-US"/>
+        </w:rPr>
+        <w:t>cleanline</w:t>
+      </w:r>
+      <w:proofErr w:type="spellEnd"/>
     </w:p>
     <w:p>
       <w:pPr>
@@ -2755,7 +4758,23 @@
           <w:rFonts w:ascii="Calibri" w:hAnsi="Calibri" w:cs="Calibri"/>
           <w:lang w:val="en-US"/>
         </w:rPr>
-        <w:t xml:space="preserve">Inspect visually the result file in Cartool to check if there </w:t>
+        <w:t xml:space="preserve">Inspect visually the result file in </w:t>
+      </w:r>
+      <w:proofErr w:type="spellStart"/>
+      <w:r>
+        <w:rPr>
+          <w:rFonts w:ascii="Calibri" w:hAnsi="Calibri" w:cs="Calibri"/>
+          <w:lang w:val="en-US"/>
+        </w:rPr>
+        <w:t>Cartool</w:t>
+      </w:r>
+      <w:proofErr w:type="spellEnd"/>
+      <w:r>
+        <w:rPr>
+          <w:rFonts w:ascii="Calibri" w:hAnsi="Calibri" w:cs="Calibri"/>
+          <w:lang w:val="en-US"/>
+        </w:rPr>
+        <w:t xml:space="preserve"> to check if there </w:t>
       </w:r>
       <w:r>
         <w:rPr>
@@ -2892,6 +4911,7 @@
         </w:rPr>
         <w:t xml:space="preserve">Use the </w:t>
       </w:r>
+      <w:proofErr w:type="spellStart"/>
       <w:r>
         <w:rPr>
           <w:rFonts w:ascii="Calibri" w:hAnsi="Calibri" w:cs="Calibri"/>
@@ -2901,12 +4921,45 @@
         </w:rPr>
         <w:t>Epoching</w:t>
       </w:r>
-      <w:r>
-        <w:rPr>
-          <w:rFonts w:ascii="Calibri" w:hAnsi="Calibri" w:cs="Calibri"/>
-          <w:lang w:val="en-US"/>
-        </w:rPr>
-        <w:t xml:space="preserve"> module to perform a temporary Epoching and inspects visually in Cartool the ERP files. Selected the bad electrodes which negatively impact the ERP to be interpolated</w:t>
+      <w:proofErr w:type="spellEnd"/>
+      <w:r>
+        <w:rPr>
+          <w:rFonts w:ascii="Calibri" w:hAnsi="Calibri" w:cs="Calibri"/>
+          <w:lang w:val="en-US"/>
+        </w:rPr>
+        <w:t xml:space="preserve"> module to perform a temporary </w:t>
+      </w:r>
+      <w:proofErr w:type="spellStart"/>
+      <w:r>
+        <w:rPr>
+          <w:rFonts w:ascii="Calibri" w:hAnsi="Calibri" w:cs="Calibri"/>
+          <w:lang w:val="en-US"/>
+        </w:rPr>
+        <w:t>Epoching</w:t>
+      </w:r>
+      <w:proofErr w:type="spellEnd"/>
+      <w:r>
+        <w:rPr>
+          <w:rFonts w:ascii="Calibri" w:hAnsi="Calibri" w:cs="Calibri"/>
+          <w:lang w:val="en-US"/>
+        </w:rPr>
+        <w:t xml:space="preserve"> and inspects visually in </w:t>
+      </w:r>
+      <w:proofErr w:type="spellStart"/>
+      <w:r>
+        <w:rPr>
+          <w:rFonts w:ascii="Calibri" w:hAnsi="Calibri" w:cs="Calibri"/>
+          <w:lang w:val="en-US"/>
+        </w:rPr>
+        <w:t>Cartool</w:t>
+      </w:r>
+      <w:proofErr w:type="spellEnd"/>
+      <w:r>
+        <w:rPr>
+          <w:rFonts w:ascii="Calibri" w:hAnsi="Calibri" w:cs="Calibri"/>
+          <w:lang w:val="en-US"/>
+        </w:rPr>
+        <w:t xml:space="preserve"> the ERP files. Selected the bad electrodes which negatively impact the ERP to be interpolated</w:t>
       </w:r>
     </w:p>
     <w:p>
@@ -2942,7 +4995,23 @@
           <w:rFonts w:ascii="Calibri" w:hAnsi="Calibri" w:cs="Calibri"/>
           <w:lang w:val="en-US"/>
         </w:rPr>
-        <w:t xml:space="preserve"> module to interpolated bad electrodes determined in 3,5 and 7.  </w:t>
+        <w:t xml:space="preserve"> module to </w:t>
+      </w:r>
+      <w:proofErr w:type="gramStart"/>
+      <w:r>
+        <w:rPr>
+          <w:rFonts w:ascii="Calibri" w:hAnsi="Calibri" w:cs="Calibri"/>
+          <w:lang w:val="en-US"/>
+        </w:rPr>
+        <w:t>interpolated</w:t>
+      </w:r>
+      <w:proofErr w:type="gramEnd"/>
+      <w:r>
+        <w:rPr>
+          <w:rFonts w:ascii="Calibri" w:hAnsi="Calibri" w:cs="Calibri"/>
+          <w:lang w:val="en-US"/>
+        </w:rPr>
+        <w:t xml:space="preserve"> bad electrodes determined in 3,5 and 7.  </w:t>
       </w:r>
     </w:p>
     <w:p>
@@ -2964,6 +5033,7 @@
         </w:rPr>
         <w:t xml:space="preserve">Use the </w:t>
       </w:r>
+      <w:proofErr w:type="spellStart"/>
       <w:r>
         <w:rPr>
           <w:rFonts w:ascii="Calibri" w:hAnsi="Calibri" w:cs="Calibri"/>
@@ -2973,6 +5043,7 @@
         </w:rPr>
         <w:t>Refef</w:t>
       </w:r>
+      <w:proofErr w:type="spellEnd"/>
       <w:r>
         <w:rPr>
           <w:rFonts w:ascii="Calibri" w:hAnsi="Calibri" w:cs="Calibri"/>
@@ -2998,11 +5069,27 @@
           <w:rFonts w:ascii="Calibri" w:hAnsi="Calibri" w:cs="Calibri"/>
           <w:lang w:val="en-US"/>
         </w:rPr>
-        <w:t>Use the Epoching module to compute the final ERPs</w:t>
+        <w:t xml:space="preserve">Use the </w:t>
+      </w:r>
+      <w:proofErr w:type="spellStart"/>
+      <w:r>
+        <w:rPr>
+          <w:rFonts w:ascii="Calibri" w:hAnsi="Calibri" w:cs="Calibri"/>
+          <w:lang w:val="en-US"/>
+        </w:rPr>
+        <w:t>Epoching</w:t>
+      </w:r>
+      <w:proofErr w:type="spellEnd"/>
+      <w:r>
+        <w:rPr>
+          <w:rFonts w:ascii="Calibri" w:hAnsi="Calibri" w:cs="Calibri"/>
+          <w:lang w:val="en-US"/>
+        </w:rPr>
+        <w:t xml:space="preserve"> module to compute the final ERPs</w:t>
       </w:r>
     </w:p>
     <w:sectPr>
-      <w:footerReference w:type="default" r:id="rId17"/>
+      <w:footerReference w:type="default" r:id="rId19"/>
       <w:pgSz w:w="11906" w:h="16838"/>
       <w:pgMar w:top="1417" w:right="1417" w:bottom="1417" w:left="1417" w:header="708" w:footer="708" w:gutter="0"/>
       <w:cols w:space="708"/>
@@ -4851,7 +6938,6 @@
   <w:style w:type="character" w:default="1" w:styleId="DefaultParagraphFont">
     <w:name w:val="Default Paragraph Font"/>
     <w:uiPriority w:val="1"/>
-    <w:semiHidden/>
     <w:unhideWhenUsed/>
   </w:style>
   <w:style w:type="table" w:default="1" w:styleId="TableNormal">

</xml_diff>

<commit_message>
Manual Main EEGpal + Batch Processing done
</commit_message>
<xml_diff>
--- a/Manuels/Manuel_EEGpal_Main.docx
+++ b/Manuels/Manuel_EEGpal_Main.docx
@@ -214,21 +214,7 @@
         <w:rPr>
           <w:lang w:val="en-US"/>
         </w:rPr>
-        <w:t xml:space="preserve"> is </w:t>
-      </w:r>
-      <w:proofErr w:type="gramStart"/>
-      <w:r>
-        <w:rPr>
-          <w:lang w:val="en-US"/>
-        </w:rPr>
-        <w:t>an open</w:t>
-      </w:r>
-      <w:proofErr w:type="gramEnd"/>
-      <w:r>
-        <w:rPr>
-          <w:lang w:val="en-US"/>
-        </w:rPr>
-        <w:t xml:space="preserve">-source </w:t>
+        <w:t xml:space="preserve"> is an open-source </w:t>
       </w:r>
       <w:proofErr w:type="spellStart"/>
       <w:r>
@@ -362,21 +348,7 @@
         <w:rPr>
           <w:lang w:val="en-US"/>
         </w:rPr>
-        <w:t xml:space="preserve"> vol. 2011, 813870. </w:t>
-      </w:r>
-      <w:proofErr w:type="gramStart"/>
-      <w:r>
-        <w:rPr>
-          <w:lang w:val="en-US"/>
-        </w:rPr>
-        <w:t>DOI :</w:t>
-      </w:r>
-      <w:proofErr w:type="gramEnd"/>
-      <w:r>
-        <w:rPr>
-          <w:lang w:val="en-US"/>
-        </w:rPr>
-        <w:t xml:space="preserve"> </w:t>
+        <w:t xml:space="preserve"> vol. 2011, 813870. DOI : </w:t>
       </w:r>
       <w:hyperlink r:id="rId9" w:tgtFrame="_blank" w:history="1">
         <w:r>
@@ -671,20 +643,20 @@
           <w:lang w:val="en-US"/>
         </w:rPr>
       </w:pPr>
-      <w:r>
-        <w:rPr>
-          <w:lang w:val="en-US"/>
-        </w:rPr>
-        <w:t xml:space="preserve">Before </w:t>
-      </w:r>
-      <w:proofErr w:type="gramStart"/>
-      <w:r>
-        <w:rPr>
-          <w:lang w:val="en-US"/>
-        </w:rPr>
-        <w:t>to start</w:t>
-      </w:r>
-      <w:proofErr w:type="gramEnd"/>
+      <w:proofErr w:type="spellStart"/>
+      <w:r>
+        <w:rPr>
+          <w:lang w:val="en-US"/>
+        </w:rPr>
+        <w:t>Disclamer</w:t>
+      </w:r>
+      <w:proofErr w:type="spellEnd"/>
+      <w:r>
+        <w:rPr>
+          <w:lang w:val="en-US"/>
+        </w:rPr>
+        <w:t xml:space="preserve"> </w:t>
+      </w:r>
     </w:p>
     <w:p>
       <w:pPr>
@@ -693,88 +665,167 @@
           <w:lang w:val="en-US"/>
         </w:rPr>
       </w:pPr>
-      <w:r>
-        <w:rPr>
-          <w:lang w:val="en-US"/>
-        </w:rPr>
-        <w:t xml:space="preserve">This section </w:t>
-      </w:r>
-      <w:r>
-        <w:rPr>
-          <w:lang w:val="en-US"/>
-        </w:rPr>
-        <w:t>reminds</w:t>
-      </w:r>
-      <w:r>
-        <w:rPr>
-          <w:lang w:val="en-US"/>
-        </w:rPr>
-        <w:t xml:space="preserve"> </w:t>
-      </w:r>
-      <w:proofErr w:type="gramStart"/>
-      <w:r>
-        <w:rPr>
-          <w:lang w:val="en-US"/>
-        </w:rPr>
-        <w:t>the</w:t>
-      </w:r>
-      <w:proofErr w:type="gramEnd"/>
-      <w:r>
-        <w:rPr>
-          <w:lang w:val="en-US"/>
-        </w:rPr>
-        <w:t xml:space="preserve"> import ter</w:t>
-      </w:r>
-      <w:r>
-        <w:rPr>
-          <w:lang w:val="en-US"/>
-        </w:rPr>
-        <w:t xml:space="preserve">minology and </w:t>
-      </w:r>
-      <w:proofErr w:type="gramStart"/>
-      <w:r>
-        <w:rPr>
-          <w:lang w:val="en-US"/>
-        </w:rPr>
-        <w:t>concept to know</w:t>
-      </w:r>
-      <w:proofErr w:type="gramEnd"/>
-      <w:r>
-        <w:rPr>
-          <w:lang w:val="en-US"/>
-        </w:rPr>
-        <w:t xml:space="preserve"> before </w:t>
-      </w:r>
-      <w:proofErr w:type="gramStart"/>
-      <w:r>
-        <w:rPr>
-          <w:lang w:val="en-US"/>
-        </w:rPr>
-        <w:t>to use</w:t>
-      </w:r>
-      <w:proofErr w:type="gramEnd"/>
-      <w:r>
-        <w:rPr>
-          <w:lang w:val="en-US"/>
-        </w:rPr>
-        <w:t xml:space="preserve"> this toolbox.</w:t>
-      </w:r>
-    </w:p>
-    <w:p>
-      <w:pPr>
-        <w:spacing w:line="276" w:lineRule="auto"/>
+      <w:proofErr w:type="spellStart"/>
+      <w:r>
+        <w:rPr>
+          <w:lang w:val="en-US"/>
+        </w:rPr>
+        <w:t>EEGpal</w:t>
+      </w:r>
+      <w:proofErr w:type="spellEnd"/>
+      <w:r>
+        <w:rPr>
+          <w:lang w:val="en-US"/>
+        </w:rPr>
+        <w:t xml:space="preserve"> is distributed in the hope that it will be useful for EEG data analysis and research purposes, but </w:t>
+      </w:r>
+      <w:r>
         <w:rPr>
           <w:b/>
           <w:bCs/>
           <w:lang w:val="en-US"/>
         </w:rPr>
-      </w:pPr>
+        <w:t>without any warranty</w:t>
+      </w:r>
+      <w:r>
+        <w:rPr>
+          <w:lang w:val="en-US"/>
+        </w:rPr>
+        <w:t xml:space="preserve">. The authors and contributors of </w:t>
+      </w:r>
+      <w:proofErr w:type="spellStart"/>
+      <w:r>
+        <w:rPr>
+          <w:lang w:val="en-US"/>
+        </w:rPr>
+        <w:t>EEGpal</w:t>
+      </w:r>
+      <w:proofErr w:type="spellEnd"/>
+      <w:r>
+        <w:rPr>
+          <w:lang w:val="en-US"/>
+        </w:rPr>
+        <w:t xml:space="preserve"> </w:t>
+      </w:r>
       <w:r>
         <w:rPr>
           <w:b/>
           <w:bCs/>
           <w:lang w:val="en-US"/>
         </w:rPr>
+        <w:t>make no representations or guarantees regarding the accuracy, reliability, or validity of the results</w:t>
+      </w:r>
+      <w:r>
+        <w:rPr>
+          <w:lang w:val="en-US"/>
+        </w:rPr>
+        <w:t xml:space="preserve"> </w:t>
+      </w:r>
+      <w:r>
+        <w:rPr>
+          <w:lang w:val="en-US"/>
+        </w:rPr>
+        <w:lastRenderedPageBreak/>
+        <w:t xml:space="preserve">obtained using this software. Users are solely responsible for verifying the correctness of their analyses and for any interpretations, decisions, or consequences derived from the use of </w:t>
+      </w:r>
+      <w:proofErr w:type="spellStart"/>
+      <w:r>
+        <w:rPr>
+          <w:lang w:val="en-US"/>
+        </w:rPr>
+        <w:t>EEGpal</w:t>
+      </w:r>
+      <w:proofErr w:type="spellEnd"/>
+      <w:r>
+        <w:rPr>
+          <w:lang w:val="en-US"/>
+        </w:rPr>
+        <w:t xml:space="preserve">. The software is provided </w:t>
+      </w:r>
+      <w:r>
+        <w:rPr>
+          <w:b/>
+          <w:bCs/>
+          <w:lang w:val="en-US"/>
+        </w:rPr>
+        <w:t>“as is”</w:t>
+      </w:r>
+      <w:r>
+        <w:rPr>
+          <w:lang w:val="en-US"/>
+        </w:rPr>
+        <w:t>, and the authors disclaim all liability for damages, data loss, or other issues arising from its use.</w:t>
+      </w:r>
+    </w:p>
+    <w:p>
+      <w:pPr>
+        <w:spacing w:line="276" w:lineRule="auto"/>
+        <w:rPr>
+          <w:lang w:val="en-US"/>
+        </w:rPr>
+      </w:pPr>
+    </w:p>
+    <w:p>
+      <w:pPr>
+        <w:pStyle w:val="Heading3"/>
+        <w:rPr>
+          <w:lang w:val="en-US"/>
+        </w:rPr>
+      </w:pPr>
+      <w:r>
+        <w:rPr>
+          <w:lang w:val="en-US"/>
+        </w:rPr>
+        <w:t>Before to start</w:t>
+      </w:r>
+    </w:p>
+    <w:p>
+      <w:pPr>
+        <w:spacing w:line="276" w:lineRule="auto"/>
+        <w:rPr>
+          <w:lang w:val="en-US"/>
+        </w:rPr>
+      </w:pPr>
+      <w:r>
+        <w:rPr>
+          <w:lang w:val="en-US"/>
+        </w:rPr>
+        <w:t xml:space="preserve">This section </w:t>
+      </w:r>
+      <w:r>
+        <w:rPr>
+          <w:lang w:val="en-US"/>
+        </w:rPr>
+        <w:t>reminds</w:t>
+      </w:r>
+      <w:r>
+        <w:rPr>
+          <w:lang w:val="en-US"/>
+        </w:rPr>
+        <w:t xml:space="preserve"> the import ter</w:t>
+      </w:r>
+      <w:r>
+        <w:rPr>
+          <w:lang w:val="en-US"/>
+        </w:rPr>
+        <w:t>minology and concept to know before to use this toolbox.</w:t>
+      </w:r>
+    </w:p>
+    <w:p>
+      <w:pPr>
+        <w:spacing w:line="276" w:lineRule="auto"/>
+        <w:rPr>
+          <w:b/>
+          <w:bCs/>
+          <w:lang w:val="en-US"/>
+        </w:rPr>
+      </w:pPr>
+      <w:r>
+        <w:rPr>
+          <w:b/>
+          <w:bCs/>
+          <w:lang w:val="en-US"/>
+        </w:rPr>
         <w:t>What is a Time Frame (TF)?</w:t>
       </w:r>
     </w:p>
@@ -789,7 +840,6 @@
         <w:rPr>
           <w:lang w:val="en-US"/>
         </w:rPr>
-        <w:lastRenderedPageBreak/>
         <w:t>The abbreviation TF</w:t>
       </w:r>
       <w:r>
@@ -983,7 +1033,6 @@
           <w:lang w:val="en-US"/>
         </w:rPr>
       </w:pPr>
-      <w:proofErr w:type="gramStart"/>
       <w:r>
         <w:rPr>
           <w:lang w:val="en-US"/>
@@ -998,7 +1047,6 @@
         <w:t>bdf</w:t>
       </w:r>
       <w:proofErr w:type="spellEnd"/>
-      <w:proofErr w:type="gramEnd"/>
       <w:r>
         <w:rPr>
           <w:lang w:val="en-US"/>
@@ -1032,7 +1080,6 @@
           <w:lang w:val="en-US"/>
         </w:rPr>
       </w:pPr>
-      <w:proofErr w:type="gramStart"/>
       <w:r>
         <w:rPr>
           <w:lang w:val="en-US"/>
@@ -1047,7 +1094,6 @@
         <w:t>eph</w:t>
       </w:r>
       <w:proofErr w:type="spellEnd"/>
-      <w:proofErr w:type="gramEnd"/>
       <w:r>
         <w:rPr>
           <w:lang w:val="en-US"/>
@@ -1078,63 +1124,7 @@
         <w:rPr>
           <w:lang w:val="en-US"/>
         </w:rPr>
-        <w:t xml:space="preserve">. The first line is </w:t>
-      </w:r>
-      <w:proofErr w:type="gramStart"/>
-      <w:r>
-        <w:rPr>
-          <w:lang w:val="en-US"/>
-        </w:rPr>
-        <w:t>an</w:t>
-      </w:r>
-      <w:proofErr w:type="gramEnd"/>
-      <w:r>
-        <w:rPr>
-          <w:lang w:val="en-US"/>
-        </w:rPr>
-        <w:t xml:space="preserve"> header which contains info about the number of </w:t>
-      </w:r>
-      <w:proofErr w:type="gramStart"/>
-      <w:r>
-        <w:rPr>
-          <w:lang w:val="en-US"/>
-        </w:rPr>
-        <w:t>channel</w:t>
-      </w:r>
-      <w:proofErr w:type="gramEnd"/>
-      <w:r>
-        <w:rPr>
-          <w:lang w:val="en-US"/>
-        </w:rPr>
-        <w:t xml:space="preserve">, number of </w:t>
-      </w:r>
-      <w:proofErr w:type="gramStart"/>
-      <w:r>
-        <w:rPr>
-          <w:lang w:val="en-US"/>
-        </w:rPr>
-        <w:t>time</w:t>
-      </w:r>
-      <w:proofErr w:type="gramEnd"/>
-      <w:r>
-        <w:rPr>
-          <w:lang w:val="en-US"/>
-        </w:rPr>
-        <w:t xml:space="preserve"> </w:t>
-      </w:r>
-      <w:proofErr w:type="gramStart"/>
-      <w:r>
-        <w:rPr>
-          <w:lang w:val="en-US"/>
-        </w:rPr>
-        <w:t>point</w:t>
-      </w:r>
-      <w:proofErr w:type="gramEnd"/>
-      <w:r>
-        <w:rPr>
-          <w:lang w:val="en-US"/>
-        </w:rPr>
-        <w:t xml:space="preserve"> and sampling rate</w:t>
+        <w:t>. The first line is an header which contains info about the number of channel, number of time point and sampling rate</w:t>
       </w:r>
     </w:p>
     <w:p>
@@ -1149,19 +1139,11 @@
           <w:lang w:val="en-US"/>
         </w:rPr>
       </w:pPr>
-      <w:proofErr w:type="gramStart"/>
-      <w:r>
-        <w:rPr>
-          <w:lang w:val="en-US"/>
-        </w:rPr>
-        <w:t>.ep</w:t>
-      </w:r>
-      <w:proofErr w:type="gramEnd"/>
-      <w:r>
-        <w:rPr>
-          <w:lang w:val="en-US"/>
-        </w:rPr>
-        <w:t xml:space="preserve">:  Text file format </w:t>
+      <w:r>
+        <w:rPr>
+          <w:lang w:val="en-US"/>
+        </w:rPr>
+        <w:t xml:space="preserve">.ep:  Text file format </w:t>
       </w:r>
       <w:r>
         <w:rPr>
@@ -1240,7 +1222,6 @@
           <w:lang w:val="en-US"/>
         </w:rPr>
       </w:pPr>
-      <w:proofErr w:type="gramStart"/>
       <w:r>
         <w:rPr>
           <w:lang w:val="en-US"/>
@@ -1255,7 +1236,6 @@
         <w:t>sef</w:t>
       </w:r>
       <w:proofErr w:type="spellEnd"/>
-      <w:proofErr w:type="gramEnd"/>
       <w:r>
         <w:rPr>
           <w:lang w:val="en-US"/>
@@ -1309,7 +1289,6 @@
           <w:lang w:val="en-US"/>
         </w:rPr>
       </w:pPr>
-      <w:proofErr w:type="gramStart"/>
       <w:r>
         <w:rPr>
           <w:lang w:val="en-US"/>
@@ -1324,7 +1303,6 @@
         <w:t>fdt</w:t>
       </w:r>
       <w:proofErr w:type="spellEnd"/>
-      <w:proofErr w:type="gramEnd"/>
       <w:r>
         <w:rPr>
           <w:lang w:val="en-US"/>
@@ -1344,7 +1322,6 @@
           <w:lang w:val="en-US"/>
         </w:rPr>
       </w:pPr>
-      <w:proofErr w:type="gramStart"/>
       <w:r>
         <w:rPr>
           <w:lang w:val="en-US"/>
@@ -1359,7 +1336,6 @@
         <w:t>ris</w:t>
       </w:r>
       <w:proofErr w:type="spellEnd"/>
-      <w:proofErr w:type="gramEnd"/>
       <w:r>
         <w:rPr>
           <w:lang w:val="en-US"/>
@@ -1393,7 +1369,6 @@
           <w:lang w:val="en-US"/>
         </w:rPr>
       </w:pPr>
-      <w:proofErr w:type="gramStart"/>
       <w:r>
         <w:rPr>
           <w:lang w:val="en-US"/>
@@ -1408,7 +1383,6 @@
         <w:t>freq</w:t>
       </w:r>
       <w:proofErr w:type="spellEnd"/>
-      <w:proofErr w:type="gramEnd"/>
       <w:r>
         <w:rPr>
           <w:lang w:val="en-US"/>
@@ -1436,7 +1410,6 @@
           <w:lang w:val="en-US"/>
         </w:rPr>
       </w:pPr>
-      <w:proofErr w:type="gramStart"/>
       <w:r>
         <w:rPr>
           <w:lang w:val="en-US"/>
@@ -1451,26 +1424,11 @@
         <w:t>mrk</w:t>
       </w:r>
       <w:proofErr w:type="spellEnd"/>
-      <w:proofErr w:type="gramEnd"/>
-      <w:r>
-        <w:rPr>
-          <w:lang w:val="en-US"/>
-        </w:rPr>
-        <w:t xml:space="preserve">: marker file. It is a text file which </w:t>
-      </w:r>
-      <w:proofErr w:type="gramStart"/>
-      <w:r>
-        <w:rPr>
-          <w:lang w:val="en-US"/>
-        </w:rPr>
-        <w:t>include</w:t>
-      </w:r>
-      <w:proofErr w:type="gramEnd"/>
-      <w:r>
-        <w:rPr>
-          <w:lang w:val="en-US"/>
-        </w:rPr>
-        <w:t xml:space="preserve"> </w:t>
+      <w:r>
+        <w:rPr>
+          <w:lang w:val="en-US"/>
+        </w:rPr>
+        <w:t xml:space="preserve">: marker file. It is a text file which include </w:t>
       </w:r>
       <w:r>
         <w:rPr>
@@ -1491,7 +1449,6 @@
           <w:lang w:val="en-US"/>
         </w:rPr>
       </w:pPr>
-      <w:proofErr w:type="gramStart"/>
       <w:r>
         <w:rPr>
           <w:lang w:val="en-US"/>
@@ -1520,7 +1477,6 @@
         <w:t>vhdr</w:t>
       </w:r>
       <w:proofErr w:type="spellEnd"/>
-      <w:proofErr w:type="gramEnd"/>
       <w:r>
         <w:rPr>
           <w:lang w:val="en-US"/>
@@ -1545,14 +1501,7 @@
         <w:rPr>
           <w:lang w:val="en-US"/>
         </w:rPr>
-        <w:t xml:space="preserve">This file format is automatically converted </w:t>
-      </w:r>
-      <w:proofErr w:type="gramStart"/>
-      <w:r>
-        <w:rPr>
-          <w:lang w:val="en-US"/>
-        </w:rPr>
-        <w:t>to .set/.</w:t>
+        <w:t>This file format is automatically converted to .set/.</w:t>
       </w:r>
       <w:proofErr w:type="spellStart"/>
       <w:r>
@@ -1562,7 +1511,6 @@
         <w:t>fdt</w:t>
       </w:r>
       <w:proofErr w:type="spellEnd"/>
-      <w:proofErr w:type="gramEnd"/>
       <w:r>
         <w:rPr>
           <w:lang w:val="en-US"/>
@@ -1657,163 +1605,20 @@
           <w:lang w:val="en-US"/>
         </w:rPr>
       </w:pPr>
-      <w:r>
+    </w:p>
+    <w:p>
+      <w:pPr>
+        <w:spacing w:line="276" w:lineRule="auto"/>
         <w:rPr>
           <w:b/>
           <w:bCs/>
           <w:lang w:val="en-US"/>
         </w:rPr>
-        <w:t>What is the difference between Triggers and Markers?</w:t>
-      </w:r>
+      </w:pPr>
     </w:p>
     <w:p>
       <w:pPr>
         <w:spacing w:line="276" w:lineRule="auto"/>
-        <w:rPr>
-          <w:lang w:val="en-US"/>
-        </w:rPr>
-      </w:pPr>
-      <w:r>
-        <w:rPr>
-          <w:lang w:val="en-US"/>
-        </w:rPr>
-        <w:t>Usually,</w:t>
-      </w:r>
-      <w:r>
-        <w:rPr>
-          <w:lang w:val="en-US"/>
-        </w:rPr>
-        <w:t xml:space="preserve"> we add a tag to the EEG recording to mark the position of an event. </w:t>
-      </w:r>
-      <w:r>
-        <w:rPr>
-          <w:lang w:val="en-US"/>
-        </w:rPr>
-        <w:t xml:space="preserve">This tag could be a </w:t>
-      </w:r>
-      <w:proofErr w:type="gramStart"/>
-      <w:r>
-        <w:rPr>
-          <w:lang w:val="en-US"/>
-        </w:rPr>
-        <w:t>triggers</w:t>
-      </w:r>
-      <w:proofErr w:type="gramEnd"/>
-      <w:r>
-        <w:rPr>
-          <w:lang w:val="en-US"/>
-        </w:rPr>
-        <w:t xml:space="preserve"> or a </w:t>
-      </w:r>
-      <w:proofErr w:type="gramStart"/>
-      <w:r>
-        <w:rPr>
-          <w:lang w:val="en-US"/>
-        </w:rPr>
-        <w:t>markers</w:t>
-      </w:r>
-      <w:proofErr w:type="gramEnd"/>
-      <w:r>
-        <w:rPr>
-          <w:lang w:val="en-US"/>
-        </w:rPr>
-        <w:t xml:space="preserve">. The difference is that the triggers are included in the EEG file (this is the case </w:t>
-      </w:r>
-      <w:proofErr w:type="gramStart"/>
-      <w:r>
-        <w:rPr>
-          <w:lang w:val="en-US"/>
-        </w:rPr>
-        <w:t>for .</w:t>
-      </w:r>
-      <w:proofErr w:type="spellStart"/>
-      <w:r>
-        <w:rPr>
-          <w:lang w:val="en-US"/>
-        </w:rPr>
-        <w:t>bdf</w:t>
-      </w:r>
-      <w:proofErr w:type="spellEnd"/>
-      <w:proofErr w:type="gramEnd"/>
-      <w:r>
-        <w:rPr>
-          <w:lang w:val="en-US"/>
-        </w:rPr>
-        <w:t xml:space="preserve"> and .set file formats), while the markers are recorded in a separate text file named </w:t>
-      </w:r>
-      <w:proofErr w:type="spellStart"/>
-      <w:r>
-        <w:rPr>
-          <w:lang w:val="en-US"/>
-        </w:rPr>
-        <w:t>eeg_file.mrk</w:t>
-      </w:r>
-      <w:proofErr w:type="spellEnd"/>
-      <w:r>
-        <w:rPr>
-          <w:lang w:val="en-US"/>
-        </w:rPr>
-        <w:t xml:space="preserve"> (this is the case </w:t>
-      </w:r>
-      <w:proofErr w:type="gramStart"/>
-      <w:r>
-        <w:rPr>
-          <w:lang w:val="en-US"/>
-        </w:rPr>
-        <w:t>for .</w:t>
-      </w:r>
-      <w:proofErr w:type="spellStart"/>
-      <w:r>
-        <w:rPr>
-          <w:lang w:val="en-US"/>
-        </w:rPr>
-        <w:t>eph</w:t>
-      </w:r>
-      <w:proofErr w:type="spellEnd"/>
-      <w:r>
-        <w:rPr>
-          <w:lang w:val="en-US"/>
-        </w:rPr>
-        <w:t>, .ep</w:t>
-      </w:r>
-      <w:proofErr w:type="gramEnd"/>
-      <w:r>
-        <w:rPr>
-          <w:lang w:val="en-US"/>
-        </w:rPr>
-        <w:t>, .</w:t>
-      </w:r>
-      <w:proofErr w:type="spellStart"/>
-      <w:r>
-        <w:rPr>
-          <w:lang w:val="en-US"/>
-        </w:rPr>
-        <w:t>sef</w:t>
-      </w:r>
-      <w:proofErr w:type="spellEnd"/>
-      <w:r>
-        <w:rPr>
-          <w:lang w:val="en-US"/>
-        </w:rPr>
-        <w:t xml:space="preserve"> file formats). </w:t>
-      </w:r>
-      <w:proofErr w:type="spellStart"/>
-      <w:r>
-        <w:rPr>
-          <w:lang w:val="en-US"/>
-        </w:rPr>
-        <w:t>EEGpal</w:t>
-      </w:r>
-      <w:proofErr w:type="spellEnd"/>
-      <w:r>
-        <w:rPr>
-          <w:lang w:val="en-US"/>
-        </w:rPr>
-        <w:t xml:space="preserve"> automatically detects these two cases and can handle them. </w:t>
-      </w:r>
-    </w:p>
-    <w:p>
-      <w:pPr>
         <w:rPr>
           <w:b/>
           <w:bCs/>
@@ -1826,7 +1631,122 @@
           <w:bCs/>
           <w:lang w:val="en-US"/>
         </w:rPr>
-        <w:br w:type="page"/>
+        <w:lastRenderedPageBreak/>
+        <w:t>What is the difference between Triggers and Markers?</w:t>
+      </w:r>
+    </w:p>
+    <w:p>
+      <w:pPr>
+        <w:spacing w:line="276" w:lineRule="auto"/>
+        <w:rPr>
+          <w:lang w:val="en-US"/>
+        </w:rPr>
+      </w:pPr>
+      <w:r>
+        <w:rPr>
+          <w:lang w:val="en-US"/>
+        </w:rPr>
+        <w:t>Usually,</w:t>
+      </w:r>
+      <w:r>
+        <w:rPr>
+          <w:lang w:val="en-US"/>
+        </w:rPr>
+        <w:t xml:space="preserve"> we add a tag to the EEG recording to mark the position of an event. </w:t>
+      </w:r>
+      <w:r>
+        <w:rPr>
+          <w:lang w:val="en-US"/>
+        </w:rPr>
+        <w:t xml:space="preserve">This tag could be a </w:t>
+      </w:r>
+      <w:r>
+        <w:rPr>
+          <w:lang w:val="en-US"/>
+        </w:rPr>
+        <w:t>triggers</w:t>
+      </w:r>
+      <w:r>
+        <w:rPr>
+          <w:lang w:val="en-US"/>
+        </w:rPr>
+        <w:t xml:space="preserve"> or a </w:t>
+      </w:r>
+      <w:r>
+        <w:rPr>
+          <w:lang w:val="en-US"/>
+        </w:rPr>
+        <w:t>markers. The difference is that the triggers are included in the EEG file (this is the case for .</w:t>
+      </w:r>
+      <w:proofErr w:type="spellStart"/>
+      <w:r>
+        <w:rPr>
+          <w:lang w:val="en-US"/>
+        </w:rPr>
+        <w:t>bdf</w:t>
+      </w:r>
+      <w:proofErr w:type="spellEnd"/>
+      <w:r>
+        <w:rPr>
+          <w:lang w:val="en-US"/>
+        </w:rPr>
+        <w:t xml:space="preserve"> and .set file formats), while the markers are recorded in a separate text file named </w:t>
+      </w:r>
+      <w:proofErr w:type="spellStart"/>
+      <w:r>
+        <w:rPr>
+          <w:lang w:val="en-US"/>
+        </w:rPr>
+        <w:t>eeg_file.mrk</w:t>
+      </w:r>
+      <w:proofErr w:type="spellEnd"/>
+      <w:r>
+        <w:rPr>
+          <w:lang w:val="en-US"/>
+        </w:rPr>
+        <w:t xml:space="preserve"> (this is the case for .</w:t>
+      </w:r>
+      <w:proofErr w:type="spellStart"/>
+      <w:r>
+        <w:rPr>
+          <w:lang w:val="en-US"/>
+        </w:rPr>
+        <w:t>eph</w:t>
+      </w:r>
+      <w:proofErr w:type="spellEnd"/>
+      <w:r>
+        <w:rPr>
+          <w:lang w:val="en-US"/>
+        </w:rPr>
+        <w:t>, .ep, .</w:t>
+      </w:r>
+      <w:proofErr w:type="spellStart"/>
+      <w:r>
+        <w:rPr>
+          <w:lang w:val="en-US"/>
+        </w:rPr>
+        <w:t>sef</w:t>
+      </w:r>
+      <w:proofErr w:type="spellEnd"/>
+      <w:r>
+        <w:rPr>
+          <w:lang w:val="en-US"/>
+        </w:rPr>
+        <w:t xml:space="preserve"> file formats). </w:t>
+      </w:r>
+      <w:proofErr w:type="spellStart"/>
+      <w:r>
+        <w:rPr>
+          <w:lang w:val="en-US"/>
+        </w:rPr>
+        <w:t>EEGpal</w:t>
+      </w:r>
+      <w:proofErr w:type="spellEnd"/>
+      <w:r>
+        <w:rPr>
+          <w:lang w:val="en-US"/>
+        </w:rPr>
+        <w:t xml:space="preserve"> automatically detects these two cases and can handle them. </w:t>
       </w:r>
     </w:p>
     <w:p>
@@ -1838,22 +1758,23 @@
           <w:lang w:val="en-US"/>
         </w:rPr>
       </w:pPr>
-      <w:r>
+    </w:p>
+    <w:p>
+      <w:pPr>
+        <w:spacing w:line="276" w:lineRule="auto"/>
         <w:rPr>
           <w:b/>
           <w:bCs/>
           <w:lang w:val="en-US"/>
         </w:rPr>
-        <w:lastRenderedPageBreak/>
-        <w:t>P</w:t>
-      </w:r>
+      </w:pPr>
       <w:r>
         <w:rPr>
           <w:b/>
           <w:bCs/>
           <w:lang w:val="en-US"/>
         </w:rPr>
-        <w:t xml:space="preserve">rocessing </w:t>
+        <w:t>P</w:t>
       </w:r>
       <w:r>
         <w:rPr>
@@ -1861,7 +1782,7 @@
           <w:bCs/>
           <w:lang w:val="en-US"/>
         </w:rPr>
-        <w:t>I</w:t>
+        <w:t xml:space="preserve">rocessing </w:t>
       </w:r>
       <w:r>
         <w:rPr>
@@ -1869,7 +1790,7 @@
           <w:bCs/>
           <w:lang w:val="en-US"/>
         </w:rPr>
-        <w:t xml:space="preserve">nformation </w:t>
+        <w:t>I</w:t>
       </w:r>
       <w:r>
         <w:rPr>
@@ -1877,7 +1798,7 @@
           <w:bCs/>
           <w:lang w:val="en-US"/>
         </w:rPr>
-        <w:t>F</w:t>
+        <w:t xml:space="preserve">nformation </w:t>
       </w:r>
       <w:r>
         <w:rPr>
@@ -1885,6 +1806,14 @@
           <w:bCs/>
           <w:lang w:val="en-US"/>
         </w:rPr>
+        <w:t>F</w:t>
+      </w:r>
+      <w:r>
+        <w:rPr>
+          <w:b/>
+          <w:bCs/>
+          <w:lang w:val="en-US"/>
+        </w:rPr>
         <w:t>ile (PIF)</w:t>
       </w:r>
     </w:p>
@@ -1944,6 +1873,7 @@
       </w:pPr>
       <w:r>
         <w:rPr>
+          <w:noProof/>
           <w:lang w:val="en-US"/>
         </w:rPr>
         <w:drawing>
@@ -2038,21 +1968,7 @@
         <w:rPr>
           <w:lang w:val="en-US"/>
         </w:rPr>
-        <w:t xml:space="preserve">Everyone has </w:t>
-      </w:r>
-      <w:proofErr w:type="gramStart"/>
-      <w:r>
-        <w:rPr>
-          <w:lang w:val="en-US"/>
-        </w:rPr>
-        <w:t>its</w:t>
-      </w:r>
-      <w:proofErr w:type="gramEnd"/>
-      <w:r>
-        <w:rPr>
-          <w:lang w:val="en-US"/>
-        </w:rPr>
-        <w:t xml:space="preserve"> own </w:t>
+        <w:t xml:space="preserve">Everyone has its own </w:t>
       </w:r>
       <w:r>
         <w:rPr>
@@ -2064,21 +1980,7 @@
         <w:rPr>
           <w:lang w:val="en-US"/>
         </w:rPr>
-        <w:t xml:space="preserve"> but the pipeline used by the Toolbox creator </w:t>
-      </w:r>
-      <w:proofErr w:type="gramStart"/>
-      <w:r>
-        <w:rPr>
-          <w:lang w:val="en-US"/>
-        </w:rPr>
-        <w:t>are</w:t>
-      </w:r>
-      <w:proofErr w:type="gramEnd"/>
-      <w:r>
-        <w:rPr>
-          <w:lang w:val="en-US"/>
-        </w:rPr>
-        <w:t xml:space="preserve"> detailed at the bottom of this document</w:t>
+        <w:t xml:space="preserve"> but the pipeline used by the Toolbox creator are detailed at the bottom of this document</w:t>
       </w:r>
       <w:r>
         <w:rPr>
@@ -2125,13 +2027,14 @@
       </w:pPr>
       <w:r>
         <w:rPr>
+          <w:noProof/>
           <w:lang w:val="en-US"/>
         </w:rPr>
         <w:drawing>
-          <wp:inline distT="0" distB="0" distL="0" distR="0" wp14:anchorId="73EC71F1" wp14:editId="779342D4">
-            <wp:extent cx="5760720" cy="4809490"/>
+          <wp:inline distT="0" distB="0" distL="0" distR="0" wp14:anchorId="115078A5" wp14:editId="1BE81044">
+            <wp:extent cx="5760720" cy="4806950"/>
             <wp:effectExtent l="0" t="0" r="0" b="0"/>
-            <wp:docPr id="1891002591" name="Picture 1" descr="A screenshot of a computer&#10;&#10;AI-generated content may be incorrect."/>
+            <wp:docPr id="477922541" name="Picture 1" descr="A screenshot of a computer&#10;&#10;AI-generated content may be incorrect."/>
             <wp:cNvGraphicFramePr>
               <a:graphicFrameLocks xmlns:a="http://schemas.openxmlformats.org/drawingml/2006/main" noChangeAspect="1"/>
             </wp:cNvGraphicFramePr>
@@ -2139,7 +2042,7 @@
               <a:graphicData uri="http://schemas.openxmlformats.org/drawingml/2006/picture">
                 <pic:pic xmlns:pic="http://schemas.openxmlformats.org/drawingml/2006/picture">
                   <pic:nvPicPr>
-                    <pic:cNvPr id="1891002591" name="Picture 1" descr="A screenshot of a computer&#10;&#10;AI-generated content may be incorrect."/>
+                    <pic:cNvPr id="477922541" name="Picture 1" descr="A screenshot of a computer&#10;&#10;AI-generated content may be incorrect."/>
                     <pic:cNvPicPr/>
                   </pic:nvPicPr>
                   <pic:blipFill>
@@ -2151,7 +2054,7 @@
                   <pic:spPr>
                     <a:xfrm>
                       <a:off x="0" y="0"/>
-                      <a:ext cx="5760720" cy="4809490"/>
+                      <a:ext cx="5760720" cy="4806950"/>
                     </a:xfrm>
                     <a:prstGeom prst="rect">
                       <a:avLst/>
@@ -2175,35 +2078,7 @@
         <w:rPr>
           <w:lang w:val="en-US"/>
         </w:rPr>
-        <w:t xml:space="preserve">There </w:t>
-      </w:r>
-      <w:proofErr w:type="gramStart"/>
-      <w:r>
-        <w:rPr>
-          <w:lang w:val="en-US"/>
-        </w:rPr>
-        <w:t>is</w:t>
-      </w:r>
-      <w:proofErr w:type="gramEnd"/>
-      <w:r>
-        <w:rPr>
-          <w:lang w:val="en-US"/>
-        </w:rPr>
-        <w:t xml:space="preserve"> five important </w:t>
-      </w:r>
-      <w:proofErr w:type="gramStart"/>
-      <w:r>
-        <w:rPr>
-          <w:lang w:val="en-US"/>
-        </w:rPr>
-        <w:t>section</w:t>
-      </w:r>
-      <w:proofErr w:type="gramEnd"/>
-      <w:r>
-        <w:rPr>
-          <w:lang w:val="en-US"/>
-        </w:rPr>
-        <w:t xml:space="preserve"> in the </w:t>
+        <w:t xml:space="preserve">There is five important section in the </w:t>
       </w:r>
       <w:proofErr w:type="spellStart"/>
       <w:r>
@@ -2455,21 +2330,7 @@
         <w:rPr>
           <w:lang w:val="en-US"/>
         </w:rPr>
-        <w:t xml:space="preserve">: Modules which permit various </w:t>
-      </w:r>
-      <w:proofErr w:type="gramStart"/>
-      <w:r>
-        <w:rPr>
-          <w:lang w:val="en-US"/>
-        </w:rPr>
-        <w:t>type</w:t>
-      </w:r>
-      <w:proofErr w:type="gramEnd"/>
-      <w:r>
-        <w:rPr>
-          <w:lang w:val="en-US"/>
-        </w:rPr>
-        <w:t xml:space="preserve"> of analysis on your preprocessed data</w:t>
+        <w:t>: Modules which permit various type of analysis on your preprocessed data</w:t>
       </w:r>
       <w:r>
         <w:rPr>
@@ -2561,13 +2422,14 @@
       </w:pPr>
       <w:r>
         <w:rPr>
+          <w:noProof/>
           <w:lang w:val="en-US"/>
         </w:rPr>
         <w:drawing>
-          <wp:inline distT="0" distB="0" distL="0" distR="0" wp14:anchorId="34FB1C88" wp14:editId="231D59D2">
-            <wp:extent cx="5760720" cy="4837430"/>
-            <wp:effectExtent l="0" t="0" r="0" b="1270"/>
-            <wp:docPr id="41015210" name="Picture 1" descr="A screenshot of a computer&#10;&#10;AI-generated content may be incorrect."/>
+          <wp:inline distT="0" distB="0" distL="0" distR="0" wp14:anchorId="75A9E961" wp14:editId="3C2B0A12">
+            <wp:extent cx="5760720" cy="4838700"/>
+            <wp:effectExtent l="0" t="0" r="0" b="0"/>
+            <wp:docPr id="593508686" name="Picture 1" descr="A screenshot of a computer&#10;&#10;AI-generated content may be incorrect."/>
             <wp:cNvGraphicFramePr>
               <a:graphicFrameLocks xmlns:a="http://schemas.openxmlformats.org/drawingml/2006/main" noChangeAspect="1"/>
             </wp:cNvGraphicFramePr>
@@ -2575,7 +2437,7 @@
               <a:graphicData uri="http://schemas.openxmlformats.org/drawingml/2006/picture">
                 <pic:pic xmlns:pic="http://schemas.openxmlformats.org/drawingml/2006/picture">
                   <pic:nvPicPr>
-                    <pic:cNvPr id="41015210" name="Picture 1" descr="A screenshot of a computer&#10;&#10;AI-generated content may be incorrect."/>
+                    <pic:cNvPr id="593508686" name="Picture 1" descr="A screenshot of a computer&#10;&#10;AI-generated content may be incorrect."/>
                     <pic:cNvPicPr/>
                   </pic:nvPicPr>
                   <pic:blipFill>
@@ -2587,7 +2449,7 @@
                   <pic:spPr>
                     <a:xfrm>
                       <a:off x="0" y="0"/>
-                      <a:ext cx="5760720" cy="4837430"/>
+                      <a:ext cx="5760720" cy="4838700"/>
                     </a:xfrm>
                     <a:prstGeom prst="rect">
                       <a:avLst/>
@@ -2599,6 +2461,38 @@
           </wp:inline>
         </w:drawing>
       </w:r>
+      <w:r>
+        <w:rPr>
+          <w:lang w:val="en-US"/>
+        </w:rPr>
+        <w:t>Select the raw data format</w:t>
+      </w:r>
+      <w:r>
+        <w:rPr>
+          <w:lang w:val="en-US"/>
+        </w:rPr>
+        <w:t xml:space="preserve"> (see </w:t>
+      </w:r>
+      <w:r>
+        <w:rPr>
+          <w:b/>
+          <w:bCs/>
+          <w:lang w:val="en-US"/>
+        </w:rPr>
+        <w:t>File types</w:t>
+      </w:r>
+      <w:r>
+        <w:rPr>
+          <w:lang w:val="en-US"/>
+        </w:rPr>
+        <w:t xml:space="preserve"> section of this manual to have more details on the supported file format)</w:t>
+      </w:r>
+      <w:r>
+        <w:rPr>
+          <w:lang w:val="en-US"/>
+        </w:rPr>
+        <w:t xml:space="preserve">. </w:t>
+      </w:r>
     </w:p>
     <w:p>
       <w:pPr>
@@ -2616,43 +2510,85 @@
         <w:rPr>
           <w:lang w:val="en-US"/>
         </w:rPr>
-        <w:t>Select the raw data format</w:t>
-      </w:r>
-      <w:r>
-        <w:rPr>
-          <w:lang w:val="en-US"/>
-        </w:rPr>
-        <w:t xml:space="preserve"> (see </w:t>
-      </w:r>
-      <w:r>
-        <w:rPr>
-          <w:b/>
-          <w:bCs/>
-          <w:lang w:val="en-US"/>
-        </w:rPr>
-        <w:t xml:space="preserve">File </w:t>
-      </w:r>
-      <w:proofErr w:type="gramStart"/>
-      <w:r>
-        <w:rPr>
-          <w:b/>
-          <w:bCs/>
-          <w:lang w:val="en-US"/>
-        </w:rPr>
-        <w:t>types</w:t>
-      </w:r>
-      <w:proofErr w:type="gramEnd"/>
-      <w:r>
-        <w:rPr>
-          <w:lang w:val="en-US"/>
-        </w:rPr>
-        <w:t xml:space="preserve"> section of this manual to have more details on the supported file format)</w:t>
-      </w:r>
-      <w:r>
-        <w:rPr>
-          <w:lang w:val="en-US"/>
-        </w:rPr>
-        <w:t xml:space="preserve">. </w:t>
+        <w:t>O</w:t>
+      </w:r>
+      <w:r>
+        <w:rPr>
+          <w:lang w:val="en-US"/>
+        </w:rPr>
+        <w:t xml:space="preserve">ptional: If you want to filter </w:t>
+      </w:r>
+      <w:r>
+        <w:rPr>
+          <w:lang w:val="en-US"/>
+        </w:rPr>
+        <w:t>which files should be imported or not according to a string pattern in their file name</w:t>
+      </w:r>
+      <w:r>
+        <w:rPr>
+          <w:lang w:val="en-US"/>
+        </w:rPr>
+        <w:t xml:space="preserve">, you can write in a character </w:t>
+      </w:r>
+      <w:r>
+        <w:rPr>
+          <w:lang w:val="en-US"/>
+        </w:rPr>
+        <w:t>before to press the Input Folder button of the step 3</w:t>
+      </w:r>
+      <w:r>
+        <w:rPr>
+          <w:lang w:val="en-US"/>
+        </w:rPr>
+        <w:t xml:space="preserve"> (for example, if you write '</w:t>
+      </w:r>
+      <w:r>
+        <w:rPr>
+          <w:lang w:val="en-US"/>
+        </w:rPr>
+        <w:t>synch</w:t>
+      </w:r>
+      <w:r>
+        <w:rPr>
+          <w:lang w:val="en-US"/>
+        </w:rPr>
+        <w:t>'</w:t>
+      </w:r>
+      <w:r>
+        <w:rPr>
+          <w:lang w:val="en-US"/>
+        </w:rPr>
+        <w:t xml:space="preserve"> in Inclusion string field</w:t>
+      </w:r>
+      <w:r>
+        <w:rPr>
+          <w:lang w:val="en-US"/>
+        </w:rPr>
+        <w:t xml:space="preserve">, then the toolbox will </w:t>
+      </w:r>
+      <w:r>
+        <w:rPr>
+          <w:lang w:val="en-US"/>
+        </w:rPr>
+        <w:t>import</w:t>
+      </w:r>
+      <w:r>
+        <w:rPr>
+          <w:lang w:val="en-US"/>
+        </w:rPr>
+        <w:t xml:space="preserve"> only the files with </w:t>
+      </w:r>
+      <w:r>
+        <w:rPr>
+          <w:lang w:val="en-US"/>
+        </w:rPr>
+        <w:t xml:space="preserve">has this pattern </w:t>
+      </w:r>
+      <w:r>
+        <w:rPr>
+          <w:lang w:val="en-US"/>
+        </w:rPr>
+        <w:t>their name).</w:t>
       </w:r>
     </w:p>
     <w:p>
@@ -2671,85 +2607,35 @@
         <w:rPr>
           <w:lang w:val="en-US"/>
         </w:rPr>
-        <w:t>O</w:t>
-      </w:r>
-      <w:r>
-        <w:rPr>
-          <w:lang w:val="en-US"/>
-        </w:rPr>
-        <w:t xml:space="preserve">ptional: If you want to filter </w:t>
-      </w:r>
-      <w:r>
-        <w:rPr>
-          <w:lang w:val="en-US"/>
-        </w:rPr>
-        <w:t>which files should be imported or not according to a string pattern in their file name</w:t>
-      </w:r>
-      <w:r>
-        <w:rPr>
-          <w:lang w:val="en-US"/>
-        </w:rPr>
-        <w:t xml:space="preserve">, you can write in a character </w:t>
-      </w:r>
-      <w:r>
-        <w:rPr>
-          <w:lang w:val="en-US"/>
-        </w:rPr>
-        <w:t>before to press the Input Folder button of the step 3</w:t>
-      </w:r>
-      <w:r>
-        <w:rPr>
-          <w:lang w:val="en-US"/>
-        </w:rPr>
-        <w:t xml:space="preserve"> (for example, if you write '</w:t>
-      </w:r>
-      <w:r>
-        <w:rPr>
-          <w:lang w:val="en-US"/>
-        </w:rPr>
-        <w:t>synch</w:t>
-      </w:r>
-      <w:r>
-        <w:rPr>
-          <w:lang w:val="en-US"/>
-        </w:rPr>
-        <w:t>'</w:t>
-      </w:r>
-      <w:r>
-        <w:rPr>
-          <w:lang w:val="en-US"/>
-        </w:rPr>
-        <w:t xml:space="preserve"> in Inclusion string field</w:t>
-      </w:r>
-      <w:r>
-        <w:rPr>
-          <w:lang w:val="en-US"/>
-        </w:rPr>
-        <w:t xml:space="preserve">, then the toolbox will </w:t>
-      </w:r>
-      <w:r>
-        <w:rPr>
-          <w:lang w:val="en-US"/>
-        </w:rPr>
-        <w:t>import</w:t>
-      </w:r>
-      <w:r>
-        <w:rPr>
-          <w:lang w:val="en-US"/>
-        </w:rPr>
-        <w:t xml:space="preserve"> only the files with </w:t>
-      </w:r>
-      <w:r>
-        <w:rPr>
-          <w:lang w:val="en-US"/>
-        </w:rPr>
-        <w:t xml:space="preserve">has this pattern </w:t>
-      </w:r>
-      <w:r>
-        <w:rPr>
-          <w:lang w:val="en-US"/>
-        </w:rPr>
-        <w:t>their name).</w:t>
+        <w:t xml:space="preserve">Press the Input Folder button and select the directory containing all the EEG files you wish to import. These files can be placed in sub-directories. The toolbox will select all files corresponding to the search criteria defined in 1 and 2, whether they are in the main folder or in sub-folders. It takes some time to fill the list in the central panel. </w:t>
+      </w:r>
+      <w:proofErr w:type="spellStart"/>
+      <w:r>
+        <w:rPr>
+          <w:lang w:val="en-US"/>
+        </w:rPr>
+        <w:t>Give</w:t>
+      </w:r>
+      <w:proofErr w:type="spellEnd"/>
+      <w:r>
+        <w:rPr>
+          <w:lang w:val="en-US"/>
+        </w:rPr>
+        <w:t xml:space="preserve"> </w:t>
+      </w:r>
+      <w:proofErr w:type="spellStart"/>
+      <w:r>
+        <w:rPr>
+          <w:lang w:val="en-US"/>
+        </w:rPr>
+        <w:t>Matlab</w:t>
+      </w:r>
+      <w:proofErr w:type="spellEnd"/>
+      <w:r>
+        <w:rPr>
+          <w:lang w:val="en-US"/>
+        </w:rPr>
+        <w:t xml:space="preserve"> time to complete this list before doing anything. </w:t>
       </w:r>
     </w:p>
     <w:p>
@@ -2768,35 +2654,7 @@
         <w:rPr>
           <w:lang w:val="en-US"/>
         </w:rPr>
-        <w:t xml:space="preserve">Press the Input Folder button and select the directory containing all the EEG files you wish to import. These files can be placed in sub-directories. The toolbox will select all files corresponding to the search criteria defined in 1 and 2, whether they are in the main folder or in sub-folders. It takes some time to fill the list in the central panel. </w:t>
-      </w:r>
-      <w:proofErr w:type="spellStart"/>
-      <w:r>
-        <w:rPr>
-          <w:lang w:val="en-US"/>
-        </w:rPr>
-        <w:t>Give</w:t>
-      </w:r>
-      <w:proofErr w:type="spellEnd"/>
-      <w:r>
-        <w:rPr>
-          <w:lang w:val="en-US"/>
-        </w:rPr>
-        <w:t xml:space="preserve"> </w:t>
-      </w:r>
-      <w:proofErr w:type="spellStart"/>
-      <w:r>
-        <w:rPr>
-          <w:lang w:val="en-US"/>
-        </w:rPr>
-        <w:t>Matlab</w:t>
-      </w:r>
-      <w:proofErr w:type="spellEnd"/>
-      <w:r>
-        <w:rPr>
-          <w:lang w:val="en-US"/>
-        </w:rPr>
-        <w:t xml:space="preserve"> time to complete this list before doing anything. </w:t>
+        <w:t>The main panel lists all the files that the toolbox has found. It informs us in order: file name, location on disk, sampling frequency, total number of electrodes recorded in the file, and the number of TFs contained in the file.</w:t>
       </w:r>
     </w:p>
     <w:p>
@@ -2815,25 +2673,6 @@
         <w:rPr>
           <w:lang w:val="en-US"/>
         </w:rPr>
-        <w:t>The main panel lists all the files that the toolbox has found. It informs us in order: file name, location on disk, sampling frequency, total number of electrodes recorded in the file, and the number of TFs contained in the file.</w:t>
-      </w:r>
-    </w:p>
-    <w:p>
-      <w:pPr>
-        <w:pStyle w:val="ListParagraph"/>
-        <w:numPr>
-          <w:ilvl w:val="0"/>
-          <w:numId w:val="5"/>
-        </w:numPr>
-        <w:spacing w:line="276" w:lineRule="auto"/>
-        <w:rPr>
-          <w:lang w:val="en-US"/>
-        </w:rPr>
-      </w:pPr>
-      <w:r>
-        <w:rPr>
-          <w:lang w:val="en-US"/>
-        </w:rPr>
         <w:t xml:space="preserve">Optional: </w:t>
       </w:r>
       <w:r>
@@ -2881,13 +2720,14 @@
       </w:pPr>
       <w:r>
         <w:rPr>
+          <w:noProof/>
           <w:lang w:val="en-US"/>
         </w:rPr>
         <w:drawing>
-          <wp:inline distT="0" distB="0" distL="0" distR="0" wp14:anchorId="6C032F12" wp14:editId="2D72F504">
-            <wp:extent cx="5760720" cy="5071745"/>
+          <wp:inline distT="0" distB="0" distL="0" distR="0" wp14:anchorId="77DFDDD6" wp14:editId="4A16A41E">
+            <wp:extent cx="5760720" cy="5053330"/>
             <wp:effectExtent l="0" t="0" r="0" b="0"/>
-            <wp:docPr id="1539387240" name="Picture 1" descr="A screenshot of a computer&#10;&#10;AI-generated content may be incorrect."/>
+            <wp:docPr id="276620912" name="Picture 1" descr="A screenshot of a computer&#10;&#10;AI-generated content may be incorrect."/>
             <wp:cNvGraphicFramePr>
               <a:graphicFrameLocks xmlns:a="http://schemas.openxmlformats.org/drawingml/2006/main" noChangeAspect="1"/>
             </wp:cNvGraphicFramePr>
@@ -2895,7 +2735,7 @@
               <a:graphicData uri="http://schemas.openxmlformats.org/drawingml/2006/picture">
                 <pic:pic xmlns:pic="http://schemas.openxmlformats.org/drawingml/2006/picture">
                   <pic:nvPicPr>
-                    <pic:cNvPr id="1539387240" name="Picture 1" descr="A screenshot of a computer&#10;&#10;AI-generated content may be incorrect."/>
+                    <pic:cNvPr id="276620912" name="Picture 1" descr="A screenshot of a computer&#10;&#10;AI-generated content may be incorrect."/>
                     <pic:cNvPicPr/>
                   </pic:nvPicPr>
                   <pic:blipFill>
@@ -2907,7 +2747,7 @@
                   <pic:spPr>
                     <a:xfrm>
                       <a:off x="0" y="0"/>
-                      <a:ext cx="5760720" cy="5071745"/>
+                      <a:ext cx="5760720" cy="5053330"/>
                     </a:xfrm>
                     <a:prstGeom prst="rect">
                       <a:avLst/>
@@ -3032,13 +2872,7 @@
         <w:rPr>
           <w:lang w:val="en-US"/>
         </w:rPr>
-        <w:t>.</w:t>
-      </w:r>
-      <w:r>
-        <w:rPr>
-          <w:lang w:val="en-US"/>
-        </w:rPr>
-        <w:t xml:space="preserve"> </w:t>
+        <w:t xml:space="preserve">. </w:t>
       </w:r>
     </w:p>
     <w:p>
@@ -3153,21 +2987,7 @@
         <w:rPr>
           <w:lang w:val="en-US"/>
         </w:rPr>
-        <w:t xml:space="preserve">modules. These steps are indeed required to </w:t>
-      </w:r>
-      <w:proofErr w:type="gramStart"/>
-      <w:r>
-        <w:rPr>
-          <w:lang w:val="en-US"/>
-        </w:rPr>
-        <w:t>group</w:t>
-      </w:r>
-      <w:proofErr w:type="gramEnd"/>
-      <w:r>
-        <w:rPr>
-          <w:lang w:val="en-US"/>
-        </w:rPr>
-        <w:t xml:space="preserve"> all data from one subject. Otherwise, each file will be treated independently.</w:t>
+        <w:t>modules. These steps are indeed required to group all data from one subject. Otherwise, each file will be treated independently.</w:t>
       </w:r>
     </w:p>
     <w:p>
@@ -3204,13 +3024,14 @@
       </w:pPr>
       <w:r>
         <w:rPr>
+          <w:noProof/>
           <w:lang w:val="en-US"/>
         </w:rPr>
         <w:drawing>
-          <wp:inline distT="0" distB="0" distL="0" distR="0" wp14:anchorId="3BFD3713" wp14:editId="47CFF650">
-            <wp:extent cx="3556000" cy="4248964"/>
-            <wp:effectExtent l="0" t="0" r="6350" b="0"/>
-            <wp:docPr id="761144214" name="Picture 1" descr="A screenshot of a computer&#10;&#10;AI-generated content may be incorrect."/>
+          <wp:inline distT="0" distB="0" distL="0" distR="0" wp14:anchorId="7040BD60" wp14:editId="01CB4297">
+            <wp:extent cx="3520636" cy="4242816"/>
+            <wp:effectExtent l="0" t="0" r="3810" b="5715"/>
+            <wp:docPr id="2098942576" name="Picture 1" descr="A screenshot of a computer&#10;&#10;AI-generated content may be incorrect."/>
             <wp:cNvGraphicFramePr>
               <a:graphicFrameLocks xmlns:a="http://schemas.openxmlformats.org/drawingml/2006/main" noChangeAspect="1"/>
             </wp:cNvGraphicFramePr>
@@ -3218,7 +3039,7 @@
               <a:graphicData uri="http://schemas.openxmlformats.org/drawingml/2006/picture">
                 <pic:pic xmlns:pic="http://schemas.openxmlformats.org/drawingml/2006/picture">
                   <pic:nvPicPr>
-                    <pic:cNvPr id="761144214" name="Picture 1" descr="A screenshot of a computer&#10;&#10;AI-generated content may be incorrect."/>
+                    <pic:cNvPr id="2098942576" name="Picture 1" descr="A screenshot of a computer&#10;&#10;AI-generated content may be incorrect."/>
                     <pic:cNvPicPr/>
                   </pic:nvPicPr>
                   <pic:blipFill>
@@ -3230,7 +3051,7 @@
                   <pic:spPr>
                     <a:xfrm>
                       <a:off x="0" y="0"/>
-                      <a:ext cx="3563694" cy="4258157"/>
+                      <a:ext cx="3520636" cy="4242816"/>
                     </a:xfrm>
                     <a:prstGeom prst="rect">
                       <a:avLst/>
@@ -3259,14 +3080,7 @@
         <w:rPr>
           <w:lang w:val="en-US"/>
         </w:rPr>
-        <w:t xml:space="preserve">Load </w:t>
-      </w:r>
-      <w:proofErr w:type="gramStart"/>
-      <w:r>
-        <w:rPr>
-          <w:lang w:val="en-US"/>
-        </w:rPr>
-        <w:t>the .</w:t>
+        <w:t>Load the .</w:t>
       </w:r>
       <w:proofErr w:type="spellStart"/>
       <w:r>
@@ -3296,7 +3110,6 @@
         <w:t>els</w:t>
       </w:r>
       <w:proofErr w:type="spellEnd"/>
-      <w:proofErr w:type="gramEnd"/>
       <w:r>
         <w:rPr>
           <w:lang w:val="en-US"/>
@@ -3676,13 +3489,6 @@
     </w:p>
     <w:p>
       <w:pPr>
-        <w:rPr>
-          <w:lang w:val="en-US"/>
-        </w:rPr>
-      </w:pPr>
-    </w:p>
-    <w:p>
-      <w:pPr>
         <w:pStyle w:val="Heading3"/>
         <w:rPr>
           <w:lang w:val="en-US"/>
@@ -3692,6 +3498,7 @@
         <w:rPr>
           <w:lang w:val="en-US"/>
         </w:rPr>
+        <w:lastRenderedPageBreak/>
         <w:t xml:space="preserve">Export </w:t>
       </w:r>
       <w:r>
@@ -3718,13 +3525,14 @@
       </w:pPr>
       <w:r>
         <w:rPr>
+          <w:noProof/>
           <w:lang w:val="en-US"/>
         </w:rPr>
         <w:drawing>
-          <wp:inline distT="0" distB="0" distL="0" distR="0" wp14:anchorId="00FCE65D" wp14:editId="64002438">
-            <wp:extent cx="4400550" cy="3885406"/>
-            <wp:effectExtent l="0" t="0" r="0" b="1270"/>
-            <wp:docPr id="350299254" name="Picture 1" descr="A screenshot of a computer&#10;&#10;AI-generated content may be incorrect."/>
+          <wp:inline distT="0" distB="0" distL="0" distR="0" wp14:anchorId="41A7540E" wp14:editId="42342957">
+            <wp:extent cx="4893869" cy="4302095"/>
+            <wp:effectExtent l="0" t="0" r="2540" b="3810"/>
+            <wp:docPr id="1117493026" name="Picture 1" descr="A screenshot of a computer&#10;&#10;AI-generated content may be incorrect."/>
             <wp:cNvGraphicFramePr>
               <a:graphicFrameLocks xmlns:a="http://schemas.openxmlformats.org/drawingml/2006/main" noChangeAspect="1"/>
             </wp:cNvGraphicFramePr>
@@ -3732,7 +3540,7 @@
               <a:graphicData uri="http://schemas.openxmlformats.org/drawingml/2006/picture">
                 <pic:pic xmlns:pic="http://schemas.openxmlformats.org/drawingml/2006/picture">
                   <pic:nvPicPr>
-                    <pic:cNvPr id="350299254" name="Picture 1" descr="A screenshot of a computer&#10;&#10;AI-generated content may be incorrect."/>
+                    <pic:cNvPr id="1117493026" name="Picture 1" descr="A screenshot of a computer&#10;&#10;AI-generated content may be incorrect."/>
                     <pic:cNvPicPr/>
                   </pic:nvPicPr>
                   <pic:blipFill>
@@ -3744,7 +3552,7 @@
                   <pic:spPr>
                     <a:xfrm>
                       <a:off x="0" y="0"/>
-                      <a:ext cx="4411847" cy="3895380"/>
+                      <a:ext cx="4895533" cy="4303558"/>
                     </a:xfrm>
                     <a:prstGeom prst="rect">
                       <a:avLst/>
@@ -3773,14 +3581,7 @@
         <w:rPr>
           <w:lang w:val="en-US"/>
         </w:rPr>
-        <w:t xml:space="preserve">Select the output format </w:t>
-      </w:r>
-      <w:proofErr w:type="gramStart"/>
-      <w:r>
-        <w:rPr>
-          <w:lang w:val="en-US"/>
-        </w:rPr>
-        <w:t>(.</w:t>
+        <w:t>Select the output format (.</w:t>
       </w:r>
       <w:proofErr w:type="spellStart"/>
       <w:r>
@@ -3808,14 +3609,7 @@
         <w:rPr>
           <w:lang w:val="en-US"/>
         </w:rPr>
-        <w:t>, .ep</w:t>
-      </w:r>
-      <w:proofErr w:type="gramEnd"/>
-      <w:r>
-        <w:rPr>
-          <w:lang w:val="en-US"/>
-        </w:rPr>
-        <w:t xml:space="preserve"> for </w:t>
+        <w:t xml:space="preserve">, .ep for </w:t>
       </w:r>
       <w:proofErr w:type="spellStart"/>
       <w:r>
@@ -3829,21 +3623,7 @@
         <w:rPr>
           <w:lang w:val="en-US"/>
         </w:rPr>
-        <w:t xml:space="preserve"> </w:t>
-      </w:r>
-      <w:proofErr w:type="gramStart"/>
-      <w:r>
-        <w:rPr>
-          <w:lang w:val="en-US"/>
-        </w:rPr>
-        <w:t>or .set</w:t>
-      </w:r>
-      <w:proofErr w:type="gramEnd"/>
-      <w:r>
-        <w:rPr>
-          <w:lang w:val="en-US"/>
-        </w:rPr>
-        <w:t xml:space="preserve"> for </w:t>
+        <w:t xml:space="preserve"> or .set for </w:t>
       </w:r>
       <w:proofErr w:type="spellStart"/>
       <w:r>
@@ -3936,13 +3716,14 @@
       </w:pPr>
       <w:r>
         <w:rPr>
+          <w:noProof/>
           <w:lang w:val="en-US"/>
         </w:rPr>
         <w:drawing>
-          <wp:inline distT="0" distB="0" distL="0" distR="0" wp14:anchorId="71DA2BCF" wp14:editId="5441A040">
-            <wp:extent cx="3987800" cy="3533493"/>
-            <wp:effectExtent l="0" t="0" r="0" b="0"/>
-            <wp:docPr id="706756505" name="Picture 1" descr="A screenshot of a computer&#10;&#10;AI-generated content may be incorrect."/>
+          <wp:inline distT="0" distB="0" distL="0" distR="0" wp14:anchorId="4107EC75" wp14:editId="2317404C">
+            <wp:extent cx="4206240" cy="3741420"/>
+            <wp:effectExtent l="0" t="0" r="3810" b="0"/>
+            <wp:docPr id="883723276" name="Picture 1" descr="A screenshot of a computer&#10;&#10;AI-generated content may be incorrect."/>
             <wp:cNvGraphicFramePr>
               <a:graphicFrameLocks xmlns:a="http://schemas.openxmlformats.org/drawingml/2006/main" noChangeAspect="1"/>
             </wp:cNvGraphicFramePr>
@@ -3950,7 +3731,7 @@
               <a:graphicData uri="http://schemas.openxmlformats.org/drawingml/2006/picture">
                 <pic:pic xmlns:pic="http://schemas.openxmlformats.org/drawingml/2006/picture">
                   <pic:nvPicPr>
-                    <pic:cNvPr id="706756505" name="Picture 1" descr="A screenshot of a computer&#10;&#10;AI-generated content may be incorrect."/>
+                    <pic:cNvPr id="883723276" name="Picture 1" descr="A screenshot of a computer&#10;&#10;AI-generated content may be incorrect."/>
                     <pic:cNvPicPr/>
                   </pic:nvPicPr>
                   <pic:blipFill>
@@ -3962,7 +3743,7 @@
                   <pic:spPr>
                     <a:xfrm>
                       <a:off x="0" y="0"/>
-                      <a:ext cx="3991668" cy="3536920"/>
+                      <a:ext cx="4211109" cy="3745751"/>
                     </a:xfrm>
                     <a:prstGeom prst="rect">
                       <a:avLst/>
@@ -3993,35 +3774,7 @@
         <w:rPr>
           <w:lang w:val="en-US"/>
         </w:rPr>
-        <w:t xml:space="preserve"> It is </w:t>
-      </w:r>
-      <w:proofErr w:type="gramStart"/>
-      <w:r>
-        <w:rPr>
-          <w:lang w:val="en-US"/>
-        </w:rPr>
-        <w:t>specially</w:t>
-      </w:r>
-      <w:proofErr w:type="gramEnd"/>
-      <w:r>
-        <w:rPr>
-          <w:lang w:val="en-US"/>
-        </w:rPr>
-        <w:t xml:space="preserve"> important to detect and remove </w:t>
-      </w:r>
-      <w:proofErr w:type="gramStart"/>
-      <w:r>
-        <w:rPr>
-          <w:lang w:val="en-US"/>
-        </w:rPr>
-        <w:t>these bridge</w:t>
-      </w:r>
-      <w:proofErr w:type="gramEnd"/>
-      <w:r>
-        <w:rPr>
-          <w:lang w:val="en-US"/>
-        </w:rPr>
-        <w:t xml:space="preserve"> if you perform ICA decomposition or Inverse solution analysis. </w:t>
+        <w:t xml:space="preserve"> It is specially important to detect and remove these bridge if you perform ICA decomposition or Inverse solution analysis. </w:t>
       </w:r>
     </w:p>
     <w:p>
@@ -4152,41 +3905,13 @@
         <w:rPr>
           <w:lang w:val="en-US"/>
         </w:rPr>
-        <w:t xml:space="preserve">The module will save </w:t>
-      </w:r>
-      <w:proofErr w:type="gramStart"/>
-      <w:r>
-        <w:rPr>
-          <w:lang w:val="en-US"/>
-        </w:rPr>
-        <w:t>a</w:t>
-      </w:r>
-      <w:proofErr w:type="gramEnd"/>
-      <w:r>
-        <w:rPr>
-          <w:lang w:val="en-US"/>
-        </w:rPr>
-        <w:t xml:space="preserve"> Excel </w:t>
-      </w:r>
-      <w:proofErr w:type="gramStart"/>
-      <w:r>
-        <w:rPr>
-          <w:lang w:val="en-US"/>
-        </w:rPr>
-        <w:t xml:space="preserve">sheet </w:t>
-      </w:r>
-      <w:r>
-        <w:rPr>
-          <w:lang w:val="en-US"/>
-        </w:rPr>
-        <w:t>(.</w:t>
-      </w:r>
-      <w:proofErr w:type="gramEnd"/>
-      <w:r>
-        <w:rPr>
-          <w:lang w:val="en-US"/>
-        </w:rPr>
-        <w:t xml:space="preserve">xlsx) </w:t>
+        <w:t xml:space="preserve">The module will save a Excel sheet </w:t>
+      </w:r>
+      <w:r>
+        <w:rPr>
+          <w:lang w:val="en-US"/>
+        </w:rPr>
+        <w:t xml:space="preserve">(.xlsx) </w:t>
       </w:r>
       <w:r>
         <w:rPr>
@@ -4283,6 +4008,7 @@
       <w:r>
         <w:rPr>
           <w:rFonts w:ascii="Calibri" w:hAnsi="Calibri" w:cs="Calibri"/>
+          <w:noProof/>
           <w:lang w:val="en-US"/>
         </w:rPr>
         <w:drawing>
@@ -4333,6 +4059,30 @@
       <w:pPr>
         <w:rPr>
           <w:rFonts w:ascii="Calibri" w:hAnsi="Calibri" w:cs="Calibri"/>
+          <w:lang w:val="en-US"/>
+        </w:rPr>
+      </w:pPr>
+      <w:proofErr w:type="spellStart"/>
+      <w:r>
+        <w:rPr>
+          <w:rFonts w:ascii="Calibri" w:hAnsi="Calibri" w:cs="Calibri"/>
+          <w:lang w:val="en-US"/>
+        </w:rPr>
+        <w:t>EEGpal</w:t>
+      </w:r>
+      <w:proofErr w:type="spellEnd"/>
+      <w:r>
+        <w:rPr>
+          <w:rFonts w:ascii="Calibri" w:hAnsi="Calibri" w:cs="Calibri"/>
+          <w:lang w:val="en-US"/>
+        </w:rPr>
+        <w:t xml:space="preserve"> is a program that is easy to use, and these manuals will help new users to learn how to use it. They also provide information about the background knowledge required for using the program.</w:t>
+      </w:r>
+    </w:p>
+    <w:p>
+      <w:pPr>
+        <w:rPr>
+          <w:rFonts w:ascii="Calibri" w:hAnsi="Calibri" w:cs="Calibri"/>
           <w:b/>
           <w:bCs/>
           <w:lang w:val="en-US"/>
@@ -4365,13 +4115,507 @@
     </w:p>
     <w:p>
       <w:pPr>
-        <w:rPr>
-          <w:lang w:val="en-US"/>
-        </w:rPr>
-      </w:pPr>
-    </w:p>
-    <w:p>
-      <w:pPr>
+        <w:jc w:val="center"/>
+        <w:rPr>
+          <w:lang w:val="en-US"/>
+        </w:rPr>
+      </w:pPr>
+      <w:r>
+        <w:rPr>
+          <w:noProof/>
+          <w:lang w:val="en-US"/>
+        </w:rPr>
+        <w:drawing>
+          <wp:inline distT="0" distB="0" distL="0" distR="0" wp14:anchorId="352DCE3C" wp14:editId="642C4D96">
+            <wp:extent cx="3364992" cy="1932125"/>
+            <wp:effectExtent l="0" t="0" r="6985" b="0"/>
+            <wp:docPr id="1069204138" name="Picture 1" descr="A screenshot of a computer&#10;&#10;AI-generated content may be incorrect."/>
+            <wp:cNvGraphicFramePr>
+              <a:graphicFrameLocks xmlns:a="http://schemas.openxmlformats.org/drawingml/2006/main" noChangeAspect="1"/>
+            </wp:cNvGraphicFramePr>
+            <a:graphic xmlns:a="http://schemas.openxmlformats.org/drawingml/2006/main">
+              <a:graphicData uri="http://schemas.openxmlformats.org/drawingml/2006/picture">
+                <pic:pic xmlns:pic="http://schemas.openxmlformats.org/drawingml/2006/picture">
+                  <pic:nvPicPr>
+                    <pic:cNvPr id="1069204138" name="Picture 1" descr="A screenshot of a computer&#10;&#10;AI-generated content may be incorrect."/>
+                    <pic:cNvPicPr/>
+                  </pic:nvPicPr>
+                  <pic:blipFill>
+                    <a:blip r:embed="rId19"/>
+                    <a:stretch>
+                      <a:fillRect/>
+                    </a:stretch>
+                  </pic:blipFill>
+                  <pic:spPr>
+                    <a:xfrm>
+                      <a:off x="0" y="0"/>
+                      <a:ext cx="3379118" cy="1940236"/>
+                    </a:xfrm>
+                    <a:prstGeom prst="rect">
+                      <a:avLst/>
+                    </a:prstGeom>
+                  </pic:spPr>
+                </pic:pic>
+              </a:graphicData>
+            </a:graphic>
+          </wp:inline>
+        </w:drawing>
+      </w:r>
+    </w:p>
+    <w:p>
+      <w:pPr>
+        <w:rPr>
+          <w:lang w:val="en-US"/>
+        </w:rPr>
+      </w:pPr>
+      <w:r>
+        <w:rPr>
+          <w:lang w:val="en-US"/>
+        </w:rPr>
+        <w:t xml:space="preserve">The Processing/Analysis parameter plays an important role in how </w:t>
+      </w:r>
+      <w:proofErr w:type="spellStart"/>
+      <w:r>
+        <w:rPr>
+          <w:lang w:val="en-US"/>
+        </w:rPr>
+        <w:t>EEGpal</w:t>
+      </w:r>
+      <w:proofErr w:type="spellEnd"/>
+      <w:r>
+        <w:rPr>
+          <w:lang w:val="en-US"/>
+        </w:rPr>
+        <w:t xml:space="preserve"> functions. It stores all the parameters that you enter into the various processing and analysis modules. When you open a module and set the processing parameters (for example, adding a notch filter at 50 Hz in the Filtering+ module), clicking the </w:t>
+      </w:r>
+      <w:r>
+        <w:rPr>
+          <w:b/>
+          <w:bCs/>
+          <w:lang w:val="en-US"/>
+        </w:rPr>
+        <w:t>Save in memory button</w:t>
+      </w:r>
+      <w:r>
+        <w:rPr>
+          <w:lang w:val="en-US"/>
+        </w:rPr>
+        <w:t xml:space="preserve"> (</w:t>
+      </w:r>
+      <w:r>
+        <w:rPr>
+          <w:lang w:val="en-US"/>
+        </w:rPr>
+        <w:t xml:space="preserve">step </w:t>
+      </w:r>
+      <w:r>
+        <w:rPr>
+          <w:lang w:val="en-US"/>
+        </w:rPr>
+        <w:t xml:space="preserve">1) will save the changes to the parameter file in the main window. This means that when you open the Filtering+ module again, it will be restored to the exact state it was in when you left it. This is useful for restoring all your processing choices when you open </w:t>
+      </w:r>
+      <w:proofErr w:type="spellStart"/>
+      <w:r>
+        <w:rPr>
+          <w:lang w:val="en-US"/>
+        </w:rPr>
+        <w:t>EEGpal</w:t>
+      </w:r>
+      <w:proofErr w:type="spellEnd"/>
+      <w:r>
+        <w:rPr>
+          <w:lang w:val="en-US"/>
+        </w:rPr>
+        <w:t xml:space="preserve"> again later.</w:t>
+      </w:r>
+      <w:r>
+        <w:rPr>
+          <w:lang w:val="en-US"/>
+        </w:rPr>
+        <w:br/>
+      </w:r>
+      <w:r>
+        <w:rPr>
+          <w:lang w:val="en-US"/>
+        </w:rPr>
+        <w:t xml:space="preserve">In addition, this system allows you to create a batch that will perform all the processing steps automatically. To do so, you will need to program the succession of processing steps using the </w:t>
+      </w:r>
+      <w:r>
+        <w:rPr>
+          <w:b/>
+          <w:bCs/>
+          <w:lang w:val="en-US"/>
+        </w:rPr>
+        <w:t>BATCH parameters</w:t>
+      </w:r>
+      <w:r>
+        <w:rPr>
+          <w:lang w:val="en-US"/>
+        </w:rPr>
+        <w:t xml:space="preserve"> button. More details about this process can be found in the help section of this tool's window.</w:t>
+      </w:r>
+    </w:p>
+    <w:p>
+      <w:pPr>
+        <w:rPr>
+          <w:i/>
+          <w:iCs/>
+          <w:lang w:val="en-US"/>
+        </w:rPr>
+      </w:pPr>
+      <w:r>
+        <w:rPr>
+          <w:i/>
+          <w:iCs/>
+          <w:lang w:val="en-US"/>
+        </w:rPr>
+        <w:t>Processing/Analysis parameters</w:t>
+      </w:r>
+    </w:p>
+    <w:p>
+      <w:pPr>
+        <w:pStyle w:val="ListParagraph"/>
+        <w:numPr>
+          <w:ilvl w:val="0"/>
+          <w:numId w:val="14"/>
+        </w:numPr>
+        <w:rPr>
+          <w:lang w:val="en-US"/>
+        </w:rPr>
+      </w:pPr>
+      <w:r>
+        <w:rPr>
+          <w:lang w:val="en-US"/>
+        </w:rPr>
+        <w:t xml:space="preserve">In the Modules window, you will find the </w:t>
+      </w:r>
+      <w:r>
+        <w:rPr>
+          <w:b/>
+          <w:bCs/>
+          <w:lang w:val="en-US"/>
+        </w:rPr>
+        <w:t>Save in memory</w:t>
+      </w:r>
+      <w:r>
+        <w:rPr>
+          <w:lang w:val="en-US"/>
+        </w:rPr>
+        <w:t xml:space="preserve"> button. Click this to transfer your chosen parameters to the </w:t>
+      </w:r>
+      <w:proofErr w:type="spellStart"/>
+      <w:r>
+        <w:rPr>
+          <w:i/>
+          <w:iCs/>
+          <w:lang w:val="en-US"/>
+        </w:rPr>
+        <w:t>SessionParameters</w:t>
+      </w:r>
+      <w:proofErr w:type="spellEnd"/>
+      <w:r>
+        <w:rPr>
+          <w:lang w:val="en-US"/>
+        </w:rPr>
+        <w:t xml:space="preserve"> variable in the </w:t>
+      </w:r>
+      <w:proofErr w:type="spellStart"/>
+      <w:r>
+        <w:rPr>
+          <w:lang w:val="en-US"/>
+        </w:rPr>
+        <w:t>EEGpal</w:t>
+      </w:r>
+      <w:proofErr w:type="spellEnd"/>
+      <w:r>
+        <w:rPr>
+          <w:lang w:val="en-US"/>
+        </w:rPr>
+        <w:t xml:space="preserve"> main window. Please note that selecting the </w:t>
+      </w:r>
+      <w:r>
+        <w:rPr>
+          <w:b/>
+          <w:bCs/>
+          <w:lang w:val="en-US"/>
+        </w:rPr>
+        <w:t>Cancel</w:t>
+      </w:r>
+      <w:r>
+        <w:rPr>
+          <w:lang w:val="en-US"/>
+        </w:rPr>
+        <w:t xml:space="preserve"> button or closing the window will not save your parameter choices.</w:t>
+      </w:r>
+    </w:p>
+    <w:p>
+      <w:pPr>
+        <w:pStyle w:val="ListParagraph"/>
+        <w:numPr>
+          <w:ilvl w:val="0"/>
+          <w:numId w:val="14"/>
+        </w:numPr>
+        <w:rPr>
+          <w:lang w:val="en-US"/>
+        </w:rPr>
+      </w:pPr>
+      <w:r>
+        <w:rPr>
+          <w:lang w:val="en-US"/>
+        </w:rPr>
+        <w:t xml:space="preserve">Click on the </w:t>
+      </w:r>
+      <w:r>
+        <w:rPr>
+          <w:b/>
+          <w:bCs/>
+          <w:lang w:val="en-US"/>
+        </w:rPr>
+        <w:t>Save as</w:t>
+      </w:r>
+      <w:r>
+        <w:rPr>
+          <w:lang w:val="en-US"/>
+        </w:rPr>
+        <w:t xml:space="preserve"> button to save all the </w:t>
+      </w:r>
+      <w:r>
+        <w:rPr>
+          <w:lang w:val="en-US"/>
+        </w:rPr>
+        <w:t>processing</w:t>
+      </w:r>
+      <w:r>
+        <w:rPr>
+          <w:i/>
+          <w:iCs/>
+          <w:lang w:val="en-US"/>
+        </w:rPr>
+        <w:t xml:space="preserve"> </w:t>
+      </w:r>
+      <w:r>
+        <w:rPr>
+          <w:lang w:val="en-US"/>
+        </w:rPr>
+        <w:t>parameters for all modules and tools to a *.mat file.</w:t>
+      </w:r>
+    </w:p>
+    <w:p>
+      <w:pPr>
+        <w:pStyle w:val="ListParagraph"/>
+        <w:numPr>
+          <w:ilvl w:val="0"/>
+          <w:numId w:val="14"/>
+        </w:numPr>
+        <w:rPr>
+          <w:lang w:val="en-US"/>
+        </w:rPr>
+      </w:pPr>
+      <w:r>
+        <w:rPr>
+          <w:lang w:val="en-US"/>
+        </w:rPr>
+        <w:t xml:space="preserve">Click on </w:t>
+      </w:r>
+      <w:r>
+        <w:rPr>
+          <w:b/>
+          <w:bCs/>
+          <w:lang w:val="en-US"/>
+        </w:rPr>
+        <w:t>Open</w:t>
+      </w:r>
+      <w:r>
+        <w:rPr>
+          <w:lang w:val="en-US"/>
+        </w:rPr>
+        <w:t xml:space="preserve"> button to restore all processing parameters from a file saved in step 2.</w:t>
+      </w:r>
+    </w:p>
+    <w:p>
+      <w:pPr>
+        <w:pStyle w:val="ListParagraph"/>
+        <w:numPr>
+          <w:ilvl w:val="0"/>
+          <w:numId w:val="14"/>
+        </w:numPr>
+        <w:rPr>
+          <w:lang w:val="en-US"/>
+        </w:rPr>
+      </w:pPr>
+      <w:r>
+        <w:rPr>
+          <w:lang w:val="en-US"/>
+        </w:rPr>
+        <w:t xml:space="preserve">The </w:t>
+      </w:r>
+      <w:r>
+        <w:rPr>
+          <w:b/>
+          <w:bCs/>
+          <w:lang w:val="en-US"/>
+        </w:rPr>
+        <w:t>Reset</w:t>
+      </w:r>
+      <w:r>
+        <w:rPr>
+          <w:lang w:val="en-US"/>
+        </w:rPr>
+        <w:t xml:space="preserve"> button erases all the processing parameters in memory, allowing you to restart the setup process.</w:t>
+      </w:r>
+    </w:p>
+    <w:p>
+      <w:pPr>
+        <w:rPr>
+          <w:i/>
+          <w:iCs/>
+          <w:lang w:val="en-US"/>
+        </w:rPr>
+      </w:pPr>
+      <w:r>
+        <w:rPr>
+          <w:i/>
+          <w:iCs/>
+          <w:lang w:val="en-US"/>
+        </w:rPr>
+        <w:t>Batch system</w:t>
+      </w:r>
+    </w:p>
+    <w:p>
+      <w:pPr>
+        <w:pStyle w:val="ListParagraph"/>
+        <w:numPr>
+          <w:ilvl w:val="0"/>
+          <w:numId w:val="14"/>
+        </w:numPr>
+        <w:rPr>
+          <w:lang w:val="en-US"/>
+        </w:rPr>
+      </w:pPr>
+      <w:r>
+        <w:rPr>
+          <w:lang w:val="en-US"/>
+        </w:rPr>
+        <w:t xml:space="preserve">The </w:t>
+      </w:r>
+      <w:r>
+        <w:rPr>
+          <w:b/>
+          <w:bCs/>
+          <w:lang w:val="en-US"/>
+        </w:rPr>
+        <w:t>BATCH parameters</w:t>
+      </w:r>
+      <w:r>
+        <w:rPr>
+          <w:lang w:val="en-US"/>
+        </w:rPr>
+        <w:t xml:space="preserve"> </w:t>
+      </w:r>
+      <w:r>
+        <w:rPr>
+          <w:lang w:val="en-US"/>
+        </w:rPr>
+        <w:t>button is</w:t>
+      </w:r>
+      <w:r>
+        <w:rPr>
+          <w:lang w:val="en-US"/>
+        </w:rPr>
+        <w:t xml:space="preserve"> only available after you have created (step 2) or loaded (step 3) a processing parameter file. A separate window will open to allow you to configure the succession of each processing step (see the help section in this window for more information).</w:t>
+      </w:r>
+    </w:p>
+    <w:p>
+      <w:pPr>
+        <w:pStyle w:val="ListParagraph"/>
+        <w:numPr>
+          <w:ilvl w:val="0"/>
+          <w:numId w:val="14"/>
+        </w:numPr>
+        <w:rPr>
+          <w:lang w:val="en-US"/>
+        </w:rPr>
+      </w:pPr>
+      <w:r>
+        <w:rPr>
+          <w:lang w:val="en-US"/>
+        </w:rPr>
+        <w:t xml:space="preserve">The </w:t>
+      </w:r>
+      <w:r>
+        <w:rPr>
+          <w:b/>
+          <w:bCs/>
+          <w:lang w:val="en-US"/>
+        </w:rPr>
+        <w:t>RUN BATCH</w:t>
+      </w:r>
+      <w:r>
+        <w:rPr>
+          <w:lang w:val="en-US"/>
+        </w:rPr>
+        <w:t xml:space="preserve"> button is only available after you open and validate the </w:t>
+      </w:r>
+      <w:r>
+        <w:rPr>
+          <w:b/>
+          <w:bCs/>
+          <w:lang w:val="en-US"/>
+        </w:rPr>
+        <w:t xml:space="preserve">BATCH parameters </w:t>
+      </w:r>
+      <w:r>
+        <w:rPr>
+          <w:lang w:val="en-US"/>
+        </w:rPr>
+        <w:t xml:space="preserve">(step 5). </w:t>
+      </w:r>
+      <w:r>
+        <w:rPr>
+          <w:lang w:val="en-US"/>
+        </w:rPr>
+        <w:t>It will run the batch in the order that you configured in Step 5.</w:t>
+      </w:r>
+      <w:r>
+        <w:rPr>
+          <w:lang w:val="en-US"/>
+        </w:rPr>
+        <w:t xml:space="preserve"> </w:t>
+      </w:r>
+      <w:r>
+        <w:rPr>
+          <w:lang w:val="en-US"/>
+        </w:rPr>
+        <w:t xml:space="preserve">The small tick mark displayed behind the button indicates whether </w:t>
+      </w:r>
+      <w:proofErr w:type="spellStart"/>
+      <w:r>
+        <w:rPr>
+          <w:lang w:val="en-US"/>
+        </w:rPr>
+        <w:t>EEGpal</w:t>
+      </w:r>
+      <w:proofErr w:type="spellEnd"/>
+      <w:r>
+        <w:rPr>
+          <w:lang w:val="en-US"/>
+        </w:rPr>
+        <w:t xml:space="preserve"> is currently processing a batch.</w:t>
+      </w:r>
+      <w:r>
+        <w:rPr>
+          <w:lang w:val="en-US"/>
+        </w:rPr>
+        <w:t xml:space="preserve"> </w:t>
+      </w:r>
+      <w:r>
+        <w:rPr>
+          <w:lang w:val="en-US"/>
+        </w:rPr>
+        <w:br/>
+        <w:t xml:space="preserve">Note: If a problem occurs or the wrong parameter is selected during batch execution, you can correct the problem and press this button again to resume the batch from where it stopped. </w:t>
+      </w:r>
+      <w:r>
         <w:rPr>
           <w:rFonts w:ascii="Calibri Light" w:eastAsia="Times New Roman" w:hAnsi="Calibri Light" w:cs="Times New Roman"/>
           <w:color w:val="2F5496"/>
@@ -4381,8 +4625,15 @@
           <w:lang w:val="en-US"/>
           <w14:ligatures w14:val="none"/>
         </w:rPr>
-      </w:pPr>
-      <w:r>
+        <w:br w:type="page"/>
+      </w:r>
+    </w:p>
+    <w:p>
+      <w:pPr>
+        <w:keepNext/>
+        <w:keepLines/>
+        <w:spacing w:before="40" w:after="0" w:line="480" w:lineRule="auto"/>
+        <w:outlineLvl w:val="1"/>
         <w:rPr>
           <w:rFonts w:ascii="Calibri Light" w:eastAsia="Times New Roman" w:hAnsi="Calibri Light" w:cs="Times New Roman"/>
           <w:color w:val="2F5496"/>
@@ -4392,15 +4643,8 @@
           <w:lang w:val="en-US"/>
           <w14:ligatures w14:val="none"/>
         </w:rPr>
-        <w:br w:type="page"/>
-      </w:r>
-    </w:p>
-    <w:p>
-      <w:pPr>
-        <w:keepNext/>
-        <w:keepLines/>
-        <w:spacing w:before="40" w:after="0" w:line="480" w:lineRule="auto"/>
-        <w:outlineLvl w:val="1"/>
+      </w:pPr>
+      <w:r>
         <w:rPr>
           <w:rFonts w:ascii="Calibri Light" w:eastAsia="Times New Roman" w:hAnsi="Calibri Light" w:cs="Times New Roman"/>
           <w:color w:val="2F5496"/>
@@ -4410,7 +4654,9 @@
           <w:lang w:val="en-US"/>
           <w14:ligatures w14:val="none"/>
         </w:rPr>
-      </w:pPr>
+        <w:lastRenderedPageBreak/>
+        <w:t>Typical EEG processing pipeline</w:t>
+      </w:r>
       <w:r>
         <w:rPr>
           <w:rFonts w:ascii="Calibri Light" w:eastAsia="Times New Roman" w:hAnsi="Calibri Light" w:cs="Times New Roman"/>
@@ -4421,39 +4667,62 @@
           <w:lang w:val="en-US"/>
           <w14:ligatures w14:val="none"/>
         </w:rPr>
-        <w:lastRenderedPageBreak/>
-        <w:t>Typical EEG processing pipeline (validate by Michaël Mouthon)</w:t>
-      </w:r>
-    </w:p>
-    <w:p>
-      <w:pPr>
-        <w:rPr>
-          <w:rFonts w:ascii="Calibri" w:hAnsi="Calibri" w:cs="Calibri"/>
-          <w:lang w:val="en-US"/>
-        </w:rPr>
-      </w:pPr>
-      <w:r>
-        <w:rPr>
-          <w:rFonts w:ascii="Calibri" w:hAnsi="Calibri" w:cs="Calibri"/>
-          <w:lang w:val="en-US"/>
-        </w:rPr>
-        <w:t xml:space="preserve">In this document, we distinguish the preprocessing, which permits to clean the data for the data analysis (the processing). The preprocessing is similar between the </w:t>
-      </w:r>
-      <w:proofErr w:type="gramStart"/>
-      <w:r>
-        <w:rPr>
-          <w:rFonts w:ascii="Calibri" w:hAnsi="Calibri" w:cs="Calibri"/>
-          <w:lang w:val="en-US"/>
-        </w:rPr>
-        <w:t>type</w:t>
-      </w:r>
-      <w:proofErr w:type="gramEnd"/>
-      <w:r>
-        <w:rPr>
-          <w:rFonts w:ascii="Calibri" w:hAnsi="Calibri" w:cs="Calibri"/>
-          <w:lang w:val="en-US"/>
-        </w:rPr>
-        <w:t xml:space="preserve"> of analysis but with some variation. Here I will first describe the case of Event Related Analysis (ERP). </w:t>
+        <w:t xml:space="preserve"> for an Evoked Related Potential (ERP) dataset</w:t>
+      </w:r>
+      <w:r>
+        <w:rPr>
+          <w:rFonts w:ascii="Calibri Light" w:eastAsia="Times New Roman" w:hAnsi="Calibri Light" w:cs="Times New Roman"/>
+          <w:color w:val="2F5496"/>
+          <w:kern w:val="0"/>
+          <w:sz w:val="26"/>
+          <w:szCs w:val="26"/>
+          <w:lang w:val="en-US"/>
+          <w14:ligatures w14:val="none"/>
+        </w:rPr>
+        <w:t xml:space="preserve"> </w:t>
+      </w:r>
+    </w:p>
+    <w:p>
+      <w:pPr>
+        <w:rPr>
+          <w:rFonts w:ascii="Calibri" w:hAnsi="Calibri" w:cs="Calibri"/>
+          <w:lang w:val="en-US"/>
+        </w:rPr>
+      </w:pPr>
+      <w:r>
+        <w:rPr>
+          <w:rFonts w:ascii="Calibri" w:hAnsi="Calibri" w:cs="Calibri"/>
+          <w:lang w:val="en-US"/>
+        </w:rPr>
+        <w:t xml:space="preserve">In this document, we distinguish the preprocessing, which permits to clean the data for the data analysis (the processing). The preprocessing is similar between the type of analysis but with some variation. Here I will first describe the case of Event Related Analysis (ERP). </w:t>
+      </w:r>
+      <w:r>
+        <w:rPr>
+          <w:rFonts w:ascii="Calibri" w:hAnsi="Calibri" w:cs="Calibri"/>
+          <w:lang w:val="en-US"/>
+        </w:rPr>
+        <w:br/>
+      </w:r>
+      <w:r>
+        <w:rPr>
+          <w:rFonts w:ascii="Calibri" w:hAnsi="Calibri" w:cs="Calibri"/>
+          <w:lang w:val="en-US"/>
+        </w:rPr>
+        <w:t xml:space="preserve">This pipeline was proposed and validated by Michaël Mouthon and is used in the FND lab </w:t>
+      </w:r>
+      <w:r>
+        <w:rPr>
+          <w:rFonts w:ascii="Calibri" w:hAnsi="Calibri" w:cs="Calibri"/>
+          <w:lang w:val="en-US"/>
+        </w:rPr>
+        <w:t>at the University of Fribourg,</w:t>
+      </w:r>
+      <w:r>
+        <w:rPr>
+          <w:rFonts w:ascii="Calibri" w:hAnsi="Calibri" w:cs="Calibri"/>
+          <w:lang w:val="en-US"/>
+        </w:rPr>
+        <w:t xml:space="preserve"> Switzerland.</w:t>
       </w:r>
     </w:p>
     <w:p>
@@ -4631,23 +4900,7 @@
           <w:rFonts w:ascii="Calibri" w:hAnsi="Calibri" w:cs="Calibri"/>
           <w:lang w:val="en-US"/>
         </w:rPr>
-        <w:t xml:space="preserve"> </w:t>
-      </w:r>
-      <w:proofErr w:type="gramStart"/>
-      <w:r>
-        <w:rPr>
-          <w:rFonts w:ascii="Calibri" w:hAnsi="Calibri" w:cs="Calibri"/>
-          <w:lang w:val="en-US"/>
-        </w:rPr>
-        <w:t>in order to</w:t>
-      </w:r>
-      <w:proofErr w:type="gramEnd"/>
-      <w:r>
-        <w:rPr>
-          <w:rFonts w:ascii="Calibri" w:hAnsi="Calibri" w:cs="Calibri"/>
-          <w:lang w:val="en-US"/>
-        </w:rPr>
-        <w:t xml:space="preserve"> check if there is any unwanted connection between channels</w:t>
+        <w:t xml:space="preserve"> in order to check if there is any unwanted connection between channels</w:t>
       </w:r>
     </w:p>
     <w:p>
@@ -4683,23 +4936,7 @@
           <w:rFonts w:ascii="Calibri" w:hAnsi="Calibri" w:cs="Calibri"/>
           <w:lang w:val="en-US"/>
         </w:rPr>
-        <w:t xml:space="preserve"> for the first </w:t>
-      </w:r>
-      <w:proofErr w:type="gramStart"/>
-      <w:r>
-        <w:rPr>
-          <w:rFonts w:ascii="Calibri" w:hAnsi="Calibri" w:cs="Calibri"/>
-          <w:lang w:val="en-US"/>
-        </w:rPr>
-        <w:t>clean</w:t>
-      </w:r>
-      <w:proofErr w:type="gramEnd"/>
-      <w:r>
-        <w:rPr>
-          <w:rFonts w:ascii="Calibri" w:hAnsi="Calibri" w:cs="Calibri"/>
-          <w:lang w:val="en-US"/>
-        </w:rPr>
-        <w:t xml:space="preserve"> of the data. Filter to keep the signal between 0.</w:t>
+        <w:t xml:space="preserve"> for the first clean of the data. Filter to keep the signal between 0.</w:t>
       </w:r>
       <w:r>
         <w:rPr>
@@ -4713,23 +4950,7 @@
           <w:rFonts w:ascii="Calibri" w:hAnsi="Calibri" w:cs="Calibri"/>
           <w:lang w:val="en-US"/>
         </w:rPr>
-        <w:t xml:space="preserve"> and 40 Hz. Add </w:t>
-      </w:r>
-      <w:proofErr w:type="gramStart"/>
-      <w:r>
-        <w:rPr>
-          <w:rFonts w:ascii="Calibri" w:hAnsi="Calibri" w:cs="Calibri"/>
-          <w:lang w:val="en-US"/>
-        </w:rPr>
-        <w:t>a Line</w:t>
-      </w:r>
-      <w:proofErr w:type="gramEnd"/>
-      <w:r>
-        <w:rPr>
-          <w:rFonts w:ascii="Calibri" w:hAnsi="Calibri" w:cs="Calibri"/>
-          <w:lang w:val="en-US"/>
-        </w:rPr>
-        <w:t xml:space="preserve"> noise removal either by a Notch filter at 50 Hz or by using </w:t>
+        <w:t xml:space="preserve"> and 40 Hz. Add a Line noise removal either by a Notch filter at 50 Hz or by using </w:t>
       </w:r>
       <w:proofErr w:type="spellStart"/>
       <w:r>
@@ -4995,23 +5216,7 @@
           <w:rFonts w:ascii="Calibri" w:hAnsi="Calibri" w:cs="Calibri"/>
           <w:lang w:val="en-US"/>
         </w:rPr>
-        <w:t xml:space="preserve"> module to </w:t>
-      </w:r>
-      <w:proofErr w:type="gramStart"/>
-      <w:r>
-        <w:rPr>
-          <w:rFonts w:ascii="Calibri" w:hAnsi="Calibri" w:cs="Calibri"/>
-          <w:lang w:val="en-US"/>
-        </w:rPr>
-        <w:t>interpolated</w:t>
-      </w:r>
-      <w:proofErr w:type="gramEnd"/>
-      <w:r>
-        <w:rPr>
-          <w:rFonts w:ascii="Calibri" w:hAnsi="Calibri" w:cs="Calibri"/>
-          <w:lang w:val="en-US"/>
-        </w:rPr>
-        <w:t xml:space="preserve"> bad electrodes determined in 3,5 and 7.  </w:t>
+        <w:t xml:space="preserve"> module to interpolated bad electrodes determined in 3,5 and 7.  </w:t>
       </w:r>
     </w:p>
     <w:p>
@@ -5089,7 +5294,7 @@
       </w:r>
     </w:p>
     <w:sectPr>
-      <w:footerReference w:type="default" r:id="rId19"/>
+      <w:footerReference w:type="default" r:id="rId20"/>
       <w:pgSz w:w="11906" w:h="16838"/>
       <w:pgMar w:top="1417" w:right="1417" w:bottom="1417" w:left="1417" w:header="708" w:footer="708" w:gutter="0"/>
       <w:cols w:space="708"/>
@@ -5386,6 +5591,184 @@
     </w:lvl>
   </w:abstractNum>
   <w:abstractNum w:abstractNumId="2" w15:restartNumberingAfterBreak="0">
+    <w:nsid w:val="1B29266F"/>
+    <w:multiLevelType w:val="hybridMultilevel"/>
+    <w:tmpl w:val="07C807B6"/>
+    <w:lvl w:ilvl="0" w:tplc="100C000F">
+      <w:start w:val="1"/>
+      <w:numFmt w:val="decimal"/>
+      <w:lvlText w:val="%1."/>
+      <w:lvlJc w:val="left"/>
+      <w:pPr>
+        <w:ind w:left="720" w:hanging="360"/>
+      </w:pPr>
+      <w:rPr>
+        <w:rFonts w:hint="default"/>
+      </w:rPr>
+    </w:lvl>
+    <w:lvl w:ilvl="1" w:tplc="100C0019" w:tentative="1">
+      <w:start w:val="1"/>
+      <w:numFmt w:val="lowerLetter"/>
+      <w:lvlText w:val="%2."/>
+      <w:lvlJc w:val="left"/>
+      <w:pPr>
+        <w:ind w:left="1440" w:hanging="360"/>
+      </w:pPr>
+    </w:lvl>
+    <w:lvl w:ilvl="2" w:tplc="100C001B" w:tentative="1">
+      <w:start w:val="1"/>
+      <w:numFmt w:val="lowerRoman"/>
+      <w:lvlText w:val="%3."/>
+      <w:lvlJc w:val="right"/>
+      <w:pPr>
+        <w:ind w:left="2160" w:hanging="180"/>
+      </w:pPr>
+    </w:lvl>
+    <w:lvl w:ilvl="3" w:tplc="100C000F" w:tentative="1">
+      <w:start w:val="1"/>
+      <w:numFmt w:val="decimal"/>
+      <w:lvlText w:val="%4."/>
+      <w:lvlJc w:val="left"/>
+      <w:pPr>
+        <w:ind w:left="2880" w:hanging="360"/>
+      </w:pPr>
+    </w:lvl>
+    <w:lvl w:ilvl="4" w:tplc="100C0019" w:tentative="1">
+      <w:start w:val="1"/>
+      <w:numFmt w:val="lowerLetter"/>
+      <w:lvlText w:val="%5."/>
+      <w:lvlJc w:val="left"/>
+      <w:pPr>
+        <w:ind w:left="3600" w:hanging="360"/>
+      </w:pPr>
+    </w:lvl>
+    <w:lvl w:ilvl="5" w:tplc="100C001B" w:tentative="1">
+      <w:start w:val="1"/>
+      <w:numFmt w:val="lowerRoman"/>
+      <w:lvlText w:val="%6."/>
+      <w:lvlJc w:val="right"/>
+      <w:pPr>
+        <w:ind w:left="4320" w:hanging="180"/>
+      </w:pPr>
+    </w:lvl>
+    <w:lvl w:ilvl="6" w:tplc="100C000F" w:tentative="1">
+      <w:start w:val="1"/>
+      <w:numFmt w:val="decimal"/>
+      <w:lvlText w:val="%7."/>
+      <w:lvlJc w:val="left"/>
+      <w:pPr>
+        <w:ind w:left="5040" w:hanging="360"/>
+      </w:pPr>
+    </w:lvl>
+    <w:lvl w:ilvl="7" w:tplc="100C0019" w:tentative="1">
+      <w:start w:val="1"/>
+      <w:numFmt w:val="lowerLetter"/>
+      <w:lvlText w:val="%8."/>
+      <w:lvlJc w:val="left"/>
+      <w:pPr>
+        <w:ind w:left="5760" w:hanging="360"/>
+      </w:pPr>
+    </w:lvl>
+    <w:lvl w:ilvl="8" w:tplc="100C001B" w:tentative="1">
+      <w:start w:val="1"/>
+      <w:numFmt w:val="lowerRoman"/>
+      <w:lvlText w:val="%9."/>
+      <w:lvlJc w:val="right"/>
+      <w:pPr>
+        <w:ind w:left="6480" w:hanging="180"/>
+      </w:pPr>
+    </w:lvl>
+  </w:abstractNum>
+  <w:abstractNum w:abstractNumId="3" w15:restartNumberingAfterBreak="0">
+    <w:nsid w:val="20CF62EC"/>
+    <w:multiLevelType w:val="hybridMultilevel"/>
+    <w:tmpl w:val="36301DAE"/>
+    <w:lvl w:ilvl="0" w:tplc="100C000F">
+      <w:start w:val="1"/>
+      <w:numFmt w:val="decimal"/>
+      <w:lvlText w:val="%1."/>
+      <w:lvlJc w:val="left"/>
+      <w:pPr>
+        <w:ind w:left="720" w:hanging="360"/>
+      </w:pPr>
+      <w:rPr>
+        <w:rFonts w:hint="default"/>
+      </w:rPr>
+    </w:lvl>
+    <w:lvl w:ilvl="1" w:tplc="100C0019" w:tentative="1">
+      <w:start w:val="1"/>
+      <w:numFmt w:val="lowerLetter"/>
+      <w:lvlText w:val="%2."/>
+      <w:lvlJc w:val="left"/>
+      <w:pPr>
+        <w:ind w:left="1440" w:hanging="360"/>
+      </w:pPr>
+    </w:lvl>
+    <w:lvl w:ilvl="2" w:tplc="100C001B" w:tentative="1">
+      <w:start w:val="1"/>
+      <w:numFmt w:val="lowerRoman"/>
+      <w:lvlText w:val="%3."/>
+      <w:lvlJc w:val="right"/>
+      <w:pPr>
+        <w:ind w:left="2160" w:hanging="180"/>
+      </w:pPr>
+    </w:lvl>
+    <w:lvl w:ilvl="3" w:tplc="100C000F" w:tentative="1">
+      <w:start w:val="1"/>
+      <w:numFmt w:val="decimal"/>
+      <w:lvlText w:val="%4."/>
+      <w:lvlJc w:val="left"/>
+      <w:pPr>
+        <w:ind w:left="2880" w:hanging="360"/>
+      </w:pPr>
+    </w:lvl>
+    <w:lvl w:ilvl="4" w:tplc="100C0019" w:tentative="1">
+      <w:start w:val="1"/>
+      <w:numFmt w:val="lowerLetter"/>
+      <w:lvlText w:val="%5."/>
+      <w:lvlJc w:val="left"/>
+      <w:pPr>
+        <w:ind w:left="3600" w:hanging="360"/>
+      </w:pPr>
+    </w:lvl>
+    <w:lvl w:ilvl="5" w:tplc="100C001B" w:tentative="1">
+      <w:start w:val="1"/>
+      <w:numFmt w:val="lowerRoman"/>
+      <w:lvlText w:val="%6."/>
+      <w:lvlJc w:val="right"/>
+      <w:pPr>
+        <w:ind w:left="4320" w:hanging="180"/>
+      </w:pPr>
+    </w:lvl>
+    <w:lvl w:ilvl="6" w:tplc="100C000F" w:tentative="1">
+      <w:start w:val="1"/>
+      <w:numFmt w:val="decimal"/>
+      <w:lvlText w:val="%7."/>
+      <w:lvlJc w:val="left"/>
+      <w:pPr>
+        <w:ind w:left="5040" w:hanging="360"/>
+      </w:pPr>
+    </w:lvl>
+    <w:lvl w:ilvl="7" w:tplc="100C0019" w:tentative="1">
+      <w:start w:val="1"/>
+      <w:numFmt w:val="lowerLetter"/>
+      <w:lvlText w:val="%8."/>
+      <w:lvlJc w:val="left"/>
+      <w:pPr>
+        <w:ind w:left="5760" w:hanging="360"/>
+      </w:pPr>
+    </w:lvl>
+    <w:lvl w:ilvl="8" w:tplc="100C001B" w:tentative="1">
+      <w:start w:val="1"/>
+      <w:numFmt w:val="lowerRoman"/>
+      <w:lvlText w:val="%9."/>
+      <w:lvlJc w:val="right"/>
+      <w:pPr>
+        <w:ind w:left="6480" w:hanging="180"/>
+      </w:pPr>
+    </w:lvl>
+  </w:abstractNum>
+  <w:abstractNum w:abstractNumId="4" w15:restartNumberingAfterBreak="0">
     <w:nsid w:val="370A3E2D"/>
     <w:multiLevelType w:val="hybridMultilevel"/>
     <w:tmpl w:val="5DA2748A"/>
@@ -5474,7 +5857,7 @@
       </w:pPr>
     </w:lvl>
   </w:abstractNum>
-  <w:abstractNum w:abstractNumId="3" w15:restartNumberingAfterBreak="0">
+  <w:abstractNum w:abstractNumId="5" w15:restartNumberingAfterBreak="0">
     <w:nsid w:val="38A13465"/>
     <w:multiLevelType w:val="hybridMultilevel"/>
     <w:tmpl w:val="8396749C"/>
@@ -5563,7 +5946,7 @@
       </w:pPr>
     </w:lvl>
   </w:abstractNum>
-  <w:abstractNum w:abstractNumId="4" w15:restartNumberingAfterBreak="0">
+  <w:abstractNum w:abstractNumId="6" w15:restartNumberingAfterBreak="0">
     <w:nsid w:val="39EA1087"/>
     <w:multiLevelType w:val="hybridMultilevel"/>
     <w:tmpl w:val="9C947D70"/>
@@ -5675,7 +6058,7 @@
       </w:rPr>
     </w:lvl>
   </w:abstractNum>
-  <w:abstractNum w:abstractNumId="5" w15:restartNumberingAfterBreak="0">
+  <w:abstractNum w:abstractNumId="7" w15:restartNumberingAfterBreak="0">
     <w:nsid w:val="418A1146"/>
     <w:multiLevelType w:val="hybridMultilevel"/>
     <w:tmpl w:val="56FED28E"/>
@@ -5764,7 +6147,7 @@
       </w:pPr>
     </w:lvl>
   </w:abstractNum>
-  <w:abstractNum w:abstractNumId="6" w15:restartNumberingAfterBreak="0">
+  <w:abstractNum w:abstractNumId="8" w15:restartNumberingAfterBreak="0">
     <w:nsid w:val="53506295"/>
     <w:multiLevelType w:val="hybridMultilevel"/>
     <w:tmpl w:val="D91EEDBC"/>
@@ -5853,7 +6236,7 @@
       </w:pPr>
     </w:lvl>
   </w:abstractNum>
-  <w:abstractNum w:abstractNumId="7" w15:restartNumberingAfterBreak="0">
+  <w:abstractNum w:abstractNumId="9" w15:restartNumberingAfterBreak="0">
     <w:nsid w:val="63B85F86"/>
     <w:multiLevelType w:val="hybridMultilevel"/>
     <w:tmpl w:val="56FED28E"/>
@@ -5942,7 +6325,7 @@
       </w:pPr>
     </w:lvl>
   </w:abstractNum>
-  <w:abstractNum w:abstractNumId="8" w15:restartNumberingAfterBreak="0">
+  <w:abstractNum w:abstractNumId="10" w15:restartNumberingAfterBreak="0">
     <w:nsid w:val="63F16316"/>
     <w:multiLevelType w:val="hybridMultilevel"/>
     <w:tmpl w:val="E47E5A74"/>
@@ -6031,7 +6414,7 @@
       </w:pPr>
     </w:lvl>
   </w:abstractNum>
-  <w:abstractNum w:abstractNumId="9" w15:restartNumberingAfterBreak="0">
+  <w:abstractNum w:abstractNumId="11" w15:restartNumberingAfterBreak="0">
     <w:nsid w:val="753B1A09"/>
     <w:multiLevelType w:val="hybridMultilevel"/>
     <w:tmpl w:val="56FED28E"/>
@@ -6120,7 +6503,7 @@
       </w:pPr>
     </w:lvl>
   </w:abstractNum>
-  <w:abstractNum w:abstractNumId="10" w15:restartNumberingAfterBreak="0">
+  <w:abstractNum w:abstractNumId="12" w15:restartNumberingAfterBreak="0">
     <w:nsid w:val="78053154"/>
     <w:multiLevelType w:val="hybridMultilevel"/>
     <w:tmpl w:val="8732FC5C"/>
@@ -6209,7 +6592,7 @@
       </w:pPr>
     </w:lvl>
   </w:abstractNum>
-  <w:abstractNum w:abstractNumId="11" w15:restartNumberingAfterBreak="0">
+  <w:abstractNum w:abstractNumId="13" w15:restartNumberingAfterBreak="0">
     <w:nsid w:val="79C13DAD"/>
     <w:multiLevelType w:val="hybridMultilevel"/>
     <w:tmpl w:val="8396749C"/>
@@ -6299,40 +6682,46 @@
     </w:lvl>
   </w:abstractNum>
   <w:num w:numId="1" w16cid:durableId="1871911421">
-    <w:abstractNumId w:val="3"/>
+    <w:abstractNumId w:val="5"/>
   </w:num>
   <w:num w:numId="2" w16cid:durableId="1601183589">
-    <w:abstractNumId w:val="11"/>
+    <w:abstractNumId w:val="13"/>
   </w:num>
   <w:num w:numId="3" w16cid:durableId="454756340">
+    <w:abstractNumId w:val="6"/>
+  </w:num>
+  <w:num w:numId="4" w16cid:durableId="138040790">
+    <w:abstractNumId w:val="12"/>
+  </w:num>
+  <w:num w:numId="5" w16cid:durableId="368189592">
+    <w:abstractNumId w:val="7"/>
+  </w:num>
+  <w:num w:numId="6" w16cid:durableId="1533230088">
     <w:abstractNumId w:val="4"/>
   </w:num>
-  <w:num w:numId="4" w16cid:durableId="138040790">
-    <w:abstractNumId w:val="10"/>
-  </w:num>
-  <w:num w:numId="5" w16cid:durableId="368189592">
-    <w:abstractNumId w:val="5"/>
-  </w:num>
-  <w:num w:numId="6" w16cid:durableId="1533230088">
-    <w:abstractNumId w:val="2"/>
-  </w:num>
   <w:num w:numId="7" w16cid:durableId="782917253">
-    <w:abstractNumId w:val="6"/>
+    <w:abstractNumId w:val="8"/>
   </w:num>
   <w:num w:numId="8" w16cid:durableId="1415663370">
-    <w:abstractNumId w:val="7"/>
+    <w:abstractNumId w:val="9"/>
   </w:num>
   <w:num w:numId="9" w16cid:durableId="1151141990">
     <w:abstractNumId w:val="1"/>
   </w:num>
   <w:num w:numId="10" w16cid:durableId="275912768">
-    <w:abstractNumId w:val="9"/>
+    <w:abstractNumId w:val="11"/>
   </w:num>
   <w:num w:numId="11" w16cid:durableId="1462337175">
     <w:abstractNumId w:val="0"/>
   </w:num>
   <w:num w:numId="12" w16cid:durableId="681011452">
-    <w:abstractNumId w:val="8"/>
+    <w:abstractNumId w:val="10"/>
+  </w:num>
+  <w:num w:numId="13" w16cid:durableId="1486241976">
+    <w:abstractNumId w:val="3"/>
+  </w:num>
+  <w:num w:numId="14" w16cid:durableId="2102068697">
+    <w:abstractNumId w:val="2"/>
   </w:num>
 </w:numbering>
 </file>

</xml_diff>

<commit_message>
update Release history and README.md
</commit_message>
<xml_diff>
--- a/Manuels/Manuel_EEGpal_Main.docx
+++ b/Manuels/Manuel_EEGpal_Main.docx
@@ -90,7 +90,7 @@
           <w:rFonts w:ascii="Calibri" w:hAnsi="Calibri" w:cs="Calibri"/>
           <w:lang w:val="en-US"/>
         </w:rPr>
-        <w:t>8</w:t>
+        <w:t>9</w:t>
       </w:r>
       <w:r>
         <w:rPr>
@@ -145,6 +145,13 @@
           <w:lang w:val="en-US"/>
         </w:rPr>
         <w:t xml:space="preserve"> toolbox is developed by Michael DePretto (</w:t>
+      </w:r>
+      <w:r>
+        <w:rPr>
+          <w:rFonts w:ascii="Calibri" w:hAnsi="Calibri" w:cs="Calibri"/>
+          <w:lang w:val="en-US"/>
+        </w:rPr>
+        <w:t xml:space="preserve">UNIL, </w:t>
       </w:r>
       <w:hyperlink r:id="rId7" w:history="1">
         <w:r>
@@ -153,7 +160,7 @@
             <w:rFonts w:ascii="Calibri" w:hAnsi="Calibri" w:cs="Calibri"/>
             <w:lang w:val="en-US"/>
           </w:rPr>
-          <w:t>Michael.DePretto@gmail.com</w:t>
+          <w:t>Michael.DePretto@unil.ch</w:t>
         </w:r>
       </w:hyperlink>
       <w:r>
@@ -365,7 +372,23 @@
           <w:rFonts w:ascii="Calibri" w:hAnsi="Calibri" w:cs="Calibri"/>
           <w:lang w:val="en-US"/>
         </w:rPr>
-        <w:t xml:space="preserve">It is also an alternative to the original EEGLAB GUI </w:t>
+        <w:t xml:space="preserve">It is also an alternative to the original </w:t>
+      </w:r>
+      <w:proofErr w:type="spellStart"/>
+      <w:r>
+        <w:rPr>
+          <w:rFonts w:ascii="Calibri" w:hAnsi="Calibri" w:cs="Calibri"/>
+          <w:lang w:val="en-US"/>
+        </w:rPr>
+        <w:t>eeglab</w:t>
+      </w:r>
+      <w:proofErr w:type="spellEnd"/>
+      <w:r>
+        <w:rPr>
+          <w:rFonts w:ascii="Calibri" w:hAnsi="Calibri" w:cs="Calibri"/>
+          <w:lang w:val="en-US"/>
+        </w:rPr>
+        <w:t xml:space="preserve"> GUI </w:t>
       </w:r>
       <w:r>
         <w:rPr>
@@ -468,7 +491,23 @@
           <w:rFonts w:ascii="Calibri" w:hAnsi="Calibri" w:cs="Calibri"/>
           <w:lang w:val="en-US"/>
         </w:rPr>
-        <w:t xml:space="preserve"> graphical interface (GUI) as a more practical solution than the EEGLAB and </w:t>
+        <w:t xml:space="preserve"> graphical interface (GUI) as a more practical solution than the </w:t>
+      </w:r>
+      <w:proofErr w:type="spellStart"/>
+      <w:r>
+        <w:rPr>
+          <w:rFonts w:ascii="Calibri" w:hAnsi="Calibri" w:cs="Calibri"/>
+          <w:lang w:val="en-US"/>
+        </w:rPr>
+        <w:t>eeglab</w:t>
+      </w:r>
+      <w:proofErr w:type="spellEnd"/>
+      <w:r>
+        <w:rPr>
+          <w:rFonts w:ascii="Calibri" w:hAnsi="Calibri" w:cs="Calibri"/>
+          <w:lang w:val="en-US"/>
+        </w:rPr>
+        <w:t xml:space="preserve"> and </w:t>
       </w:r>
       <w:proofErr w:type="spellStart"/>
       <w:r>
@@ -590,160 +629,415 @@
           <w:rFonts w:ascii="Calibri" w:hAnsi="Calibri" w:cs="Calibri"/>
           <w:lang w:val="en-US"/>
         </w:rPr>
-        <w:t>License</w:t>
-      </w:r>
-    </w:p>
-    <w:p>
-      <w:pPr>
-        <w:spacing w:line="276" w:lineRule="auto"/>
-        <w:rPr>
-          <w:rFonts w:ascii="Calibri" w:hAnsi="Calibri" w:cs="Calibri"/>
+        <w:t>How to install and run</w:t>
+      </w:r>
+    </w:p>
+    <w:p>
+      <w:pPr>
+        <w:rPr>
+          <w:lang w:val="en-US"/>
+        </w:rPr>
+      </w:pPr>
+      <w:r>
+        <w:rPr>
+          <w:lang w:val="en-US"/>
+        </w:rPr>
+        <w:t xml:space="preserve">1. Download the </w:t>
+      </w:r>
+      <w:proofErr w:type="spellStart"/>
+      <w:r>
+        <w:rPr>
+          <w:lang w:val="en-US"/>
+        </w:rPr>
+        <w:t>EEGpal</w:t>
+      </w:r>
+      <w:proofErr w:type="spellEnd"/>
+      <w:r>
+        <w:rPr>
+          <w:lang w:val="en-US"/>
+        </w:rPr>
+        <w:t xml:space="preserve"> repository on your local drive.</w:t>
+      </w:r>
+    </w:p>
+    <w:p>
+      <w:pPr>
+        <w:rPr>
+          <w:lang w:val="en-US"/>
+        </w:rPr>
+      </w:pPr>
+      <w:r>
+        <w:rPr>
+          <w:lang w:val="en-US"/>
+        </w:rPr>
+        <w:t xml:space="preserve">2. </w:t>
+      </w:r>
+      <w:r>
+        <w:rPr>
           <w:b/>
           <w:bCs/>
           <w:lang w:val="en-US"/>
         </w:rPr>
-      </w:pPr>
-      <w:r>
-        <w:rPr>
-          <w:rFonts w:ascii="Calibri" w:hAnsi="Calibri" w:cs="Calibri"/>
+        <w:t xml:space="preserve">If you have an </w:t>
+      </w:r>
+      <w:proofErr w:type="spellStart"/>
+      <w:r>
+        <w:rPr>
           <w:b/>
           <w:bCs/>
           <w:lang w:val="en-US"/>
         </w:rPr>
-        <w:t>GNU General Public License v</w:t>
-      </w:r>
-      <w:r>
-        <w:rPr>
-          <w:rFonts w:ascii="Calibri" w:hAnsi="Calibri" w:cs="Calibri"/>
+        <w:t>eeglab</w:t>
+      </w:r>
+      <w:proofErr w:type="spellEnd"/>
+      <w:r>
+        <w:rPr>
           <w:b/>
           <w:bCs/>
           <w:lang w:val="en-US"/>
         </w:rPr>
-        <w:t>4</w:t>
-      </w:r>
-      <w:r>
-        <w:rPr>
-          <w:rFonts w:ascii="Calibri" w:hAnsi="Calibri" w:cs="Calibri"/>
+        <w:t xml:space="preserve"> version already mapped in your </w:t>
+      </w:r>
+      <w:proofErr w:type="spellStart"/>
+      <w:r>
+        <w:rPr>
           <w:b/>
           <w:bCs/>
           <w:lang w:val="en-US"/>
         </w:rPr>
-        <w:t>.0 or later</w:t>
-      </w:r>
-    </w:p>
-    <w:p>
-      <w:pPr>
-        <w:spacing w:line="276" w:lineRule="auto"/>
-        <w:rPr>
-          <w:rFonts w:ascii="Calibri" w:hAnsi="Calibri" w:cs="Calibri"/>
-          <w:lang w:val="en-US"/>
-        </w:rPr>
-      </w:pPr>
-      <w:r>
-        <w:rPr>
-          <w:rFonts w:ascii="Calibri" w:hAnsi="Calibri" w:cs="Calibri"/>
-          <w:lang w:val="en-US"/>
-        </w:rPr>
-        <w:t>Permissions of this strong copyleft license are conditioned on making available complete source code of licensed works and modifications, which include larger works using a licensed work, under the same license. Copyright and license notices must be preserved. Contributors provide an express grant of patent rights.</w:t>
-      </w:r>
-    </w:p>
-    <w:p>
-      <w:pPr>
-        <w:spacing w:line="276" w:lineRule="auto"/>
-        <w:rPr>
-          <w:rFonts w:ascii="Calibri" w:hAnsi="Calibri" w:cs="Calibri"/>
-          <w:lang w:val="en-US"/>
-        </w:rPr>
-      </w:pPr>
-    </w:p>
-    <w:p>
-      <w:pPr>
-        <w:pStyle w:val="Heading3"/>
-        <w:rPr>
-          <w:rFonts w:ascii="Calibri" w:hAnsi="Calibri" w:cs="Calibri"/>
-          <w:lang w:val="en-US"/>
-        </w:rPr>
-      </w:pPr>
-      <w:proofErr w:type="spellStart"/>
-      <w:r>
-        <w:rPr>
-          <w:rFonts w:ascii="Calibri" w:hAnsi="Calibri" w:cs="Calibri"/>
-          <w:lang w:val="en-US"/>
-        </w:rPr>
-        <w:t>Disclamer</w:t>
-      </w:r>
-      <w:proofErr w:type="spellEnd"/>
-      <w:r>
-        <w:rPr>
-          <w:rFonts w:ascii="Calibri" w:hAnsi="Calibri" w:cs="Calibri"/>
-          <w:lang w:val="en-US"/>
-        </w:rPr>
-        <w:t xml:space="preserve"> </w:t>
-      </w:r>
-    </w:p>
-    <w:p>
-      <w:pPr>
-        <w:spacing w:line="276" w:lineRule="auto"/>
-        <w:rPr>
-          <w:rFonts w:ascii="Calibri" w:hAnsi="Calibri" w:cs="Calibri"/>
-          <w:lang w:val="en-US"/>
-        </w:rPr>
-      </w:pPr>
-      <w:proofErr w:type="spellStart"/>
-      <w:r>
-        <w:rPr>
-          <w:rFonts w:ascii="Calibri" w:hAnsi="Calibri" w:cs="Calibri"/>
-          <w:lang w:val="en-US"/>
-        </w:rPr>
-        <w:t>EEGpal</w:t>
-      </w:r>
-      <w:proofErr w:type="spellEnd"/>
-      <w:r>
-        <w:rPr>
-          <w:rFonts w:ascii="Calibri" w:hAnsi="Calibri" w:cs="Calibri"/>
-          <w:lang w:val="en-US"/>
-        </w:rPr>
-        <w:t xml:space="preserve"> is distributed in the hope that it will be useful for EEG data analysis and research purposes, but </w:t>
-      </w:r>
-      <w:r>
-        <w:rPr>
-          <w:rFonts w:ascii="Calibri" w:hAnsi="Calibri" w:cs="Calibri"/>
+        <w:t>Matlab</w:t>
+      </w:r>
+      <w:proofErr w:type="spellEnd"/>
+      <w:r>
+        <w:rPr>
           <w:b/>
           <w:bCs/>
           <w:lang w:val="en-US"/>
         </w:rPr>
-        <w:t>without any warranty</w:t>
-      </w:r>
-      <w:r>
-        <w:rPr>
-          <w:rFonts w:ascii="Calibri" w:hAnsi="Calibri" w:cs="Calibri"/>
-          <w:lang w:val="en-US"/>
-        </w:rPr>
-        <w:t xml:space="preserve">. The authors and contributors of </w:t>
-      </w:r>
-      <w:proofErr w:type="spellStart"/>
-      <w:r>
-        <w:rPr>
-          <w:rFonts w:ascii="Calibri" w:hAnsi="Calibri" w:cs="Calibri"/>
-          <w:lang w:val="en-US"/>
-        </w:rPr>
-        <w:t>EEGpal</w:t>
-      </w:r>
-      <w:proofErr w:type="spellEnd"/>
-      <w:r>
-        <w:rPr>
-          <w:rFonts w:ascii="Calibri" w:hAnsi="Calibri" w:cs="Calibri"/>
-          <w:lang w:val="en-US"/>
-        </w:rPr>
-        <w:t xml:space="preserve"> </w:t>
-      </w:r>
-      <w:r>
-        <w:rPr>
-          <w:rFonts w:ascii="Calibri" w:hAnsi="Calibri" w:cs="Calibri"/>
+        <w:t xml:space="preserve"> path, remove it (because it could generate conflict with the </w:t>
+      </w:r>
+      <w:proofErr w:type="spellStart"/>
+      <w:r>
+        <w:rPr>
           <w:b/>
           <w:bCs/>
           <w:lang w:val="en-US"/>
         </w:rPr>
+        <w:t>eeglab</w:t>
+      </w:r>
+      <w:proofErr w:type="spellEnd"/>
+      <w:r>
+        <w:rPr>
+          <w:b/>
+          <w:bCs/>
+          <w:lang w:val="en-US"/>
+        </w:rPr>
+        <w:t xml:space="preserve"> version include inside of </w:t>
+      </w:r>
+      <w:proofErr w:type="spellStart"/>
+      <w:r>
+        <w:rPr>
+          <w:b/>
+          <w:bCs/>
+          <w:lang w:val="en-US"/>
+        </w:rPr>
+        <w:t>EEGpal</w:t>
+      </w:r>
+      <w:proofErr w:type="spellEnd"/>
+      <w:r>
+        <w:rPr>
+          <w:b/>
+          <w:bCs/>
+          <w:lang w:val="en-US"/>
+        </w:rPr>
+        <w:t>).</w:t>
+      </w:r>
+    </w:p>
+    <w:p>
+      <w:pPr>
+        <w:rPr>
+          <w:lang w:val="en-US"/>
+        </w:rPr>
+      </w:pPr>
+      <w:r>
+        <w:rPr>
+          <w:lang w:val="en-US"/>
+        </w:rPr>
+        <w:t xml:space="preserve">3. Add this folder to your local </w:t>
+      </w:r>
+      <w:proofErr w:type="spellStart"/>
+      <w:r>
+        <w:rPr>
+          <w:lang w:val="en-US"/>
+        </w:rPr>
+        <w:t>Matlab</w:t>
+      </w:r>
+      <w:proofErr w:type="spellEnd"/>
+      <w:r>
+        <w:rPr>
+          <w:lang w:val="en-US"/>
+        </w:rPr>
+        <w:t xml:space="preserve"> path (use of the command *</w:t>
+      </w:r>
+      <w:proofErr w:type="spellStart"/>
+      <w:proofErr w:type="gramStart"/>
+      <w:r>
+        <w:rPr>
+          <w:lang w:val="en-US"/>
+        </w:rPr>
+        <w:t>setpath</w:t>
+      </w:r>
+      <w:proofErr w:type="spellEnd"/>
+      <w:r>
+        <w:rPr>
+          <w:lang w:val="en-US"/>
+        </w:rPr>
+        <w:t>(</w:t>
+      </w:r>
+      <w:proofErr w:type="gramEnd"/>
+      <w:r>
+        <w:rPr>
+          <w:lang w:val="en-US"/>
+        </w:rPr>
+        <w:t xml:space="preserve">'path of the </w:t>
+      </w:r>
+      <w:proofErr w:type="spellStart"/>
+      <w:r>
+        <w:rPr>
+          <w:lang w:val="en-US"/>
+        </w:rPr>
+        <w:t>EEGpal</w:t>
+      </w:r>
+      <w:proofErr w:type="spellEnd"/>
+      <w:r>
+        <w:rPr>
+          <w:lang w:val="en-US"/>
+        </w:rPr>
+        <w:t xml:space="preserve"> folder</w:t>
+      </w:r>
+      <w:proofErr w:type="gramStart"/>
+      <w:r>
+        <w:rPr>
+          <w:lang w:val="en-US"/>
+        </w:rPr>
+        <w:t>')*</w:t>
+      </w:r>
+      <w:proofErr w:type="gramEnd"/>
+      <w:r>
+        <w:rPr>
+          <w:lang w:val="en-US"/>
+        </w:rPr>
+        <w:t>.</w:t>
+      </w:r>
+    </w:p>
+    <w:p>
+      <w:pPr>
+        <w:rPr>
+          <w:lang w:val="en-US"/>
+        </w:rPr>
+      </w:pPr>
+      <w:r>
+        <w:rPr>
+          <w:lang w:val="en-US"/>
+        </w:rPr>
+        <w:t>4. Use the command *</w:t>
+      </w:r>
+      <w:proofErr w:type="spellStart"/>
+      <w:r>
+        <w:rPr>
+          <w:lang w:val="en-US"/>
+        </w:rPr>
+        <w:t>EEGpal</w:t>
+      </w:r>
+      <w:proofErr w:type="spellEnd"/>
+      <w:r>
+        <w:rPr>
+          <w:lang w:val="en-US"/>
+        </w:rPr>
+        <w:t>* to start the software.</w:t>
+      </w:r>
+    </w:p>
+    <w:p>
+      <w:pPr>
+        <w:rPr>
+          <w:lang w:val="en-US"/>
+        </w:rPr>
+      </w:pPr>
+    </w:p>
+    <w:p>
+      <w:pPr>
+        <w:pStyle w:val="Heading3"/>
+        <w:rPr>
+          <w:rFonts w:ascii="Calibri" w:hAnsi="Calibri" w:cs="Calibri"/>
+          <w:lang w:val="en-US"/>
+        </w:rPr>
+      </w:pPr>
+      <w:r>
+        <w:rPr>
+          <w:rFonts w:ascii="Calibri" w:hAnsi="Calibri" w:cs="Calibri"/>
+          <w:lang w:val="en-US"/>
+        </w:rPr>
+        <w:t>License</w:t>
+      </w:r>
+    </w:p>
+    <w:p>
+      <w:pPr>
+        <w:spacing w:line="276" w:lineRule="auto"/>
+        <w:rPr>
+          <w:rFonts w:ascii="Calibri" w:hAnsi="Calibri" w:cs="Calibri"/>
+          <w:b/>
+          <w:bCs/>
+          <w:lang w:val="en-US"/>
+        </w:rPr>
+      </w:pPr>
+      <w:r>
+        <w:rPr>
+          <w:rFonts w:ascii="Calibri" w:hAnsi="Calibri" w:cs="Calibri"/>
+          <w:b/>
+          <w:bCs/>
+          <w:lang w:val="en-US"/>
+        </w:rPr>
+        <w:t>GNU General Public License v</w:t>
+      </w:r>
+      <w:r>
+        <w:rPr>
+          <w:rFonts w:ascii="Calibri" w:hAnsi="Calibri" w:cs="Calibri"/>
+          <w:b/>
+          <w:bCs/>
+          <w:lang w:val="en-US"/>
+        </w:rPr>
+        <w:t>4</w:t>
+      </w:r>
+      <w:r>
+        <w:rPr>
+          <w:rFonts w:ascii="Calibri" w:hAnsi="Calibri" w:cs="Calibri"/>
+          <w:b/>
+          <w:bCs/>
+          <w:lang w:val="en-US"/>
+        </w:rPr>
+        <w:t>.0 or later</w:t>
+      </w:r>
+    </w:p>
+    <w:p>
+      <w:pPr>
+        <w:spacing w:line="276" w:lineRule="auto"/>
+        <w:rPr>
+          <w:rFonts w:ascii="Calibri" w:hAnsi="Calibri" w:cs="Calibri"/>
+          <w:lang w:val="en-US"/>
+        </w:rPr>
+      </w:pPr>
+      <w:r>
+        <w:rPr>
+          <w:rFonts w:ascii="Calibri" w:hAnsi="Calibri" w:cs="Calibri"/>
+          <w:lang w:val="en-US"/>
+        </w:rPr>
+        <w:t xml:space="preserve">Permissions of this strong copyleft license are conditioned on making available complete source code of licensed works and modifications, which include larger works using a licensed work, under the </w:t>
+      </w:r>
+      <w:r>
+        <w:rPr>
+          <w:rFonts w:ascii="Calibri" w:hAnsi="Calibri" w:cs="Calibri"/>
+          <w:lang w:val="en-US"/>
+        </w:rPr>
+        <w:lastRenderedPageBreak/>
+        <w:t>same license. Copyright and license notices must be preserved. Contributors provide an express grant of patent rights.</w:t>
+      </w:r>
+    </w:p>
+    <w:p>
+      <w:pPr>
+        <w:spacing w:line="276" w:lineRule="auto"/>
+        <w:rPr>
+          <w:rFonts w:ascii="Calibri" w:hAnsi="Calibri" w:cs="Calibri"/>
+          <w:lang w:val="en-US"/>
+        </w:rPr>
+      </w:pPr>
+    </w:p>
+    <w:p>
+      <w:pPr>
+        <w:pStyle w:val="Heading3"/>
+        <w:rPr>
+          <w:rFonts w:ascii="Calibri" w:hAnsi="Calibri" w:cs="Calibri"/>
+          <w:lang w:val="en-US"/>
+        </w:rPr>
+      </w:pPr>
+      <w:proofErr w:type="spellStart"/>
+      <w:r>
+        <w:rPr>
+          <w:rFonts w:ascii="Calibri" w:hAnsi="Calibri" w:cs="Calibri"/>
+          <w:lang w:val="en-US"/>
+        </w:rPr>
+        <w:t>Disclamer</w:t>
+      </w:r>
+      <w:proofErr w:type="spellEnd"/>
+      <w:r>
+        <w:rPr>
+          <w:rFonts w:ascii="Calibri" w:hAnsi="Calibri" w:cs="Calibri"/>
+          <w:lang w:val="en-US"/>
+        </w:rPr>
+        <w:t xml:space="preserve"> </w:t>
+      </w:r>
+    </w:p>
+    <w:p>
+      <w:pPr>
+        <w:spacing w:line="276" w:lineRule="auto"/>
+        <w:rPr>
+          <w:rFonts w:ascii="Calibri" w:hAnsi="Calibri" w:cs="Calibri"/>
+          <w:lang w:val="en-US"/>
+        </w:rPr>
+      </w:pPr>
+      <w:proofErr w:type="spellStart"/>
+      <w:r>
+        <w:rPr>
+          <w:rFonts w:ascii="Calibri" w:hAnsi="Calibri" w:cs="Calibri"/>
+          <w:lang w:val="en-US"/>
+        </w:rPr>
+        <w:t>EEGpal</w:t>
+      </w:r>
+      <w:proofErr w:type="spellEnd"/>
+      <w:r>
+        <w:rPr>
+          <w:rFonts w:ascii="Calibri" w:hAnsi="Calibri" w:cs="Calibri"/>
+          <w:lang w:val="en-US"/>
+        </w:rPr>
+        <w:t xml:space="preserve"> is distributed in the hope that it will be useful for EEG data analysis and research purposes, but </w:t>
+      </w:r>
+      <w:r>
+        <w:rPr>
+          <w:rFonts w:ascii="Calibri" w:hAnsi="Calibri" w:cs="Calibri"/>
+          <w:b/>
+          <w:bCs/>
+          <w:lang w:val="en-US"/>
+        </w:rPr>
+        <w:t>without any warranty</w:t>
+      </w:r>
+      <w:r>
+        <w:rPr>
+          <w:rFonts w:ascii="Calibri" w:hAnsi="Calibri" w:cs="Calibri"/>
+          <w:lang w:val="en-US"/>
+        </w:rPr>
+        <w:t xml:space="preserve">. The authors and contributors of </w:t>
+      </w:r>
+      <w:proofErr w:type="spellStart"/>
+      <w:r>
+        <w:rPr>
+          <w:rFonts w:ascii="Calibri" w:hAnsi="Calibri" w:cs="Calibri"/>
+          <w:lang w:val="en-US"/>
+        </w:rPr>
+        <w:t>EEGpal</w:t>
+      </w:r>
+      <w:proofErr w:type="spellEnd"/>
+      <w:r>
+        <w:rPr>
+          <w:rFonts w:ascii="Calibri" w:hAnsi="Calibri" w:cs="Calibri"/>
+          <w:lang w:val="en-US"/>
+        </w:rPr>
+        <w:t xml:space="preserve"> </w:t>
+      </w:r>
+      <w:r>
+        <w:rPr>
+          <w:rFonts w:ascii="Calibri" w:hAnsi="Calibri" w:cs="Calibri"/>
+          <w:b/>
+          <w:bCs/>
+          <w:lang w:val="en-US"/>
+        </w:rPr>
         <w:t>make no representations or guarantees regarding the accuracy, reliability, or validity of the results</w:t>
       </w:r>
       <w:r>
@@ -751,15 +1045,7 @@
           <w:rFonts w:ascii="Calibri" w:hAnsi="Calibri" w:cs="Calibri"/>
           <w:lang w:val="en-US"/>
         </w:rPr>
-        <w:t xml:space="preserve"> obtained using this software. Users are solely responsible for verifying the correctness of their analyses and for any interpretations, </w:t>
-      </w:r>
-      <w:r>
-        <w:rPr>
-          <w:rFonts w:ascii="Calibri" w:hAnsi="Calibri" w:cs="Calibri"/>
-          <w:lang w:val="en-US"/>
-        </w:rPr>
-        <w:lastRenderedPageBreak/>
-        <w:t xml:space="preserve">decisions, or consequences derived from the use of </w:t>
+        <w:t xml:space="preserve"> obtained using this software. Users are solely responsible for verifying the correctness of their analyses and for any interpretations, decisions, or consequences derived from the use of </w:t>
       </w:r>
       <w:proofErr w:type="spellStart"/>
       <w:r>
@@ -1409,8 +1695,17 @@
           <w:rFonts w:ascii="Calibri" w:hAnsi="Calibri" w:cs="Calibri"/>
           <w:lang w:val="en-US"/>
         </w:rPr>
-        <w:t>: File format used by EEGLAB</w:t>
-      </w:r>
+        <w:t xml:space="preserve">: File format used by </w:t>
+      </w:r>
+      <w:proofErr w:type="spellStart"/>
+      <w:r>
+        <w:rPr>
+          <w:rFonts w:ascii="Calibri" w:hAnsi="Calibri" w:cs="Calibri"/>
+          <w:lang w:val="en-US"/>
+        </w:rPr>
+        <w:t>eeglab</w:t>
+      </w:r>
+      <w:proofErr w:type="spellEnd"/>
     </w:p>
     <w:p>
       <w:pPr>
@@ -1663,7 +1958,15 @@
           <w:rFonts w:ascii="Calibri" w:hAnsi="Calibri" w:cs="Calibri"/>
           <w:lang w:val="en-US"/>
         </w:rPr>
-        <w:t xml:space="preserve"> during import. It will also create a *.Events.txt file with the new trigger/event name (text to number conversion required). However, you can only import this specific file format. You must work with one of the above formats in </w:t>
+        <w:t xml:space="preserve"> during import. It will also create a *.Events.txt file with the new trigger/event </w:t>
+      </w:r>
+      <w:r>
+        <w:rPr>
+          <w:rFonts w:ascii="Calibri" w:hAnsi="Calibri" w:cs="Calibri"/>
+          <w:lang w:val="en-US"/>
+        </w:rPr>
+        <w:lastRenderedPageBreak/>
+        <w:t xml:space="preserve">name (text to number conversion required). However, you can only import this specific file format. You must work with one of the above formats in </w:t>
       </w:r>
       <w:proofErr w:type="spellStart"/>
       <w:r>
@@ -1735,24 +2038,13 @@
           <w:lang w:val="en-US"/>
         </w:rPr>
       </w:pPr>
-    </w:p>
-    <w:p>
-      <w:pPr>
-        <w:spacing w:line="276" w:lineRule="auto"/>
+      <w:r>
         <w:rPr>
           <w:rFonts w:ascii="Calibri" w:hAnsi="Calibri" w:cs="Calibri"/>
           <w:b/>
           <w:bCs/>
           <w:lang w:val="en-US"/>
         </w:rPr>
-      </w:pPr>
-      <w:r>
-        <w:rPr>
-          <w:rFonts w:ascii="Calibri" w:hAnsi="Calibri" w:cs="Calibri"/>
-          <w:b/>
-          <w:bCs/>
-          <w:lang w:val="en-US"/>
-        </w:rPr>
         <w:t>What is the difference between Triggers and Markers?</w:t>
       </w:r>
     </w:p>
@@ -1769,7 +2061,6 @@
           <w:rFonts w:ascii="Calibri" w:hAnsi="Calibri" w:cs="Calibri"/>
           <w:lang w:val="en-US"/>
         </w:rPr>
-        <w:lastRenderedPageBreak/>
         <w:t>Usually,</w:t>
       </w:r>
       <w:r>
@@ -2086,6 +2377,7 @@
           <w:bCs/>
           <w:lang w:val="en-US"/>
         </w:rPr>
+        <w:lastRenderedPageBreak/>
         <w:t xml:space="preserve">What is a typical EEG processing pipeline in </w:t>
       </w:r>
       <w:proofErr w:type="spellStart"/>
@@ -2207,7 +2499,6 @@
           <w:rFonts w:ascii="Calibri" w:hAnsi="Calibri" w:cs="Calibri"/>
           <w:lang w:val="en-US"/>
         </w:rPr>
-        <w:lastRenderedPageBreak/>
         <w:t>Main window</w:t>
       </w:r>
     </w:p>
@@ -2570,6 +2861,7 @@
           <w:bCs/>
           <w:lang w:val="en-US"/>
         </w:rPr>
+        <w:lastRenderedPageBreak/>
         <w:t>Analysis modules</w:t>
       </w:r>
       <w:r>
@@ -2662,7 +2954,6 @@
           <w:rFonts w:ascii="Calibri" w:hAnsi="Calibri" w:cs="Calibri"/>
           <w:lang w:val="en-US"/>
         </w:rPr>
-        <w:lastRenderedPageBreak/>
         <w:t>Import Data</w:t>
       </w:r>
     </w:p>
@@ -2953,6 +3244,7 @@
           <w:rFonts w:ascii="Calibri" w:hAnsi="Calibri" w:cs="Calibri"/>
           <w:lang w:val="en-US"/>
         </w:rPr>
+        <w:lastRenderedPageBreak/>
         <w:t xml:space="preserve">Optional: </w:t>
       </w:r>
       <w:r>
@@ -2985,7 +3277,6 @@
           <w:rFonts w:ascii="Calibri" w:hAnsi="Calibri" w:cs="Calibri"/>
           <w:lang w:val="en-US"/>
         </w:rPr>
-        <w:lastRenderedPageBreak/>
         <w:t>Define participant and adjust the selection</w:t>
       </w:r>
     </w:p>
@@ -3304,7 +3595,6 @@
           <w:rFonts w:ascii="Calibri" w:hAnsi="Calibri" w:cs="Calibri"/>
           <w:lang w:val="en-US"/>
         </w:rPr>
-        <w:lastRenderedPageBreak/>
         <w:t xml:space="preserve">Loading the electrode coordinate file </w:t>
       </w:r>
     </w:p>
@@ -7882,7 +8172,6 @@
   <w:style w:type="character" w:default="1" w:styleId="DefaultParagraphFont">
     <w:name w:val="Default Paragraph Font"/>
     <w:uiPriority w:val="1"/>
-    <w:semiHidden/>
     <w:unhideWhenUsed/>
   </w:style>
   <w:style w:type="table" w:default="1" w:styleId="TableNormal">

</xml_diff>